<commit_message>
3강. html 기본 2
</commit_message>
<xml_diff>
--- a/html-css 강의.docx
+++ b/html-css 강의.docx
@@ -89,19 +89,11 @@
       <w:r>
         <w:t>’</w:t>
       </w:r>
-      <w:proofErr w:type="spellStart"/>
-      <w:r>
-        <w:rPr>
-          <w:rFonts w:hint="eastAsia"/>
-        </w:rPr>
-        <w:t>를</w:t>
-      </w:r>
-      <w:proofErr w:type="spellEnd"/>
-      <w:r>
-        <w:rPr>
-          <w:rFonts w:hint="eastAsia"/>
-        </w:rPr>
-        <w:t xml:space="preserve"> 하는데 주 목적이 있다.</w:t>
+      <w:r>
+        <w:rPr>
+          <w:rFonts w:hint="eastAsia"/>
+        </w:rPr>
+        <w:t>를 하는데 주 목적이 있다.</w:t>
       </w:r>
       <w:r>
         <w:t xml:space="preserve"> </w:t>
@@ -209,9 +201,6 @@
           <w:numId w:val="2"/>
         </w:numPr>
         <w:ind w:leftChars="0"/>
-        <w:rPr>
-          <w:rFonts w:hint="eastAsia"/>
-        </w:rPr>
       </w:pPr>
       <w:r>
         <w:rPr>
@@ -224,7 +213,6 @@
       <w:pPr>
         <w:ind w:left="105"/>
       </w:pPr>
-      <w:proofErr w:type="gramStart"/>
       <w:r>
         <w:rPr>
           <w:rFonts w:hint="eastAsia"/>
@@ -232,9 +220,126 @@
         <w:t>h</w:t>
       </w:r>
       <w:r>
-        <w:t>ttp :</w:t>
-      </w:r>
-      <w:proofErr w:type="gramEnd"/>
+        <w:t xml:space="preserve">ttp : </w:t>
+      </w:r>
+      <w:r>
+        <w:rPr>
+          <w:rFonts w:hint="eastAsia"/>
+        </w:rPr>
+        <w:t>정보를 가져오는데 사용함</w:t>
+      </w:r>
+    </w:p>
+    <w:p>
+      <w:pPr>
+        <w:ind w:left="105"/>
+      </w:pPr>
+      <w:r>
+        <w:rPr>
+          <w:rFonts w:hint="eastAsia"/>
+        </w:rPr>
+        <w:t>F</w:t>
+      </w:r>
+      <w:r>
+        <w:t xml:space="preserve">TP : </w:t>
+      </w:r>
+      <w:r>
+        <w:rPr>
+          <w:rFonts w:hint="eastAsia"/>
+        </w:rPr>
+        <w:t>파일을 다운받을 때 사용함</w:t>
+      </w:r>
+    </w:p>
+    <w:p>
+      <w:pPr>
+        <w:ind w:left="105"/>
+      </w:pPr>
+      <w:r>
+        <w:rPr>
+          <w:rFonts w:hint="eastAsia"/>
+        </w:rPr>
+        <w:t>S</w:t>
+      </w:r>
+      <w:r>
+        <w:t xml:space="preserve">MTP, </w:t>
+      </w:r>
+      <w:r>
+        <w:rPr>
+          <w:rFonts w:hint="eastAsia"/>
+        </w:rPr>
+        <w:t>P</w:t>
+      </w:r>
+      <w:r>
+        <w:t xml:space="preserve">OP : </w:t>
+      </w:r>
+      <w:r>
+        <w:rPr>
+          <w:rFonts w:hint="eastAsia"/>
+        </w:rPr>
+        <w:t>메일 송수신에 사용됨</w:t>
+      </w:r>
+    </w:p>
+    <w:p>
+      <w:pPr>
+        <w:ind w:left="105"/>
+      </w:pPr>
+      <w:r>
+        <w:rPr>
+          <w:rFonts w:hint="eastAsia"/>
+        </w:rPr>
+        <w:t>D</w:t>
+      </w:r>
+      <w:r>
+        <w:t xml:space="preserve">HCP : </w:t>
+      </w:r>
+      <w:r>
+        <w:rPr>
+          <w:rFonts w:hint="eastAsia"/>
+        </w:rPr>
+        <w:t>계속 변경되는 사설I</w:t>
+      </w:r>
+      <w:r>
+        <w:t>P</w:t>
+      </w:r>
+      <w:r>
+        <w:rPr>
+          <w:rFonts w:hint="eastAsia"/>
+        </w:rPr>
+        <w:t>주소를 분배해주는 기능</w:t>
+      </w:r>
+    </w:p>
+    <w:p>
+      <w:pPr>
+        <w:ind w:left="105"/>
+      </w:pPr>
+    </w:p>
+    <w:p>
+      <w:pPr>
+        <w:ind w:left="105"/>
+      </w:pPr>
+      <w:r>
+        <w:rPr>
+          <w:rFonts w:hint="eastAsia"/>
+        </w:rPr>
+        <w:t>P</w:t>
+      </w:r>
+      <w:r>
+        <w:t xml:space="preserve">ort : </w:t>
+      </w:r>
+      <w:r>
+        <w:rPr>
+          <w:rFonts w:hint="eastAsia"/>
+        </w:rPr>
+        <w:t xml:space="preserve">수천까지의 포트가 있지만 </w:t>
+      </w:r>
+      <w:r>
+        <w:t>80</w:t>
+      </w:r>
+      <w:r>
+        <w:rPr>
+          <w:rFonts w:hint="eastAsia"/>
+        </w:rPr>
+        <w:t>이 기본포트이다.</w:t>
+      </w:r>
       <w:r>
         <w:t xml:space="preserve"> </w:t>
       </w:r>
@@ -242,172 +347,20 @@
         <w:rPr>
           <w:rFonts w:hint="eastAsia"/>
         </w:rPr>
-        <w:t>정보를 가져오는데 사용함</w:t>
+        <w:t>따라서 생략이 가능하다.</w:t>
       </w:r>
     </w:p>
     <w:p>
       <w:pPr>
         <w:ind w:left="105"/>
-        <w:rPr>
-          <w:rFonts w:hint="eastAsia"/>
-        </w:rPr>
-      </w:pPr>
-      <w:proofErr w:type="gramStart"/>
-      <w:r>
-        <w:rPr>
-          <w:rFonts w:hint="eastAsia"/>
-        </w:rPr>
-        <w:t>F</w:t>
-      </w:r>
-      <w:r>
-        <w:t>TP :</w:t>
-      </w:r>
-      <w:proofErr w:type="gramEnd"/>
-      <w:r>
-        <w:t xml:space="preserve"> </w:t>
-      </w:r>
-      <w:r>
-        <w:rPr>
-          <w:rFonts w:hint="eastAsia"/>
-        </w:rPr>
-        <w:t>파일을 다운받을 때 사용함</w:t>
-      </w:r>
+      </w:pPr>
     </w:p>
     <w:p>
       <w:pPr>
         <w:ind w:left="105"/>
-        <w:rPr>
-          <w:rFonts w:hint="eastAsia"/>
-        </w:rPr>
-      </w:pPr>
-      <w:r>
-        <w:rPr>
-          <w:rFonts w:hint="eastAsia"/>
-        </w:rPr>
-        <w:t>S</w:t>
-      </w:r>
-      <w:r>
-        <w:t xml:space="preserve">MTP, </w:t>
-      </w:r>
-      <w:proofErr w:type="gramStart"/>
-      <w:r>
-        <w:rPr>
-          <w:rFonts w:hint="eastAsia"/>
-        </w:rPr>
-        <w:t>P</w:t>
-      </w:r>
-      <w:r>
-        <w:t>OP :</w:t>
-      </w:r>
-      <w:proofErr w:type="gramEnd"/>
-      <w:r>
-        <w:t xml:space="preserve"> </w:t>
-      </w:r>
-      <w:r>
-        <w:rPr>
-          <w:rFonts w:hint="eastAsia"/>
-        </w:rPr>
-        <w:t>메일 송수신에 사용됨</w:t>
-      </w:r>
-    </w:p>
-    <w:p>
-      <w:pPr>
-        <w:ind w:left="105"/>
-      </w:pPr>
-      <w:proofErr w:type="gramStart"/>
-      <w:r>
-        <w:rPr>
-          <w:rFonts w:hint="eastAsia"/>
-        </w:rPr>
-        <w:t>D</w:t>
-      </w:r>
-      <w:r>
-        <w:t>HCP :</w:t>
-      </w:r>
-      <w:proofErr w:type="gramEnd"/>
-      <w:r>
-        <w:t xml:space="preserve"> </w:t>
-      </w:r>
-      <w:r>
-        <w:rPr>
-          <w:rFonts w:hint="eastAsia"/>
-        </w:rPr>
-        <w:t>계속 변경되는 사설I</w:t>
-      </w:r>
-      <w:r>
-        <w:t>P</w:t>
-      </w:r>
-      <w:r>
-        <w:rPr>
-          <w:rFonts w:hint="eastAsia"/>
-        </w:rPr>
-        <w:t>주소를 분배해주는 기능</w:t>
-      </w:r>
-    </w:p>
-    <w:p>
-      <w:pPr>
-        <w:ind w:left="105"/>
-      </w:pPr>
-    </w:p>
-    <w:p>
-      <w:pPr>
-        <w:ind w:left="105"/>
-      </w:pPr>
-      <w:proofErr w:type="gramStart"/>
-      <w:r>
-        <w:rPr>
-          <w:rFonts w:hint="eastAsia"/>
-        </w:rPr>
-        <w:t>P</w:t>
-      </w:r>
-      <w:r>
-        <w:t>ort :</w:t>
-      </w:r>
-      <w:proofErr w:type="gramEnd"/>
-      <w:r>
-        <w:t xml:space="preserve"> </w:t>
-      </w:r>
-      <w:r>
-        <w:rPr>
-          <w:rFonts w:hint="eastAsia"/>
-        </w:rPr>
-        <w:t xml:space="preserve">수천까지의 포트가 있지만 </w:t>
-      </w:r>
-      <w:r>
-        <w:t>80</w:t>
-      </w:r>
-      <w:r>
-        <w:rPr>
-          <w:rFonts w:hint="eastAsia"/>
-        </w:rPr>
-        <w:t>이 기본포트이다.</w:t>
-      </w:r>
-      <w:r>
-        <w:t xml:space="preserve"> </w:t>
-      </w:r>
-      <w:r>
-        <w:rPr>
-          <w:rFonts w:hint="eastAsia"/>
-        </w:rPr>
-        <w:t>따라서 생략이 가능하다.</w:t>
-      </w:r>
-    </w:p>
-    <w:p>
-      <w:pPr>
-        <w:ind w:left="105"/>
-      </w:pPr>
-    </w:p>
-    <w:p>
-      <w:pPr>
-        <w:ind w:left="105"/>
-      </w:pPr>
-    </w:p>
-    <w:p>
-      <w:pPr>
-        <w:rPr>
-          <w:rFonts w:hint="eastAsia"/>
-        </w:rPr>
-      </w:pPr>
+      </w:pPr>
+    </w:p>
+    <w:p>
       <w:r>
         <w:rPr>
           <w:rFonts w:hint="eastAsia"/>
@@ -434,24 +387,13 @@
         <w:t>w</w:t>
       </w:r>
       <w:r>
-        <w:t>orld wide web</w:t>
-      </w:r>
-      <w:proofErr w:type="gramStart"/>
-      <w:r>
-        <w:t xml:space="preserve">) </w:t>
-      </w:r>
-      <w:r>
-        <w:rPr>
-          <w:rFonts w:hint="eastAsia"/>
-        </w:rPr>
-        <w:t>에</w:t>
-      </w:r>
-      <w:proofErr w:type="gramEnd"/>
-      <w:r>
-        <w:rPr>
-          <w:rFonts w:hint="eastAsia"/>
-        </w:rPr>
-        <w:t xml:space="preserve"> 사용되는 문서를 만드는 것이 </w:t>
+        <w:t xml:space="preserve">orld wide web) </w:t>
+      </w:r>
+      <w:r>
+        <w:rPr>
+          <w:rFonts w:hint="eastAsia"/>
+        </w:rPr>
+        <w:t xml:space="preserve">에 사용되는 문서를 만드는 것이 </w:t>
       </w:r>
       <w:r>
         <w:t>html</w:t>
@@ -489,11 +431,9 @@
         </w:rPr>
         <w:t xml:space="preserve">만들어 주는 것이 </w:t>
       </w:r>
-      <w:proofErr w:type="spellStart"/>
       <w:r>
         <w:t>css</w:t>
       </w:r>
-      <w:proofErr w:type="spellEnd"/>
       <w:r>
         <w:rPr>
           <w:rFonts w:hint="eastAsia"/>
@@ -513,16 +453,7 @@
         <w:t>강.</w:t>
       </w:r>
       <w:r>
-        <w:t xml:space="preserve"> </w:t>
-      </w:r>
-      <w:r>
-        <w:t>H</w:t>
-      </w:r>
-      <w:r>
-        <w:t>tml</w:t>
-      </w:r>
-      <w:r>
-        <w:t xml:space="preserve"> </w:t>
+        <w:t xml:space="preserve"> Html </w:t>
       </w:r>
       <w:r>
         <w:rPr>
@@ -536,35 +467,14 @@
     </w:p>
     <w:p/>
     <w:p>
-      <w:pPr>
-        <w:rPr>
-          <w:rFonts w:hint="eastAsia"/>
-        </w:rPr>
-      </w:pPr>
-      <w:r>
-        <w:rPr>
-          <w:rFonts w:hint="eastAsia"/>
-        </w:rPr>
-        <w:t>&lt;</w:t>
-      </w:r>
-      <w:proofErr w:type="spellStart"/>
-      <w:proofErr w:type="gramStart"/>
-      <w:r>
-        <w:rPr>
-          <w:rFonts w:hint="eastAsia"/>
-        </w:rPr>
-        <w:t>b</w:t>
-      </w:r>
-      <w:r>
-        <w:t>r</w:t>
-      </w:r>
-      <w:proofErr w:type="spellEnd"/>
-      <w:r>
-        <w:t xml:space="preserve"> /</w:t>
-      </w:r>
-      <w:proofErr w:type="gramEnd"/>
-      <w:r>
-        <w:t xml:space="preserve">&gt; : </w:t>
+      <w:r>
+        <w:rPr>
+          <w:rFonts w:hint="eastAsia"/>
+        </w:rPr>
+        <w:t>&lt;b</w:t>
+      </w:r>
+      <w:r>
+        <w:t xml:space="preserve">r /&gt; : </w:t>
       </w:r>
       <w:r>
         <w:rPr>
@@ -573,15 +483,7 @@
         <w:t>시작과 마무리태그가 한 몸이다.</w:t>
       </w:r>
       <w:r>
-        <w:t xml:space="preserve"> </w:t>
-      </w:r>
-      <w:proofErr w:type="spellStart"/>
-      <w:r>
-        <w:t>br</w:t>
-      </w:r>
-      <w:proofErr w:type="spellEnd"/>
-      <w:r>
-        <w:t xml:space="preserve"> </w:t>
+        <w:t xml:space="preserve"> br </w:t>
       </w:r>
       <w:r>
         <w:rPr>
@@ -592,19 +494,11 @@
       <w:r>
         <w:t>/</w:t>
       </w:r>
-      <w:proofErr w:type="spellStart"/>
-      <w:r>
-        <w:rPr>
-          <w:rFonts w:hint="eastAsia"/>
-        </w:rPr>
-        <w:t>를</w:t>
-      </w:r>
-      <w:proofErr w:type="spellEnd"/>
-      <w:r>
-        <w:rPr>
-          <w:rFonts w:hint="eastAsia"/>
-        </w:rPr>
-        <w:t xml:space="preserve"> 쳐주는 것이</w:t>
+      <w:r>
+        <w:rPr>
+          <w:rFonts w:hint="eastAsia"/>
+        </w:rPr>
+        <w:t>를 쳐주는 것이</w:t>
       </w:r>
       <w:r>
         <w:t xml:space="preserve"> </w:t>
@@ -643,11 +537,6 @@
     </w:p>
     <w:p/>
     <w:p>
-      <w:pPr>
-        <w:rPr>
-          <w:rFonts w:hint="eastAsia"/>
-        </w:rPr>
-      </w:pPr>
       <w:r>
         <w:t>&lt;</w:t>
       </w:r>
@@ -658,43 +547,191 @@
         <w:t>a</w:t>
       </w:r>
       <w:r>
+        <w:t xml:space="preserve"> href=”000”&gt; : </w:t>
+      </w:r>
+      <w:r>
+        <w:rPr>
+          <w:rFonts w:hint="eastAsia"/>
+        </w:rPr>
+        <w:t>a는 링크를 달 때 필요한 태그.</w:t>
+      </w:r>
+      <w:r>
+        <w:t xml:space="preserve"> href</w:t>
+      </w:r>
+      <w:r>
+        <w:rPr>
+          <w:rFonts w:hint="eastAsia"/>
+        </w:rPr>
+        <w:t>를 뒤에 적고 속성(주소)값을 입력해준다.</w:t>
+      </w:r>
+    </w:p>
+    <w:p/>
+    <w:p>
+      <w:r>
+        <w:rPr>
+          <w:rFonts w:hint="eastAsia"/>
+        </w:rPr>
+        <w:t>2</w:t>
+      </w:r>
+      <w:r>
+        <w:t>202-01-2</w:t>
+      </w:r>
+      <w:r>
+        <w:t>4</w:t>
+      </w:r>
+    </w:p>
+    <w:p>
+      <w:r>
+        <w:t>3</w:t>
+      </w:r>
+      <w:r>
+        <w:rPr>
+          <w:rFonts w:hint="eastAsia"/>
+        </w:rPr>
+        <w:t>강.</w:t>
+      </w:r>
+      <w:r>
         <w:t xml:space="preserve"> </w:t>
       </w:r>
-      <w:proofErr w:type="spellStart"/>
-      <w:r>
-        <w:t>href</w:t>
-      </w:r>
-      <w:proofErr w:type="spellEnd"/>
-      <w:r>
-        <w:t>=”000”</w:t>
-      </w:r>
-      <w:proofErr w:type="gramStart"/>
-      <w:r>
-        <w:t>&gt; :</w:t>
-      </w:r>
-      <w:proofErr w:type="gramEnd"/>
-      <w:r>
-        <w:t xml:space="preserve"> </w:t>
-      </w:r>
-      <w:r>
-        <w:rPr>
-          <w:rFonts w:hint="eastAsia"/>
-        </w:rPr>
-        <w:t>a는 링크를 달 때 필요한 태그.</w:t>
-      </w:r>
-      <w:r>
-        <w:t xml:space="preserve"> </w:t>
-      </w:r>
-      <w:proofErr w:type="spellStart"/>
-      <w:r>
-        <w:t>href</w:t>
-      </w:r>
-      <w:proofErr w:type="spellEnd"/>
-      <w:r>
-        <w:rPr>
-          <w:rFonts w:hint="eastAsia"/>
-        </w:rPr>
-        <w:t>를 뒤에 적고 속성(주소)값을 입력해준다.</w:t>
+      <w:r>
+        <w:rPr>
+          <w:rFonts w:hint="eastAsia"/>
+        </w:rPr>
+        <w:t>H</w:t>
+      </w:r>
+      <w:r>
+        <w:t>tml</w:t>
+      </w:r>
+      <w:r>
+        <w:rPr>
+          <w:rFonts w:hint="eastAsia"/>
+        </w:rPr>
+        <w:t xml:space="preserve"> 기본 </w:t>
+      </w:r>
+      <w:r>
+        <w:t>2</w:t>
+      </w:r>
+    </w:p>
+    <w:p/>
+    <w:p>
+      <w:r>
+        <w:t xml:space="preserve">_blank : </w:t>
+      </w:r>
+      <w:r>
+        <w:rPr>
+          <w:rFonts w:hint="eastAsia"/>
+        </w:rPr>
+        <w:t>링크 클릭 시 새 창이 열리도록 함.</w:t>
+      </w:r>
+    </w:p>
+    <w:p>
+      <w:r>
+        <w:rPr>
+          <w:rFonts w:hint="eastAsia"/>
+        </w:rPr>
+        <w:t>_</w:t>
+      </w:r>
+      <w:r>
+        <w:t xml:space="preserve">self : </w:t>
+      </w:r>
+      <w:r>
+        <w:rPr>
+          <w:rFonts w:hint="eastAsia"/>
+        </w:rPr>
+        <w:t>링크 클릭 시 창 자체에서 사이트 이동됨.</w:t>
+      </w:r>
+    </w:p>
+    <w:p/>
+    <w:p>
+      <w:r>
+        <w:t xml:space="preserve">&lt;tr&gt; : </w:t>
+      </w:r>
+      <w:r>
+        <w:rPr>
+          <w:rFonts w:hint="eastAsia"/>
+        </w:rPr>
+        <w:t>행</w:t>
+      </w:r>
+    </w:p>
+    <w:p>
+      <w:r>
+        <w:rPr>
+          <w:rFonts w:hint="eastAsia"/>
+        </w:rPr>
+        <w:t>&lt;t</w:t>
+      </w:r>
+      <w:r>
+        <w:t xml:space="preserve">d&gt; : </w:t>
+      </w:r>
+      <w:r>
+        <w:rPr>
+          <w:rFonts w:hint="eastAsia"/>
+        </w:rPr>
+        <w:t>열</w:t>
+      </w:r>
+    </w:p>
+    <w:p/>
+    <w:p>
+      <w:r>
+        <w:rPr>
+          <w:rFonts w:hint="eastAsia"/>
+        </w:rPr>
+        <w:t>&lt;t</w:t>
+      </w:r>
+      <w:r>
+        <w:t>d colspan=”</w:t>
+      </w:r>
+      <w:r>
+        <w:rPr>
+          <w:rFonts w:hint="eastAsia"/>
+        </w:rPr>
+        <w:t>합치려는 열의 수</w:t>
+      </w:r>
+      <w:r>
+        <w:t xml:space="preserve">”&gt; : </w:t>
+      </w:r>
+      <w:r>
+        <w:rPr>
+          <w:rFonts w:hint="eastAsia"/>
+        </w:rPr>
+        <w:t xml:space="preserve">열을 합치는 </w:t>
+      </w:r>
+      <w:r>
+        <w:rPr>
+          <w:rFonts w:hint="eastAsia"/>
+        </w:rPr>
+        <w:t>태그속성</w:t>
+      </w:r>
+    </w:p>
+    <w:p>
+      <w:pPr>
+        <w:rPr>
+          <w:rFonts w:hint="eastAsia"/>
+        </w:rPr>
+      </w:pPr>
+      <w:r>
+        <w:rPr>
+          <w:rFonts w:hint="eastAsia"/>
+        </w:rPr>
+        <w:t>&lt;t</w:t>
+      </w:r>
+      <w:r>
+        <w:t>d rowspan=”</w:t>
+      </w:r>
+      <w:r>
+        <w:rPr>
+          <w:rFonts w:hint="eastAsia"/>
+        </w:rPr>
+        <w:t>합치려는 행의 수</w:t>
+      </w:r>
+      <w:r>
+        <w:t xml:space="preserve">”&gt; : </w:t>
+      </w:r>
+      <w:r>
+        <w:rPr>
+          <w:rFonts w:hint="eastAsia"/>
+        </w:rPr>
+        <w:t>행을 합치는 태그속성</w:t>
       </w:r>
     </w:p>
     <w:sectPr>
@@ -1343,7 +1380,7 @@
   <w:style w:type="paragraph" w:default="1" w:styleId="a">
     <w:name w:val="Normal"/>
     <w:qFormat/>
-    <w:rsid w:val="00F13C22"/>
+    <w:rsid w:val="000A3352"/>
     <w:pPr>
       <w:widowControl w:val="0"/>
       <w:wordWrap w:val="0"/>

</xml_diff>

<commit_message>
4강. html 기본 3
</commit_message>
<xml_diff>
--- a/html-css 강의.docx
+++ b/html-css 강의.docx
@@ -89,11 +89,19 @@
       <w:r>
         <w:t>’</w:t>
       </w:r>
-      <w:r>
-        <w:rPr>
-          <w:rFonts w:hint="eastAsia"/>
-        </w:rPr>
-        <w:t>를 하는데 주 목적이 있다.</w:t>
+      <w:proofErr w:type="spellStart"/>
+      <w:r>
+        <w:rPr>
+          <w:rFonts w:hint="eastAsia"/>
+        </w:rPr>
+        <w:t>를</w:t>
+      </w:r>
+      <w:proofErr w:type="spellEnd"/>
+      <w:r>
+        <w:rPr>
+          <w:rFonts w:hint="eastAsia"/>
+        </w:rPr>
+        <w:t xml:space="preserve"> 하는데 주 목적이 있다.</w:t>
       </w:r>
       <w:r>
         <w:t xml:space="preserve"> </w:t>
@@ -431,9 +439,11 @@
         </w:rPr>
         <w:t xml:space="preserve">만들어 주는 것이 </w:t>
       </w:r>
+      <w:proofErr w:type="spellStart"/>
       <w:r>
         <w:t>css</w:t>
       </w:r>
+      <w:proofErr w:type="spellEnd"/>
       <w:r>
         <w:rPr>
           <w:rFonts w:hint="eastAsia"/>
@@ -471,10 +481,21 @@
         <w:rPr>
           <w:rFonts w:hint="eastAsia"/>
         </w:rPr>
-        <w:t>&lt;b</w:t>
-      </w:r>
-      <w:r>
-        <w:t xml:space="preserve">r /&gt; : </w:t>
+        <w:t>&lt;</w:t>
+      </w:r>
+      <w:proofErr w:type="spellStart"/>
+      <w:r>
+        <w:rPr>
+          <w:rFonts w:hint="eastAsia"/>
+        </w:rPr>
+        <w:t>b</w:t>
+      </w:r>
+      <w:r>
+        <w:t>r</w:t>
+      </w:r>
+      <w:proofErr w:type="spellEnd"/>
+      <w:r>
+        <w:t xml:space="preserve"> /&gt; : </w:t>
       </w:r>
       <w:r>
         <w:rPr>
@@ -483,7 +504,15 @@
         <w:t>시작과 마무리태그가 한 몸이다.</w:t>
       </w:r>
       <w:r>
-        <w:t xml:space="preserve"> br </w:t>
+        <w:t xml:space="preserve"> </w:t>
+      </w:r>
+      <w:proofErr w:type="spellStart"/>
+      <w:r>
+        <w:t>br</w:t>
+      </w:r>
+      <w:proofErr w:type="spellEnd"/>
+      <w:r>
+        <w:t xml:space="preserve"> </w:t>
       </w:r>
       <w:r>
         <w:rPr>
@@ -547,7 +576,15 @@
         <w:t>a</w:t>
       </w:r>
       <w:r>
-        <w:t xml:space="preserve"> href=”000”&gt; : </w:t>
+        <w:t xml:space="preserve"> </w:t>
+      </w:r>
+      <w:proofErr w:type="spellStart"/>
+      <w:r>
+        <w:t>href</w:t>
+      </w:r>
+      <w:proofErr w:type="spellEnd"/>
+      <w:r>
+        <w:t xml:space="preserve">=”000”&gt; : </w:t>
       </w:r>
       <w:r>
         <w:rPr>
@@ -556,8 +593,13 @@
         <w:t>a는 링크를 달 때 필요한 태그.</w:t>
       </w:r>
       <w:r>
-        <w:t xml:space="preserve"> href</w:t>
-      </w:r>
+        <w:t xml:space="preserve"> </w:t>
+      </w:r>
+      <w:proofErr w:type="spellStart"/>
+      <w:r>
+        <w:t>href</w:t>
+      </w:r>
+      <w:proofErr w:type="spellEnd"/>
       <w:r>
         <w:rPr>
           <w:rFonts w:hint="eastAsia"/>
@@ -574,165 +616,230 @@
         <w:t>2</w:t>
       </w:r>
       <w:r>
+        <w:t>202-01-24</w:t>
+      </w:r>
+    </w:p>
+    <w:p>
+      <w:r>
+        <w:t>3</w:t>
+      </w:r>
+      <w:r>
+        <w:rPr>
+          <w:rFonts w:hint="eastAsia"/>
+        </w:rPr>
+        <w:t>강.</w:t>
+      </w:r>
+      <w:r>
+        <w:t xml:space="preserve"> </w:t>
+      </w:r>
+      <w:r>
+        <w:rPr>
+          <w:rFonts w:hint="eastAsia"/>
+        </w:rPr>
+        <w:t>H</w:t>
+      </w:r>
+      <w:r>
+        <w:t>tml</w:t>
+      </w:r>
+      <w:r>
+        <w:rPr>
+          <w:rFonts w:hint="eastAsia"/>
+        </w:rPr>
+        <w:t xml:space="preserve"> 기본 </w:t>
+      </w:r>
+      <w:r>
+        <w:t>2</w:t>
+      </w:r>
+    </w:p>
+    <w:p/>
+    <w:p>
+      <w:r>
+        <w:t xml:space="preserve">_blank : </w:t>
+      </w:r>
+      <w:r>
+        <w:rPr>
+          <w:rFonts w:hint="eastAsia"/>
+        </w:rPr>
+        <w:t>링크 클릭 시 새 창이 열리도록 함.</w:t>
+      </w:r>
+    </w:p>
+    <w:p>
+      <w:r>
+        <w:rPr>
+          <w:rFonts w:hint="eastAsia"/>
+        </w:rPr>
+        <w:t>_</w:t>
+      </w:r>
+      <w:r>
+        <w:t xml:space="preserve">self : </w:t>
+      </w:r>
+      <w:r>
+        <w:rPr>
+          <w:rFonts w:hint="eastAsia"/>
+        </w:rPr>
+        <w:t>링크 클릭 시 창 자체에서 사이트 이동됨.</w:t>
+      </w:r>
+    </w:p>
+    <w:p/>
+    <w:p>
+      <w:r>
+        <w:t xml:space="preserve">&lt;tr&gt; : </w:t>
+      </w:r>
+      <w:r>
+        <w:rPr>
+          <w:rFonts w:hint="eastAsia"/>
+        </w:rPr>
+        <w:t>행</w:t>
+      </w:r>
+    </w:p>
+    <w:p>
+      <w:r>
+        <w:rPr>
+          <w:rFonts w:hint="eastAsia"/>
+        </w:rPr>
+        <w:t>&lt;t</w:t>
+      </w:r>
+      <w:r>
+        <w:t xml:space="preserve">d&gt; : </w:t>
+      </w:r>
+      <w:r>
+        <w:rPr>
+          <w:rFonts w:hint="eastAsia"/>
+        </w:rPr>
+        <w:t>열</w:t>
+      </w:r>
+    </w:p>
+    <w:p/>
+    <w:p>
+      <w:r>
+        <w:rPr>
+          <w:rFonts w:hint="eastAsia"/>
+        </w:rPr>
+        <w:t>&lt;t</w:t>
+      </w:r>
+      <w:r>
+        <w:t xml:space="preserve">d </w:t>
+      </w:r>
+      <w:proofErr w:type="spellStart"/>
+      <w:r>
+        <w:t>colspan</w:t>
+      </w:r>
+      <w:proofErr w:type="spellEnd"/>
+      <w:r>
+        <w:t>=”</w:t>
+      </w:r>
+      <w:r>
+        <w:rPr>
+          <w:rFonts w:hint="eastAsia"/>
+        </w:rPr>
+        <w:t>합치려는 열의 수</w:t>
+      </w:r>
+      <w:r>
+        <w:t xml:space="preserve">”&gt; : </w:t>
+      </w:r>
+      <w:r>
+        <w:rPr>
+          <w:rFonts w:hint="eastAsia"/>
+        </w:rPr>
+        <w:t xml:space="preserve">열을 합치는 </w:t>
+      </w:r>
+      <w:r>
+        <w:rPr>
+          <w:rFonts w:hint="eastAsia"/>
+        </w:rPr>
+        <w:t>태그속성</w:t>
+      </w:r>
+    </w:p>
+    <w:p>
+      <w:r>
+        <w:rPr>
+          <w:rFonts w:hint="eastAsia"/>
+        </w:rPr>
+        <w:t>&lt;t</w:t>
+      </w:r>
+      <w:r>
+        <w:t xml:space="preserve">d </w:t>
+      </w:r>
+      <w:proofErr w:type="spellStart"/>
+      <w:r>
+        <w:t>rowspan</w:t>
+      </w:r>
+      <w:proofErr w:type="spellEnd"/>
+      <w:r>
+        <w:t>=”</w:t>
+      </w:r>
+      <w:r>
+        <w:rPr>
+          <w:rFonts w:hint="eastAsia"/>
+        </w:rPr>
+        <w:t>합치려는 행의 수</w:t>
+      </w:r>
+      <w:r>
+        <w:t xml:space="preserve">”&gt; : </w:t>
+      </w:r>
+      <w:r>
+        <w:rPr>
+          <w:rFonts w:hint="eastAsia"/>
+        </w:rPr>
+        <w:t>행을 합치는 태그속성</w:t>
+      </w:r>
+    </w:p>
+    <w:p/>
+    <w:p/>
+    <w:p/>
+    <w:p>
+      <w:r>
+        <w:rPr>
+          <w:rFonts w:hint="eastAsia"/>
+        </w:rPr>
+        <w:lastRenderedPageBreak/>
+        <w:t>2</w:t>
+      </w:r>
+      <w:r>
         <w:t>202-01-2</w:t>
       </w:r>
       <w:r>
+        <w:t>5</w:t>
+      </w:r>
+    </w:p>
+    <w:p>
+      <w:r>
         <w:t>4</w:t>
       </w:r>
-    </w:p>
-    <w:p>
+      <w:r>
+        <w:rPr>
+          <w:rFonts w:hint="eastAsia"/>
+        </w:rPr>
+        <w:t>강.</w:t>
+      </w:r>
+      <w:r>
+        <w:t xml:space="preserve"> </w:t>
+      </w:r>
+      <w:r>
+        <w:rPr>
+          <w:rFonts w:hint="eastAsia"/>
+        </w:rPr>
+        <w:t>H</w:t>
+      </w:r>
+      <w:r>
+        <w:t>tml</w:t>
+      </w:r>
+      <w:r>
+        <w:rPr>
+          <w:rFonts w:hint="eastAsia"/>
+        </w:rPr>
+        <w:t xml:space="preserve"> 기본 </w:t>
+      </w:r>
       <w:r>
         <w:t>3</w:t>
       </w:r>
-      <w:r>
-        <w:rPr>
-          <w:rFonts w:hint="eastAsia"/>
-        </w:rPr>
-        <w:t>강.</w:t>
-      </w:r>
-      <w:r>
-        <w:t xml:space="preserve"> </w:t>
-      </w:r>
-      <w:r>
-        <w:rPr>
-          <w:rFonts w:hint="eastAsia"/>
-        </w:rPr>
-        <w:t>H</w:t>
-      </w:r>
-      <w:r>
-        <w:t>tml</w:t>
-      </w:r>
-      <w:r>
-        <w:rPr>
-          <w:rFonts w:hint="eastAsia"/>
-        </w:rPr>
-        <w:t xml:space="preserve"> 기본 </w:t>
-      </w:r>
-      <w:r>
-        <w:t>2</w:t>
-      </w:r>
-    </w:p>
-    <w:p/>
-    <w:p>
-      <w:r>
-        <w:t xml:space="preserve">_blank : </w:t>
-      </w:r>
-      <w:r>
-        <w:rPr>
-          <w:rFonts w:hint="eastAsia"/>
-        </w:rPr>
-        <w:t>링크 클릭 시 새 창이 열리도록 함.</w:t>
-      </w:r>
-    </w:p>
-    <w:p>
-      <w:r>
-        <w:rPr>
-          <w:rFonts w:hint="eastAsia"/>
-        </w:rPr>
-        <w:t>_</w:t>
-      </w:r>
-      <w:r>
-        <w:t xml:space="preserve">self : </w:t>
-      </w:r>
-      <w:r>
-        <w:rPr>
-          <w:rFonts w:hint="eastAsia"/>
-        </w:rPr>
-        <w:t>링크 클릭 시 창 자체에서 사이트 이동됨.</w:t>
-      </w:r>
-    </w:p>
-    <w:p/>
-    <w:p>
-      <w:r>
-        <w:t xml:space="preserve">&lt;tr&gt; : </w:t>
-      </w:r>
-      <w:r>
-        <w:rPr>
-          <w:rFonts w:hint="eastAsia"/>
-        </w:rPr>
-        <w:t>행</w:t>
-      </w:r>
-    </w:p>
-    <w:p>
-      <w:r>
-        <w:rPr>
-          <w:rFonts w:hint="eastAsia"/>
-        </w:rPr>
-        <w:t>&lt;t</w:t>
-      </w:r>
-      <w:r>
-        <w:t xml:space="preserve">d&gt; : </w:t>
-      </w:r>
-      <w:r>
-        <w:rPr>
-          <w:rFonts w:hint="eastAsia"/>
-        </w:rPr>
-        <w:t>열</w:t>
-      </w:r>
-    </w:p>
-    <w:p/>
-    <w:p>
-      <w:r>
-        <w:rPr>
-          <w:rFonts w:hint="eastAsia"/>
-        </w:rPr>
-        <w:t>&lt;t</w:t>
-      </w:r>
-      <w:r>
-        <w:t>d colspan=”</w:t>
-      </w:r>
-      <w:r>
-        <w:rPr>
-          <w:rFonts w:hint="eastAsia"/>
-        </w:rPr>
-        <w:t>합치려는 열의 수</w:t>
-      </w:r>
-      <w:r>
-        <w:t xml:space="preserve">”&gt; : </w:t>
-      </w:r>
-      <w:r>
-        <w:rPr>
-          <w:rFonts w:hint="eastAsia"/>
-        </w:rPr>
-        <w:t xml:space="preserve">열을 합치는 </w:t>
-      </w:r>
-      <w:r>
-        <w:rPr>
-          <w:rFonts w:hint="eastAsia"/>
-        </w:rPr>
-        <w:t>태그속성</w:t>
-      </w:r>
-    </w:p>
-    <w:p>
-      <w:pPr>
-        <w:rPr>
-          <w:rFonts w:hint="eastAsia"/>
-        </w:rPr>
-      </w:pPr>
-      <w:r>
-        <w:rPr>
-          <w:rFonts w:hint="eastAsia"/>
-        </w:rPr>
-        <w:t>&lt;t</w:t>
-      </w:r>
-      <w:r>
-        <w:t>d rowspan=”</w:t>
-      </w:r>
-      <w:r>
-        <w:rPr>
-          <w:rFonts w:hint="eastAsia"/>
-        </w:rPr>
-        <w:t>합치려는 행의 수</w:t>
-      </w:r>
-      <w:r>
-        <w:t xml:space="preserve">”&gt; : </w:t>
-      </w:r>
-      <w:r>
-        <w:rPr>
-          <w:rFonts w:hint="eastAsia"/>
-        </w:rPr>
-        <w:t>행을 합치는 태그속성</w:t>
-      </w:r>
+    </w:p>
+    <w:p>
+      <w:pPr>
+        <w:rPr>
+          <w:rFonts w:hint="eastAsia"/>
+        </w:rPr>
+      </w:pPr>
     </w:p>
     <w:sectPr>
       <w:pgSz w:w="11906" w:h="16838"/>
@@ -1380,7 +1487,7 @@
   <w:style w:type="paragraph" w:default="1" w:styleId="a">
     <w:name w:val="Normal"/>
     <w:qFormat/>
-    <w:rsid w:val="000A3352"/>
+    <w:rsid w:val="005F4784"/>
     <w:pPr>
       <w:widowControl w:val="0"/>
       <w:wordWrap w:val="0"/>

</xml_diff>

<commit_message>
5강. Html 기본 4
</commit_message>
<xml_diff>
--- a/html-css 강의.docx
+++ b/html-css 강의.docx
@@ -221,6 +221,7 @@
       <w:pPr>
         <w:ind w:left="105"/>
       </w:pPr>
+      <w:proofErr w:type="gramStart"/>
       <w:r>
         <w:rPr>
           <w:rFonts w:hint="eastAsia"/>
@@ -228,7 +229,11 @@
         <w:t>h</w:t>
       </w:r>
       <w:r>
-        <w:t xml:space="preserve">ttp : </w:t>
+        <w:t>ttp :</w:t>
+      </w:r>
+      <w:proofErr w:type="gramEnd"/>
+      <w:r>
+        <w:t xml:space="preserve"> </w:t>
       </w:r>
       <w:r>
         <w:rPr>
@@ -241,6 +246,7 @@
       <w:pPr>
         <w:ind w:left="105"/>
       </w:pPr>
+      <w:proofErr w:type="gramStart"/>
       <w:r>
         <w:rPr>
           <w:rFonts w:hint="eastAsia"/>
@@ -248,7 +254,11 @@
         <w:t>F</w:t>
       </w:r>
       <w:r>
-        <w:t xml:space="preserve">TP : </w:t>
+        <w:t>TP :</w:t>
+      </w:r>
+      <w:proofErr w:type="gramEnd"/>
+      <w:r>
+        <w:t xml:space="preserve"> </w:t>
       </w:r>
       <w:r>
         <w:rPr>
@@ -270,6 +280,7 @@
       <w:r>
         <w:t xml:space="preserve">MTP, </w:t>
       </w:r>
+      <w:proofErr w:type="gramStart"/>
       <w:r>
         <w:rPr>
           <w:rFonts w:hint="eastAsia"/>
@@ -277,7 +288,11 @@
         <w:t>P</w:t>
       </w:r>
       <w:r>
-        <w:t xml:space="preserve">OP : </w:t>
+        <w:t>OP :</w:t>
+      </w:r>
+      <w:proofErr w:type="gramEnd"/>
+      <w:r>
+        <w:t xml:space="preserve"> </w:t>
       </w:r>
       <w:r>
         <w:rPr>
@@ -290,6 +305,7 @@
       <w:pPr>
         <w:ind w:left="105"/>
       </w:pPr>
+      <w:proofErr w:type="gramStart"/>
       <w:r>
         <w:rPr>
           <w:rFonts w:hint="eastAsia"/>
@@ -297,7 +313,11 @@
         <w:t>D</w:t>
       </w:r>
       <w:r>
-        <w:t xml:space="preserve">HCP : </w:t>
+        <w:t>HCP :</w:t>
+      </w:r>
+      <w:proofErr w:type="gramEnd"/>
+      <w:r>
+        <w:t xml:space="preserve"> </w:t>
       </w:r>
       <w:r>
         <w:rPr>
@@ -324,6 +344,7 @@
       <w:pPr>
         <w:ind w:left="105"/>
       </w:pPr>
+      <w:proofErr w:type="gramStart"/>
       <w:r>
         <w:rPr>
           <w:rFonts w:hint="eastAsia"/>
@@ -331,7 +352,11 @@
         <w:t>P</w:t>
       </w:r>
       <w:r>
-        <w:t xml:space="preserve">ort : </w:t>
+        <w:t>ort :</w:t>
+      </w:r>
+      <w:proofErr w:type="gramEnd"/>
+      <w:r>
+        <w:t xml:space="preserve"> </w:t>
       </w:r>
       <w:r>
         <w:rPr>
@@ -395,13 +420,24 @@
         <w:t>w</w:t>
       </w:r>
       <w:r>
-        <w:t xml:space="preserve">orld wide web) </w:t>
-      </w:r>
-      <w:r>
-        <w:rPr>
-          <w:rFonts w:hint="eastAsia"/>
-        </w:rPr>
-        <w:t xml:space="preserve">에 사용되는 문서를 만드는 것이 </w:t>
+        <w:t>orld wide web</w:t>
+      </w:r>
+      <w:proofErr w:type="gramStart"/>
+      <w:r>
+        <w:t xml:space="preserve">) </w:t>
+      </w:r>
+      <w:r>
+        <w:rPr>
+          <w:rFonts w:hint="eastAsia"/>
+        </w:rPr>
+        <w:t>에</w:t>
+      </w:r>
+      <w:proofErr w:type="gramEnd"/>
+      <w:r>
+        <w:rPr>
+          <w:rFonts w:hint="eastAsia"/>
+        </w:rPr>
+        <w:t xml:space="preserve"> 사용되는 문서를 만드는 것이 </w:t>
       </w:r>
       <w:r>
         <w:t>html</w:t>
@@ -484,6 +520,7 @@
         <w:t>&lt;</w:t>
       </w:r>
       <w:proofErr w:type="spellStart"/>
+      <w:proofErr w:type="gramStart"/>
       <w:r>
         <w:rPr>
           <w:rFonts w:hint="eastAsia"/>
@@ -495,7 +532,11 @@
       </w:r>
       <w:proofErr w:type="spellEnd"/>
       <w:r>
-        <w:t xml:space="preserve"> /&gt; : </w:t>
+        <w:t xml:space="preserve"> /</w:t>
+      </w:r>
+      <w:proofErr w:type="gramEnd"/>
+      <w:r>
+        <w:t xml:space="preserve">&gt; : </w:t>
       </w:r>
       <w:r>
         <w:rPr>
@@ -584,7 +625,15 @@
       </w:r>
       <w:proofErr w:type="spellEnd"/>
       <w:r>
-        <w:t xml:space="preserve">=”000”&gt; : </w:t>
+        <w:t>=”000”</w:t>
+      </w:r>
+      <w:proofErr w:type="gramStart"/>
+      <w:r>
+        <w:t>&gt; :</w:t>
+      </w:r>
+      <w:proofErr w:type="gramEnd"/>
+      <w:r>
+        <w:t xml:space="preserve"> </w:t>
       </w:r>
       <w:r>
         <w:rPr>
@@ -654,7 +703,15 @@
     <w:p/>
     <w:p>
       <w:r>
-        <w:t xml:space="preserve">_blank : </w:t>
+        <w:t>_</w:t>
+      </w:r>
+      <w:proofErr w:type="gramStart"/>
+      <w:r>
+        <w:t>blank :</w:t>
+      </w:r>
+      <w:proofErr w:type="gramEnd"/>
+      <w:r>
+        <w:t xml:space="preserve"> </w:t>
       </w:r>
       <w:r>
         <w:rPr>
@@ -670,8 +727,13 @@
         </w:rPr>
         <w:t>_</w:t>
       </w:r>
-      <w:r>
-        <w:t xml:space="preserve">self : </w:t>
+      <w:proofErr w:type="gramStart"/>
+      <w:r>
+        <w:t>self :</w:t>
+      </w:r>
+      <w:proofErr w:type="gramEnd"/>
+      <w:r>
+        <w:t xml:space="preserve"> </w:t>
       </w:r>
       <w:r>
         <w:rPr>
@@ -683,7 +745,15 @@
     <w:p/>
     <w:p>
       <w:r>
-        <w:t xml:space="preserve">&lt;tr&gt; : </w:t>
+        <w:t>&lt;tr</w:t>
+      </w:r>
+      <w:proofErr w:type="gramStart"/>
+      <w:r>
+        <w:t>&gt; :</w:t>
+      </w:r>
+      <w:proofErr w:type="gramEnd"/>
+      <w:r>
+        <w:t xml:space="preserve"> </w:t>
       </w:r>
       <w:r>
         <w:rPr>
@@ -700,7 +770,15 @@
         <w:t>&lt;t</w:t>
       </w:r>
       <w:r>
-        <w:t xml:space="preserve">d&gt; : </w:t>
+        <w:t>d</w:t>
+      </w:r>
+      <w:proofErr w:type="gramStart"/>
+      <w:r>
+        <w:t>&gt; :</w:t>
+      </w:r>
+      <w:proofErr w:type="gramEnd"/>
+      <w:r>
+        <w:t xml:space="preserve"> </w:t>
       </w:r>
       <w:r>
         <w:rPr>
@@ -735,7 +813,15 @@
         <w:t>합치려는 열의 수</w:t>
       </w:r>
       <w:r>
-        <w:t xml:space="preserve">”&gt; : </w:t>
+        <w:t>”</w:t>
+      </w:r>
+      <w:proofErr w:type="gramStart"/>
+      <w:r>
+        <w:t>&gt; :</w:t>
+      </w:r>
+      <w:proofErr w:type="gramEnd"/>
+      <w:r>
+        <w:t xml:space="preserve"> </w:t>
       </w:r>
       <w:r>
         <w:rPr>
@@ -775,7 +861,15 @@
         <w:t>합치려는 행의 수</w:t>
       </w:r>
       <w:r>
-        <w:t xml:space="preserve">”&gt; : </w:t>
+        <w:t>”</w:t>
+      </w:r>
+      <w:proofErr w:type="gramStart"/>
+      <w:r>
+        <w:t>&gt; :</w:t>
+      </w:r>
+      <w:proofErr w:type="gramEnd"/>
+      <w:r>
+        <w:t xml:space="preserve"> </w:t>
       </w:r>
       <w:r>
         <w:rPr>
@@ -796,50 +890,192 @@
         <w:t>2</w:t>
       </w:r>
       <w:r>
+        <w:t>202-01-25</w:t>
+      </w:r>
+    </w:p>
+    <w:p>
+      <w:r>
+        <w:t>4</w:t>
+      </w:r>
+      <w:r>
+        <w:rPr>
+          <w:rFonts w:hint="eastAsia"/>
+        </w:rPr>
+        <w:t>강.</w:t>
+      </w:r>
+      <w:r>
+        <w:t xml:space="preserve"> </w:t>
+      </w:r>
+      <w:r>
+        <w:rPr>
+          <w:rFonts w:hint="eastAsia"/>
+        </w:rPr>
+        <w:t>H</w:t>
+      </w:r>
+      <w:r>
+        <w:t>tml</w:t>
+      </w:r>
+      <w:r>
+        <w:rPr>
+          <w:rFonts w:hint="eastAsia"/>
+        </w:rPr>
+        <w:t xml:space="preserve"> 기본 </w:t>
+      </w:r>
+      <w:r>
+        <w:t>3</w:t>
+      </w:r>
+    </w:p>
+    <w:p/>
+    <w:p>
+      <w:r>
+        <w:rPr>
+          <w:rFonts w:hint="eastAsia"/>
+        </w:rPr>
+        <w:t>&lt;d</w:t>
+      </w:r>
+      <w:r>
+        <w:t>iv</w:t>
+      </w:r>
+      <w:proofErr w:type="gramStart"/>
+      <w:r>
+        <w:t>&gt; :</w:t>
+      </w:r>
+      <w:proofErr w:type="gramEnd"/>
+      <w:r>
+        <w:t xml:space="preserve"> </w:t>
+      </w:r>
+      <w:r>
+        <w:rPr>
+          <w:rFonts w:hint="eastAsia"/>
+        </w:rPr>
+        <w:t>블록태그</w:t>
+      </w:r>
+    </w:p>
+    <w:p>
+      <w:r>
+        <w:t>&lt;span</w:t>
+      </w:r>
+      <w:proofErr w:type="gramStart"/>
+      <w:r>
+        <w:t>&gt; :</w:t>
+      </w:r>
+      <w:proofErr w:type="gramEnd"/>
+      <w:r>
+        <w:t xml:space="preserve"> </w:t>
+      </w:r>
+      <w:r>
+        <w:rPr>
+          <w:rFonts w:hint="eastAsia"/>
+        </w:rPr>
+        <w:t>라인태그</w:t>
+      </w:r>
+    </w:p>
+    <w:p/>
+    <w:p>
+      <w:r>
+        <w:rPr>
+          <w:rFonts w:hint="eastAsia"/>
+        </w:rPr>
+        <w:t>2</w:t>
+      </w:r>
+      <w:r>
         <w:t>202-01-2</w:t>
       </w:r>
       <w:r>
+        <w:t>6</w:t>
+      </w:r>
+    </w:p>
+    <w:p>
+      <w:r>
         <w:t>5</w:t>
       </w:r>
-    </w:p>
-    <w:p>
+      <w:r>
+        <w:rPr>
+          <w:rFonts w:hint="eastAsia"/>
+        </w:rPr>
+        <w:t>강.</w:t>
+      </w:r>
+      <w:r>
+        <w:t xml:space="preserve"> </w:t>
+      </w:r>
+      <w:r>
+        <w:rPr>
+          <w:rFonts w:hint="eastAsia"/>
+        </w:rPr>
+        <w:t>H</w:t>
+      </w:r>
+      <w:r>
+        <w:t>tml</w:t>
+      </w:r>
+      <w:r>
+        <w:rPr>
+          <w:rFonts w:hint="eastAsia"/>
+        </w:rPr>
+        <w:t xml:space="preserve"> 기본 </w:t>
+      </w:r>
       <w:r>
         <w:t>4</w:t>
       </w:r>
-      <w:r>
-        <w:rPr>
-          <w:rFonts w:hint="eastAsia"/>
-        </w:rPr>
-        <w:t>강.</w:t>
-      </w:r>
-      <w:r>
-        <w:t xml:space="preserve"> </w:t>
-      </w:r>
-      <w:r>
-        <w:rPr>
-          <w:rFonts w:hint="eastAsia"/>
-        </w:rPr>
-        <w:t>H</w:t>
-      </w:r>
-      <w:r>
-        <w:t>tml</w:t>
-      </w:r>
-      <w:r>
-        <w:rPr>
-          <w:rFonts w:hint="eastAsia"/>
-        </w:rPr>
-        <w:t xml:space="preserve"> 기본 </w:t>
-      </w:r>
-      <w:r>
-        <w:t>3</w:t>
-      </w:r>
-    </w:p>
-    <w:p>
-      <w:pPr>
-        <w:rPr>
-          <w:rFonts w:hint="eastAsia"/>
-        </w:rPr>
-      </w:pPr>
+    </w:p>
+    <w:p>
+      <w:pPr>
+        <w:rPr>
+          <w:rFonts w:hint="eastAsia"/>
+        </w:rPr>
+      </w:pPr>
+      <w:proofErr w:type="spellStart"/>
+      <w:r>
+        <w:t>Div</w:t>
+      </w:r>
+      <w:proofErr w:type="spellEnd"/>
+      <w:r>
+        <w:rPr>
+          <w:rFonts w:hint="eastAsia"/>
+        </w:rPr>
+        <w:t xml:space="preserve">를 이용한 레이아웃과 </w:t>
+      </w:r>
+      <w:proofErr w:type="spellStart"/>
+      <w:r>
+        <w:rPr>
+          <w:rFonts w:hint="eastAsia"/>
+        </w:rPr>
+        <w:t>시멘틱을</w:t>
+      </w:r>
+      <w:proofErr w:type="spellEnd"/>
+      <w:r>
+        <w:rPr>
+          <w:rFonts w:hint="eastAsia"/>
+        </w:rPr>
+        <w:t xml:space="preserve"> 이용한 레이아웃이 있다.</w:t>
+      </w:r>
+      <w:r>
+        <w:t xml:space="preserve"> </w:t>
+      </w:r>
+      <w:proofErr w:type="spellStart"/>
+      <w:r>
+        <w:t>Div</w:t>
+      </w:r>
+      <w:proofErr w:type="spellEnd"/>
+      <w:r>
+        <w:rPr>
+          <w:rFonts w:hint="eastAsia"/>
+        </w:rPr>
+        <w:t xml:space="preserve">를 이용해도 문제는 없지만 </w:t>
+      </w:r>
+      <w:proofErr w:type="spellStart"/>
+      <w:r>
+        <w:rPr>
+          <w:rFonts w:hint="eastAsia"/>
+        </w:rPr>
+        <w:t>시멘틱으로</w:t>
+      </w:r>
+      <w:proofErr w:type="spellEnd"/>
+      <w:r>
+        <w:rPr>
+          <w:rFonts w:hint="eastAsia"/>
+        </w:rPr>
+        <w:t xml:space="preserve"> 레이아웃을 꾸미게 되면 코드를 주고받을 때 유리하고 검색했을 때 헤드 부분이 뜨게 하는 등의 장점이 있다.</w:t>
+      </w:r>
     </w:p>
     <w:sectPr>
       <w:pgSz w:w="11906" w:h="16838"/>
@@ -1487,7 +1723,7 @@
   <w:style w:type="paragraph" w:default="1" w:styleId="a">
     <w:name w:val="Normal"/>
     <w:qFormat/>
-    <w:rsid w:val="005F4784"/>
+    <w:rsid w:val="00DA78B2"/>
     <w:pPr>
       <w:widowControl w:val="0"/>
       <w:wordWrap w:val="0"/>

</xml_diff>

<commit_message>
6강. css 기본 1
</commit_message>
<xml_diff>
--- a/html-css 강의.docx
+++ b/html-css 강의.docx
@@ -979,16 +979,115 @@
         <w:t>2</w:t>
       </w:r>
       <w:r>
+        <w:t>202-01-26</w:t>
+      </w:r>
+    </w:p>
+    <w:p>
+      <w:r>
+        <w:t>5</w:t>
+      </w:r>
+      <w:r>
+        <w:rPr>
+          <w:rFonts w:hint="eastAsia"/>
+        </w:rPr>
+        <w:t>강.</w:t>
+      </w:r>
+      <w:r>
+        <w:t xml:space="preserve"> </w:t>
+      </w:r>
+      <w:r>
+        <w:rPr>
+          <w:rFonts w:hint="eastAsia"/>
+        </w:rPr>
+        <w:t>H</w:t>
+      </w:r>
+      <w:r>
+        <w:t>tml</w:t>
+      </w:r>
+      <w:r>
+        <w:rPr>
+          <w:rFonts w:hint="eastAsia"/>
+        </w:rPr>
+        <w:t xml:space="preserve"> 기본 </w:t>
+      </w:r>
+      <w:r>
+        <w:t>4</w:t>
+      </w:r>
+    </w:p>
+    <w:p>
+      <w:proofErr w:type="spellStart"/>
+      <w:r>
+        <w:t>Div</w:t>
+      </w:r>
+      <w:proofErr w:type="spellEnd"/>
+      <w:r>
+        <w:rPr>
+          <w:rFonts w:hint="eastAsia"/>
+        </w:rPr>
+        <w:t xml:space="preserve">를 이용한 레이아웃과 </w:t>
+      </w:r>
+      <w:proofErr w:type="spellStart"/>
+      <w:r>
+        <w:rPr>
+          <w:rFonts w:hint="eastAsia"/>
+        </w:rPr>
+        <w:t>시멘틱을</w:t>
+      </w:r>
+      <w:proofErr w:type="spellEnd"/>
+      <w:r>
+        <w:rPr>
+          <w:rFonts w:hint="eastAsia"/>
+        </w:rPr>
+        <w:t xml:space="preserve"> 이용한 레이아웃이 있다.</w:t>
+      </w:r>
+      <w:r>
+        <w:t xml:space="preserve"> </w:t>
+      </w:r>
+      <w:proofErr w:type="spellStart"/>
+      <w:r>
+        <w:t>Div</w:t>
+      </w:r>
+      <w:proofErr w:type="spellEnd"/>
+      <w:r>
+        <w:rPr>
+          <w:rFonts w:hint="eastAsia"/>
+        </w:rPr>
+        <w:t xml:space="preserve">를 이용해도 문제는 없지만 </w:t>
+      </w:r>
+      <w:proofErr w:type="spellStart"/>
+      <w:r>
+        <w:rPr>
+          <w:rFonts w:hint="eastAsia"/>
+        </w:rPr>
+        <w:t>시멘틱으로</w:t>
+      </w:r>
+      <w:proofErr w:type="spellEnd"/>
+      <w:r>
+        <w:rPr>
+          <w:rFonts w:hint="eastAsia"/>
+        </w:rPr>
+        <w:t xml:space="preserve"> 레이아웃을 꾸미게 되면 코드를 주고받을 때 유리하고 검색했을 때 헤드 부분이 뜨게 하는 등의 장점이 있다.</w:t>
+      </w:r>
+    </w:p>
+    <w:p/>
+    <w:p>
+      <w:r>
+        <w:rPr>
+          <w:rFonts w:hint="eastAsia"/>
+        </w:rPr>
+        <w:t>2</w:t>
+      </w:r>
+      <w:r>
         <w:t>202-01-2</w:t>
       </w:r>
       <w:r>
+        <w:t>7</w:t>
+      </w:r>
+    </w:p>
+    <w:p>
+      <w:r>
         <w:t>6</w:t>
       </w:r>
-    </w:p>
-    <w:p>
-      <w:r>
-        <w:t>5</w:t>
-      </w:r>
       <w:r>
         <w:rPr>
           <w:rFonts w:hint="eastAsia"/>
@@ -998,15 +1097,11 @@
       <w:r>
         <w:t xml:space="preserve"> </w:t>
       </w:r>
-      <w:r>
-        <w:rPr>
-          <w:rFonts w:hint="eastAsia"/>
-        </w:rPr>
-        <w:t>H</w:t>
-      </w:r>
-      <w:r>
-        <w:t>tml</w:t>
-      </w:r>
+      <w:proofErr w:type="spellStart"/>
+      <w:r>
+        <w:t>css</w:t>
+      </w:r>
+      <w:proofErr w:type="spellEnd"/>
       <w:r>
         <w:rPr>
           <w:rFonts w:hint="eastAsia"/>
@@ -1014,68 +1109,480 @@
         <w:t xml:space="preserve"> 기본 </w:t>
       </w:r>
       <w:r>
-        <w:t>4</w:t>
-      </w:r>
-    </w:p>
-    <w:p>
-      <w:pPr>
-        <w:rPr>
-          <w:rFonts w:hint="eastAsia"/>
-        </w:rPr>
-      </w:pPr>
+        <w:t>1</w:t>
+      </w:r>
+    </w:p>
+    <w:p>
+      <w:pPr>
+        <w:rPr>
+          <w:rFonts w:hint="eastAsia"/>
+        </w:rPr>
+      </w:pPr>
+    </w:p>
+    <w:p>
+      <w:r>
+        <w:rPr>
+          <w:rFonts w:hint="eastAsia"/>
+        </w:rPr>
+        <w:t>6</w:t>
+      </w:r>
+      <w:r>
+        <w:t xml:space="preserve">-1. </w:t>
+      </w:r>
       <w:proofErr w:type="spellStart"/>
-      <w:r>
-        <w:t>Div</w:t>
+      <w:proofErr w:type="gramStart"/>
+      <w:r>
+        <w:rPr>
+          <w:rFonts w:hint="eastAsia"/>
+        </w:rPr>
+        <w:t>선택자</w:t>
       </w:r>
       <w:proofErr w:type="spellEnd"/>
-      <w:r>
-        <w:rPr>
-          <w:rFonts w:hint="eastAsia"/>
-        </w:rPr>
-        <w:t xml:space="preserve">를 이용한 레이아웃과 </w:t>
+      <w:proofErr w:type="gramEnd"/>
+      <w:r>
+        <w:rPr>
+          <w:rFonts w:hint="eastAsia"/>
+        </w:rPr>
+        <w:t xml:space="preserve"> </w:t>
+      </w:r>
+      <w:r>
+        <w:t xml:space="preserve">: </w:t>
+      </w:r>
+      <w:r>
+        <w:rPr>
+          <w:rFonts w:hint="eastAsia"/>
+        </w:rPr>
+        <w:t>특정 태그를 선택하여,</w:t>
+      </w:r>
+      <w:r>
+        <w:t xml:space="preserve"> </w:t>
+      </w:r>
+      <w:r>
+        <w:rPr>
+          <w:rFonts w:hint="eastAsia"/>
+        </w:rPr>
+        <w:t>해당 태그의 속성을 변경 하는 목적으로 사용 된다.</w:t>
+      </w:r>
+    </w:p>
+    <w:p/>
+    <w:p>
+      <w:r>
+        <w:t xml:space="preserve">6-2. </w:t>
+      </w:r>
+      <w:r>
+        <w:t xml:space="preserve">Tag </w:t>
       </w:r>
       <w:proofErr w:type="spellStart"/>
-      <w:r>
-        <w:rPr>
-          <w:rFonts w:hint="eastAsia"/>
-        </w:rPr>
-        <w:t>시멘틱을</w:t>
+      <w:proofErr w:type="gramStart"/>
+      <w:r>
+        <w:rPr>
+          <w:rFonts w:hint="eastAsia"/>
+        </w:rPr>
+        <w:t>선택자</w:t>
       </w:r>
       <w:proofErr w:type="spellEnd"/>
       <w:r>
         <w:rPr>
           <w:rFonts w:hint="eastAsia"/>
         </w:rPr>
-        <w:t xml:space="preserve"> 이용한 레이아웃이 있다.</w:t>
-      </w:r>
-      <w:r>
-        <w:t xml:space="preserve"> </w:t>
+        <w:t xml:space="preserve"> </w:t>
+      </w:r>
+      <w:r>
+        <w:t>:</w:t>
+      </w:r>
+      <w:proofErr w:type="gramEnd"/>
+      <w:r>
+        <w:t xml:space="preserve"> </w:t>
+      </w:r>
+      <w:r>
+        <w:rPr>
+          <w:rFonts w:hint="eastAsia"/>
+        </w:rPr>
+        <w:t>특정태그를 선택하여C</w:t>
+      </w:r>
+      <w:r>
+        <w:t>SS</w:t>
+      </w:r>
+      <w:r>
+        <w:rPr>
+          <w:rFonts w:hint="eastAsia"/>
+        </w:rPr>
+        <w:t>속성을 적용 할 수 있다.</w:t>
+      </w:r>
+    </w:p>
+    <w:p>
+      <w:pPr>
+        <w:pStyle w:val="a4"/>
+        <w:numPr>
+          <w:ilvl w:val="0"/>
+          <w:numId w:val="2"/>
+        </w:numPr>
+        <w:ind w:leftChars="0"/>
+      </w:pPr>
+      <w:r>
+        <w:rPr>
+          <w:rFonts w:hint="eastAsia"/>
+        </w:rPr>
+        <w:t xml:space="preserve">태그 </w:t>
+      </w:r>
+      <w:proofErr w:type="gramStart"/>
+      <w:r>
+        <w:t>{ Background</w:t>
+      </w:r>
+      <w:proofErr w:type="gramEnd"/>
+      <w:r>
+        <w:t xml:space="preserve">-color: </w:t>
+      </w:r>
+      <w:r>
+        <w:rPr>
+          <w:rFonts w:hint="eastAsia"/>
+        </w:rPr>
+        <w:t>색상</w:t>
+      </w:r>
+      <w:r>
+        <w:rPr>
+          <w:rFonts w:hint="eastAsia"/>
+        </w:rPr>
+        <w:t>;</w:t>
+      </w:r>
+      <w:r>
+        <w:rPr>
+          <w:rFonts w:hint="eastAsia"/>
+        </w:rPr>
+        <w:t xml:space="preserve"> </w:t>
+      </w:r>
+      <w:r>
+        <w:t xml:space="preserve">} -&gt; </w:t>
+      </w:r>
+      <w:r>
+        <w:rPr>
+          <w:rFonts w:hint="eastAsia"/>
+        </w:rPr>
+        <w:t>배경색</w:t>
+      </w:r>
+    </w:p>
+    <w:p>
+      <w:pPr>
+        <w:pStyle w:val="a4"/>
+        <w:numPr>
+          <w:ilvl w:val="0"/>
+          <w:numId w:val="2"/>
+        </w:numPr>
+        <w:ind w:leftChars="0"/>
+      </w:pPr>
+      <w:r>
+        <w:rPr>
+          <w:rFonts w:hint="eastAsia"/>
+        </w:rPr>
+        <w:t xml:space="preserve">태그 </w:t>
+      </w:r>
+      <w:proofErr w:type="gramStart"/>
+      <w:r>
+        <w:t>{ Color</w:t>
+      </w:r>
+      <w:proofErr w:type="gramEnd"/>
+      <w:r>
+        <w:t xml:space="preserve">: </w:t>
+      </w:r>
+      <w:r>
+        <w:rPr>
+          <w:rFonts w:hint="eastAsia"/>
+        </w:rPr>
+        <w:t>색상</w:t>
+      </w:r>
+      <w:r>
+        <w:rPr>
+          <w:rFonts w:hint="eastAsia"/>
+        </w:rPr>
+        <w:t>;</w:t>
+      </w:r>
+      <w:r>
+        <w:rPr>
+          <w:rFonts w:hint="eastAsia"/>
+        </w:rPr>
+        <w:t xml:space="preserve"> </w:t>
+      </w:r>
+      <w:r>
+        <w:t xml:space="preserve">} -&gt; </w:t>
+      </w:r>
+      <w:r>
+        <w:rPr>
+          <w:rFonts w:hint="eastAsia"/>
+        </w:rPr>
+        <w:t>폰트컬러</w:t>
+      </w:r>
+    </w:p>
+    <w:p>
+      <w:pPr>
+        <w:pStyle w:val="a4"/>
+        <w:numPr>
+          <w:ilvl w:val="0"/>
+          <w:numId w:val="2"/>
+        </w:numPr>
+        <w:ind w:leftChars="0"/>
+      </w:pPr>
+      <w:r>
+        <w:rPr>
+          <w:rFonts w:hint="eastAsia"/>
+        </w:rPr>
+        <w:t xml:space="preserve">태그 </w:t>
+      </w:r>
+      <w:proofErr w:type="gramStart"/>
+      <w:r>
+        <w:t>{ Border</w:t>
+      </w:r>
+      <w:proofErr w:type="gramEnd"/>
+      <w:r>
+        <w:t>:</w:t>
+      </w:r>
+      <w:r>
+        <w:t xml:space="preserve"> </w:t>
+      </w:r>
+      <w:r>
+        <w:t>1</w:t>
+      </w:r>
+      <w:r>
+        <w:rPr>
+          <w:rFonts w:hint="eastAsia"/>
+        </w:rPr>
+        <w:t>p</w:t>
+      </w:r>
+      <w:r>
+        <w:t>x da</w:t>
+      </w:r>
+      <w:r>
+        <w:rPr>
+          <w:rFonts w:hint="eastAsia"/>
+        </w:rPr>
+        <w:t>s</w:t>
+      </w:r>
+      <w:r>
+        <w:t xml:space="preserve">hed </w:t>
+      </w:r>
+      <w:r>
+        <w:rPr>
+          <w:rFonts w:hint="eastAsia"/>
+        </w:rPr>
+        <w:t>색상</w:t>
+      </w:r>
+      <w:r>
+        <w:rPr>
+          <w:rFonts w:hint="eastAsia"/>
+        </w:rPr>
+        <w:t>;</w:t>
+      </w:r>
+      <w:r>
+        <w:rPr>
+          <w:rFonts w:hint="eastAsia"/>
+        </w:rPr>
+        <w:t xml:space="preserve"> </w:t>
+      </w:r>
+      <w:r>
+        <w:t xml:space="preserve">} </w:t>
+      </w:r>
+      <w:r>
+        <w:t>-&gt;</w:t>
+      </w:r>
+      <w:r>
+        <w:t xml:space="preserve"> </w:t>
+      </w:r>
+      <w:r>
+        <w:rPr>
+          <w:rFonts w:hint="eastAsia"/>
+        </w:rPr>
+        <w:t>점선</w:t>
+      </w:r>
+    </w:p>
+    <w:p>
+      <w:pPr>
+        <w:pStyle w:val="a4"/>
+        <w:numPr>
+          <w:ilvl w:val="0"/>
+          <w:numId w:val="2"/>
+        </w:numPr>
+        <w:ind w:leftChars="0"/>
+      </w:pPr>
+      <w:r>
+        <w:rPr>
+          <w:rFonts w:hint="eastAsia"/>
+        </w:rPr>
+        <w:t xml:space="preserve">태그 </w:t>
+      </w:r>
+      <w:proofErr w:type="gramStart"/>
+      <w:r>
+        <w:t xml:space="preserve">{ </w:t>
+      </w:r>
+      <w:r>
+        <w:rPr>
+          <w:rFonts w:hint="eastAsia"/>
+        </w:rPr>
+        <w:t>f</w:t>
+      </w:r>
+      <w:r>
+        <w:t>ont</w:t>
+      </w:r>
+      <w:proofErr w:type="gramEnd"/>
+      <w:r>
+        <w:t xml:space="preserve">-weight: </w:t>
+      </w:r>
+      <w:r>
+        <w:t>bold</w:t>
+      </w:r>
+      <w:r>
+        <w:rPr>
+          <w:rFonts w:hint="eastAsia"/>
+        </w:rPr>
+        <w:t>;</w:t>
+      </w:r>
+      <w:r>
+        <w:rPr>
+          <w:rFonts w:hint="eastAsia"/>
+        </w:rPr>
+        <w:t xml:space="preserve"> </w:t>
+      </w:r>
+      <w:r>
+        <w:t>}</w:t>
+      </w:r>
+      <w:r>
+        <w:t xml:space="preserve"> </w:t>
+      </w:r>
+      <w:r>
+        <w:t>-&gt;</w:t>
+      </w:r>
+      <w:r>
+        <w:t xml:space="preserve"> </w:t>
+      </w:r>
+      <w:r>
+        <w:rPr>
+          <w:rFonts w:hint="eastAsia"/>
+        </w:rPr>
+        <w:t>글씨 굵기설정</w:t>
+      </w:r>
+    </w:p>
+    <w:p>
+      <w:pPr>
+        <w:ind w:left="105"/>
+      </w:pPr>
+    </w:p>
+    <w:p>
+      <w:pPr>
+        <w:ind w:left="105"/>
+      </w:pPr>
+      <w:r>
+        <w:rPr>
+          <w:rFonts w:hint="eastAsia"/>
+        </w:rPr>
+        <w:t>6</w:t>
+      </w:r>
+      <w:r>
+        <w:t xml:space="preserve">-3. * </w:t>
       </w:r>
       <w:proofErr w:type="spellStart"/>
-      <w:r>
-        <w:t>Div</w:t>
+      <w:proofErr w:type="gramStart"/>
+      <w:r>
+        <w:rPr>
+          <w:rFonts w:hint="eastAsia"/>
+        </w:rPr>
+        <w:t>선택자</w:t>
       </w:r>
       <w:proofErr w:type="spellEnd"/>
       <w:r>
         <w:rPr>
           <w:rFonts w:hint="eastAsia"/>
         </w:rPr>
-        <w:t xml:space="preserve">를 이용해도 문제는 없지만 </w:t>
-      </w:r>
-      <w:proofErr w:type="spellStart"/>
-      <w:r>
-        <w:rPr>
-          <w:rFonts w:hint="eastAsia"/>
-        </w:rPr>
-        <w:t>시멘틱으로</w:t>
-      </w:r>
-      <w:proofErr w:type="spellEnd"/>
-      <w:r>
-        <w:rPr>
-          <w:rFonts w:hint="eastAsia"/>
-        </w:rPr>
-        <w:t xml:space="preserve"> 레이아웃을 꾸미게 되면 코드를 주고받을 때 유리하고 검색했을 때 헤드 부분이 뜨게 하는 등의 장점이 있다.</w:t>
-      </w:r>
+        <w:t xml:space="preserve"> </w:t>
+      </w:r>
+      <w:r>
+        <w:t>:</w:t>
+      </w:r>
+      <w:proofErr w:type="gramEnd"/>
+      <w:r>
+        <w:t xml:space="preserve"> </w:t>
+      </w:r>
+      <w:r>
+        <w:rPr>
+          <w:rFonts w:hint="eastAsia"/>
+        </w:rPr>
+        <w:t xml:space="preserve">전체라는 의미의 </w:t>
+      </w:r>
+      <w:r>
+        <w:t xml:space="preserve">* </w:t>
+      </w:r>
+      <w:r>
+        <w:rPr>
+          <w:rFonts w:hint="eastAsia"/>
+        </w:rPr>
+        <w:t>선택자를 사용하면 문서 전체를 선택하는 의미가 있다.</w:t>
+      </w:r>
+    </w:p>
+    <w:p>
+      <w:pPr>
+        <w:ind w:left="1400" w:hangingChars="700" w:hanging="1400"/>
+        <w:rPr>
+          <w:rFonts w:hint="eastAsia"/>
+        </w:rPr>
+      </w:pPr>
+      <w:r>
+        <w:rPr>
+          <w:rFonts w:hint="eastAsia"/>
+        </w:rPr>
+        <w:t xml:space="preserve"> </w:t>
+      </w:r>
+      <w:r>
+        <w:t xml:space="preserve">            </w:t>
+      </w:r>
+      <w:r>
+        <w:t>-</w:t>
+      </w:r>
+      <w:r>
+        <w:t xml:space="preserve"> </w:t>
+      </w:r>
+      <w:r>
+        <w:rPr>
+          <w:rFonts w:hint="eastAsia"/>
+        </w:rPr>
+        <w:t xml:space="preserve">전체를 선택한 후 </w:t>
+      </w:r>
+      <w:r>
+        <w:rPr>
+          <w:rFonts w:hint="eastAsia"/>
+        </w:rPr>
+        <w:t xml:space="preserve">꾸민 </w:t>
+      </w:r>
+      <w:r>
+        <w:rPr>
+          <w:rFonts w:hint="eastAsia"/>
+        </w:rPr>
+        <w:t>뒤에 각각의 태그로 꾸며주면 꾸며준 각각의 태그는 후의 꾸밈</w:t>
+      </w:r>
+      <w:r>
+        <w:rPr>
+          <w:rFonts w:hint="eastAsia"/>
+        </w:rPr>
+        <w:t>으로</w:t>
+      </w:r>
+      <w:r>
+        <w:rPr>
+          <w:rFonts w:hint="eastAsia"/>
+        </w:rPr>
+        <w:t xml:space="preserve"> 나타난다</w:t>
+      </w:r>
+      <w:r>
+        <w:t>.</w:t>
+      </w:r>
+    </w:p>
+    <w:p>
+      <w:pPr>
+        <w:ind w:left="105"/>
+      </w:pPr>
+    </w:p>
+    <w:p>
+      <w:pPr>
+        <w:ind w:left="105"/>
+        <w:rPr>
+          <w:rFonts w:hint="eastAsia"/>
+        </w:rPr>
+      </w:pPr>
     </w:p>
     <w:sectPr>
       <w:pgSz w:w="11906" w:h="16838"/>
@@ -1723,7 +2230,7 @@
   <w:style w:type="paragraph" w:default="1" w:styleId="a">
     <w:name w:val="Normal"/>
     <w:qFormat/>
-    <w:rsid w:val="00DA78B2"/>
+    <w:rsid w:val="00187FBD"/>
     <w:pPr>
       <w:widowControl w:val="0"/>
       <w:wordWrap w:val="0"/>

</xml_diff>

<commit_message>
7강. css 기본 2
</commit_message>
<xml_diff>
--- a/html-css 강의.docx
+++ b/html-css 강의.docx
@@ -1078,10 +1078,7 @@
         <w:t>2</w:t>
       </w:r>
       <w:r>
-        <w:t>202-01-2</w:t>
-      </w:r>
-      <w:r>
-        <w:t>7</w:t>
+        <w:t>202-01-27</w:t>
       </w:r>
     </w:p>
     <w:p>
@@ -1112,13 +1109,7 @@
         <w:t>1</w:t>
       </w:r>
     </w:p>
-    <w:p>
-      <w:pPr>
-        <w:rPr>
-          <w:rFonts w:hint="eastAsia"/>
-        </w:rPr>
-      </w:pPr>
-    </w:p>
+    <w:p/>
     <w:p>
       <w:r>
         <w:rPr>
@@ -1138,15 +1129,18 @@
         <w:t>선택자</w:t>
       </w:r>
       <w:proofErr w:type="spellEnd"/>
-      <w:proofErr w:type="gramEnd"/>
-      <w:r>
-        <w:rPr>
-          <w:rFonts w:hint="eastAsia"/>
-        </w:rPr>
-        <w:t xml:space="preserve"> </w:t>
-      </w:r>
-      <w:r>
-        <w:t xml:space="preserve">: </w:t>
+      <w:r>
+        <w:rPr>
+          <w:rFonts w:hint="eastAsia"/>
+        </w:rPr>
+        <w:t xml:space="preserve"> </w:t>
+      </w:r>
+      <w:r>
+        <w:t>:</w:t>
+      </w:r>
+      <w:proofErr w:type="gramEnd"/>
+      <w:r>
+        <w:t xml:space="preserve"> </w:t>
       </w:r>
       <w:r>
         <w:rPr>
@@ -1401,6 +1395,9 @@
           <w:numId w:val="2"/>
         </w:numPr>
         <w:ind w:leftChars="0"/>
+        <w:rPr>
+          <w:rFonts w:hint="eastAsia"/>
+        </w:rPr>
       </w:pPr>
       <w:r>
         <w:rPr>
@@ -1410,6 +1407,72 @@
       </w:r>
       <w:proofErr w:type="gramStart"/>
       <w:r>
+        <w:t>{ Border</w:t>
+      </w:r>
+      <w:proofErr w:type="gramEnd"/>
+      <w:r>
+        <w:t>: 1</w:t>
+      </w:r>
+      <w:r>
+        <w:rPr>
+          <w:rFonts w:hint="eastAsia"/>
+        </w:rPr>
+        <w:t>p</w:t>
+      </w:r>
+      <w:r>
+        <w:t xml:space="preserve">x </w:t>
+      </w:r>
+      <w:r>
+        <w:rPr>
+          <w:rFonts w:hint="eastAsia"/>
+        </w:rPr>
+        <w:t>s</w:t>
+      </w:r>
+      <w:r>
+        <w:t>olid</w:t>
+      </w:r>
+      <w:r>
+        <w:t xml:space="preserve"> </w:t>
+      </w:r>
+      <w:r>
+        <w:rPr>
+          <w:rFonts w:hint="eastAsia"/>
+        </w:rPr>
+        <w:t xml:space="preserve">색상; </w:t>
+      </w:r>
+      <w:r>
+        <w:t xml:space="preserve">} -&gt; </w:t>
+      </w:r>
+      <w:r>
+        <w:rPr>
+          <w:rFonts w:hint="eastAsia"/>
+        </w:rPr>
+        <w:t>실</w:t>
+      </w:r>
+      <w:r>
+        <w:rPr>
+          <w:rFonts w:hint="eastAsia"/>
+        </w:rPr>
+        <w:t>선</w:t>
+      </w:r>
+    </w:p>
+    <w:p>
+      <w:pPr>
+        <w:pStyle w:val="a4"/>
+        <w:numPr>
+          <w:ilvl w:val="0"/>
+          <w:numId w:val="2"/>
+        </w:numPr>
+        <w:ind w:leftChars="0"/>
+      </w:pPr>
+      <w:r>
+        <w:rPr>
+          <w:rFonts w:hint="eastAsia"/>
+        </w:rPr>
+        <w:t xml:space="preserve">태그 </w:t>
+      </w:r>
+      <w:proofErr w:type="gramStart"/>
+      <w:r>
         <w:t xml:space="preserve">{ </w:t>
       </w:r>
       <w:r>
@@ -1518,9 +1581,6 @@
     <w:p>
       <w:pPr>
         <w:ind w:left="1400" w:hangingChars="700" w:hanging="1400"/>
-        <w:rPr>
-          <w:rFonts w:hint="eastAsia"/>
-        </w:rPr>
       </w:pPr>
       <w:r>
         <w:rPr>
@@ -1553,7 +1613,14 @@
         <w:rPr>
           <w:rFonts w:hint="eastAsia"/>
         </w:rPr>
-        <w:t>뒤에 각각의 태그로 꾸며주면 꾸며준 각각의 태그는 후의 꾸밈</w:t>
+        <w:t xml:space="preserve">뒤에 각각의 태그로 꾸며주면 꾸며준 각각의 태그는 후의 </w:t>
+      </w:r>
+      <w:r>
+        <w:rPr>
+          <w:rFonts w:hint="eastAsia"/>
+        </w:rPr>
+        <w:lastRenderedPageBreak/>
+        <w:t>꾸밈</w:t>
       </w:r>
       <w:r>
         <w:rPr>
@@ -1572,17 +1639,1008 @@
       </w:r>
     </w:p>
     <w:p>
-      <w:pPr>
-        <w:ind w:left="105"/>
-      </w:pPr>
-    </w:p>
-    <w:p>
-      <w:pPr>
-        <w:ind w:left="105"/>
-        <w:rPr>
-          <w:rFonts w:hint="eastAsia"/>
-        </w:rPr>
-      </w:pPr>
+      <w:r>
+        <w:rPr>
+          <w:rFonts w:hint="eastAsia"/>
+        </w:rPr>
+        <w:t>2</w:t>
+      </w:r>
+      <w:r>
+        <w:t>202-01-2</w:t>
+      </w:r>
+      <w:r>
+        <w:t>8</w:t>
+      </w:r>
+    </w:p>
+    <w:p>
+      <w:r>
+        <w:t>7</w:t>
+      </w:r>
+      <w:r>
+        <w:rPr>
+          <w:rFonts w:hint="eastAsia"/>
+        </w:rPr>
+        <w:t>강.</w:t>
+      </w:r>
+      <w:r>
+        <w:t xml:space="preserve"> </w:t>
+      </w:r>
+      <w:proofErr w:type="spellStart"/>
+      <w:r>
+        <w:t>css</w:t>
+      </w:r>
+      <w:proofErr w:type="spellEnd"/>
+      <w:r>
+        <w:rPr>
+          <w:rFonts w:hint="eastAsia"/>
+        </w:rPr>
+        <w:t xml:space="preserve"> 기본 </w:t>
+      </w:r>
+      <w:r>
+        <w:t>2</w:t>
+      </w:r>
+    </w:p>
+    <w:p/>
+    <w:p>
+      <w:pPr>
+        <w:pStyle w:val="a4"/>
+        <w:numPr>
+          <w:ilvl w:val="0"/>
+          <w:numId w:val="2"/>
+        </w:numPr>
+        <w:ind w:leftChars="0"/>
+      </w:pPr>
+      <w:r>
+        <w:t>Id</w:t>
+      </w:r>
+      <w:r>
+        <w:rPr>
+          <w:rFonts w:hint="eastAsia"/>
+        </w:rPr>
+        <w:t>(</w:t>
+      </w:r>
+      <w:r>
+        <w:t>#)</w:t>
+      </w:r>
+      <w:r>
+        <w:rPr>
+          <w:rFonts w:hint="eastAsia"/>
+        </w:rPr>
+        <w:t xml:space="preserve">와 </w:t>
+      </w:r>
+      <w:r>
+        <w:t>class</w:t>
+      </w:r>
+      <w:proofErr w:type="gramStart"/>
+      <w:r>
+        <w:t>(.) :</w:t>
+      </w:r>
+      <w:proofErr w:type="gramEnd"/>
+      <w:r>
+        <w:rPr>
+          <w:rFonts w:hint="eastAsia"/>
+        </w:rPr>
+        <w:t xml:space="preserve"> 태그의 </w:t>
+      </w:r>
+      <w:r>
+        <w:t>id</w:t>
+      </w:r>
+      <w:r>
+        <w:rPr>
+          <w:rFonts w:hint="eastAsia"/>
+        </w:rPr>
+        <w:t xml:space="preserve">와 </w:t>
+      </w:r>
+      <w:r>
+        <w:t>class</w:t>
+      </w:r>
+      <w:r>
+        <w:rPr>
+          <w:rFonts w:hint="eastAsia"/>
+        </w:rPr>
+        <w:t xml:space="preserve">를 이용하여 </w:t>
+      </w:r>
+      <w:r>
+        <w:t>CSS</w:t>
+      </w:r>
+      <w:r>
+        <w:rPr>
+          <w:rFonts w:hint="eastAsia"/>
+        </w:rPr>
+        <w:t>에서 속성을 설정할 수 있다.</w:t>
+      </w:r>
+    </w:p>
+    <w:p/>
+    <w:p>
+      <w:pPr>
+        <w:pStyle w:val="a4"/>
+        <w:numPr>
+          <w:ilvl w:val="0"/>
+          <w:numId w:val="2"/>
+        </w:numPr>
+        <w:ind w:leftChars="0"/>
+      </w:pPr>
+      <w:r>
+        <w:t xml:space="preserve">Tag, id, class </w:t>
+      </w:r>
+      <w:r>
+        <w:rPr>
+          <w:rFonts w:hint="eastAsia"/>
+        </w:rPr>
+        <w:t>혼합</w:t>
+      </w:r>
+    </w:p>
+    <w:p>
+      <w:pPr>
+        <w:pStyle w:val="a4"/>
+        <w:rPr>
+          <w:rFonts w:hint="eastAsia"/>
+        </w:rPr>
+      </w:pPr>
+    </w:p>
+    <w:p>
+      <w:pPr>
+        <w:pStyle w:val="a4"/>
+        <w:numPr>
+          <w:ilvl w:val="0"/>
+          <w:numId w:val="2"/>
+        </w:numPr>
+        <w:ind w:leftChars="0"/>
+      </w:pPr>
+      <w:r>
+        <w:rPr>
+          <w:rFonts w:hint="eastAsia"/>
+        </w:rPr>
+        <w:t xml:space="preserve">속성 </w:t>
+      </w:r>
+      <w:proofErr w:type="spellStart"/>
+      <w:proofErr w:type="gramStart"/>
+      <w:r>
+        <w:rPr>
+          <w:rFonts w:hint="eastAsia"/>
+        </w:rPr>
+        <w:t>선택자</w:t>
+      </w:r>
+      <w:proofErr w:type="spellEnd"/>
+      <w:r>
+        <w:rPr>
+          <w:rFonts w:hint="eastAsia"/>
+        </w:rPr>
+        <w:t xml:space="preserve"> </w:t>
+      </w:r>
+      <w:r>
+        <w:t>:</w:t>
+      </w:r>
+      <w:proofErr w:type="gramEnd"/>
+      <w:r>
+        <w:t xml:space="preserve"> </w:t>
+      </w:r>
+      <w:r>
+        <w:rPr>
+          <w:rFonts w:hint="eastAsia"/>
+        </w:rPr>
+        <w:t>t</w:t>
+      </w:r>
+      <w:r>
+        <w:t>ag</w:t>
+      </w:r>
+      <w:r>
+        <w:rPr>
+          <w:rFonts w:hint="eastAsia"/>
+        </w:rPr>
+        <w:t xml:space="preserve">의 속성을 선택하여 </w:t>
+      </w:r>
+      <w:r>
+        <w:t>CSS</w:t>
+      </w:r>
+      <w:r>
+        <w:rPr>
+          <w:rFonts w:hint="eastAsia"/>
+        </w:rPr>
+        <w:t>의 속성을 설정 할 수 있다.</w:t>
+      </w:r>
+    </w:p>
+    <w:p>
+      <w:pPr>
+        <w:pStyle w:val="a4"/>
+        <w:rPr>
+          <w:rFonts w:hint="eastAsia"/>
+        </w:rPr>
+      </w:pPr>
+    </w:p>
+    <w:p>
+      <w:pPr>
+        <w:pStyle w:val="a4"/>
+        <w:numPr>
+          <w:ilvl w:val="0"/>
+          <w:numId w:val="3"/>
+        </w:numPr>
+        <w:ind w:leftChars="0"/>
+      </w:pPr>
+      <w:r>
+        <w:rPr>
+          <w:rFonts w:hint="eastAsia"/>
+        </w:rPr>
+        <w:t>&lt;f</w:t>
+      </w:r>
+      <w:r>
+        <w:t>orm&gt;</w:t>
+      </w:r>
+    </w:p>
+    <w:p>
+      <w:pPr>
+        <w:ind w:left="660"/>
+      </w:pPr>
+      <w:proofErr w:type="gramStart"/>
+      <w:r>
+        <w:rPr>
+          <w:rFonts w:hint="eastAsia"/>
+        </w:rPr>
+        <w:t xml:space="preserve">이름 </w:t>
+      </w:r>
+      <w:r>
+        <w:t>:</w:t>
+      </w:r>
+      <w:proofErr w:type="gramEnd"/>
+      <w:r>
+        <w:t xml:space="preserve"> &lt;input type=”text”/&gt; &lt;</w:t>
+      </w:r>
+      <w:proofErr w:type="spellStart"/>
+      <w:r>
+        <w:t>br</w:t>
+      </w:r>
+      <w:proofErr w:type="spellEnd"/>
+      <w:r>
+        <w:t xml:space="preserve"> </w:t>
+      </w:r>
+      <w:r>
+        <w:t>/&gt;</w:t>
+      </w:r>
+    </w:p>
+    <w:p>
+      <w:pPr>
+        <w:ind w:left="660"/>
+      </w:pPr>
+      <w:proofErr w:type="gramStart"/>
+      <w:r>
+        <w:rPr>
+          <w:rFonts w:hint="eastAsia"/>
+        </w:rPr>
+        <w:t>아이디</w:t>
+      </w:r>
+      <w:r>
+        <w:t xml:space="preserve"> :</w:t>
+      </w:r>
+      <w:proofErr w:type="gramEnd"/>
+      <w:r>
+        <w:t xml:space="preserve"> </w:t>
+      </w:r>
+      <w:r>
+        <w:t>&lt;</w:t>
+      </w:r>
+      <w:r>
+        <w:rPr>
+          <w:rFonts w:hint="eastAsia"/>
+        </w:rPr>
+        <w:t>i</w:t>
+      </w:r>
+      <w:r>
+        <w:t>nput type=”text /&gt; &lt;</w:t>
+      </w:r>
+      <w:proofErr w:type="spellStart"/>
+      <w:r>
+        <w:t>br</w:t>
+      </w:r>
+      <w:proofErr w:type="spellEnd"/>
+      <w:r>
+        <w:t xml:space="preserve"> /&gt;</w:t>
+      </w:r>
+    </w:p>
+    <w:p>
+      <w:pPr>
+        <w:ind w:left="660"/>
+      </w:pPr>
+      <w:proofErr w:type="gramStart"/>
+      <w:r>
+        <w:rPr>
+          <w:rFonts w:hint="eastAsia"/>
+        </w:rPr>
+        <w:t xml:space="preserve">비밀번호 </w:t>
+      </w:r>
+      <w:r>
+        <w:t>:</w:t>
+      </w:r>
+      <w:proofErr w:type="gramEnd"/>
+      <w:r>
+        <w:t xml:space="preserve"> </w:t>
+      </w:r>
+      <w:r>
+        <w:t>&lt;input type=”password” /&gt; &lt;</w:t>
+      </w:r>
+      <w:proofErr w:type="spellStart"/>
+      <w:r>
+        <w:t>br</w:t>
+      </w:r>
+      <w:proofErr w:type="spellEnd"/>
+      <w:r>
+        <w:t xml:space="preserve"> /&gt;</w:t>
+      </w:r>
+    </w:p>
+    <w:p>
+      <w:pPr>
+        <w:ind w:left="660"/>
+      </w:pPr>
+      <w:proofErr w:type="gramStart"/>
+      <w:r>
+        <w:rPr>
+          <w:rFonts w:hint="eastAsia"/>
+        </w:rPr>
+        <w:t xml:space="preserve">전화번호 </w:t>
+      </w:r>
+      <w:r>
+        <w:t>:</w:t>
+      </w:r>
+      <w:proofErr w:type="gramEnd"/>
+      <w:r>
+        <w:t xml:space="preserve"> </w:t>
+      </w:r>
+      <w:r>
+        <w:t>&lt;input type=”</w:t>
+      </w:r>
+      <w:proofErr w:type="spellStart"/>
+      <w:r>
+        <w:t>tel</w:t>
+      </w:r>
+      <w:proofErr w:type="spellEnd"/>
+      <w:r>
+        <w:t>” /&gt; &lt;</w:t>
+      </w:r>
+      <w:proofErr w:type="spellStart"/>
+      <w:r>
+        <w:t>br</w:t>
+      </w:r>
+      <w:proofErr w:type="spellEnd"/>
+      <w:r>
+        <w:t xml:space="preserve"> /&gt;</w:t>
+      </w:r>
+    </w:p>
+    <w:p>
+      <w:pPr>
+        <w:ind w:left="660"/>
+      </w:pPr>
+    </w:p>
+    <w:p>
+      <w:pPr>
+        <w:ind w:left="660"/>
+      </w:pPr>
+      <w:r>
+        <w:rPr>
+          <w:rFonts w:hint="eastAsia"/>
+        </w:rPr>
+        <w:t xml:space="preserve">위 태그에서 </w:t>
+      </w:r>
+      <w:r>
+        <w:t>“text”, “password”, “</w:t>
+      </w:r>
+      <w:proofErr w:type="spellStart"/>
+      <w:r>
+        <w:t>tel</w:t>
+      </w:r>
+      <w:proofErr w:type="spellEnd"/>
+      <w:r>
+        <w:t xml:space="preserve">” </w:t>
+      </w:r>
+      <w:r>
+        <w:rPr>
+          <w:rFonts w:hint="eastAsia"/>
+        </w:rPr>
+        <w:t>등 속성을 선</w:t>
+      </w:r>
+      <w:r>
+        <w:rPr>
+          <w:rFonts w:hint="eastAsia"/>
+        </w:rPr>
+        <w:t>택하여 설정한다.</w:t>
+      </w:r>
+    </w:p>
+    <w:p>
+      <w:pPr>
+        <w:ind w:left="660"/>
+      </w:pPr>
+    </w:p>
+    <w:p>
+      <w:pPr>
+        <w:ind w:left="660" w:firstLine="195"/>
+      </w:pPr>
+      <w:r>
+        <w:t xml:space="preserve">Ex) </w:t>
+      </w:r>
+      <w:r>
+        <w:rPr>
+          <w:rFonts w:hint="eastAsia"/>
+        </w:rPr>
+        <w:t>i</w:t>
+      </w:r>
+      <w:r>
+        <w:t>nput[type=text] {</w:t>
+      </w:r>
+    </w:p>
+    <w:p>
+      <w:pPr>
+        <w:ind w:left="660" w:firstLine="195"/>
+      </w:pPr>
+      <w:r>
+        <w:tab/>
+      </w:r>
+      <w:proofErr w:type="spellStart"/>
+      <w:proofErr w:type="gramStart"/>
+      <w:r>
+        <w:t>Color:orange</w:t>
+      </w:r>
+      <w:proofErr w:type="spellEnd"/>
+      <w:proofErr w:type="gramEnd"/>
+      <w:r>
+        <w:t>;</w:t>
+      </w:r>
+    </w:p>
+    <w:p>
+      <w:pPr>
+        <w:ind w:left="660" w:firstLine="195"/>
+      </w:pPr>
+      <w:r>
+        <w:tab/>
+        <w:t>Font-size:50px;</w:t>
+      </w:r>
+    </w:p>
+    <w:p>
+      <w:pPr>
+        <w:ind w:left="660" w:firstLine="195"/>
+      </w:pPr>
+      <w:r>
+        <w:tab/>
+        <w:t>Width:200px;</w:t>
+      </w:r>
+    </w:p>
+    <w:p>
+      <w:pPr>
+        <w:ind w:left="660" w:firstLineChars="200" w:firstLine="400"/>
+      </w:pPr>
+      <w:r>
+        <w:rPr>
+          <w:rFonts w:hint="eastAsia"/>
+        </w:rPr>
+        <w:t>}</w:t>
+      </w:r>
+    </w:p>
+    <w:p>
+      <w:pPr>
+        <w:ind w:left="660" w:firstLineChars="200" w:firstLine="400"/>
+      </w:pPr>
+    </w:p>
+    <w:p>
+      <w:pPr>
+        <w:ind w:left="660" w:firstLineChars="200" w:firstLine="400"/>
+      </w:pPr>
+    </w:p>
+    <w:p>
+      <w:pPr>
+        <w:ind w:left="660" w:firstLineChars="200" w:firstLine="400"/>
+      </w:pPr>
+    </w:p>
+    <w:p>
+      <w:pPr>
+        <w:ind w:left="660" w:firstLineChars="200" w:firstLine="400"/>
+      </w:pPr>
+      <w:r>
+        <w:lastRenderedPageBreak/>
+        <w:t>Ex) &lt;</w:t>
+      </w:r>
+      <w:proofErr w:type="spellStart"/>
+      <w:r>
+        <w:t>img</w:t>
+      </w:r>
+      <w:proofErr w:type="spellEnd"/>
+      <w:r>
+        <w:t xml:space="preserve"> </w:t>
+      </w:r>
+      <w:proofErr w:type="spellStart"/>
+      <w:r>
+        <w:t>src</w:t>
+      </w:r>
+      <w:proofErr w:type="spellEnd"/>
+      <w:r>
+        <w:t>=</w:t>
+      </w:r>
+      <w:hyperlink r:id="rId6" w:history="1">
+        <w:r>
+          <w:rPr>
+            <w:rStyle w:val="a5"/>
+          </w:rPr>
+          <w:t>http://www.sba.seoul.kr/kr/images/header/Navi_dr.png</w:t>
+        </w:r>
+      </w:hyperlink>
+      <w:r>
+        <w:t xml:space="preserve"> /&gt; &lt;</w:t>
+      </w:r>
+      <w:proofErr w:type="spellStart"/>
+      <w:r>
+        <w:t>br</w:t>
+      </w:r>
+      <w:proofErr w:type="spellEnd"/>
+      <w:r>
+        <w:t xml:space="preserve"> /&gt;</w:t>
+      </w:r>
+    </w:p>
+    <w:p>
+      <w:pPr>
+        <w:ind w:left="660" w:firstLineChars="200" w:firstLine="400"/>
+      </w:pPr>
+      <w:r>
+        <w:rPr>
+          <w:rFonts w:hint="eastAsia"/>
+        </w:rPr>
+        <w:t>위의 이미지 속성은</w:t>
+      </w:r>
+    </w:p>
+    <w:p>
+      <w:pPr>
+        <w:ind w:left="660"/>
+      </w:pPr>
+      <w:r>
+        <w:rPr>
+          <w:rFonts w:hint="eastAsia"/>
+        </w:rPr>
+        <w:t xml:space="preserve"> </w:t>
+      </w:r>
+      <w:r>
+        <w:t xml:space="preserve">   </w:t>
+      </w:r>
+      <w:proofErr w:type="spellStart"/>
+      <w:r>
+        <w:t>img</w:t>
+      </w:r>
+      <w:proofErr w:type="spellEnd"/>
+      <w:r>
+        <w:t>[</w:t>
+      </w:r>
+      <w:proofErr w:type="spellStart"/>
+      <w:r>
+        <w:t>src</w:t>
+      </w:r>
+      <w:proofErr w:type="spellEnd"/>
+      <w:r>
+        <w:t>] {</w:t>
+      </w:r>
+    </w:p>
+    <w:p>
+      <w:pPr>
+        <w:ind w:left="660"/>
+      </w:pPr>
+      <w:r>
+        <w:tab/>
+      </w:r>
+      <w:r>
+        <w:tab/>
+        <w:t>border:5px solid green;</w:t>
+      </w:r>
+    </w:p>
+    <w:p>
+      <w:pPr>
+        <w:ind w:left="660"/>
+      </w:pPr>
+      <w:r>
+        <w:tab/>
+        <w:t xml:space="preserve">   }</w:t>
+      </w:r>
+    </w:p>
+    <w:p>
+      <w:pPr>
+        <w:ind w:left="660"/>
+        <w:rPr>
+          <w:rFonts w:hint="eastAsia"/>
+        </w:rPr>
+      </w:pPr>
+      <w:r>
+        <w:tab/>
+        <w:t xml:space="preserve">   </w:t>
+      </w:r>
+      <w:r>
+        <w:rPr>
+          <w:rFonts w:hint="eastAsia"/>
+        </w:rPr>
+        <w:t>이렇게 속성을 선택한다.</w:t>
+      </w:r>
+    </w:p>
+    <w:p>
+      <w:pPr>
+        <w:ind w:left="660" w:firstLineChars="200" w:firstLine="400"/>
+        <w:rPr>
+          <w:rFonts w:hint="eastAsia"/>
+        </w:rPr>
+      </w:pPr>
+    </w:p>
+    <w:p>
+      <w:pPr>
+        <w:pStyle w:val="a4"/>
+        <w:rPr>
+          <w:rFonts w:hint="eastAsia"/>
+        </w:rPr>
+      </w:pPr>
+    </w:p>
+    <w:p>
+      <w:pPr>
+        <w:pStyle w:val="a4"/>
+        <w:numPr>
+          <w:ilvl w:val="0"/>
+          <w:numId w:val="2"/>
+        </w:numPr>
+        <w:ind w:leftChars="0"/>
+      </w:pPr>
+      <w:r>
+        <w:rPr>
+          <w:rFonts w:hint="eastAsia"/>
+        </w:rPr>
+        <w:t xml:space="preserve">후손 및 자손 </w:t>
+      </w:r>
+      <w:proofErr w:type="spellStart"/>
+      <w:proofErr w:type="gramStart"/>
+      <w:r>
+        <w:rPr>
+          <w:rFonts w:hint="eastAsia"/>
+        </w:rPr>
+        <w:t>선택자</w:t>
+      </w:r>
+      <w:proofErr w:type="spellEnd"/>
+      <w:r>
+        <w:rPr>
+          <w:rFonts w:hint="eastAsia"/>
+        </w:rPr>
+        <w:t xml:space="preserve"> </w:t>
+      </w:r>
+      <w:r>
+        <w:t>:</w:t>
+      </w:r>
+      <w:proofErr w:type="gramEnd"/>
+      <w:r>
+        <w:t xml:space="preserve"> </w:t>
+      </w:r>
+      <w:r>
+        <w:rPr>
+          <w:rFonts w:hint="eastAsia"/>
+        </w:rPr>
+        <w:t>바로 아래가 자손</w:t>
+      </w:r>
+      <w:r>
+        <w:t xml:space="preserve">. </w:t>
+      </w:r>
+      <w:r>
+        <w:rPr>
+          <w:rFonts w:hint="eastAsia"/>
+        </w:rPr>
+        <w:t>바로 아래 포함 아래 전부가 후손.</w:t>
+      </w:r>
+    </w:p>
+    <w:p/>
+    <w:p>
+      <w:pPr>
+        <w:ind w:left="465"/>
+      </w:pPr>
+      <w:proofErr w:type="gramStart"/>
+      <w:r>
+        <w:rPr>
+          <w:rFonts w:hint="eastAsia"/>
+        </w:rPr>
+        <w:t xml:space="preserve">후손 </w:t>
+      </w:r>
+      <w:r>
+        <w:t>:</w:t>
+      </w:r>
+      <w:proofErr w:type="gramEnd"/>
+      <w:r>
+        <w:t xml:space="preserve"> ex) div li {</w:t>
+      </w:r>
+    </w:p>
+    <w:p>
+      <w:pPr>
+        <w:ind w:left="465"/>
+      </w:pPr>
+      <w:r>
+        <w:tab/>
+      </w:r>
+      <w:r>
+        <w:tab/>
+      </w:r>
+      <w:proofErr w:type="spellStart"/>
+      <w:r>
+        <w:t>Background-</w:t>
+      </w:r>
+      <w:proofErr w:type="gramStart"/>
+      <w:r>
+        <w:t>color:red</w:t>
+      </w:r>
+      <w:proofErr w:type="spellEnd"/>
+      <w:proofErr w:type="gramEnd"/>
+      <w:r>
+        <w:t>;</w:t>
+      </w:r>
+    </w:p>
+    <w:p>
+      <w:pPr>
+        <w:ind w:left="465"/>
+      </w:pPr>
+      <w:r>
+        <w:tab/>
+      </w:r>
+      <w:r>
+        <w:tab/>
+        <w:t>}</w:t>
+      </w:r>
+    </w:p>
+    <w:p>
+      <w:pPr>
+        <w:ind w:left="465"/>
+      </w:pPr>
+      <w:r>
+        <w:t xml:space="preserve">      ex) div p {</w:t>
+      </w:r>
+    </w:p>
+    <w:p>
+      <w:pPr>
+        <w:ind w:left="465"/>
+      </w:pPr>
+      <w:r>
+        <w:tab/>
+      </w:r>
+      <w:r>
+        <w:tab/>
+        <w:t>font-size:25px;</w:t>
+      </w:r>
+    </w:p>
+    <w:p>
+      <w:pPr>
+        <w:ind w:left="465"/>
+        <w:rPr>
+          <w:rFonts w:hint="eastAsia"/>
+        </w:rPr>
+      </w:pPr>
+      <w:r>
+        <w:tab/>
+      </w:r>
+      <w:r>
+        <w:tab/>
+        <w:t>}</w:t>
+      </w:r>
+    </w:p>
+    <w:p>
+      <w:pPr>
+        <w:ind w:firstLineChars="200" w:firstLine="400"/>
+      </w:pPr>
+      <w:r>
+        <w:rPr>
+          <w:rFonts w:hint="eastAsia"/>
+        </w:rPr>
+        <w:t>자손</w:t>
+      </w:r>
+      <w:r>
+        <w:rPr>
+          <w:rFonts w:hint="eastAsia"/>
+        </w:rPr>
+        <w:t>(</w:t>
+      </w:r>
+      <w:r>
+        <w:t>&gt;</w:t>
+      </w:r>
+      <w:proofErr w:type="gramStart"/>
+      <w:r>
+        <w:t>)</w:t>
+      </w:r>
+      <w:r>
+        <w:rPr>
+          <w:rFonts w:hint="eastAsia"/>
+        </w:rPr>
+        <w:t xml:space="preserve"> </w:t>
+      </w:r>
+      <w:r>
+        <w:t>:</w:t>
+      </w:r>
+      <w:proofErr w:type="gramEnd"/>
+      <w:r>
+        <w:t xml:space="preserve"> </w:t>
+      </w:r>
+      <w:r>
+        <w:rPr>
+          <w:rFonts w:hint="eastAsia"/>
+        </w:rPr>
+        <w:t>e</w:t>
+      </w:r>
+      <w:r>
+        <w:t>x) div &gt; h1 {</w:t>
+      </w:r>
+    </w:p>
+    <w:p>
+      <w:pPr>
+        <w:ind w:firstLineChars="200" w:firstLine="400"/>
+      </w:pPr>
+      <w:r>
+        <w:tab/>
+      </w:r>
+      <w:r>
+        <w:tab/>
+      </w:r>
+      <w:r>
+        <w:t xml:space="preserve">  </w:t>
+      </w:r>
+      <w:proofErr w:type="spellStart"/>
+      <w:r>
+        <w:t>Font-</w:t>
+      </w:r>
+      <w:proofErr w:type="gramStart"/>
+      <w:r>
+        <w:t>weight:bold</w:t>
+      </w:r>
+      <w:proofErr w:type="spellEnd"/>
+      <w:proofErr w:type="gramEnd"/>
+      <w:r>
+        <w:t>;</w:t>
+      </w:r>
+    </w:p>
+    <w:p>
+      <w:pPr>
+        <w:ind w:firstLineChars="200" w:firstLine="400"/>
+      </w:pPr>
+      <w:r>
+        <w:tab/>
+      </w:r>
+      <w:r>
+        <w:tab/>
+      </w:r>
+      <w:r>
+        <w:t xml:space="preserve">  </w:t>
+      </w:r>
+      <w:proofErr w:type="spellStart"/>
+      <w:proofErr w:type="gramStart"/>
+      <w:r>
+        <w:t>Color:yellow</w:t>
+      </w:r>
+      <w:proofErr w:type="spellEnd"/>
+      <w:proofErr w:type="gramEnd"/>
+      <w:r>
+        <w:t>;</w:t>
+      </w:r>
+    </w:p>
+    <w:p>
+      <w:pPr>
+        <w:ind w:firstLineChars="200" w:firstLine="400"/>
+        <w:rPr>
+          <w:rFonts w:hint="eastAsia"/>
+        </w:rPr>
+      </w:pPr>
+      <w:r>
+        <w:tab/>
+      </w:r>
+      <w:r>
+        <w:tab/>
+      </w:r>
+      <w:r>
+        <w:t xml:space="preserve">  </w:t>
+      </w:r>
+      <w:r>
+        <w:t>}</w:t>
+      </w:r>
+    </w:p>
+    <w:p>
+      <w:pPr>
+        <w:pStyle w:val="a4"/>
+        <w:numPr>
+          <w:ilvl w:val="0"/>
+          <w:numId w:val="2"/>
+        </w:numPr>
+        <w:ind w:leftChars="0"/>
+      </w:pPr>
+      <w:r>
+        <w:rPr>
+          <w:rFonts w:hint="eastAsia"/>
+        </w:rPr>
+        <w:t xml:space="preserve">동위 </w:t>
+      </w:r>
+      <w:proofErr w:type="spellStart"/>
+      <w:proofErr w:type="gramStart"/>
+      <w:r>
+        <w:rPr>
+          <w:rFonts w:hint="eastAsia"/>
+        </w:rPr>
+        <w:t>선택자</w:t>
+      </w:r>
+      <w:proofErr w:type="spellEnd"/>
+      <w:r>
+        <w:rPr>
+          <w:rFonts w:hint="eastAsia"/>
+        </w:rPr>
+        <w:t xml:space="preserve"> </w:t>
+      </w:r>
+      <w:r>
+        <w:t>:</w:t>
+      </w:r>
+      <w:proofErr w:type="gramEnd"/>
+      <w:r>
+        <w:t xml:space="preserve"> </w:t>
+      </w:r>
+      <w:r>
+        <w:rPr>
+          <w:rFonts w:hint="eastAsia"/>
+        </w:rPr>
+        <w:t xml:space="preserve">동등한 위치를 판단하여 </w:t>
+      </w:r>
+      <w:r>
+        <w:t>CSS</w:t>
+      </w:r>
+      <w:r>
+        <w:rPr>
+          <w:rFonts w:hint="eastAsia"/>
+        </w:rPr>
+        <w:t>속성을 설정한다.</w:t>
+      </w:r>
+    </w:p>
+    <w:p>
+      <w:pPr>
+        <w:ind w:left="1600"/>
+      </w:pPr>
+      <w:proofErr w:type="gramStart"/>
+      <w:r>
+        <w:t>+ :</w:t>
+      </w:r>
+      <w:proofErr w:type="gramEnd"/>
+      <w:r>
+        <w:t xml:space="preserve"> </w:t>
+      </w:r>
+      <w:r>
+        <w:rPr>
+          <w:rFonts w:hint="eastAsia"/>
+        </w:rPr>
+        <w:t xml:space="preserve">바로 밑에 있는 동등한 </w:t>
+      </w:r>
+      <w:proofErr w:type="spellStart"/>
+      <w:r>
+        <w:rPr>
+          <w:rFonts w:hint="eastAsia"/>
+        </w:rPr>
+        <w:t>선택자</w:t>
+      </w:r>
+      <w:proofErr w:type="spellEnd"/>
+      <w:r>
+        <w:rPr>
+          <w:rFonts w:hint="eastAsia"/>
+        </w:rPr>
+        <w:t xml:space="preserve"> 선택</w:t>
+      </w:r>
+    </w:p>
+    <w:p>
+      <w:pPr>
+        <w:ind w:left="1600"/>
+        <w:rPr>
+          <w:rFonts w:hint="eastAsia"/>
+        </w:rPr>
+      </w:pPr>
+      <w:proofErr w:type="gramStart"/>
+      <w:r>
+        <w:rPr>
+          <w:rFonts w:hint="eastAsia"/>
+        </w:rPr>
+        <w:t>~</w:t>
+      </w:r>
+      <w:r>
+        <w:t xml:space="preserve"> :</w:t>
+      </w:r>
+      <w:proofErr w:type="gramEnd"/>
+      <w:r>
+        <w:t xml:space="preserve"> </w:t>
+      </w:r>
+      <w:r>
+        <w:rPr>
+          <w:rFonts w:hint="eastAsia"/>
+        </w:rPr>
+        <w:t>내 밑에 있는 동등한 선택자란 선택자는 다 선택</w:t>
+      </w:r>
     </w:p>
     <w:sectPr>
       <w:pgSz w:w="11906" w:h="16838"/>
@@ -1597,6 +2655,119 @@
 <file path=word/numbering.xml><?xml version="1.0" encoding="utf-8"?>
 <w:numbering xmlns:wpc="http://schemas.microsoft.com/office/word/2010/wordprocessingCanvas" xmlns:cx="http://schemas.microsoft.com/office/drawing/2014/chartex" xmlns:cx1="http://schemas.microsoft.com/office/drawing/2015/9/8/chartex" xmlns:cx2="http://schemas.microsoft.com/office/drawing/2015/10/21/chartex" xmlns:cx3="http://schemas.microsoft.com/office/drawing/2016/5/9/chartex" xmlns:cx4="http://schemas.microsoft.com/office/drawing/2016/5/10/chartex" xmlns:cx5="http://schemas.microsoft.com/office/drawing/2016/5/11/chartex" xmlns:cx6="http://schemas.microsoft.com/office/drawing/2016/5/12/chartex" xmlns:cx7="http://schemas.microsoft.com/office/drawing/2016/5/13/chartex" xmlns:cx8="http://schemas.microsoft.com/office/drawing/2016/5/14/chartex" xmlns:mc="http://schemas.openxmlformats.org/markup-compatibility/2006" xmlns:aink="http://schemas.microsoft.com/office/drawing/2016/ink" xmlns:am3d="http://schemas.microsoft.com/office/drawing/2017/model3d" xmlns:o="urn:schemas-microsoft-com:office:office" xmlns:r="http://schemas.openxmlformats.org/officeDocument/2006/relationships" xmlns:m="http://schemas.openxmlformats.org/officeDocument/2006/math" xmlns:v="urn:schemas-microsoft-com:vml" xmlns:wp14="http://schemas.microsoft.com/office/word/2010/wordprocessingDrawing" xmlns:wp="http://schemas.openxmlformats.org/drawingml/2006/wordprocessingDrawing" xmlns:w10="urn:schemas-microsoft-com:office:word" xmlns:w="http://schemas.openxmlformats.org/wordprocessingml/2006/main" xmlns:w14="http://schemas.microsoft.com/office/word/2010/wordml" xmlns:w15="http://schemas.microsoft.com/office/word/2012/wordml" xmlns:w16cex="http://schemas.microsoft.com/office/word/2018/wordml/cex" xmlns:w16cid="http://schemas.microsoft.com/office/word/2016/wordml/cid" xmlns:w16="http://schemas.microsoft.com/office/word/2018/wordml" xmlns:w16sdtdh="http://schemas.microsoft.com/office/word/2020/wordml/sdtdatahash" xmlns:w16se="http://schemas.microsoft.com/office/word/2015/wordml/symex" xmlns:wpg="http://schemas.microsoft.com/office/word/2010/wordprocessingGroup" xmlns:wpi="http://schemas.microsoft.com/office/word/2010/wordprocessingInk" xmlns:wne="http://schemas.microsoft.com/office/word/2006/wordml" xmlns:wps="http://schemas.microsoft.com/office/word/2010/wordprocessingShape" mc:Ignorable="w14 w15 w16se w16cid w16 w16cex w16sdtdh wp14">
   <w:abstractNum w:abstractNumId="0" w15:restartNumberingAfterBreak="0">
+    <w:nsid w:val="2FBC0E11"/>
+    <w:multiLevelType w:val="hybridMultilevel"/>
+    <w:tmpl w:val="0F72DC76"/>
+    <w:lvl w:ilvl="0" w:tplc="79820408">
+      <w:start w:val="2202"/>
+      <w:numFmt w:val="bullet"/>
+      <w:lvlText w:val=""/>
+      <w:lvlJc w:val="left"/>
+      <w:pPr>
+        <w:ind w:left="660" w:hanging="360"/>
+      </w:pPr>
+      <w:rPr>
+        <w:rFonts w:ascii="Wingdings" w:eastAsiaTheme="minorEastAsia" w:hAnsi="Wingdings" w:cstheme="minorBidi" w:hint="default"/>
+      </w:rPr>
+    </w:lvl>
+    <w:lvl w:ilvl="1" w:tplc="04090003">
+      <w:start w:val="1"/>
+      <w:numFmt w:val="bullet"/>
+      <w:lvlText w:val=""/>
+      <w:lvlJc w:val="left"/>
+      <w:pPr>
+        <w:ind w:left="1100" w:hanging="400"/>
+      </w:pPr>
+      <w:rPr>
+        <w:rFonts w:ascii="Wingdings" w:hAnsi="Wingdings" w:hint="default"/>
+      </w:rPr>
+    </w:lvl>
+    <w:lvl w:ilvl="2" w:tplc="04090005">
+      <w:start w:val="1"/>
+      <w:numFmt w:val="bullet"/>
+      <w:lvlText w:val=""/>
+      <w:lvlJc w:val="left"/>
+      <w:pPr>
+        <w:ind w:left="1500" w:hanging="400"/>
+      </w:pPr>
+      <w:rPr>
+        <w:rFonts w:ascii="Wingdings" w:hAnsi="Wingdings" w:hint="default"/>
+      </w:rPr>
+    </w:lvl>
+    <w:lvl w:ilvl="3" w:tplc="04090001">
+      <w:start w:val="1"/>
+      <w:numFmt w:val="bullet"/>
+      <w:lvlText w:val=""/>
+      <w:lvlJc w:val="left"/>
+      <w:pPr>
+        <w:ind w:left="1900" w:hanging="400"/>
+      </w:pPr>
+      <w:rPr>
+        <w:rFonts w:ascii="Wingdings" w:hAnsi="Wingdings" w:hint="default"/>
+      </w:rPr>
+    </w:lvl>
+    <w:lvl w:ilvl="4" w:tplc="04090003" w:tentative="1">
+      <w:start w:val="1"/>
+      <w:numFmt w:val="bullet"/>
+      <w:lvlText w:val=""/>
+      <w:lvlJc w:val="left"/>
+      <w:pPr>
+        <w:ind w:left="2300" w:hanging="400"/>
+      </w:pPr>
+      <w:rPr>
+        <w:rFonts w:ascii="Wingdings" w:hAnsi="Wingdings" w:hint="default"/>
+      </w:rPr>
+    </w:lvl>
+    <w:lvl w:ilvl="5" w:tplc="04090005" w:tentative="1">
+      <w:start w:val="1"/>
+      <w:numFmt w:val="bullet"/>
+      <w:lvlText w:val=""/>
+      <w:lvlJc w:val="left"/>
+      <w:pPr>
+        <w:ind w:left="2700" w:hanging="400"/>
+      </w:pPr>
+      <w:rPr>
+        <w:rFonts w:ascii="Wingdings" w:hAnsi="Wingdings" w:hint="default"/>
+      </w:rPr>
+    </w:lvl>
+    <w:lvl w:ilvl="6" w:tplc="04090001" w:tentative="1">
+      <w:start w:val="1"/>
+      <w:numFmt w:val="bullet"/>
+      <w:lvlText w:val=""/>
+      <w:lvlJc w:val="left"/>
+      <w:pPr>
+        <w:ind w:left="3100" w:hanging="400"/>
+      </w:pPr>
+      <w:rPr>
+        <w:rFonts w:ascii="Wingdings" w:hAnsi="Wingdings" w:hint="default"/>
+      </w:rPr>
+    </w:lvl>
+    <w:lvl w:ilvl="7" w:tplc="04090003" w:tentative="1">
+      <w:start w:val="1"/>
+      <w:numFmt w:val="bullet"/>
+      <w:lvlText w:val=""/>
+      <w:lvlJc w:val="left"/>
+      <w:pPr>
+        <w:ind w:left="3500" w:hanging="400"/>
+      </w:pPr>
+      <w:rPr>
+        <w:rFonts w:ascii="Wingdings" w:hAnsi="Wingdings" w:hint="default"/>
+      </w:rPr>
+    </w:lvl>
+    <w:lvl w:ilvl="8" w:tplc="04090005" w:tentative="1">
+      <w:start w:val="1"/>
+      <w:numFmt w:val="bullet"/>
+      <w:lvlText w:val=""/>
+      <w:lvlJc w:val="left"/>
+      <w:pPr>
+        <w:ind w:left="3900" w:hanging="400"/>
+      </w:pPr>
+      <w:rPr>
+        <w:rFonts w:ascii="Wingdings" w:hAnsi="Wingdings" w:hint="default"/>
+      </w:rPr>
+    </w:lvl>
+  </w:abstractNum>
+  <w:abstractNum w:abstractNumId="1" w15:restartNumberingAfterBreak="0">
     <w:nsid w:val="3AB86088"/>
     <w:multiLevelType w:val="hybridMultilevel"/>
     <w:tmpl w:val="CED0BF3C"/>
@@ -1709,7 +2880,7 @@
       </w:rPr>
     </w:lvl>
   </w:abstractNum>
-  <w:abstractNum w:abstractNumId="1" w15:restartNumberingAfterBreak="0">
+  <w:abstractNum w:abstractNumId="2" w15:restartNumberingAfterBreak="0">
     <w:nsid w:val="622618E8"/>
     <w:multiLevelType w:val="multilevel"/>
     <w:tmpl w:val="279855BA"/>
@@ -1823,9 +2994,12 @@
     </w:lvl>
   </w:abstractNum>
   <w:num w:numId="1">
+    <w:abstractNumId w:val="2"/>
+  </w:num>
+  <w:num w:numId="2">
     <w:abstractNumId w:val="1"/>
   </w:num>
-  <w:num w:numId="2">
+  <w:num w:numId="3">
     <w:abstractNumId w:val="0"/>
   </w:num>
 </w:numbering>
@@ -2230,7 +3404,7 @@
   <w:style w:type="paragraph" w:default="1" w:styleId="a">
     <w:name w:val="Normal"/>
     <w:qFormat/>
-    <w:rsid w:val="00187FBD"/>
+    <w:rsid w:val="009D63F1"/>
     <w:pPr>
       <w:widowControl w:val="0"/>
       <w:wordWrap w:val="0"/>
@@ -2292,6 +3466,29 @@
     <w:pPr>
       <w:ind w:leftChars="400" w:left="800"/>
     </w:pPr>
+  </w:style>
+  <w:style w:type="character" w:styleId="a5">
+    <w:name w:val="Hyperlink"/>
+    <w:basedOn w:val="a0"/>
+    <w:uiPriority w:val="99"/>
+    <w:unhideWhenUsed/>
+    <w:rsid w:val="00FB20F3"/>
+    <w:rPr>
+      <w:color w:val="0563C1" w:themeColor="hyperlink"/>
+      <w:u w:val="single"/>
+    </w:rPr>
+  </w:style>
+  <w:style w:type="character" w:styleId="a6">
+    <w:name w:val="Unresolved Mention"/>
+    <w:basedOn w:val="a0"/>
+    <w:uiPriority w:val="99"/>
+    <w:semiHidden/>
+    <w:unhideWhenUsed/>
+    <w:rsid w:val="00FB20F3"/>
+    <w:rPr>
+      <w:color w:val="605E5C"/>
+      <w:shd w:val="clear" w:color="auto" w:fill="E1DFDD"/>
+    </w:rPr>
   </w:style>
 </w:styles>
 </file>

</xml_diff>

<commit_message>
8강. css 기본 3 (1)
</commit_message>
<xml_diff>
--- a/html-css 강의.docx
+++ b/html-css 강의.docx
@@ -1395,9 +1395,6 @@
           <w:numId w:val="2"/>
         </w:numPr>
         <w:ind w:leftChars="0"/>
-        <w:rPr>
-          <w:rFonts w:hint="eastAsia"/>
-        </w:rPr>
       </w:pPr>
       <w:r>
         <w:rPr>
@@ -1429,10 +1426,7 @@
         <w:t>s</w:t>
       </w:r>
       <w:r>
-        <w:t>olid</w:t>
-      </w:r>
-      <w:r>
-        <w:t xml:space="preserve"> </w:t>
+        <w:t xml:space="preserve">olid </w:t>
       </w:r>
       <w:r>
         <w:rPr>
@@ -1447,13 +1441,7 @@
         <w:rPr>
           <w:rFonts w:hint="eastAsia"/>
         </w:rPr>
-        <w:t>실</w:t>
-      </w:r>
-      <w:r>
-        <w:rPr>
-          <w:rFonts w:hint="eastAsia"/>
-        </w:rPr>
-        <w:t>선</w:t>
+        <w:t>실선</w:t>
       </w:r>
     </w:p>
     <w:p>
@@ -1646,10 +1634,7 @@
         <w:t>2</w:t>
       </w:r>
       <w:r>
-        <w:t>202-01-2</w:t>
-      </w:r>
-      <w:r>
-        <w:t>8</w:t>
+        <w:t>202-01-28</w:t>
       </w:r>
     </w:p>
     <w:p>
@@ -1773,9 +1758,6 @@
     <w:p>
       <w:pPr>
         <w:pStyle w:val="a4"/>
-        <w:rPr>
-          <w:rFonts w:hint="eastAsia"/>
-        </w:rPr>
       </w:pPr>
     </w:p>
     <w:p>
@@ -1843,9 +1825,6 @@
     <w:p>
       <w:pPr>
         <w:pStyle w:val="a4"/>
-        <w:rPr>
-          <w:rFonts w:hint="eastAsia"/>
-        </w:rPr>
       </w:pPr>
     </w:p>
     <w:p>
@@ -2236,9 +2215,6 @@
     <w:p>
       <w:pPr>
         <w:ind w:left="660"/>
-        <w:rPr>
-          <w:rFonts w:hint="eastAsia"/>
-        </w:rPr>
       </w:pPr>
       <w:r>
         <w:tab/>
@@ -2254,17 +2230,11 @@
     <w:p>
       <w:pPr>
         <w:ind w:left="660" w:firstLineChars="200" w:firstLine="400"/>
-        <w:rPr>
-          <w:rFonts w:hint="eastAsia"/>
-        </w:rPr>
       </w:pPr>
     </w:p>
     <w:p>
       <w:pPr>
         <w:pStyle w:val="a4"/>
-        <w:rPr>
-          <w:rFonts w:hint="eastAsia"/>
-        </w:rPr>
       </w:pPr>
     </w:p>
     <w:p>
@@ -2399,9 +2369,6 @@
     <w:p>
       <w:pPr>
         <w:ind w:left="465"/>
-        <w:rPr>
-          <w:rFonts w:hint="eastAsia"/>
-        </w:rPr>
       </w:pPr>
       <w:r>
         <w:tab/>
@@ -2511,9 +2478,6 @@
     <w:p>
       <w:pPr>
         <w:ind w:firstLineChars="200" w:firstLine="400"/>
-        <w:rPr>
-          <w:rFonts w:hint="eastAsia"/>
-        </w:rPr>
       </w:pPr>
       <w:r>
         <w:tab/>
@@ -2617,9 +2581,6 @@
     <w:p>
       <w:pPr>
         <w:ind w:left="1600"/>
-        <w:rPr>
-          <w:rFonts w:hint="eastAsia"/>
-        </w:rPr>
       </w:pPr>
       <w:proofErr w:type="gramStart"/>
       <w:r>
@@ -2640,6 +2601,303 @@
           <w:rFonts w:hint="eastAsia"/>
         </w:rPr>
         <w:t>내 밑에 있는 동등한 선택자란 선택자는 다 선택</w:t>
+      </w:r>
+    </w:p>
+    <w:p>
+      <w:pPr>
+        <w:ind w:left="1600"/>
+      </w:pPr>
+    </w:p>
+    <w:p>
+      <w:pPr>
+        <w:ind w:left="1600"/>
+      </w:pPr>
+    </w:p>
+    <w:p>
+      <w:pPr>
+        <w:ind w:left="1600"/>
+      </w:pPr>
+    </w:p>
+    <w:p>
+      <w:r>
+        <w:rPr>
+          <w:rFonts w:hint="eastAsia"/>
+        </w:rPr>
+        <w:lastRenderedPageBreak/>
+        <w:t>2</w:t>
+      </w:r>
+      <w:r>
+        <w:t>202-01-2</w:t>
+      </w:r>
+      <w:r>
+        <w:t>9</w:t>
+      </w:r>
+    </w:p>
+    <w:p>
+      <w:r>
+        <w:t>8</w:t>
+      </w:r>
+      <w:r>
+        <w:rPr>
+          <w:rFonts w:hint="eastAsia"/>
+        </w:rPr>
+        <w:t>강.</w:t>
+      </w:r>
+      <w:r>
+        <w:t xml:space="preserve"> </w:t>
+      </w:r>
+      <w:proofErr w:type="spellStart"/>
+      <w:r>
+        <w:t>css</w:t>
+      </w:r>
+      <w:proofErr w:type="spellEnd"/>
+      <w:r>
+        <w:rPr>
+          <w:rFonts w:hint="eastAsia"/>
+        </w:rPr>
+        <w:t xml:space="preserve"> 기본 </w:t>
+      </w:r>
+      <w:r>
+        <w:t>3</w:t>
+      </w:r>
+    </w:p>
+    <w:p/>
+    <w:p>
+      <w:pPr>
+        <w:pStyle w:val="a4"/>
+        <w:numPr>
+          <w:ilvl w:val="0"/>
+          <w:numId w:val="2"/>
+        </w:numPr>
+        <w:ind w:leftChars="0"/>
+      </w:pPr>
+      <w:proofErr w:type="gramStart"/>
+      <w:r>
+        <w:rPr>
+          <w:rFonts w:hint="eastAsia"/>
+        </w:rPr>
+        <w:t>반응선택자</w:t>
+      </w:r>
+      <w:r>
+        <w:rPr>
+          <w:rFonts w:hint="eastAsia"/>
+        </w:rPr>
+        <w:t xml:space="preserve"> </w:t>
+      </w:r>
+      <w:r>
+        <w:t>:</w:t>
+      </w:r>
+      <w:proofErr w:type="gramEnd"/>
+      <w:r>
+        <w:t xml:space="preserve"> </w:t>
+      </w:r>
+      <w:r>
+        <w:rPr>
+          <w:rFonts w:hint="eastAsia"/>
+        </w:rPr>
+        <w:t>마우스의 반응에 따른 속성을 설정 할 수 있습니다.</w:t>
+      </w:r>
+    </w:p>
+    <w:p>
+      <w:pPr>
+        <w:pStyle w:val="a4"/>
+        <w:numPr>
+          <w:ilvl w:val="0"/>
+          <w:numId w:val="4"/>
+        </w:numPr>
+        <w:ind w:leftChars="0"/>
+      </w:pPr>
+      <w:r>
+        <w:t xml:space="preserve">Ex) </w:t>
+      </w:r>
+      <w:proofErr w:type="spellStart"/>
+      <w:proofErr w:type="gramStart"/>
+      <w:r>
+        <w:t>li:hover</w:t>
+      </w:r>
+      <w:proofErr w:type="spellEnd"/>
+      <w:proofErr w:type="gramEnd"/>
+      <w:r>
+        <w:t xml:space="preserve"> {</w:t>
+      </w:r>
+    </w:p>
+    <w:p>
+      <w:pPr>
+        <w:ind w:left="1020" w:firstLine="580"/>
+      </w:pPr>
+      <w:proofErr w:type="spellStart"/>
+      <w:proofErr w:type="gramStart"/>
+      <w:r>
+        <w:t>Color:blue</w:t>
+      </w:r>
+      <w:proofErr w:type="spellEnd"/>
+      <w:proofErr w:type="gramEnd"/>
+      <w:r>
+        <w:t>;</w:t>
+      </w:r>
+    </w:p>
+    <w:p>
+      <w:pPr>
+        <w:ind w:left="1020" w:firstLine="580"/>
+        <w:rPr>
+          <w:rFonts w:hint="eastAsia"/>
+        </w:rPr>
+      </w:pPr>
+      <w:r>
+        <w:rPr>
+          <w:rFonts w:hint="eastAsia"/>
+        </w:rPr>
+        <w:t>}</w:t>
+      </w:r>
+    </w:p>
+    <w:p>
+      <w:pPr>
+        <w:pStyle w:val="a4"/>
+        <w:numPr>
+          <w:ilvl w:val="0"/>
+          <w:numId w:val="2"/>
+        </w:numPr>
+        <w:ind w:leftChars="0"/>
+      </w:pPr>
+      <w:r>
+        <w:rPr>
+          <w:rFonts w:hint="eastAsia"/>
+        </w:rPr>
+        <w:t xml:space="preserve">상태 </w:t>
+      </w:r>
+      <w:proofErr w:type="spellStart"/>
+      <w:r>
+        <w:rPr>
+          <w:rFonts w:hint="eastAsia"/>
+        </w:rPr>
+        <w:t>선택자</w:t>
+      </w:r>
+      <w:proofErr w:type="spellEnd"/>
+    </w:p>
+    <w:p>
+      <w:pPr>
+        <w:pStyle w:val="a4"/>
+        <w:rPr>
+          <w:rFonts w:hint="eastAsia"/>
+        </w:rPr>
+      </w:pPr>
+    </w:p>
+    <w:p>
+      <w:pPr>
+        <w:pStyle w:val="a4"/>
+        <w:numPr>
+          <w:ilvl w:val="0"/>
+          <w:numId w:val="2"/>
+        </w:numPr>
+        <w:ind w:leftChars="0"/>
+      </w:pPr>
+      <w:r>
+        <w:rPr>
+          <w:rFonts w:hint="eastAsia"/>
+        </w:rPr>
+        <w:t xml:space="preserve">구조 </w:t>
+      </w:r>
+      <w:proofErr w:type="spellStart"/>
+      <w:r>
+        <w:rPr>
+          <w:rFonts w:hint="eastAsia"/>
+        </w:rPr>
+        <w:t>선택자</w:t>
+      </w:r>
+      <w:proofErr w:type="spellEnd"/>
+    </w:p>
+    <w:p>
+      <w:pPr>
+        <w:pStyle w:val="a4"/>
+        <w:rPr>
+          <w:rFonts w:hint="eastAsia"/>
+        </w:rPr>
+      </w:pPr>
+    </w:p>
+    <w:p>
+      <w:pPr>
+        <w:pStyle w:val="a4"/>
+        <w:numPr>
+          <w:ilvl w:val="0"/>
+          <w:numId w:val="2"/>
+        </w:numPr>
+        <w:ind w:leftChars="0"/>
+      </w:pPr>
+      <w:r>
+        <w:rPr>
+          <w:rFonts w:hint="eastAsia"/>
+        </w:rPr>
+        <w:t>전체적인 레이아웃 설정</w:t>
+      </w:r>
+    </w:p>
+    <w:p>
+      <w:pPr>
+        <w:pStyle w:val="a4"/>
+        <w:rPr>
+          <w:rFonts w:hint="eastAsia"/>
+        </w:rPr>
+      </w:pPr>
+    </w:p>
+    <w:p/>
+    <w:p/>
+    <w:p>
+      <w:proofErr w:type="gramStart"/>
+      <w:r>
+        <w:t>Margin :</w:t>
+      </w:r>
+      <w:proofErr w:type="gramEnd"/>
+      <w:r>
+        <w:t xml:space="preserve"> </w:t>
+      </w:r>
+      <w:r>
+        <w:rPr>
+          <w:rFonts w:hint="eastAsia"/>
+        </w:rPr>
+        <w:t xml:space="preserve">정렬 할 때 사용 </w:t>
+      </w:r>
+    </w:p>
+    <w:p/>
+    <w:p>
+      <w:r>
+        <w:rPr>
+          <w:rFonts w:hint="eastAsia"/>
+        </w:rPr>
+        <w:t xml:space="preserve"> </w:t>
+      </w:r>
+    </w:p>
+    <w:p>
+      <w:r>
+        <w:t xml:space="preserve">Ex) margin:0 </w:t>
+      </w:r>
+      <w:proofErr w:type="gramStart"/>
+      <w:r>
+        <w:t>auto;  -</w:t>
+      </w:r>
+      <w:proofErr w:type="gramEnd"/>
+      <w:r>
+        <w:t xml:space="preserve">&gt;  </w:t>
+      </w:r>
+      <w:r>
+        <w:rPr>
+          <w:rFonts w:hint="eastAsia"/>
+        </w:rPr>
+        <w:t>이렇게 두 값만 주면 알아서 중앙에 정렬함.</w:t>
+      </w:r>
+    </w:p>
+    <w:p>
+      <w:pPr>
+        <w:rPr>
+          <w:rFonts w:hint="eastAsia"/>
+        </w:rPr>
+      </w:pPr>
+      <w:r>
+        <w:t xml:space="preserve">Ex) margin:0 0 0 0 -&gt; </w:t>
+      </w:r>
+      <w:r>
+        <w:rPr>
+          <w:rFonts w:hint="eastAsia"/>
+        </w:rPr>
+        <w:t>시계방향으로 위 오른쪽 아래 왼쪽 값 입력</w:t>
       </w:r>
     </w:p>
     <w:sectPr>
@@ -2655,6 +2913,119 @@
 <file path=word/numbering.xml><?xml version="1.0" encoding="utf-8"?>
 <w:numbering xmlns:wpc="http://schemas.microsoft.com/office/word/2010/wordprocessingCanvas" xmlns:cx="http://schemas.microsoft.com/office/drawing/2014/chartex" xmlns:cx1="http://schemas.microsoft.com/office/drawing/2015/9/8/chartex" xmlns:cx2="http://schemas.microsoft.com/office/drawing/2015/10/21/chartex" xmlns:cx3="http://schemas.microsoft.com/office/drawing/2016/5/9/chartex" xmlns:cx4="http://schemas.microsoft.com/office/drawing/2016/5/10/chartex" xmlns:cx5="http://schemas.microsoft.com/office/drawing/2016/5/11/chartex" xmlns:cx6="http://schemas.microsoft.com/office/drawing/2016/5/12/chartex" xmlns:cx7="http://schemas.microsoft.com/office/drawing/2016/5/13/chartex" xmlns:cx8="http://schemas.microsoft.com/office/drawing/2016/5/14/chartex" xmlns:mc="http://schemas.openxmlformats.org/markup-compatibility/2006" xmlns:aink="http://schemas.microsoft.com/office/drawing/2016/ink" xmlns:am3d="http://schemas.microsoft.com/office/drawing/2017/model3d" xmlns:o="urn:schemas-microsoft-com:office:office" xmlns:r="http://schemas.openxmlformats.org/officeDocument/2006/relationships" xmlns:m="http://schemas.openxmlformats.org/officeDocument/2006/math" xmlns:v="urn:schemas-microsoft-com:vml" xmlns:wp14="http://schemas.microsoft.com/office/word/2010/wordprocessingDrawing" xmlns:wp="http://schemas.openxmlformats.org/drawingml/2006/wordprocessingDrawing" xmlns:w10="urn:schemas-microsoft-com:office:word" xmlns:w="http://schemas.openxmlformats.org/wordprocessingml/2006/main" xmlns:w14="http://schemas.microsoft.com/office/word/2010/wordml" xmlns:w15="http://schemas.microsoft.com/office/word/2012/wordml" xmlns:w16cex="http://schemas.microsoft.com/office/word/2018/wordml/cex" xmlns:w16cid="http://schemas.microsoft.com/office/word/2016/wordml/cid" xmlns:w16="http://schemas.microsoft.com/office/word/2018/wordml" xmlns:w16sdtdh="http://schemas.microsoft.com/office/word/2020/wordml/sdtdatahash" xmlns:w16se="http://schemas.microsoft.com/office/word/2015/wordml/symex" xmlns:wpg="http://schemas.microsoft.com/office/word/2010/wordprocessingGroup" xmlns:wpi="http://schemas.microsoft.com/office/word/2010/wordprocessingInk" xmlns:wne="http://schemas.microsoft.com/office/word/2006/wordml" xmlns:wps="http://schemas.microsoft.com/office/word/2010/wordprocessingShape" mc:Ignorable="w14 w15 w16se w16cid w16 w16cex w16sdtdh wp14">
   <w:abstractNum w:abstractNumId="0" w15:restartNumberingAfterBreak="0">
+    <w:nsid w:val="25A60EA8"/>
+    <w:multiLevelType w:val="hybridMultilevel"/>
+    <w:tmpl w:val="6E5E88F6"/>
+    <w:lvl w:ilvl="0" w:tplc="D52A3C8E">
+      <w:start w:val="2202"/>
+      <w:numFmt w:val="bullet"/>
+      <w:lvlText w:val="&gt;"/>
+      <w:lvlJc w:val="left"/>
+      <w:pPr>
+        <w:ind w:left="1020" w:hanging="360"/>
+      </w:pPr>
+      <w:rPr>
+        <w:rFonts w:ascii="맑은 고딕" w:eastAsia="맑은 고딕" w:hAnsi="맑은 고딕" w:cstheme="minorBidi" w:hint="eastAsia"/>
+      </w:rPr>
+    </w:lvl>
+    <w:lvl w:ilvl="1" w:tplc="04090003">
+      <w:start w:val="1"/>
+      <w:numFmt w:val="bullet"/>
+      <w:lvlText w:val=""/>
+      <w:lvlJc w:val="left"/>
+      <w:pPr>
+        <w:ind w:left="1460" w:hanging="400"/>
+      </w:pPr>
+      <w:rPr>
+        <w:rFonts w:ascii="Wingdings" w:hAnsi="Wingdings" w:hint="default"/>
+      </w:rPr>
+    </w:lvl>
+    <w:lvl w:ilvl="2" w:tplc="04090005" w:tentative="1">
+      <w:start w:val="1"/>
+      <w:numFmt w:val="bullet"/>
+      <w:lvlText w:val=""/>
+      <w:lvlJc w:val="left"/>
+      <w:pPr>
+        <w:ind w:left="1860" w:hanging="400"/>
+      </w:pPr>
+      <w:rPr>
+        <w:rFonts w:ascii="Wingdings" w:hAnsi="Wingdings" w:hint="default"/>
+      </w:rPr>
+    </w:lvl>
+    <w:lvl w:ilvl="3" w:tplc="04090001" w:tentative="1">
+      <w:start w:val="1"/>
+      <w:numFmt w:val="bullet"/>
+      <w:lvlText w:val=""/>
+      <w:lvlJc w:val="left"/>
+      <w:pPr>
+        <w:ind w:left="2260" w:hanging="400"/>
+      </w:pPr>
+      <w:rPr>
+        <w:rFonts w:ascii="Wingdings" w:hAnsi="Wingdings" w:hint="default"/>
+      </w:rPr>
+    </w:lvl>
+    <w:lvl w:ilvl="4" w:tplc="04090003" w:tentative="1">
+      <w:start w:val="1"/>
+      <w:numFmt w:val="bullet"/>
+      <w:lvlText w:val=""/>
+      <w:lvlJc w:val="left"/>
+      <w:pPr>
+        <w:ind w:left="2660" w:hanging="400"/>
+      </w:pPr>
+      <w:rPr>
+        <w:rFonts w:ascii="Wingdings" w:hAnsi="Wingdings" w:hint="default"/>
+      </w:rPr>
+    </w:lvl>
+    <w:lvl w:ilvl="5" w:tplc="04090005" w:tentative="1">
+      <w:start w:val="1"/>
+      <w:numFmt w:val="bullet"/>
+      <w:lvlText w:val=""/>
+      <w:lvlJc w:val="left"/>
+      <w:pPr>
+        <w:ind w:left="3060" w:hanging="400"/>
+      </w:pPr>
+      <w:rPr>
+        <w:rFonts w:ascii="Wingdings" w:hAnsi="Wingdings" w:hint="default"/>
+      </w:rPr>
+    </w:lvl>
+    <w:lvl w:ilvl="6" w:tplc="04090001" w:tentative="1">
+      <w:start w:val="1"/>
+      <w:numFmt w:val="bullet"/>
+      <w:lvlText w:val=""/>
+      <w:lvlJc w:val="left"/>
+      <w:pPr>
+        <w:ind w:left="3460" w:hanging="400"/>
+      </w:pPr>
+      <w:rPr>
+        <w:rFonts w:ascii="Wingdings" w:hAnsi="Wingdings" w:hint="default"/>
+      </w:rPr>
+    </w:lvl>
+    <w:lvl w:ilvl="7" w:tplc="04090003" w:tentative="1">
+      <w:start w:val="1"/>
+      <w:numFmt w:val="bullet"/>
+      <w:lvlText w:val=""/>
+      <w:lvlJc w:val="left"/>
+      <w:pPr>
+        <w:ind w:left="3860" w:hanging="400"/>
+      </w:pPr>
+      <w:rPr>
+        <w:rFonts w:ascii="Wingdings" w:hAnsi="Wingdings" w:hint="default"/>
+      </w:rPr>
+    </w:lvl>
+    <w:lvl w:ilvl="8" w:tplc="04090005" w:tentative="1">
+      <w:start w:val="1"/>
+      <w:numFmt w:val="bullet"/>
+      <w:lvlText w:val=""/>
+      <w:lvlJc w:val="left"/>
+      <w:pPr>
+        <w:ind w:left="4260" w:hanging="400"/>
+      </w:pPr>
+      <w:rPr>
+        <w:rFonts w:ascii="Wingdings" w:hAnsi="Wingdings" w:hint="default"/>
+      </w:rPr>
+    </w:lvl>
+  </w:abstractNum>
+  <w:abstractNum w:abstractNumId="1" w15:restartNumberingAfterBreak="0">
     <w:nsid w:val="2FBC0E11"/>
     <w:multiLevelType w:val="hybridMultilevel"/>
     <w:tmpl w:val="0F72DC76"/>
@@ -2767,7 +3138,7 @@
       </w:rPr>
     </w:lvl>
   </w:abstractNum>
-  <w:abstractNum w:abstractNumId="1" w15:restartNumberingAfterBreak="0">
+  <w:abstractNum w:abstractNumId="2" w15:restartNumberingAfterBreak="0">
     <w:nsid w:val="3AB86088"/>
     <w:multiLevelType w:val="hybridMultilevel"/>
     <w:tmpl w:val="CED0BF3C"/>
@@ -2880,7 +3251,7 @@
       </w:rPr>
     </w:lvl>
   </w:abstractNum>
-  <w:abstractNum w:abstractNumId="2" w15:restartNumberingAfterBreak="0">
+  <w:abstractNum w:abstractNumId="3" w15:restartNumberingAfterBreak="0">
     <w:nsid w:val="622618E8"/>
     <w:multiLevelType w:val="multilevel"/>
     <w:tmpl w:val="279855BA"/>
@@ -2994,12 +3365,15 @@
     </w:lvl>
   </w:abstractNum>
   <w:num w:numId="1">
+    <w:abstractNumId w:val="3"/>
+  </w:num>
+  <w:num w:numId="2">
     <w:abstractNumId w:val="2"/>
   </w:num>
-  <w:num w:numId="2">
+  <w:num w:numId="3">
     <w:abstractNumId w:val="1"/>
   </w:num>
-  <w:num w:numId="3">
+  <w:num w:numId="4">
     <w:abstractNumId w:val="0"/>
   </w:num>
 </w:numbering>
@@ -3404,7 +3778,7 @@
   <w:style w:type="paragraph" w:default="1" w:styleId="a">
     <w:name w:val="Normal"/>
     <w:qFormat/>
-    <w:rsid w:val="009D63F1"/>
+    <w:rsid w:val="008059E4"/>
     <w:pPr>
       <w:widowControl w:val="0"/>
       <w:wordWrap w:val="0"/>

</xml_diff>

<commit_message>
8강. css 기본 3 (2)
</commit_message>
<xml_diff>
--- a/html-css 강의.docx
+++ b/html-css 강의.docx
@@ -89,19 +89,11 @@
       <w:r>
         <w:t>’</w:t>
       </w:r>
-      <w:proofErr w:type="spellStart"/>
-      <w:r>
-        <w:rPr>
-          <w:rFonts w:hint="eastAsia"/>
-        </w:rPr>
-        <w:t>를</w:t>
-      </w:r>
-      <w:proofErr w:type="spellEnd"/>
-      <w:r>
-        <w:rPr>
-          <w:rFonts w:hint="eastAsia"/>
-        </w:rPr>
-        <w:t xml:space="preserve"> 하는데 주 목적이 있다.</w:t>
+      <w:r>
+        <w:rPr>
+          <w:rFonts w:hint="eastAsia"/>
+        </w:rPr>
+        <w:t>를 하는데 주 목적이 있다.</w:t>
       </w:r>
       <w:r>
         <w:t xml:space="preserve"> </w:t>
@@ -221,7 +213,6 @@
       <w:pPr>
         <w:ind w:left="105"/>
       </w:pPr>
-      <w:proofErr w:type="gramStart"/>
       <w:r>
         <w:rPr>
           <w:rFonts w:hint="eastAsia"/>
@@ -229,11 +220,7 @@
         <w:t>h</w:t>
       </w:r>
       <w:r>
-        <w:t>ttp :</w:t>
-      </w:r>
-      <w:proofErr w:type="gramEnd"/>
-      <w:r>
-        <w:t xml:space="preserve"> </w:t>
+        <w:t xml:space="preserve">ttp : </w:t>
       </w:r>
       <w:r>
         <w:rPr>
@@ -246,7 +233,6 @@
       <w:pPr>
         <w:ind w:left="105"/>
       </w:pPr>
-      <w:proofErr w:type="gramStart"/>
       <w:r>
         <w:rPr>
           <w:rFonts w:hint="eastAsia"/>
@@ -254,11 +240,7 @@
         <w:t>F</w:t>
       </w:r>
       <w:r>
-        <w:t>TP :</w:t>
-      </w:r>
-      <w:proofErr w:type="gramEnd"/>
-      <w:r>
-        <w:t xml:space="preserve"> </w:t>
+        <w:t xml:space="preserve">TP : </w:t>
       </w:r>
       <w:r>
         <w:rPr>
@@ -280,7 +262,6 @@
       <w:r>
         <w:t xml:space="preserve">MTP, </w:t>
       </w:r>
-      <w:proofErr w:type="gramStart"/>
       <w:r>
         <w:rPr>
           <w:rFonts w:hint="eastAsia"/>
@@ -288,11 +269,7 @@
         <w:t>P</w:t>
       </w:r>
       <w:r>
-        <w:t>OP :</w:t>
-      </w:r>
-      <w:proofErr w:type="gramEnd"/>
-      <w:r>
-        <w:t xml:space="preserve"> </w:t>
+        <w:t xml:space="preserve">OP : </w:t>
       </w:r>
       <w:r>
         <w:rPr>
@@ -305,7 +282,6 @@
       <w:pPr>
         <w:ind w:left="105"/>
       </w:pPr>
-      <w:proofErr w:type="gramStart"/>
       <w:r>
         <w:rPr>
           <w:rFonts w:hint="eastAsia"/>
@@ -313,11 +289,7 @@
         <w:t>D</w:t>
       </w:r>
       <w:r>
-        <w:t>HCP :</w:t>
-      </w:r>
-      <w:proofErr w:type="gramEnd"/>
-      <w:r>
-        <w:t xml:space="preserve"> </w:t>
+        <w:t xml:space="preserve">HCP : </w:t>
       </w:r>
       <w:r>
         <w:rPr>
@@ -344,7 +316,6 @@
       <w:pPr>
         <w:ind w:left="105"/>
       </w:pPr>
-      <w:proofErr w:type="gramStart"/>
       <w:r>
         <w:rPr>
           <w:rFonts w:hint="eastAsia"/>
@@ -352,11 +323,7 @@
         <w:t>P</w:t>
       </w:r>
       <w:r>
-        <w:t>ort :</w:t>
-      </w:r>
-      <w:proofErr w:type="gramEnd"/>
-      <w:r>
-        <w:t xml:space="preserve"> </w:t>
+        <w:t xml:space="preserve">ort : </w:t>
       </w:r>
       <w:r>
         <w:rPr>
@@ -420,24 +387,13 @@
         <w:t>w</w:t>
       </w:r>
       <w:r>
-        <w:t>orld wide web</w:t>
-      </w:r>
-      <w:proofErr w:type="gramStart"/>
-      <w:r>
-        <w:t xml:space="preserve">) </w:t>
-      </w:r>
-      <w:r>
-        <w:rPr>
-          <w:rFonts w:hint="eastAsia"/>
-        </w:rPr>
-        <w:t>에</w:t>
-      </w:r>
-      <w:proofErr w:type="gramEnd"/>
-      <w:r>
-        <w:rPr>
-          <w:rFonts w:hint="eastAsia"/>
-        </w:rPr>
-        <w:t xml:space="preserve"> 사용되는 문서를 만드는 것이 </w:t>
+        <w:t xml:space="preserve">orld wide web) </w:t>
+      </w:r>
+      <w:r>
+        <w:rPr>
+          <w:rFonts w:hint="eastAsia"/>
+        </w:rPr>
+        <w:t xml:space="preserve">에 사용되는 문서를 만드는 것이 </w:t>
       </w:r>
       <w:r>
         <w:t>html</w:t>
@@ -475,11 +431,9 @@
         </w:rPr>
         <w:t xml:space="preserve">만들어 주는 것이 </w:t>
       </w:r>
-      <w:proofErr w:type="spellStart"/>
       <w:r>
         <w:t>css</w:t>
       </w:r>
-      <w:proofErr w:type="spellEnd"/>
       <w:r>
         <w:rPr>
           <w:rFonts w:hint="eastAsia"/>
@@ -517,26 +471,10 @@
         <w:rPr>
           <w:rFonts w:hint="eastAsia"/>
         </w:rPr>
-        <w:t>&lt;</w:t>
-      </w:r>
-      <w:proofErr w:type="spellStart"/>
-      <w:proofErr w:type="gramStart"/>
-      <w:r>
-        <w:rPr>
-          <w:rFonts w:hint="eastAsia"/>
-        </w:rPr>
-        <w:t>b</w:t>
-      </w:r>
-      <w:r>
-        <w:t>r</w:t>
-      </w:r>
-      <w:proofErr w:type="spellEnd"/>
-      <w:r>
-        <w:t xml:space="preserve"> /</w:t>
-      </w:r>
-      <w:proofErr w:type="gramEnd"/>
-      <w:r>
-        <w:t xml:space="preserve">&gt; : </w:t>
+        <w:t>&lt;b</w:t>
+      </w:r>
+      <w:r>
+        <w:t xml:space="preserve">r /&gt; : </w:t>
       </w:r>
       <w:r>
         <w:rPr>
@@ -545,15 +483,7 @@
         <w:t>시작과 마무리태그가 한 몸이다.</w:t>
       </w:r>
       <w:r>
-        <w:t xml:space="preserve"> </w:t>
-      </w:r>
-      <w:proofErr w:type="spellStart"/>
-      <w:r>
-        <w:t>br</w:t>
-      </w:r>
-      <w:proofErr w:type="spellEnd"/>
-      <w:r>
-        <w:t xml:space="preserve"> </w:t>
+        <w:t xml:space="preserve"> br </w:t>
       </w:r>
       <w:r>
         <w:rPr>
@@ -617,177 +547,159 @@
         <w:t>a</w:t>
       </w:r>
       <w:r>
+        <w:t xml:space="preserve"> href=”000”&gt; : </w:t>
+      </w:r>
+      <w:r>
+        <w:rPr>
+          <w:rFonts w:hint="eastAsia"/>
+        </w:rPr>
+        <w:t>a는 링크를 달 때 필요한 태그.</w:t>
+      </w:r>
+      <w:r>
+        <w:t xml:space="preserve"> href</w:t>
+      </w:r>
+      <w:r>
+        <w:rPr>
+          <w:rFonts w:hint="eastAsia"/>
+        </w:rPr>
+        <w:t>를 뒤에 적고 속성(주소)값을 입력해준다.</w:t>
+      </w:r>
+    </w:p>
+    <w:p/>
+    <w:p>
+      <w:r>
+        <w:rPr>
+          <w:rFonts w:hint="eastAsia"/>
+        </w:rPr>
+        <w:t>2</w:t>
+      </w:r>
+      <w:r>
+        <w:t>202-01-24</w:t>
+      </w:r>
+    </w:p>
+    <w:p>
+      <w:r>
+        <w:t>3</w:t>
+      </w:r>
+      <w:r>
+        <w:rPr>
+          <w:rFonts w:hint="eastAsia"/>
+        </w:rPr>
+        <w:t>강.</w:t>
+      </w:r>
+      <w:r>
         <w:t xml:space="preserve"> </w:t>
       </w:r>
-      <w:proofErr w:type="spellStart"/>
-      <w:r>
-        <w:t>href</w:t>
-      </w:r>
-      <w:proofErr w:type="spellEnd"/>
-      <w:r>
-        <w:t>=”000”</w:t>
-      </w:r>
-      <w:proofErr w:type="gramStart"/>
-      <w:r>
-        <w:t>&gt; :</w:t>
-      </w:r>
-      <w:proofErr w:type="gramEnd"/>
-      <w:r>
-        <w:t xml:space="preserve"> </w:t>
-      </w:r>
-      <w:r>
-        <w:rPr>
-          <w:rFonts w:hint="eastAsia"/>
-        </w:rPr>
-        <w:t>a는 링크를 달 때 필요한 태그.</w:t>
-      </w:r>
-      <w:r>
-        <w:t xml:space="preserve"> </w:t>
-      </w:r>
-      <w:proofErr w:type="spellStart"/>
-      <w:r>
-        <w:t>href</w:t>
-      </w:r>
-      <w:proofErr w:type="spellEnd"/>
-      <w:r>
-        <w:rPr>
-          <w:rFonts w:hint="eastAsia"/>
-        </w:rPr>
-        <w:t>를 뒤에 적고 속성(주소)값을 입력해준다.</w:t>
+      <w:r>
+        <w:rPr>
+          <w:rFonts w:hint="eastAsia"/>
+        </w:rPr>
+        <w:t>H</w:t>
+      </w:r>
+      <w:r>
+        <w:t>tml</w:t>
+      </w:r>
+      <w:r>
+        <w:rPr>
+          <w:rFonts w:hint="eastAsia"/>
+        </w:rPr>
+        <w:t xml:space="preserve"> 기본 </w:t>
+      </w:r>
+      <w:r>
+        <w:t>2</w:t>
       </w:r>
     </w:p>
     <w:p/>
     <w:p>
       <w:r>
-        <w:rPr>
-          <w:rFonts w:hint="eastAsia"/>
-        </w:rPr>
-        <w:t>2</w:t>
-      </w:r>
-      <w:r>
-        <w:t>202-01-24</w:t>
-      </w:r>
-    </w:p>
-    <w:p>
-      <w:r>
-        <w:t>3</w:t>
-      </w:r>
-      <w:r>
-        <w:rPr>
-          <w:rFonts w:hint="eastAsia"/>
-        </w:rPr>
-        <w:t>강.</w:t>
-      </w:r>
-      <w:r>
-        <w:t xml:space="preserve"> </w:t>
-      </w:r>
-      <w:r>
-        <w:rPr>
-          <w:rFonts w:hint="eastAsia"/>
-        </w:rPr>
-        <w:t>H</w:t>
-      </w:r>
-      <w:r>
-        <w:t>tml</w:t>
-      </w:r>
-      <w:r>
-        <w:rPr>
-          <w:rFonts w:hint="eastAsia"/>
-        </w:rPr>
-        <w:t xml:space="preserve"> 기본 </w:t>
-      </w:r>
-      <w:r>
-        <w:t>2</w:t>
+        <w:t xml:space="preserve">_blank : </w:t>
+      </w:r>
+      <w:r>
+        <w:rPr>
+          <w:rFonts w:hint="eastAsia"/>
+        </w:rPr>
+        <w:t>링크 클릭 시 새 창이 열리도록 함.</w:t>
+      </w:r>
+    </w:p>
+    <w:p>
+      <w:r>
+        <w:rPr>
+          <w:rFonts w:hint="eastAsia"/>
+        </w:rPr>
+        <w:t>_</w:t>
+      </w:r>
+      <w:r>
+        <w:t xml:space="preserve">self : </w:t>
+      </w:r>
+      <w:r>
+        <w:rPr>
+          <w:rFonts w:hint="eastAsia"/>
+        </w:rPr>
+        <w:t>링크 클릭 시 창 자체에서 사이트 이동됨.</w:t>
       </w:r>
     </w:p>
     <w:p/>
     <w:p>
       <w:r>
-        <w:t>_</w:t>
-      </w:r>
-      <w:proofErr w:type="gramStart"/>
-      <w:r>
-        <w:t>blank :</w:t>
-      </w:r>
-      <w:proofErr w:type="gramEnd"/>
-      <w:r>
-        <w:t xml:space="preserve"> </w:t>
-      </w:r>
-      <w:r>
-        <w:rPr>
-          <w:rFonts w:hint="eastAsia"/>
-        </w:rPr>
-        <w:t>링크 클릭 시 새 창이 열리도록 함.</w:t>
-      </w:r>
-    </w:p>
-    <w:p>
-      <w:r>
-        <w:rPr>
-          <w:rFonts w:hint="eastAsia"/>
-        </w:rPr>
-        <w:t>_</w:t>
-      </w:r>
-      <w:proofErr w:type="gramStart"/>
-      <w:r>
-        <w:t>self :</w:t>
-      </w:r>
-      <w:proofErr w:type="gramEnd"/>
-      <w:r>
-        <w:t xml:space="preserve"> </w:t>
-      </w:r>
-      <w:r>
-        <w:rPr>
-          <w:rFonts w:hint="eastAsia"/>
-        </w:rPr>
-        <w:t>링크 클릭 시 창 자체에서 사이트 이동됨.</w:t>
+        <w:t xml:space="preserve">&lt;tr&gt; : </w:t>
+      </w:r>
+      <w:r>
+        <w:rPr>
+          <w:rFonts w:hint="eastAsia"/>
+        </w:rPr>
+        <w:t>행</w:t>
+      </w:r>
+    </w:p>
+    <w:p>
+      <w:r>
+        <w:rPr>
+          <w:rFonts w:hint="eastAsia"/>
+        </w:rPr>
+        <w:t>&lt;t</w:t>
+      </w:r>
+      <w:r>
+        <w:t xml:space="preserve">d&gt; : </w:t>
+      </w:r>
+      <w:r>
+        <w:rPr>
+          <w:rFonts w:hint="eastAsia"/>
+        </w:rPr>
+        <w:t>열</w:t>
       </w:r>
     </w:p>
     <w:p/>
     <w:p>
       <w:r>
-        <w:t>&lt;tr</w:t>
-      </w:r>
-      <w:proofErr w:type="gramStart"/>
-      <w:r>
-        <w:t>&gt; :</w:t>
-      </w:r>
-      <w:proofErr w:type="gramEnd"/>
-      <w:r>
-        <w:t xml:space="preserve"> </w:t>
-      </w:r>
-      <w:r>
-        <w:rPr>
-          <w:rFonts w:hint="eastAsia"/>
-        </w:rPr>
-        <w:t>행</w:t>
-      </w:r>
-    </w:p>
-    <w:p>
-      <w:r>
         <w:rPr>
           <w:rFonts w:hint="eastAsia"/>
         </w:rPr>
         <w:t>&lt;t</w:t>
       </w:r>
       <w:r>
-        <w:t>d</w:t>
-      </w:r>
-      <w:proofErr w:type="gramStart"/>
-      <w:r>
-        <w:t>&gt; :</w:t>
-      </w:r>
-      <w:proofErr w:type="gramEnd"/>
-      <w:r>
-        <w:t xml:space="preserve"> </w:t>
-      </w:r>
-      <w:r>
-        <w:rPr>
-          <w:rFonts w:hint="eastAsia"/>
-        </w:rPr>
-        <w:t>열</w:t>
-      </w:r>
-    </w:p>
-    <w:p/>
+        <w:t>d colspan=”</w:t>
+      </w:r>
+      <w:r>
+        <w:rPr>
+          <w:rFonts w:hint="eastAsia"/>
+        </w:rPr>
+        <w:t>합치려는 열의 수</w:t>
+      </w:r>
+      <w:r>
+        <w:t xml:space="preserve">”&gt; : </w:t>
+      </w:r>
+      <w:r>
+        <w:rPr>
+          <w:rFonts w:hint="eastAsia"/>
+        </w:rPr>
+        <w:t xml:space="preserve">열을 합치는 </w:t>
+      </w:r>
+      <w:r>
+        <w:rPr>
+          <w:rFonts w:hint="eastAsia"/>
+        </w:rPr>
+        <w:t>태그속성</w:t>
+      </w:r>
+    </w:p>
     <w:p>
       <w:r>
         <w:rPr>
@@ -796,63 +708,7 @@
         <w:t>&lt;t</w:t>
       </w:r>
       <w:r>
-        <w:t xml:space="preserve">d </w:t>
-      </w:r>
-      <w:proofErr w:type="spellStart"/>
-      <w:r>
-        <w:t>colspan</w:t>
-      </w:r>
-      <w:proofErr w:type="spellEnd"/>
-      <w:r>
-        <w:t>=”</w:t>
-      </w:r>
-      <w:r>
-        <w:rPr>
-          <w:rFonts w:hint="eastAsia"/>
-        </w:rPr>
-        <w:t>합치려는 열의 수</w:t>
-      </w:r>
-      <w:r>
-        <w:t>”</w:t>
-      </w:r>
-      <w:proofErr w:type="gramStart"/>
-      <w:r>
-        <w:t>&gt; :</w:t>
-      </w:r>
-      <w:proofErr w:type="gramEnd"/>
-      <w:r>
-        <w:t xml:space="preserve"> </w:t>
-      </w:r>
-      <w:r>
-        <w:rPr>
-          <w:rFonts w:hint="eastAsia"/>
-        </w:rPr>
-        <w:t xml:space="preserve">열을 합치는 </w:t>
-      </w:r>
-      <w:r>
-        <w:rPr>
-          <w:rFonts w:hint="eastAsia"/>
-        </w:rPr>
-        <w:t>태그속성</w:t>
-      </w:r>
-    </w:p>
-    <w:p>
-      <w:r>
-        <w:rPr>
-          <w:rFonts w:hint="eastAsia"/>
-        </w:rPr>
-        <w:t>&lt;t</w:t>
-      </w:r>
-      <w:r>
-        <w:t xml:space="preserve">d </w:t>
-      </w:r>
-      <w:proofErr w:type="spellStart"/>
-      <w:r>
-        <w:t>rowspan</w:t>
-      </w:r>
-      <w:proofErr w:type="spellEnd"/>
-      <w:r>
-        <w:t>=”</w:t>
+        <w:t>d rowspan=”</w:t>
       </w:r>
       <w:r>
         <w:rPr>
@@ -861,15 +717,7 @@
         <w:t>합치려는 행의 수</w:t>
       </w:r>
       <w:r>
-        <w:t>”</w:t>
-      </w:r>
-      <w:proofErr w:type="gramStart"/>
-      <w:r>
-        <w:t>&gt; :</w:t>
-      </w:r>
-      <w:proofErr w:type="gramEnd"/>
-      <w:r>
-        <w:t xml:space="preserve"> </w:t>
+        <w:t xml:space="preserve">”&gt; : </w:t>
       </w:r>
       <w:r>
         <w:rPr>
@@ -934,13 +782,48 @@
         <w:t>&lt;d</w:t>
       </w:r>
       <w:r>
-        <w:t>iv</w:t>
-      </w:r>
-      <w:proofErr w:type="gramStart"/>
-      <w:r>
-        <w:t>&gt; :</w:t>
-      </w:r>
-      <w:proofErr w:type="gramEnd"/>
+        <w:t xml:space="preserve">iv&gt; : </w:t>
+      </w:r>
+      <w:r>
+        <w:rPr>
+          <w:rFonts w:hint="eastAsia"/>
+        </w:rPr>
+        <w:t>블록태그</w:t>
+      </w:r>
+    </w:p>
+    <w:p>
+      <w:r>
+        <w:t xml:space="preserve">&lt;span&gt; : </w:t>
+      </w:r>
+      <w:r>
+        <w:rPr>
+          <w:rFonts w:hint="eastAsia"/>
+        </w:rPr>
+        <w:t>라인태그</w:t>
+      </w:r>
+    </w:p>
+    <w:p/>
+    <w:p>
+      <w:r>
+        <w:rPr>
+          <w:rFonts w:hint="eastAsia"/>
+        </w:rPr>
+        <w:t>2</w:t>
+      </w:r>
+      <w:r>
+        <w:t>202-01-26</w:t>
+      </w:r>
+    </w:p>
+    <w:p>
+      <w:r>
+        <w:t>5</w:t>
+      </w:r>
+      <w:r>
+        <w:rPr>
+          <w:rFonts w:hint="eastAsia"/>
+        </w:rPr>
+        <w:t>강.</w:t>
+      </w:r>
       <w:r>
         <w:t xml:space="preserve"> </w:t>
       </w:r>
@@ -948,18 +831,102 @@
         <w:rPr>
           <w:rFonts w:hint="eastAsia"/>
         </w:rPr>
-        <w:t>블록태그</w:t>
-      </w:r>
-    </w:p>
-    <w:p>
-      <w:r>
-        <w:t>&lt;span</w:t>
-      </w:r>
-      <w:proofErr w:type="gramStart"/>
-      <w:r>
-        <w:t>&gt; :</w:t>
-      </w:r>
-      <w:proofErr w:type="gramEnd"/>
+        <w:t>H</w:t>
+      </w:r>
+      <w:r>
+        <w:t>tml</w:t>
+      </w:r>
+      <w:r>
+        <w:rPr>
+          <w:rFonts w:hint="eastAsia"/>
+        </w:rPr>
+        <w:t xml:space="preserve"> 기본 </w:t>
+      </w:r>
+      <w:r>
+        <w:t>4</w:t>
+      </w:r>
+    </w:p>
+    <w:p>
+      <w:r>
+        <w:t>Div</w:t>
+      </w:r>
+      <w:r>
+        <w:rPr>
+          <w:rFonts w:hint="eastAsia"/>
+        </w:rPr>
+        <w:t>를 이용한 레이아웃과 시멘틱을 이용한 레이아웃이 있다.</w:t>
+      </w:r>
+      <w:r>
+        <w:t xml:space="preserve"> Div</w:t>
+      </w:r>
+      <w:r>
+        <w:rPr>
+          <w:rFonts w:hint="eastAsia"/>
+        </w:rPr>
+        <w:t>를 이용해도 문제는 없지만 시멘틱으로 레이아웃을 꾸미게 되면 코드를 주고받을 때 유리하고 검색했을 때 헤드 부분이 뜨게 하는 등의 장점이 있다.</w:t>
+      </w:r>
+    </w:p>
+    <w:p/>
+    <w:p>
+      <w:r>
+        <w:rPr>
+          <w:rFonts w:hint="eastAsia"/>
+        </w:rPr>
+        <w:t>2</w:t>
+      </w:r>
+      <w:r>
+        <w:t>202-01-27</w:t>
+      </w:r>
+    </w:p>
+    <w:p>
+      <w:r>
+        <w:t>6</w:t>
+      </w:r>
+      <w:r>
+        <w:rPr>
+          <w:rFonts w:hint="eastAsia"/>
+        </w:rPr>
+        <w:t>강.</w:t>
+      </w:r>
+      <w:r>
+        <w:t xml:space="preserve"> css</w:t>
+      </w:r>
+      <w:r>
+        <w:rPr>
+          <w:rFonts w:hint="eastAsia"/>
+        </w:rPr>
+        <w:t xml:space="preserve"> 기본 </w:t>
+      </w:r>
+      <w:r>
+        <w:t>1</w:t>
+      </w:r>
+    </w:p>
+    <w:p/>
+    <w:p>
+      <w:r>
+        <w:rPr>
+          <w:rFonts w:hint="eastAsia"/>
+        </w:rPr>
+        <w:t>6</w:t>
+      </w:r>
+      <w:r>
+        <w:t xml:space="preserve">-1. </w:t>
+      </w:r>
+      <w:r>
+        <w:rPr>
+          <w:rFonts w:hint="eastAsia"/>
+        </w:rPr>
+        <w:t xml:space="preserve">선택자 </w:t>
+      </w:r>
+      <w:r>
+        <w:t xml:space="preserve">: </w:t>
+      </w:r>
+      <w:r>
+        <w:rPr>
+          <w:rFonts w:hint="eastAsia"/>
+        </w:rPr>
+        <w:t>특정 태그를 선택하여,</w:t>
+      </w:r>
       <w:r>
         <w:t xml:space="preserve"> </w:t>
       </w:r>
@@ -967,226 +934,25 @@
         <w:rPr>
           <w:rFonts w:hint="eastAsia"/>
         </w:rPr>
-        <w:t>라인태그</w:t>
+        <w:t>해당 태그의 속성을 변경 하는 목적으로 사용 된다.</w:t>
       </w:r>
     </w:p>
     <w:p/>
     <w:p>
       <w:r>
-        <w:rPr>
-          <w:rFonts w:hint="eastAsia"/>
-        </w:rPr>
-        <w:t>2</w:t>
-      </w:r>
-      <w:r>
-        <w:t>202-01-26</w:t>
-      </w:r>
-    </w:p>
-    <w:p>
-      <w:r>
-        <w:t>5</w:t>
-      </w:r>
-      <w:r>
-        <w:rPr>
-          <w:rFonts w:hint="eastAsia"/>
-        </w:rPr>
-        <w:t>강.</w:t>
-      </w:r>
-      <w:r>
-        <w:t xml:space="preserve"> </w:t>
-      </w:r>
-      <w:r>
-        <w:rPr>
-          <w:rFonts w:hint="eastAsia"/>
-        </w:rPr>
-        <w:t>H</w:t>
-      </w:r>
-      <w:r>
-        <w:t>tml</w:t>
-      </w:r>
-      <w:r>
-        <w:rPr>
-          <w:rFonts w:hint="eastAsia"/>
-        </w:rPr>
-        <w:t xml:space="preserve"> 기본 </w:t>
-      </w:r>
-      <w:r>
-        <w:t>4</w:t>
-      </w:r>
-    </w:p>
-    <w:p>
-      <w:proofErr w:type="spellStart"/>
-      <w:r>
-        <w:t>Div</w:t>
-      </w:r>
-      <w:proofErr w:type="spellEnd"/>
-      <w:r>
-        <w:rPr>
-          <w:rFonts w:hint="eastAsia"/>
-        </w:rPr>
-        <w:t xml:space="preserve">를 이용한 레이아웃과 </w:t>
-      </w:r>
-      <w:proofErr w:type="spellStart"/>
-      <w:r>
-        <w:rPr>
-          <w:rFonts w:hint="eastAsia"/>
-        </w:rPr>
-        <w:t>시멘틱을</w:t>
-      </w:r>
-      <w:proofErr w:type="spellEnd"/>
-      <w:r>
-        <w:rPr>
-          <w:rFonts w:hint="eastAsia"/>
-        </w:rPr>
-        <w:t xml:space="preserve"> 이용한 레이아웃이 있다.</w:t>
-      </w:r>
-      <w:r>
-        <w:t xml:space="preserve"> </w:t>
-      </w:r>
-      <w:proofErr w:type="spellStart"/>
-      <w:r>
-        <w:t>Div</w:t>
-      </w:r>
-      <w:proofErr w:type="spellEnd"/>
-      <w:r>
-        <w:rPr>
-          <w:rFonts w:hint="eastAsia"/>
-        </w:rPr>
-        <w:t xml:space="preserve">를 이용해도 문제는 없지만 </w:t>
-      </w:r>
-      <w:proofErr w:type="spellStart"/>
-      <w:r>
-        <w:rPr>
-          <w:rFonts w:hint="eastAsia"/>
-        </w:rPr>
-        <w:t>시멘틱으로</w:t>
-      </w:r>
-      <w:proofErr w:type="spellEnd"/>
-      <w:r>
-        <w:rPr>
-          <w:rFonts w:hint="eastAsia"/>
-        </w:rPr>
-        <w:t xml:space="preserve"> 레이아웃을 꾸미게 되면 코드를 주고받을 때 유리하고 검색했을 때 헤드 부분이 뜨게 하는 등의 장점이 있다.</w:t>
-      </w:r>
-    </w:p>
-    <w:p/>
-    <w:p>
-      <w:r>
-        <w:rPr>
-          <w:rFonts w:hint="eastAsia"/>
-        </w:rPr>
-        <w:t>2</w:t>
-      </w:r>
-      <w:r>
-        <w:t>202-01-27</w:t>
-      </w:r>
-    </w:p>
-    <w:p>
-      <w:r>
-        <w:t>6</w:t>
-      </w:r>
-      <w:r>
-        <w:rPr>
-          <w:rFonts w:hint="eastAsia"/>
-        </w:rPr>
-        <w:t>강.</w:t>
-      </w:r>
-      <w:r>
-        <w:t xml:space="preserve"> </w:t>
-      </w:r>
-      <w:proofErr w:type="spellStart"/>
-      <w:r>
-        <w:t>css</w:t>
-      </w:r>
-      <w:proofErr w:type="spellEnd"/>
-      <w:r>
-        <w:rPr>
-          <w:rFonts w:hint="eastAsia"/>
-        </w:rPr>
-        <w:t xml:space="preserve"> 기본 </w:t>
-      </w:r>
-      <w:r>
-        <w:t>1</w:t>
-      </w:r>
-    </w:p>
-    <w:p/>
-    <w:p>
-      <w:r>
-        <w:rPr>
-          <w:rFonts w:hint="eastAsia"/>
-        </w:rPr>
-        <w:t>6</w:t>
-      </w:r>
-      <w:r>
-        <w:t xml:space="preserve">-1. </w:t>
-      </w:r>
-      <w:proofErr w:type="spellStart"/>
-      <w:proofErr w:type="gramStart"/>
-      <w:r>
-        <w:rPr>
-          <w:rFonts w:hint="eastAsia"/>
-        </w:rPr>
-        <w:t>선택자</w:t>
-      </w:r>
-      <w:proofErr w:type="spellEnd"/>
-      <w:r>
-        <w:rPr>
-          <w:rFonts w:hint="eastAsia"/>
-        </w:rPr>
-        <w:t xml:space="preserve"> </w:t>
-      </w:r>
-      <w:r>
-        <w:t>:</w:t>
-      </w:r>
-      <w:proofErr w:type="gramEnd"/>
-      <w:r>
-        <w:t xml:space="preserve"> </w:t>
-      </w:r>
-      <w:r>
-        <w:rPr>
-          <w:rFonts w:hint="eastAsia"/>
-        </w:rPr>
-        <w:t>특정 태그를 선택하여,</w:t>
-      </w:r>
-      <w:r>
-        <w:t xml:space="preserve"> </w:t>
-      </w:r>
-      <w:r>
-        <w:rPr>
-          <w:rFonts w:hint="eastAsia"/>
-        </w:rPr>
-        <w:t>해당 태그의 속성을 변경 하는 목적으로 사용 된다.</w:t>
-      </w:r>
-    </w:p>
-    <w:p/>
-    <w:p>
-      <w:r>
         <w:t xml:space="preserve">6-2. </w:t>
       </w:r>
       <w:r>
         <w:t xml:space="preserve">Tag </w:t>
       </w:r>
-      <w:proofErr w:type="spellStart"/>
-      <w:proofErr w:type="gramStart"/>
-      <w:r>
-        <w:rPr>
-          <w:rFonts w:hint="eastAsia"/>
-        </w:rPr>
-        <w:t>선택자</w:t>
-      </w:r>
-      <w:proofErr w:type="spellEnd"/>
-      <w:r>
-        <w:rPr>
-          <w:rFonts w:hint="eastAsia"/>
-        </w:rPr>
-        <w:t xml:space="preserve"> </w:t>
-      </w:r>
-      <w:r>
-        <w:t>:</w:t>
-      </w:r>
-      <w:proofErr w:type="gramEnd"/>
-      <w:r>
-        <w:t xml:space="preserve"> </w:t>
+      <w:r>
+        <w:rPr>
+          <w:rFonts w:hint="eastAsia"/>
+        </w:rPr>
+        <w:t xml:space="preserve">선택자 </w:t>
+      </w:r>
+      <w:r>
+        <w:t xml:space="preserve">: </w:t>
       </w:r>
       <w:r>
         <w:rPr>
@@ -1219,13 +985,8 @@
         </w:rPr>
         <w:t xml:space="preserve">태그 </w:t>
       </w:r>
-      <w:proofErr w:type="gramStart"/>
-      <w:r>
-        <w:t>{ Background</w:t>
-      </w:r>
-      <w:proofErr w:type="gramEnd"/>
-      <w:r>
-        <w:t xml:space="preserve">-color: </w:t>
+      <w:r>
+        <w:t xml:space="preserve">{ Background-color: </w:t>
       </w:r>
       <w:r>
         <w:rPr>
@@ -1270,13 +1031,8 @@
         </w:rPr>
         <w:t xml:space="preserve">태그 </w:t>
       </w:r>
-      <w:proofErr w:type="gramStart"/>
-      <w:r>
-        <w:t>{ Color</w:t>
-      </w:r>
-      <w:proofErr w:type="gramEnd"/>
-      <w:r>
-        <w:t xml:space="preserve">: </w:t>
+      <w:r>
+        <w:t xml:space="preserve">{ Color: </w:t>
       </w:r>
       <w:r>
         <w:rPr>
@@ -1321,11 +1077,9 @@
         </w:rPr>
         <w:t xml:space="preserve">태그 </w:t>
       </w:r>
-      <w:proofErr w:type="gramStart"/>
       <w:r>
         <w:t>{ Border</w:t>
       </w:r>
-      <w:proofErr w:type="gramEnd"/>
       <w:r>
         <w:t>:</w:t>
       </w:r>
@@ -1402,13 +1156,8 @@
         </w:rPr>
         <w:t xml:space="preserve">태그 </w:t>
       </w:r>
-      <w:proofErr w:type="gramStart"/>
-      <w:r>
-        <w:t>{ Border</w:t>
-      </w:r>
-      <w:proofErr w:type="gramEnd"/>
-      <w:r>
-        <w:t>: 1</w:t>
+      <w:r>
+        <w:t>{ Border: 1</w:t>
       </w:r>
       <w:r>
         <w:rPr>
@@ -1459,7 +1208,6 @@
         </w:rPr>
         <w:t xml:space="preserve">태그 </w:t>
       </w:r>
-      <w:proofErr w:type="gramStart"/>
       <w:r>
         <w:t xml:space="preserve">{ </w:t>
       </w:r>
@@ -1470,11 +1218,7 @@
         <w:t>f</w:t>
       </w:r>
       <w:r>
-        <w:t>ont</w:t>
-      </w:r>
-      <w:proofErr w:type="gramEnd"/>
-      <w:r>
-        <w:t xml:space="preserve">-weight: </w:t>
+        <w:t xml:space="preserve">ont-weight: </w:t>
       </w:r>
       <w:r>
         <w:t>bold</w:t>
@@ -1528,27 +1272,14 @@
       <w:r>
         <w:t xml:space="preserve">-3. * </w:t>
       </w:r>
-      <w:proofErr w:type="spellStart"/>
-      <w:proofErr w:type="gramStart"/>
-      <w:r>
-        <w:rPr>
-          <w:rFonts w:hint="eastAsia"/>
-        </w:rPr>
-        <w:t>선택자</w:t>
-      </w:r>
-      <w:proofErr w:type="spellEnd"/>
-      <w:r>
-        <w:rPr>
-          <w:rFonts w:hint="eastAsia"/>
-        </w:rPr>
-        <w:t xml:space="preserve"> </w:t>
-      </w:r>
-      <w:r>
-        <w:t>:</w:t>
-      </w:r>
-      <w:proofErr w:type="gramEnd"/>
-      <w:r>
-        <w:t xml:space="preserve"> </w:t>
+      <w:r>
+        <w:rPr>
+          <w:rFonts w:hint="eastAsia"/>
+        </w:rPr>
+        <w:t xml:space="preserve">선택자 </w:t>
+      </w:r>
+      <w:r>
+        <w:t xml:space="preserve">: </w:t>
       </w:r>
       <w:r>
         <w:rPr>
@@ -1648,13 +1379,8 @@
         <w:t>강.</w:t>
       </w:r>
       <w:r>
-        <w:t xml:space="preserve"> </w:t>
-      </w:r>
-      <w:proofErr w:type="spellStart"/>
-      <w:r>
-        <w:t>css</w:t>
-      </w:r>
-      <w:proofErr w:type="spellEnd"/>
+        <w:t xml:space="preserve"> css</w:t>
+      </w:r>
       <w:r>
         <w:rPr>
           <w:rFonts w:hint="eastAsia"/>
@@ -1694,13 +1420,8 @@
         <w:t xml:space="preserve">와 </w:t>
       </w:r>
       <w:r>
-        <w:t>class</w:t>
-      </w:r>
-      <w:proofErr w:type="gramStart"/>
-      <w:r>
-        <w:t>(.) :</w:t>
-      </w:r>
-      <w:proofErr w:type="gramEnd"/>
+        <w:t>class(.) :</w:t>
+      </w:r>
       <w:r>
         <w:rPr>
           <w:rFonts w:hint="eastAsia"/>
@@ -1773,17 +1494,8 @@
         <w:rPr>
           <w:rFonts w:hint="eastAsia"/>
         </w:rPr>
-        <w:t xml:space="preserve">속성 </w:t>
-      </w:r>
-      <w:proofErr w:type="spellStart"/>
-      <w:proofErr w:type="gramStart"/>
-      <w:r>
-        <w:rPr>
-          <w:rFonts w:hint="eastAsia"/>
-        </w:rPr>
-        <w:t>선택자</w:t>
-      </w:r>
-      <w:proofErr w:type="spellEnd"/>
+        <w:t>속성 선택자</w:t>
+      </w:r>
       <w:r>
         <w:rPr>
           <w:rFonts w:hint="eastAsia"/>
@@ -1791,11 +1503,7 @@
         <w:t xml:space="preserve"> </w:t>
       </w:r>
       <w:r>
-        <w:t>:</w:t>
-      </w:r>
-      <w:proofErr w:type="gramEnd"/>
-      <w:r>
-        <w:t xml:space="preserve"> </w:t>
+        <w:t xml:space="preserve">: </w:t>
       </w:r>
       <w:r>
         <w:rPr>
@@ -1850,7 +1558,6 @@
       <w:pPr>
         <w:ind w:left="660"/>
       </w:pPr>
-      <w:proofErr w:type="gramStart"/>
       <w:r>
         <w:rPr>
           <w:rFonts w:hint="eastAsia"/>
@@ -1858,17 +1565,8 @@
         <w:t xml:space="preserve">이름 </w:t>
       </w:r>
       <w:r>
-        <w:t>:</w:t>
-      </w:r>
-      <w:proofErr w:type="gramEnd"/>
-      <w:r>
-        <w:t xml:space="preserve"> &lt;input type=”text”/&gt; &lt;</w:t>
-      </w:r>
-      <w:proofErr w:type="spellStart"/>
-      <w:r>
-        <w:t>br</w:t>
-      </w:r>
-      <w:proofErr w:type="spellEnd"/>
+        <w:t>: &lt;input type=”text”/&gt; &lt;br</w:t>
+      </w:r>
       <w:r>
         <w:t xml:space="preserve"> </w:t>
       </w:r>
@@ -1880,7 +1578,6 @@
       <w:pPr>
         <w:ind w:left="660"/>
       </w:pPr>
-      <w:proofErr w:type="gramStart"/>
       <w:r>
         <w:rPr>
           <w:rFonts w:hint="eastAsia"/>
@@ -1888,11 +1585,7 @@
         <w:t>아이디</w:t>
       </w:r>
       <w:r>
-        <w:t xml:space="preserve"> :</w:t>
-      </w:r>
-      <w:proofErr w:type="gramEnd"/>
-      <w:r>
-        <w:t xml:space="preserve"> </w:t>
+        <w:t xml:space="preserve"> : </w:t>
       </w:r>
       <w:r>
         <w:t>&lt;</w:t>
@@ -1904,22 +1597,13 @@
         <w:t>i</w:t>
       </w:r>
       <w:r>
-        <w:t>nput type=”text /&gt; &lt;</w:t>
-      </w:r>
-      <w:proofErr w:type="spellStart"/>
-      <w:r>
-        <w:t>br</w:t>
-      </w:r>
-      <w:proofErr w:type="spellEnd"/>
-      <w:r>
-        <w:t xml:space="preserve"> /&gt;</w:t>
+        <w:t>nput type=”text /&gt; &lt;br /&gt;</w:t>
       </w:r>
     </w:p>
     <w:p>
       <w:pPr>
         <w:ind w:left="660"/>
       </w:pPr>
-      <w:proofErr w:type="gramStart"/>
       <w:r>
         <w:rPr>
           <w:rFonts w:hint="eastAsia"/>
@@ -1927,29 +1611,16 @@
         <w:t xml:space="preserve">비밀번호 </w:t>
       </w:r>
       <w:r>
-        <w:t>:</w:t>
-      </w:r>
-      <w:proofErr w:type="gramEnd"/>
-      <w:r>
-        <w:t xml:space="preserve"> </w:t>
-      </w:r>
-      <w:r>
-        <w:t>&lt;input type=”password” /&gt; &lt;</w:t>
-      </w:r>
-      <w:proofErr w:type="spellStart"/>
-      <w:r>
-        <w:t>br</w:t>
-      </w:r>
-      <w:proofErr w:type="spellEnd"/>
-      <w:r>
-        <w:t xml:space="preserve"> /&gt;</w:t>
+        <w:t xml:space="preserve">: </w:t>
+      </w:r>
+      <w:r>
+        <w:t>&lt;input type=”password” /&gt; &lt;br /&gt;</w:t>
       </w:r>
     </w:p>
     <w:p>
       <w:pPr>
         <w:ind w:left="660"/>
       </w:pPr>
-      <w:proofErr w:type="gramStart"/>
       <w:r>
         <w:rPr>
           <w:rFonts w:hint="eastAsia"/>
@@ -1957,30 +1628,10 @@
         <w:t xml:space="preserve">전화번호 </w:t>
       </w:r>
       <w:r>
-        <w:t>:</w:t>
-      </w:r>
-      <w:proofErr w:type="gramEnd"/>
-      <w:r>
-        <w:t xml:space="preserve"> </w:t>
-      </w:r>
-      <w:r>
-        <w:t>&lt;input type=”</w:t>
-      </w:r>
-      <w:proofErr w:type="spellStart"/>
-      <w:r>
-        <w:t>tel</w:t>
-      </w:r>
-      <w:proofErr w:type="spellEnd"/>
-      <w:r>
-        <w:t>” /&gt; &lt;</w:t>
-      </w:r>
-      <w:proofErr w:type="spellStart"/>
-      <w:r>
-        <w:t>br</w:t>
-      </w:r>
-      <w:proofErr w:type="spellEnd"/>
-      <w:r>
-        <w:t xml:space="preserve"> /&gt;</w:t>
+        <w:t xml:space="preserve">: </w:t>
+      </w:r>
+      <w:r>
+        <w:t>&lt;input type=”tel” /&gt; &lt;br /&gt;</w:t>
       </w:r>
     </w:p>
     <w:p>
@@ -1999,15 +1650,7 @@
         <w:t xml:space="preserve">위 태그에서 </w:t>
       </w:r>
       <w:r>
-        <w:t>“text”, “password”, “</w:t>
-      </w:r>
-      <w:proofErr w:type="spellStart"/>
-      <w:r>
-        <w:t>tel</w:t>
-      </w:r>
-      <w:proofErr w:type="spellEnd"/>
-      <w:r>
-        <w:t xml:space="preserve">” </w:t>
+        <w:t xml:space="preserve">“text”, “password”, “tel” </w:t>
       </w:r>
       <w:r>
         <w:rPr>
@@ -2050,16 +1693,7 @@
       </w:pPr>
       <w:r>
         <w:tab/>
-      </w:r>
-      <w:proofErr w:type="spellStart"/>
-      <w:proofErr w:type="gramStart"/>
-      <w:r>
-        <w:t>Color:orange</w:t>
-      </w:r>
-      <w:proofErr w:type="spellEnd"/>
-      <w:proofErr w:type="gramEnd"/>
-      <w:r>
-        <w:t>;</w:t>
+        <w:t>Color:orange;</w:t>
       </w:r>
     </w:p>
     <w:p>
@@ -2112,23 +1746,7 @@
       </w:pPr>
       <w:r>
         <w:lastRenderedPageBreak/>
-        <w:t>Ex) &lt;</w:t>
-      </w:r>
-      <w:proofErr w:type="spellStart"/>
-      <w:r>
-        <w:t>img</w:t>
-      </w:r>
-      <w:proofErr w:type="spellEnd"/>
-      <w:r>
-        <w:t xml:space="preserve"> </w:t>
-      </w:r>
-      <w:proofErr w:type="spellStart"/>
-      <w:r>
-        <w:t>src</w:t>
-      </w:r>
-      <w:proofErr w:type="spellEnd"/>
-      <w:r>
-        <w:t>=</w:t>
+        <w:t>Ex) &lt;img src=</w:t>
       </w:r>
       <w:hyperlink r:id="rId6" w:history="1">
         <w:r>
@@ -2139,15 +1757,7 @@
         </w:r>
       </w:hyperlink>
       <w:r>
-        <w:t xml:space="preserve"> /&gt; &lt;</w:t>
-      </w:r>
-      <w:proofErr w:type="spellStart"/>
-      <w:r>
-        <w:t>br</w:t>
-      </w:r>
-      <w:proofErr w:type="spellEnd"/>
-      <w:r>
-        <w:t xml:space="preserve"> /&gt;</w:t>
+        <w:t xml:space="preserve"> /&gt; &lt;br /&gt;</w:t>
       </w:r>
     </w:p>
     <w:p>
@@ -2172,23 +1782,7 @@
         <w:t xml:space="preserve"> </w:t>
       </w:r>
       <w:r>
-        <w:t xml:space="preserve">   </w:t>
-      </w:r>
-      <w:proofErr w:type="spellStart"/>
-      <w:r>
-        <w:t>img</w:t>
-      </w:r>
-      <w:proofErr w:type="spellEnd"/>
-      <w:r>
-        <w:t>[</w:t>
-      </w:r>
-      <w:proofErr w:type="spellStart"/>
-      <w:r>
-        <w:t>src</w:t>
-      </w:r>
-      <w:proofErr w:type="spellEnd"/>
-      <w:r>
-        <w:t>] {</w:t>
+        <w:t xml:space="preserve">   img[src] {</w:t>
       </w:r>
     </w:p>
     <w:p>
@@ -2250,17 +1844,8 @@
         <w:rPr>
           <w:rFonts w:hint="eastAsia"/>
         </w:rPr>
-        <w:t xml:space="preserve">후손 및 자손 </w:t>
-      </w:r>
-      <w:proofErr w:type="spellStart"/>
-      <w:proofErr w:type="gramStart"/>
-      <w:r>
-        <w:rPr>
-          <w:rFonts w:hint="eastAsia"/>
-        </w:rPr>
-        <w:t>선택자</w:t>
-      </w:r>
-      <w:proofErr w:type="spellEnd"/>
+        <w:t>후손 및 자손 선택자</w:t>
+      </w:r>
       <w:r>
         <w:rPr>
           <w:rFonts w:hint="eastAsia"/>
@@ -2268,11 +1853,7 @@
         <w:t xml:space="preserve"> </w:t>
       </w:r>
       <w:r>
-        <w:t>:</w:t>
-      </w:r>
-      <w:proofErr w:type="gramEnd"/>
-      <w:r>
-        <w:t xml:space="preserve"> </w:t>
+        <w:t xml:space="preserve">: </w:t>
       </w:r>
       <w:r>
         <w:rPr>
@@ -2295,7 +1876,6 @@
       <w:pPr>
         <w:ind w:left="465"/>
       </w:pPr>
-      <w:proofErr w:type="gramStart"/>
       <w:r>
         <w:rPr>
           <w:rFonts w:hint="eastAsia"/>
@@ -2303,11 +1883,7 @@
         <w:t xml:space="preserve">후손 </w:t>
       </w:r>
       <w:r>
-        <w:t>:</w:t>
-      </w:r>
-      <w:proofErr w:type="gramEnd"/>
-      <w:r>
-        <w:t xml:space="preserve"> ex) div li {</w:t>
+        <w:t>: ex) div li {</w:t>
       </w:r>
     </w:p>
     <w:p>
@@ -2319,19 +1895,7 @@
       </w:r>
       <w:r>
         <w:tab/>
-      </w:r>
-      <w:proofErr w:type="spellStart"/>
-      <w:r>
-        <w:t>Background-</w:t>
-      </w:r>
-      <w:proofErr w:type="gramStart"/>
-      <w:r>
-        <w:t>color:red</w:t>
-      </w:r>
-      <w:proofErr w:type="spellEnd"/>
-      <w:proofErr w:type="gramEnd"/>
-      <w:r>
-        <w:t>;</w:t>
+        <w:t>Background-color:red;</w:t>
       </w:r>
     </w:p>
     <w:p>
@@ -2395,11 +1959,7 @@
         <w:t>(</w:t>
       </w:r>
       <w:r>
-        <w:t>&gt;</w:t>
-      </w:r>
-      <w:proofErr w:type="gramStart"/>
-      <w:r>
-        <w:t>)</w:t>
+        <w:t>&gt;)</w:t>
       </w:r>
       <w:r>
         <w:rPr>
@@ -2408,11 +1968,7 @@
         <w:t xml:space="preserve"> </w:t>
       </w:r>
       <w:r>
-        <w:t>:</w:t>
-      </w:r>
-      <w:proofErr w:type="gramEnd"/>
-      <w:r>
-        <w:t xml:space="preserve"> </w:t>
+        <w:t xml:space="preserve">: </w:t>
       </w:r>
       <w:r>
         <w:rPr>
@@ -2437,18 +1993,8 @@
       <w:r>
         <w:t xml:space="preserve">  </w:t>
       </w:r>
-      <w:proofErr w:type="spellStart"/>
-      <w:r>
-        <w:t>Font-</w:t>
-      </w:r>
-      <w:proofErr w:type="gramStart"/>
-      <w:r>
-        <w:t>weight:bold</w:t>
-      </w:r>
-      <w:proofErr w:type="spellEnd"/>
-      <w:proofErr w:type="gramEnd"/>
-      <w:r>
-        <w:t>;</w:t>
+      <w:r>
+        <w:t>Font-weight:bold;</w:t>
       </w:r>
     </w:p>
     <w:p>
@@ -2464,15 +2010,8 @@
       <w:r>
         <w:t xml:space="preserve">  </w:t>
       </w:r>
-      <w:proofErr w:type="spellStart"/>
-      <w:proofErr w:type="gramStart"/>
-      <w:r>
-        <w:t>Color:yellow</w:t>
-      </w:r>
-      <w:proofErr w:type="spellEnd"/>
-      <w:proofErr w:type="gramEnd"/>
-      <w:r>
-        <w:t>;</w:t>
+      <w:r>
+        <w:t>Color:yellow;</w:t>
       </w:r>
     </w:p>
     <w:p>
@@ -2505,17 +2044,8 @@
         <w:rPr>
           <w:rFonts w:hint="eastAsia"/>
         </w:rPr>
-        <w:t xml:space="preserve">동위 </w:t>
-      </w:r>
-      <w:proofErr w:type="spellStart"/>
-      <w:proofErr w:type="gramStart"/>
-      <w:r>
-        <w:rPr>
-          <w:rFonts w:hint="eastAsia"/>
-        </w:rPr>
-        <w:t>선택자</w:t>
-      </w:r>
-      <w:proofErr w:type="spellEnd"/>
+        <w:t>동위 선택자</w:t>
+      </w:r>
       <w:r>
         <w:rPr>
           <w:rFonts w:hint="eastAsia"/>
@@ -2523,11 +2053,7 @@
         <w:t xml:space="preserve"> </w:t>
       </w:r>
       <w:r>
-        <w:t>:</w:t>
-      </w:r>
-      <w:proofErr w:type="gramEnd"/>
-      <w:r>
-        <w:t xml:space="preserve"> </w:t>
+        <w:t xml:space="preserve">: </w:t>
       </w:r>
       <w:r>
         <w:rPr>
@@ -2549,40 +2075,20 @@
       <w:pPr>
         <w:ind w:left="1600"/>
       </w:pPr>
-      <w:proofErr w:type="gramStart"/>
-      <w:r>
-        <w:t>+ :</w:t>
-      </w:r>
-      <w:proofErr w:type="gramEnd"/>
-      <w:r>
-        <w:t xml:space="preserve"> </w:t>
-      </w:r>
-      <w:r>
-        <w:rPr>
-          <w:rFonts w:hint="eastAsia"/>
-        </w:rPr>
-        <w:t xml:space="preserve">바로 밑에 있는 동등한 </w:t>
-      </w:r>
-      <w:proofErr w:type="spellStart"/>
-      <w:r>
-        <w:rPr>
-          <w:rFonts w:hint="eastAsia"/>
-        </w:rPr>
-        <w:t>선택자</w:t>
-      </w:r>
-      <w:proofErr w:type="spellEnd"/>
-      <w:r>
-        <w:rPr>
-          <w:rFonts w:hint="eastAsia"/>
-        </w:rPr>
-        <w:t xml:space="preserve"> 선택</w:t>
+      <w:r>
+        <w:t xml:space="preserve">+ : </w:t>
+      </w:r>
+      <w:r>
+        <w:rPr>
+          <w:rFonts w:hint="eastAsia"/>
+        </w:rPr>
+        <w:t>바로 밑에 있는 동등한 선택자 선택</w:t>
       </w:r>
     </w:p>
     <w:p>
       <w:pPr>
         <w:ind w:left="1600"/>
       </w:pPr>
-      <w:proofErr w:type="gramStart"/>
       <w:r>
         <w:rPr>
           <w:rFonts w:hint="eastAsia"/>
@@ -2590,11 +2096,7 @@
         <w:t>~</w:t>
       </w:r>
       <w:r>
-        <w:t xml:space="preserve"> :</w:t>
-      </w:r>
-      <w:proofErr w:type="gramEnd"/>
-      <w:r>
-        <w:t xml:space="preserve"> </w:t>
+        <w:t xml:space="preserve"> : </w:t>
       </w:r>
       <w:r>
         <w:rPr>
@@ -2627,10 +2129,7 @@
         <w:t>2</w:t>
       </w:r>
       <w:r>
-        <w:t>202-01-2</w:t>
-      </w:r>
-      <w:r>
-        <w:t>9</w:t>
+        <w:t>202-01-29</w:t>
       </w:r>
     </w:p>
     <w:p>
@@ -2644,13 +2143,8 @@
         <w:t>강.</w:t>
       </w:r>
       <w:r>
-        <w:t xml:space="preserve"> </w:t>
-      </w:r>
-      <w:proofErr w:type="spellStart"/>
-      <w:r>
-        <w:t>css</w:t>
-      </w:r>
-      <w:proofErr w:type="spellEnd"/>
+        <w:t xml:space="preserve"> css</w:t>
+      </w:r>
       <w:r>
         <w:rPr>
           <w:rFonts w:hint="eastAsia"/>
@@ -2671,7 +2165,6 @@
         </w:numPr>
         <w:ind w:leftChars="0"/>
       </w:pPr>
-      <w:proofErr w:type="gramStart"/>
       <w:r>
         <w:rPr>
           <w:rFonts w:hint="eastAsia"/>
@@ -2685,11 +2178,7 @@
         <w:t xml:space="preserve"> </w:t>
       </w:r>
       <w:r>
-        <w:t>:</w:t>
-      </w:r>
-      <w:proofErr w:type="gramEnd"/>
-      <w:r>
-        <w:t xml:space="preserve"> </w:t>
+        <w:t xml:space="preserve">: </w:t>
       </w:r>
       <w:r>
         <w:rPr>
@@ -2708,46 +2197,108 @@
         <w:ind w:leftChars="0"/>
       </w:pPr>
       <w:r>
-        <w:t xml:space="preserve">Ex) </w:t>
-      </w:r>
-      <w:proofErr w:type="spellStart"/>
-      <w:proofErr w:type="gramStart"/>
-      <w:r>
-        <w:t>li:hover</w:t>
-      </w:r>
-      <w:proofErr w:type="spellEnd"/>
-      <w:proofErr w:type="gramEnd"/>
-      <w:r>
-        <w:t xml:space="preserve"> {</w:t>
+        <w:t>Ex) li:hover {</w:t>
       </w:r>
     </w:p>
     <w:p>
       <w:pPr>
         <w:ind w:left="1020" w:firstLine="580"/>
       </w:pPr>
-      <w:proofErr w:type="spellStart"/>
-      <w:proofErr w:type="gramStart"/>
-      <w:r>
-        <w:t>Color:blue</w:t>
-      </w:r>
-      <w:proofErr w:type="spellEnd"/>
-      <w:proofErr w:type="gramEnd"/>
-      <w:r>
-        <w:t>;</w:t>
+      <w:r>
+        <w:t>Color:blue;</w:t>
       </w:r>
     </w:p>
     <w:p>
       <w:pPr>
         <w:ind w:left="1020" w:firstLine="580"/>
-        <w:rPr>
-          <w:rFonts w:hint="eastAsia"/>
-        </w:rPr>
       </w:pPr>
       <w:r>
         <w:rPr>
           <w:rFonts w:hint="eastAsia"/>
         </w:rPr>
         <w:t>}</w:t>
+      </w:r>
+    </w:p>
+    <w:p/>
+    <w:p/>
+    <w:p>
+      <w:r>
+        <w:t xml:space="preserve">Margin : </w:t>
+      </w:r>
+      <w:r>
+        <w:rPr>
+          <w:rFonts w:hint="eastAsia"/>
+        </w:rPr>
+        <w:t xml:space="preserve">정렬 할 때 사용 </w:t>
+      </w:r>
+    </w:p>
+    <w:p/>
+    <w:p>
+      <w:r>
+        <w:rPr>
+          <w:rFonts w:hint="eastAsia"/>
+        </w:rPr>
+        <w:t xml:space="preserve"> </w:t>
+      </w:r>
+    </w:p>
+    <w:p>
+      <w:r>
+        <w:t xml:space="preserve">Ex) margin:0 auto;  -&gt;  </w:t>
+      </w:r>
+      <w:r>
+        <w:rPr>
+          <w:rFonts w:hint="eastAsia"/>
+        </w:rPr>
+        <w:t>이렇게 두 값만 주면 알아서 중앙에 정렬함.</w:t>
+      </w:r>
+    </w:p>
+    <w:p>
+      <w:r>
+        <w:t xml:space="preserve">Ex) margin:0 0 0 0 -&gt; </w:t>
+      </w:r>
+      <w:r>
+        <w:rPr>
+          <w:rFonts w:hint="eastAsia"/>
+        </w:rPr>
+        <w:t>시계방향으로 위 오른쪽 아래 왼쪽 값 입력</w:t>
+      </w:r>
+    </w:p>
+    <w:p/>
+    <w:p>
+      <w:r>
+        <w:rPr>
+          <w:rFonts w:hint="eastAsia"/>
+        </w:rPr>
+        <w:t>2</w:t>
+      </w:r>
+      <w:r>
+        <w:t>202-01-</w:t>
+      </w:r>
+      <w:r>
+        <w:t>30</w:t>
+      </w:r>
+    </w:p>
+    <w:p>
+      <w:r>
+        <w:t>8</w:t>
+      </w:r>
+      <w:r>
+        <w:rPr>
+          <w:rFonts w:hint="eastAsia"/>
+        </w:rPr>
+        <w:t>강.</w:t>
+      </w:r>
+      <w:r>
+        <w:t xml:space="preserve"> css</w:t>
+      </w:r>
+      <w:r>
+        <w:rPr>
+          <w:rFonts w:hint="eastAsia"/>
+        </w:rPr>
+        <w:t xml:space="preserve"> 기본 </w:t>
+      </w:r>
+      <w:r>
+        <w:t>3</w:t>
       </w:r>
     </w:p>
     <w:p>
@@ -2763,141 +2314,48 @@
         <w:rPr>
           <w:rFonts w:hint="eastAsia"/>
         </w:rPr>
-        <w:t xml:space="preserve">상태 </w:t>
-      </w:r>
-      <w:proofErr w:type="spellStart"/>
-      <w:r>
-        <w:rPr>
-          <w:rFonts w:hint="eastAsia"/>
-        </w:rPr>
-        <w:t>선택자</w:t>
-      </w:r>
-      <w:proofErr w:type="spellEnd"/>
-    </w:p>
-    <w:p>
-      <w:pPr>
-        <w:pStyle w:val="a4"/>
-        <w:rPr>
-          <w:rFonts w:hint="eastAsia"/>
-        </w:rPr>
-      </w:pPr>
-    </w:p>
-    <w:p>
-      <w:pPr>
-        <w:pStyle w:val="a4"/>
-        <w:numPr>
-          <w:ilvl w:val="0"/>
-          <w:numId w:val="2"/>
-        </w:numPr>
-        <w:ind w:leftChars="0"/>
-      </w:pPr>
-      <w:r>
-        <w:rPr>
-          <w:rFonts w:hint="eastAsia"/>
-        </w:rPr>
-        <w:t xml:space="preserve">구조 </w:t>
-      </w:r>
-      <w:proofErr w:type="spellStart"/>
-      <w:r>
-        <w:rPr>
-          <w:rFonts w:hint="eastAsia"/>
-        </w:rPr>
-        <w:t>선택자</w:t>
-      </w:r>
-      <w:proofErr w:type="spellEnd"/>
-    </w:p>
-    <w:p>
-      <w:pPr>
-        <w:pStyle w:val="a4"/>
-        <w:rPr>
-          <w:rFonts w:hint="eastAsia"/>
-        </w:rPr>
-      </w:pPr>
-    </w:p>
-    <w:p>
-      <w:pPr>
-        <w:pStyle w:val="a4"/>
-        <w:numPr>
-          <w:ilvl w:val="0"/>
-          <w:numId w:val="2"/>
-        </w:numPr>
-        <w:ind w:leftChars="0"/>
-      </w:pPr>
-      <w:r>
-        <w:rPr>
-          <w:rFonts w:hint="eastAsia"/>
-        </w:rPr>
-        <w:t>전체적인 레이아웃 설정</w:t>
-      </w:r>
-    </w:p>
-    <w:p>
-      <w:pPr>
-        <w:pStyle w:val="a4"/>
-        <w:rPr>
-          <w:rFonts w:hint="eastAsia"/>
-        </w:rPr>
-      </w:pPr>
-    </w:p>
-    <w:p/>
-    <w:p/>
-    <w:p>
-      <w:proofErr w:type="gramStart"/>
-      <w:r>
-        <w:t>Margin :</w:t>
-      </w:r>
-      <w:proofErr w:type="gramEnd"/>
-      <w:r>
+        <w:t xml:space="preserve">상태선택자 </w:t>
+      </w:r>
+      <w:r>
+        <w:t xml:space="preserve">: </w:t>
+      </w:r>
+      <w:r>
+        <w:rPr>
+          <w:rFonts w:hint="eastAsia"/>
+        </w:rPr>
+        <w:t xml:space="preserve">상태에 따라서 </w:t>
+      </w:r>
+      <w:r>
+        <w:t>css</w:t>
+      </w:r>
+      <w:r>
+        <w:rPr>
+          <w:rFonts w:hint="eastAsia"/>
+        </w:rPr>
+        <w:t>속성이 변하는 설정을 할 수 있다.</w:t>
+      </w:r>
+    </w:p>
+    <w:p>
+      <w:pPr>
+        <w:ind w:left="105"/>
+        <w:rPr>
+          <w:rFonts w:hint="eastAsia"/>
+        </w:rPr>
+      </w:pPr>
+      <w:r>
+        <w:rPr>
+          <w:rFonts w:hint="eastAsia"/>
+        </w:rPr>
         <w:t xml:space="preserve"> </w:t>
       </w:r>
       <w:r>
-        <w:rPr>
-          <w:rFonts w:hint="eastAsia"/>
-        </w:rPr>
-        <w:t xml:space="preserve">정렬 할 때 사용 </w:t>
-      </w:r>
-    </w:p>
-    <w:p/>
-    <w:p>
-      <w:r>
-        <w:rPr>
-          <w:rFonts w:hint="eastAsia"/>
-        </w:rPr>
-        <w:t xml:space="preserve"> </w:t>
-      </w:r>
-    </w:p>
-    <w:p>
-      <w:r>
-        <w:t xml:space="preserve">Ex) margin:0 </w:t>
-      </w:r>
-      <w:proofErr w:type="gramStart"/>
-      <w:r>
-        <w:t>auto;  -</w:t>
-      </w:r>
-      <w:proofErr w:type="gramEnd"/>
-      <w:r>
-        <w:t xml:space="preserve">&gt;  </w:t>
-      </w:r>
-      <w:r>
-        <w:rPr>
-          <w:rFonts w:hint="eastAsia"/>
-        </w:rPr>
-        <w:t>이렇게 두 값만 주면 알아서 중앙에 정렬함.</w:t>
-      </w:r>
-    </w:p>
-    <w:p>
-      <w:pPr>
-        <w:rPr>
-          <w:rFonts w:hint="eastAsia"/>
-        </w:rPr>
-      </w:pPr>
-      <w:r>
-        <w:t xml:space="preserve">Ex) margin:0 0 0 0 -&gt; </w:t>
-      </w:r>
-      <w:r>
-        <w:rPr>
-          <w:rFonts w:hint="eastAsia"/>
-        </w:rPr>
-        <w:t>시계방향으로 위 오른쪽 아래 왼쪽 값 입력</w:t>
+        <w:t xml:space="preserve"> Padding – </w:t>
+      </w:r>
+      <w:r>
+        <w:rPr>
+          <w:rFonts w:hint="eastAsia"/>
+        </w:rPr>
+        <w:t>커서를 올리면 커지면서 강조된다.</w:t>
       </w:r>
     </w:p>
     <w:sectPr>
@@ -3778,7 +3236,7 @@
   <w:style w:type="paragraph" w:default="1" w:styleId="a">
     <w:name w:val="Normal"/>
     <w:qFormat/>
-    <w:rsid w:val="008059E4"/>
+    <w:rsid w:val="006758DF"/>
     <w:pPr>
       <w:widowControl w:val="0"/>
       <w:wordWrap w:val="0"/>

</xml_diff>

<commit_message>
8강. css 기본 3 (3)
</commit_message>
<xml_diff>
--- a/html-css 강의.docx
+++ b/html-css 강의.docx
@@ -89,11 +89,19 @@
       <w:r>
         <w:t>’</w:t>
       </w:r>
-      <w:r>
-        <w:rPr>
-          <w:rFonts w:hint="eastAsia"/>
-        </w:rPr>
-        <w:t>를 하는데 주 목적이 있다.</w:t>
+      <w:proofErr w:type="spellStart"/>
+      <w:r>
+        <w:rPr>
+          <w:rFonts w:hint="eastAsia"/>
+        </w:rPr>
+        <w:t>를</w:t>
+      </w:r>
+      <w:proofErr w:type="spellEnd"/>
+      <w:r>
+        <w:rPr>
+          <w:rFonts w:hint="eastAsia"/>
+        </w:rPr>
+        <w:t xml:space="preserve"> 하는데 주 목적이 있다.</w:t>
       </w:r>
       <w:r>
         <w:t xml:space="preserve"> </w:t>
@@ -213,6 +221,7 @@
       <w:pPr>
         <w:ind w:left="105"/>
       </w:pPr>
+      <w:proofErr w:type="gramStart"/>
       <w:r>
         <w:rPr>
           <w:rFonts w:hint="eastAsia"/>
@@ -220,7 +229,11 @@
         <w:t>h</w:t>
       </w:r>
       <w:r>
-        <w:t xml:space="preserve">ttp : </w:t>
+        <w:t>ttp :</w:t>
+      </w:r>
+      <w:proofErr w:type="gramEnd"/>
+      <w:r>
+        <w:t xml:space="preserve"> </w:t>
       </w:r>
       <w:r>
         <w:rPr>
@@ -233,6 +246,7 @@
       <w:pPr>
         <w:ind w:left="105"/>
       </w:pPr>
+      <w:proofErr w:type="gramStart"/>
       <w:r>
         <w:rPr>
           <w:rFonts w:hint="eastAsia"/>
@@ -240,7 +254,11 @@
         <w:t>F</w:t>
       </w:r>
       <w:r>
-        <w:t xml:space="preserve">TP : </w:t>
+        <w:t>TP :</w:t>
+      </w:r>
+      <w:proofErr w:type="gramEnd"/>
+      <w:r>
+        <w:t xml:space="preserve"> </w:t>
       </w:r>
       <w:r>
         <w:rPr>
@@ -262,6 +280,7 @@
       <w:r>
         <w:t xml:space="preserve">MTP, </w:t>
       </w:r>
+      <w:proofErr w:type="gramStart"/>
       <w:r>
         <w:rPr>
           <w:rFonts w:hint="eastAsia"/>
@@ -269,7 +288,11 @@
         <w:t>P</w:t>
       </w:r>
       <w:r>
-        <w:t xml:space="preserve">OP : </w:t>
+        <w:t>OP :</w:t>
+      </w:r>
+      <w:proofErr w:type="gramEnd"/>
+      <w:r>
+        <w:t xml:space="preserve"> </w:t>
       </w:r>
       <w:r>
         <w:rPr>
@@ -282,6 +305,7 @@
       <w:pPr>
         <w:ind w:left="105"/>
       </w:pPr>
+      <w:proofErr w:type="gramStart"/>
       <w:r>
         <w:rPr>
           <w:rFonts w:hint="eastAsia"/>
@@ -289,7 +313,11 @@
         <w:t>D</w:t>
       </w:r>
       <w:r>
-        <w:t xml:space="preserve">HCP : </w:t>
+        <w:t>HCP :</w:t>
+      </w:r>
+      <w:proofErr w:type="gramEnd"/>
+      <w:r>
+        <w:t xml:space="preserve"> </w:t>
       </w:r>
       <w:r>
         <w:rPr>
@@ -316,6 +344,7 @@
       <w:pPr>
         <w:ind w:left="105"/>
       </w:pPr>
+      <w:proofErr w:type="gramStart"/>
       <w:r>
         <w:rPr>
           <w:rFonts w:hint="eastAsia"/>
@@ -323,7 +352,11 @@
         <w:t>P</w:t>
       </w:r>
       <w:r>
-        <w:t xml:space="preserve">ort : </w:t>
+        <w:t>ort :</w:t>
+      </w:r>
+      <w:proofErr w:type="gramEnd"/>
+      <w:r>
+        <w:t xml:space="preserve"> </w:t>
       </w:r>
       <w:r>
         <w:rPr>
@@ -387,13 +420,24 @@
         <w:t>w</w:t>
       </w:r>
       <w:r>
-        <w:t xml:space="preserve">orld wide web) </w:t>
-      </w:r>
-      <w:r>
-        <w:rPr>
-          <w:rFonts w:hint="eastAsia"/>
-        </w:rPr>
-        <w:t xml:space="preserve">에 사용되는 문서를 만드는 것이 </w:t>
+        <w:t>orld wide web</w:t>
+      </w:r>
+      <w:proofErr w:type="gramStart"/>
+      <w:r>
+        <w:t xml:space="preserve">) </w:t>
+      </w:r>
+      <w:r>
+        <w:rPr>
+          <w:rFonts w:hint="eastAsia"/>
+        </w:rPr>
+        <w:t>에</w:t>
+      </w:r>
+      <w:proofErr w:type="gramEnd"/>
+      <w:r>
+        <w:rPr>
+          <w:rFonts w:hint="eastAsia"/>
+        </w:rPr>
+        <w:t xml:space="preserve"> 사용되는 문서를 만드는 것이 </w:t>
       </w:r>
       <w:r>
         <w:t>html</w:t>
@@ -431,9 +475,11 @@
         </w:rPr>
         <w:t xml:space="preserve">만들어 주는 것이 </w:t>
       </w:r>
+      <w:proofErr w:type="spellStart"/>
       <w:r>
         <w:t>css</w:t>
       </w:r>
+      <w:proofErr w:type="spellEnd"/>
       <w:r>
         <w:rPr>
           <w:rFonts w:hint="eastAsia"/>
@@ -471,10 +517,26 @@
         <w:rPr>
           <w:rFonts w:hint="eastAsia"/>
         </w:rPr>
-        <w:t>&lt;b</w:t>
-      </w:r>
-      <w:r>
-        <w:t xml:space="preserve">r /&gt; : </w:t>
+        <w:t>&lt;</w:t>
+      </w:r>
+      <w:proofErr w:type="spellStart"/>
+      <w:proofErr w:type="gramStart"/>
+      <w:r>
+        <w:rPr>
+          <w:rFonts w:hint="eastAsia"/>
+        </w:rPr>
+        <w:t>b</w:t>
+      </w:r>
+      <w:r>
+        <w:t>r</w:t>
+      </w:r>
+      <w:proofErr w:type="spellEnd"/>
+      <w:r>
+        <w:t xml:space="preserve"> /</w:t>
+      </w:r>
+      <w:proofErr w:type="gramEnd"/>
+      <w:r>
+        <w:t xml:space="preserve">&gt; : </w:t>
       </w:r>
       <w:r>
         <w:rPr>
@@ -483,7 +545,15 @@
         <w:t>시작과 마무리태그가 한 몸이다.</w:t>
       </w:r>
       <w:r>
-        <w:t xml:space="preserve"> br </w:t>
+        <w:t xml:space="preserve"> </w:t>
+      </w:r>
+      <w:proofErr w:type="spellStart"/>
+      <w:r>
+        <w:t>br</w:t>
+      </w:r>
+      <w:proofErr w:type="spellEnd"/>
+      <w:r>
+        <w:t xml:space="preserve"> </w:t>
       </w:r>
       <w:r>
         <w:rPr>
@@ -547,7 +617,23 @@
         <w:t>a</w:t>
       </w:r>
       <w:r>
-        <w:t xml:space="preserve"> href=”000”&gt; : </w:t>
+        <w:t xml:space="preserve"> </w:t>
+      </w:r>
+      <w:proofErr w:type="spellStart"/>
+      <w:r>
+        <w:t>href</w:t>
+      </w:r>
+      <w:proofErr w:type="spellEnd"/>
+      <w:r>
+        <w:t>=”000”</w:t>
+      </w:r>
+      <w:proofErr w:type="gramStart"/>
+      <w:r>
+        <w:t>&gt; :</w:t>
+      </w:r>
+      <w:proofErr w:type="gramEnd"/>
+      <w:r>
+        <w:t xml:space="preserve"> </w:t>
       </w:r>
       <w:r>
         <w:rPr>
@@ -556,8 +642,13 @@
         <w:t>a는 링크를 달 때 필요한 태그.</w:t>
       </w:r>
       <w:r>
-        <w:t xml:space="preserve"> href</w:t>
-      </w:r>
+        <w:t xml:space="preserve"> </w:t>
+      </w:r>
+      <w:proofErr w:type="spellStart"/>
+      <w:r>
+        <w:t>href</w:t>
+      </w:r>
+      <w:proofErr w:type="spellEnd"/>
       <w:r>
         <w:rPr>
           <w:rFonts w:hint="eastAsia"/>
@@ -612,7 +703,15 @@
     <w:p/>
     <w:p>
       <w:r>
-        <w:t xml:space="preserve">_blank : </w:t>
+        <w:t>_</w:t>
+      </w:r>
+      <w:proofErr w:type="gramStart"/>
+      <w:r>
+        <w:t>blank :</w:t>
+      </w:r>
+      <w:proofErr w:type="gramEnd"/>
+      <w:r>
+        <w:t xml:space="preserve"> </w:t>
       </w:r>
       <w:r>
         <w:rPr>
@@ -628,8 +727,13 @@
         </w:rPr>
         <w:t>_</w:t>
       </w:r>
-      <w:r>
-        <w:t xml:space="preserve">self : </w:t>
+      <w:proofErr w:type="gramStart"/>
+      <w:r>
+        <w:t>self :</w:t>
+      </w:r>
+      <w:proofErr w:type="gramEnd"/>
+      <w:r>
+        <w:t xml:space="preserve"> </w:t>
       </w:r>
       <w:r>
         <w:rPr>
@@ -641,7 +745,15 @@
     <w:p/>
     <w:p>
       <w:r>
-        <w:t xml:space="preserve">&lt;tr&gt; : </w:t>
+        <w:t>&lt;tr</w:t>
+      </w:r>
+      <w:proofErr w:type="gramStart"/>
+      <w:r>
+        <w:t>&gt; :</w:t>
+      </w:r>
+      <w:proofErr w:type="gramEnd"/>
+      <w:r>
+        <w:t xml:space="preserve"> </w:t>
       </w:r>
       <w:r>
         <w:rPr>
@@ -658,7 +770,15 @@
         <w:t>&lt;t</w:t>
       </w:r>
       <w:r>
-        <w:t xml:space="preserve">d&gt; : </w:t>
+        <w:t>d</w:t>
+      </w:r>
+      <w:proofErr w:type="gramStart"/>
+      <w:r>
+        <w:t>&gt; :</w:t>
+      </w:r>
+      <w:proofErr w:type="gramEnd"/>
+      <w:r>
+        <w:t xml:space="preserve"> </w:t>
       </w:r>
       <w:r>
         <w:rPr>
@@ -676,7 +796,15 @@
         <w:t>&lt;t</w:t>
       </w:r>
       <w:r>
-        <w:t>d colspan=”</w:t>
+        <w:t xml:space="preserve">d </w:t>
+      </w:r>
+      <w:proofErr w:type="spellStart"/>
+      <w:r>
+        <w:t>colspan</w:t>
+      </w:r>
+      <w:proofErr w:type="spellEnd"/>
+      <w:r>
+        <w:t>=”</w:t>
       </w:r>
       <w:r>
         <w:rPr>
@@ -685,7 +813,15 @@
         <w:t>합치려는 열의 수</w:t>
       </w:r>
       <w:r>
-        <w:t xml:space="preserve">”&gt; : </w:t>
+        <w:t>”</w:t>
+      </w:r>
+      <w:proofErr w:type="gramStart"/>
+      <w:r>
+        <w:t>&gt; :</w:t>
+      </w:r>
+      <w:proofErr w:type="gramEnd"/>
+      <w:r>
+        <w:t xml:space="preserve"> </w:t>
       </w:r>
       <w:r>
         <w:rPr>
@@ -708,7 +844,15 @@
         <w:t>&lt;t</w:t>
       </w:r>
       <w:r>
-        <w:t>d rowspan=”</w:t>
+        <w:t xml:space="preserve">d </w:t>
+      </w:r>
+      <w:proofErr w:type="spellStart"/>
+      <w:r>
+        <w:t>rowspan</w:t>
+      </w:r>
+      <w:proofErr w:type="spellEnd"/>
+      <w:r>
+        <w:t>=”</w:t>
       </w:r>
       <w:r>
         <w:rPr>
@@ -717,7 +861,15 @@
         <w:t>합치려는 행의 수</w:t>
       </w:r>
       <w:r>
-        <w:t xml:space="preserve">”&gt; : </w:t>
+        <w:t>”</w:t>
+      </w:r>
+      <w:proofErr w:type="gramStart"/>
+      <w:r>
+        <w:t>&gt; :</w:t>
+      </w:r>
+      <w:proofErr w:type="gramEnd"/>
+      <w:r>
+        <w:t xml:space="preserve"> </w:t>
       </w:r>
       <w:r>
         <w:rPr>
@@ -782,7 +934,15 @@
         <w:t>&lt;d</w:t>
       </w:r>
       <w:r>
-        <w:t xml:space="preserve">iv&gt; : </w:t>
+        <w:t>iv</w:t>
+      </w:r>
+      <w:proofErr w:type="gramStart"/>
+      <w:r>
+        <w:t>&gt; :</w:t>
+      </w:r>
+      <w:proofErr w:type="gramEnd"/>
+      <w:r>
+        <w:t xml:space="preserve"> </w:t>
       </w:r>
       <w:r>
         <w:rPr>
@@ -793,7 +953,15 @@
     </w:p>
     <w:p>
       <w:r>
-        <w:t xml:space="preserve">&lt;span&gt; : </w:t>
+        <w:t>&lt;span</w:t>
+      </w:r>
+      <w:proofErr w:type="gramStart"/>
+      <w:r>
+        <w:t>&gt; :</w:t>
+      </w:r>
+      <w:proofErr w:type="gramEnd"/>
+      <w:r>
+        <w:t xml:space="preserve"> </w:t>
       </w:r>
       <w:r>
         <w:rPr>
@@ -847,23 +1015,58 @@
       </w:r>
     </w:p>
     <w:p>
+      <w:proofErr w:type="spellStart"/>
       <w:r>
         <w:t>Div</w:t>
       </w:r>
-      <w:r>
-        <w:rPr>
-          <w:rFonts w:hint="eastAsia"/>
-        </w:rPr>
-        <w:t>를 이용한 레이아웃과 시멘틱을 이용한 레이아웃이 있다.</w:t>
-      </w:r>
-      <w:r>
-        <w:t xml:space="preserve"> Div</w:t>
-      </w:r>
-      <w:r>
-        <w:rPr>
-          <w:rFonts w:hint="eastAsia"/>
-        </w:rPr>
-        <w:t>를 이용해도 문제는 없지만 시멘틱으로 레이아웃을 꾸미게 되면 코드를 주고받을 때 유리하고 검색했을 때 헤드 부분이 뜨게 하는 등의 장점이 있다.</w:t>
+      <w:proofErr w:type="spellEnd"/>
+      <w:r>
+        <w:rPr>
+          <w:rFonts w:hint="eastAsia"/>
+        </w:rPr>
+        <w:t xml:space="preserve">를 이용한 레이아웃과 </w:t>
+      </w:r>
+      <w:proofErr w:type="spellStart"/>
+      <w:r>
+        <w:rPr>
+          <w:rFonts w:hint="eastAsia"/>
+        </w:rPr>
+        <w:t>시멘틱을</w:t>
+      </w:r>
+      <w:proofErr w:type="spellEnd"/>
+      <w:r>
+        <w:rPr>
+          <w:rFonts w:hint="eastAsia"/>
+        </w:rPr>
+        <w:t xml:space="preserve"> 이용한 레이아웃이 있다.</w:t>
+      </w:r>
+      <w:r>
+        <w:t xml:space="preserve"> </w:t>
+      </w:r>
+      <w:proofErr w:type="spellStart"/>
+      <w:r>
+        <w:t>Div</w:t>
+      </w:r>
+      <w:proofErr w:type="spellEnd"/>
+      <w:r>
+        <w:rPr>
+          <w:rFonts w:hint="eastAsia"/>
+        </w:rPr>
+        <w:t xml:space="preserve">를 이용해도 문제는 없지만 </w:t>
+      </w:r>
+      <w:proofErr w:type="spellStart"/>
+      <w:r>
+        <w:rPr>
+          <w:rFonts w:hint="eastAsia"/>
+        </w:rPr>
+        <w:t>시멘틱으로</w:t>
+      </w:r>
+      <w:proofErr w:type="spellEnd"/>
+      <w:r>
+        <w:rPr>
+          <w:rFonts w:hint="eastAsia"/>
+        </w:rPr>
+        <w:t xml:space="preserve"> 레이아웃을 꾸미게 되면 코드를 주고받을 때 유리하고 검색했을 때 헤드 부분이 뜨게 하는 등의 장점이 있다.</w:t>
       </w:r>
     </w:p>
     <w:p/>
@@ -889,8 +1092,13 @@
         <w:t>강.</w:t>
       </w:r>
       <w:r>
-        <w:t xml:space="preserve"> css</w:t>
-      </w:r>
+        <w:t xml:space="preserve"> </w:t>
+      </w:r>
+      <w:proofErr w:type="spellStart"/>
+      <w:r>
+        <w:t>css</w:t>
+      </w:r>
+      <w:proofErr w:type="spellEnd"/>
       <w:r>
         <w:rPr>
           <w:rFonts w:hint="eastAsia"/>
@@ -912,14 +1120,27 @@
       <w:r>
         <w:t xml:space="preserve">-1. </w:t>
       </w:r>
-      <w:r>
-        <w:rPr>
-          <w:rFonts w:hint="eastAsia"/>
-        </w:rPr>
-        <w:t xml:space="preserve">선택자 </w:t>
-      </w:r>
-      <w:r>
-        <w:t xml:space="preserve">: </w:t>
+      <w:proofErr w:type="spellStart"/>
+      <w:proofErr w:type="gramStart"/>
+      <w:r>
+        <w:rPr>
+          <w:rFonts w:hint="eastAsia"/>
+        </w:rPr>
+        <w:t>선택자</w:t>
+      </w:r>
+      <w:proofErr w:type="spellEnd"/>
+      <w:r>
+        <w:rPr>
+          <w:rFonts w:hint="eastAsia"/>
+        </w:rPr>
+        <w:t xml:space="preserve"> </w:t>
+      </w:r>
+      <w:r>
+        <w:t>:</w:t>
+      </w:r>
+      <w:proofErr w:type="gramEnd"/>
+      <w:r>
+        <w:t xml:space="preserve"> </w:t>
       </w:r>
       <w:r>
         <w:rPr>
@@ -945,14 +1166,27 @@
       <w:r>
         <w:t xml:space="preserve">Tag </w:t>
       </w:r>
-      <w:r>
-        <w:rPr>
-          <w:rFonts w:hint="eastAsia"/>
-        </w:rPr>
-        <w:t xml:space="preserve">선택자 </w:t>
-      </w:r>
-      <w:r>
-        <w:t xml:space="preserve">: </w:t>
+      <w:proofErr w:type="spellStart"/>
+      <w:proofErr w:type="gramStart"/>
+      <w:r>
+        <w:rPr>
+          <w:rFonts w:hint="eastAsia"/>
+        </w:rPr>
+        <w:t>선택자</w:t>
+      </w:r>
+      <w:proofErr w:type="spellEnd"/>
+      <w:r>
+        <w:rPr>
+          <w:rFonts w:hint="eastAsia"/>
+        </w:rPr>
+        <w:t xml:space="preserve"> </w:t>
+      </w:r>
+      <w:r>
+        <w:t>:</w:t>
+      </w:r>
+      <w:proofErr w:type="gramEnd"/>
+      <w:r>
+        <w:t xml:space="preserve"> </w:t>
       </w:r>
       <w:r>
         <w:rPr>
@@ -985,8 +1219,13 @@
         </w:rPr>
         <w:t xml:space="preserve">태그 </w:t>
       </w:r>
-      <w:r>
-        <w:t xml:space="preserve">{ Background-color: </w:t>
+      <w:proofErr w:type="gramStart"/>
+      <w:r>
+        <w:t>{ Background</w:t>
+      </w:r>
+      <w:proofErr w:type="gramEnd"/>
+      <w:r>
+        <w:t xml:space="preserve">-color: </w:t>
       </w:r>
       <w:r>
         <w:rPr>
@@ -1031,8 +1270,13 @@
         </w:rPr>
         <w:t xml:space="preserve">태그 </w:t>
       </w:r>
-      <w:r>
-        <w:t xml:space="preserve">{ Color: </w:t>
+      <w:proofErr w:type="gramStart"/>
+      <w:r>
+        <w:t>{ Color</w:t>
+      </w:r>
+      <w:proofErr w:type="gramEnd"/>
+      <w:r>
+        <w:t xml:space="preserve">: </w:t>
       </w:r>
       <w:r>
         <w:rPr>
@@ -1077,9 +1321,11 @@
         </w:rPr>
         <w:t xml:space="preserve">태그 </w:t>
       </w:r>
+      <w:proofErr w:type="gramStart"/>
       <w:r>
         <w:t>{ Border</w:t>
       </w:r>
+      <w:proofErr w:type="gramEnd"/>
       <w:r>
         <w:t>:</w:t>
       </w:r>
@@ -1156,8 +1402,13 @@
         </w:rPr>
         <w:t xml:space="preserve">태그 </w:t>
       </w:r>
-      <w:r>
-        <w:t>{ Border: 1</w:t>
+      <w:proofErr w:type="gramStart"/>
+      <w:r>
+        <w:t>{ Border</w:t>
+      </w:r>
+      <w:proofErr w:type="gramEnd"/>
+      <w:r>
+        <w:t>: 1</w:t>
       </w:r>
       <w:r>
         <w:rPr>
@@ -1208,6 +1459,7 @@
         </w:rPr>
         <w:t xml:space="preserve">태그 </w:t>
       </w:r>
+      <w:proofErr w:type="gramStart"/>
       <w:r>
         <w:t xml:space="preserve">{ </w:t>
       </w:r>
@@ -1218,7 +1470,11 @@
         <w:t>f</w:t>
       </w:r>
       <w:r>
-        <w:t xml:space="preserve">ont-weight: </w:t>
+        <w:t>ont</w:t>
+      </w:r>
+      <w:proofErr w:type="gramEnd"/>
+      <w:r>
+        <w:t xml:space="preserve">-weight: </w:t>
       </w:r>
       <w:r>
         <w:t>bold</w:t>
@@ -1272,14 +1528,27 @@
       <w:r>
         <w:t xml:space="preserve">-3. * </w:t>
       </w:r>
-      <w:r>
-        <w:rPr>
-          <w:rFonts w:hint="eastAsia"/>
-        </w:rPr>
-        <w:t xml:space="preserve">선택자 </w:t>
-      </w:r>
-      <w:r>
-        <w:t xml:space="preserve">: </w:t>
+      <w:proofErr w:type="spellStart"/>
+      <w:proofErr w:type="gramStart"/>
+      <w:r>
+        <w:rPr>
+          <w:rFonts w:hint="eastAsia"/>
+        </w:rPr>
+        <w:t>선택자</w:t>
+      </w:r>
+      <w:proofErr w:type="spellEnd"/>
+      <w:r>
+        <w:rPr>
+          <w:rFonts w:hint="eastAsia"/>
+        </w:rPr>
+        <w:t xml:space="preserve"> </w:t>
+      </w:r>
+      <w:r>
+        <w:t>:</w:t>
+      </w:r>
+      <w:proofErr w:type="gramEnd"/>
+      <w:r>
+        <w:t xml:space="preserve"> </w:t>
       </w:r>
       <w:r>
         <w:rPr>
@@ -1379,8 +1648,13 @@
         <w:t>강.</w:t>
       </w:r>
       <w:r>
-        <w:t xml:space="preserve"> css</w:t>
-      </w:r>
+        <w:t xml:space="preserve"> </w:t>
+      </w:r>
+      <w:proofErr w:type="spellStart"/>
+      <w:r>
+        <w:t>css</w:t>
+      </w:r>
+      <w:proofErr w:type="spellEnd"/>
       <w:r>
         <w:rPr>
           <w:rFonts w:hint="eastAsia"/>
@@ -1420,8 +1694,13 @@
         <w:t xml:space="preserve">와 </w:t>
       </w:r>
       <w:r>
-        <w:t>class(.) :</w:t>
-      </w:r>
+        <w:t>class</w:t>
+      </w:r>
+      <w:proofErr w:type="gramStart"/>
+      <w:r>
+        <w:t>(.) :</w:t>
+      </w:r>
+      <w:proofErr w:type="gramEnd"/>
       <w:r>
         <w:rPr>
           <w:rFonts w:hint="eastAsia"/>
@@ -1494,16 +1773,29 @@
         <w:rPr>
           <w:rFonts w:hint="eastAsia"/>
         </w:rPr>
-        <w:t>속성 선택자</w:t>
-      </w:r>
-      <w:r>
-        <w:rPr>
-          <w:rFonts w:hint="eastAsia"/>
-        </w:rPr>
-        <w:t xml:space="preserve"> </w:t>
-      </w:r>
-      <w:r>
-        <w:t xml:space="preserve">: </w:t>
+        <w:t xml:space="preserve">속성 </w:t>
+      </w:r>
+      <w:proofErr w:type="spellStart"/>
+      <w:proofErr w:type="gramStart"/>
+      <w:r>
+        <w:rPr>
+          <w:rFonts w:hint="eastAsia"/>
+        </w:rPr>
+        <w:t>선택자</w:t>
+      </w:r>
+      <w:proofErr w:type="spellEnd"/>
+      <w:r>
+        <w:rPr>
+          <w:rFonts w:hint="eastAsia"/>
+        </w:rPr>
+        <w:t xml:space="preserve"> </w:t>
+      </w:r>
+      <w:r>
+        <w:t>:</w:t>
+      </w:r>
+      <w:proofErr w:type="gramEnd"/>
+      <w:r>
+        <w:t xml:space="preserve"> </w:t>
       </w:r>
       <w:r>
         <w:rPr>
@@ -1558,6 +1850,7 @@
       <w:pPr>
         <w:ind w:left="660"/>
       </w:pPr>
+      <w:proofErr w:type="gramStart"/>
       <w:r>
         <w:rPr>
           <w:rFonts w:hint="eastAsia"/>
@@ -1565,8 +1858,17 @@
         <w:t xml:space="preserve">이름 </w:t>
       </w:r>
       <w:r>
-        <w:t>: &lt;input type=”text”/&gt; &lt;br</w:t>
-      </w:r>
+        <w:t>:</w:t>
+      </w:r>
+      <w:proofErr w:type="gramEnd"/>
+      <w:r>
+        <w:t xml:space="preserve"> &lt;input type=”text”/&gt; &lt;</w:t>
+      </w:r>
+      <w:proofErr w:type="spellStart"/>
+      <w:r>
+        <w:t>br</w:t>
+      </w:r>
+      <w:proofErr w:type="spellEnd"/>
       <w:r>
         <w:t xml:space="preserve"> </w:t>
       </w:r>
@@ -1578,6 +1880,7 @@
       <w:pPr>
         <w:ind w:left="660"/>
       </w:pPr>
+      <w:proofErr w:type="gramStart"/>
       <w:r>
         <w:rPr>
           <w:rFonts w:hint="eastAsia"/>
@@ -1585,7 +1888,11 @@
         <w:t>아이디</w:t>
       </w:r>
       <w:r>
-        <w:t xml:space="preserve"> : </w:t>
+        <w:t xml:space="preserve"> :</w:t>
+      </w:r>
+      <w:proofErr w:type="gramEnd"/>
+      <w:r>
+        <w:t xml:space="preserve"> </w:t>
       </w:r>
       <w:r>
         <w:t>&lt;</w:t>
@@ -1597,13 +1904,22 @@
         <w:t>i</w:t>
       </w:r>
       <w:r>
-        <w:t>nput type=”text /&gt; &lt;br /&gt;</w:t>
+        <w:t>nput type=”text /&gt; &lt;</w:t>
+      </w:r>
+      <w:proofErr w:type="spellStart"/>
+      <w:r>
+        <w:t>br</w:t>
+      </w:r>
+      <w:proofErr w:type="spellEnd"/>
+      <w:r>
+        <w:t xml:space="preserve"> /&gt;</w:t>
       </w:r>
     </w:p>
     <w:p>
       <w:pPr>
         <w:ind w:left="660"/>
       </w:pPr>
+      <w:proofErr w:type="gramStart"/>
       <w:r>
         <w:rPr>
           <w:rFonts w:hint="eastAsia"/>
@@ -1611,16 +1927,29 @@
         <w:t xml:space="preserve">비밀번호 </w:t>
       </w:r>
       <w:r>
-        <w:t xml:space="preserve">: </w:t>
-      </w:r>
-      <w:r>
-        <w:t>&lt;input type=”password” /&gt; &lt;br /&gt;</w:t>
+        <w:t>:</w:t>
+      </w:r>
+      <w:proofErr w:type="gramEnd"/>
+      <w:r>
+        <w:t xml:space="preserve"> </w:t>
+      </w:r>
+      <w:r>
+        <w:t>&lt;input type=”password” /&gt; &lt;</w:t>
+      </w:r>
+      <w:proofErr w:type="spellStart"/>
+      <w:r>
+        <w:t>br</w:t>
+      </w:r>
+      <w:proofErr w:type="spellEnd"/>
+      <w:r>
+        <w:t xml:space="preserve"> /&gt;</w:t>
       </w:r>
     </w:p>
     <w:p>
       <w:pPr>
         <w:ind w:left="660"/>
       </w:pPr>
+      <w:proofErr w:type="gramStart"/>
       <w:r>
         <w:rPr>
           <w:rFonts w:hint="eastAsia"/>
@@ -1628,10 +1957,30 @@
         <w:t xml:space="preserve">전화번호 </w:t>
       </w:r>
       <w:r>
-        <w:t xml:space="preserve">: </w:t>
-      </w:r>
-      <w:r>
-        <w:t>&lt;input type=”tel” /&gt; &lt;br /&gt;</w:t>
+        <w:t>:</w:t>
+      </w:r>
+      <w:proofErr w:type="gramEnd"/>
+      <w:r>
+        <w:t xml:space="preserve"> </w:t>
+      </w:r>
+      <w:r>
+        <w:t>&lt;input type=”</w:t>
+      </w:r>
+      <w:proofErr w:type="spellStart"/>
+      <w:r>
+        <w:t>tel</w:t>
+      </w:r>
+      <w:proofErr w:type="spellEnd"/>
+      <w:r>
+        <w:t>” /&gt; &lt;</w:t>
+      </w:r>
+      <w:proofErr w:type="spellStart"/>
+      <w:r>
+        <w:t>br</w:t>
+      </w:r>
+      <w:proofErr w:type="spellEnd"/>
+      <w:r>
+        <w:t xml:space="preserve"> /&gt;</w:t>
       </w:r>
     </w:p>
     <w:p>
@@ -1650,7 +1999,15 @@
         <w:t xml:space="preserve">위 태그에서 </w:t>
       </w:r>
       <w:r>
-        <w:t xml:space="preserve">“text”, “password”, “tel” </w:t>
+        <w:t>“text”, “password”, “</w:t>
+      </w:r>
+      <w:proofErr w:type="spellStart"/>
+      <w:r>
+        <w:t>tel</w:t>
+      </w:r>
+      <w:proofErr w:type="spellEnd"/>
+      <w:r>
+        <w:t xml:space="preserve">” </w:t>
       </w:r>
       <w:r>
         <w:rPr>
@@ -1693,7 +2050,16 @@
       </w:pPr>
       <w:r>
         <w:tab/>
-        <w:t>Color:orange;</w:t>
+      </w:r>
+      <w:proofErr w:type="spellStart"/>
+      <w:proofErr w:type="gramStart"/>
+      <w:r>
+        <w:t>Color:orange</w:t>
+      </w:r>
+      <w:proofErr w:type="spellEnd"/>
+      <w:proofErr w:type="gramEnd"/>
+      <w:r>
+        <w:t>;</w:t>
       </w:r>
     </w:p>
     <w:p>
@@ -1746,7 +2112,23 @@
       </w:pPr>
       <w:r>
         <w:lastRenderedPageBreak/>
-        <w:t>Ex) &lt;img src=</w:t>
+        <w:t>Ex) &lt;</w:t>
+      </w:r>
+      <w:proofErr w:type="spellStart"/>
+      <w:r>
+        <w:t>img</w:t>
+      </w:r>
+      <w:proofErr w:type="spellEnd"/>
+      <w:r>
+        <w:t xml:space="preserve"> </w:t>
+      </w:r>
+      <w:proofErr w:type="spellStart"/>
+      <w:r>
+        <w:t>src</w:t>
+      </w:r>
+      <w:proofErr w:type="spellEnd"/>
+      <w:r>
+        <w:t>=</w:t>
       </w:r>
       <w:hyperlink r:id="rId6" w:history="1">
         <w:r>
@@ -1757,7 +2139,15 @@
         </w:r>
       </w:hyperlink>
       <w:r>
-        <w:t xml:space="preserve"> /&gt; &lt;br /&gt;</w:t>
+        <w:t xml:space="preserve"> /&gt; &lt;</w:t>
+      </w:r>
+      <w:proofErr w:type="spellStart"/>
+      <w:r>
+        <w:t>br</w:t>
+      </w:r>
+      <w:proofErr w:type="spellEnd"/>
+      <w:r>
+        <w:t xml:space="preserve"> /&gt;</w:t>
       </w:r>
     </w:p>
     <w:p>
@@ -1782,7 +2172,23 @@
         <w:t xml:space="preserve"> </w:t>
       </w:r>
       <w:r>
-        <w:t xml:space="preserve">   img[src] {</w:t>
+        <w:t xml:space="preserve">   </w:t>
+      </w:r>
+      <w:proofErr w:type="spellStart"/>
+      <w:r>
+        <w:t>img</w:t>
+      </w:r>
+      <w:proofErr w:type="spellEnd"/>
+      <w:r>
+        <w:t>[</w:t>
+      </w:r>
+      <w:proofErr w:type="spellStart"/>
+      <w:r>
+        <w:t>src</w:t>
+      </w:r>
+      <w:proofErr w:type="spellEnd"/>
+      <w:r>
+        <w:t>] {</w:t>
       </w:r>
     </w:p>
     <w:p>
@@ -1844,16 +2250,29 @@
         <w:rPr>
           <w:rFonts w:hint="eastAsia"/>
         </w:rPr>
-        <w:t>후손 및 자손 선택자</w:t>
-      </w:r>
-      <w:r>
-        <w:rPr>
-          <w:rFonts w:hint="eastAsia"/>
-        </w:rPr>
-        <w:t xml:space="preserve"> </w:t>
-      </w:r>
-      <w:r>
-        <w:t xml:space="preserve">: </w:t>
+        <w:t xml:space="preserve">후손 및 자손 </w:t>
+      </w:r>
+      <w:proofErr w:type="spellStart"/>
+      <w:proofErr w:type="gramStart"/>
+      <w:r>
+        <w:rPr>
+          <w:rFonts w:hint="eastAsia"/>
+        </w:rPr>
+        <w:t>선택자</w:t>
+      </w:r>
+      <w:proofErr w:type="spellEnd"/>
+      <w:r>
+        <w:rPr>
+          <w:rFonts w:hint="eastAsia"/>
+        </w:rPr>
+        <w:t xml:space="preserve"> </w:t>
+      </w:r>
+      <w:r>
+        <w:t>:</w:t>
+      </w:r>
+      <w:proofErr w:type="gramEnd"/>
+      <w:r>
+        <w:t xml:space="preserve"> </w:t>
       </w:r>
       <w:r>
         <w:rPr>
@@ -1876,6 +2295,7 @@
       <w:pPr>
         <w:ind w:left="465"/>
       </w:pPr>
+      <w:proofErr w:type="gramStart"/>
       <w:r>
         <w:rPr>
           <w:rFonts w:hint="eastAsia"/>
@@ -1883,7 +2303,11 @@
         <w:t xml:space="preserve">후손 </w:t>
       </w:r>
       <w:r>
-        <w:t>: ex) div li {</w:t>
+        <w:t>:</w:t>
+      </w:r>
+      <w:proofErr w:type="gramEnd"/>
+      <w:r>
+        <w:t xml:space="preserve"> ex) div li {</w:t>
       </w:r>
     </w:p>
     <w:p>
@@ -1895,7 +2319,19 @@
       </w:r>
       <w:r>
         <w:tab/>
-        <w:t>Background-color:red;</w:t>
+      </w:r>
+      <w:proofErr w:type="spellStart"/>
+      <w:r>
+        <w:t>Background-</w:t>
+      </w:r>
+      <w:proofErr w:type="gramStart"/>
+      <w:r>
+        <w:t>color:red</w:t>
+      </w:r>
+      <w:proofErr w:type="spellEnd"/>
+      <w:proofErr w:type="gramEnd"/>
+      <w:r>
+        <w:t>;</w:t>
       </w:r>
     </w:p>
     <w:p>
@@ -1959,16 +2395,24 @@
         <w:t>(</w:t>
       </w:r>
       <w:r>
-        <w:t>&gt;)</w:t>
-      </w:r>
-      <w:r>
-        <w:rPr>
-          <w:rFonts w:hint="eastAsia"/>
-        </w:rPr>
-        <w:t xml:space="preserve"> </w:t>
-      </w:r>
-      <w:r>
-        <w:t xml:space="preserve">: </w:t>
+        <w:t>&gt;</w:t>
+      </w:r>
+      <w:proofErr w:type="gramStart"/>
+      <w:r>
+        <w:t>)</w:t>
+      </w:r>
+      <w:r>
+        <w:rPr>
+          <w:rFonts w:hint="eastAsia"/>
+        </w:rPr>
+        <w:t xml:space="preserve"> </w:t>
+      </w:r>
+      <w:r>
+        <w:t>:</w:t>
+      </w:r>
+      <w:proofErr w:type="gramEnd"/>
+      <w:r>
+        <w:t xml:space="preserve"> </w:t>
       </w:r>
       <w:r>
         <w:rPr>
@@ -1993,8 +2437,18 @@
       <w:r>
         <w:t xml:space="preserve">  </w:t>
       </w:r>
-      <w:r>
-        <w:t>Font-weight:bold;</w:t>
+      <w:proofErr w:type="spellStart"/>
+      <w:r>
+        <w:t>Font-</w:t>
+      </w:r>
+      <w:proofErr w:type="gramStart"/>
+      <w:r>
+        <w:t>weight:bold</w:t>
+      </w:r>
+      <w:proofErr w:type="spellEnd"/>
+      <w:proofErr w:type="gramEnd"/>
+      <w:r>
+        <w:t>;</w:t>
       </w:r>
     </w:p>
     <w:p>
@@ -2010,8 +2464,15 @@
       <w:r>
         <w:t xml:space="preserve">  </w:t>
       </w:r>
-      <w:r>
-        <w:t>Color:yellow;</w:t>
+      <w:proofErr w:type="spellStart"/>
+      <w:proofErr w:type="gramStart"/>
+      <w:r>
+        <w:t>Color:yellow</w:t>
+      </w:r>
+      <w:proofErr w:type="spellEnd"/>
+      <w:proofErr w:type="gramEnd"/>
+      <w:r>
+        <w:t>;</w:t>
       </w:r>
     </w:p>
     <w:p>
@@ -2044,16 +2505,29 @@
         <w:rPr>
           <w:rFonts w:hint="eastAsia"/>
         </w:rPr>
-        <w:t>동위 선택자</w:t>
-      </w:r>
-      <w:r>
-        <w:rPr>
-          <w:rFonts w:hint="eastAsia"/>
-        </w:rPr>
-        <w:t xml:space="preserve"> </w:t>
-      </w:r>
-      <w:r>
-        <w:t xml:space="preserve">: </w:t>
+        <w:t xml:space="preserve">동위 </w:t>
+      </w:r>
+      <w:proofErr w:type="spellStart"/>
+      <w:proofErr w:type="gramStart"/>
+      <w:r>
+        <w:rPr>
+          <w:rFonts w:hint="eastAsia"/>
+        </w:rPr>
+        <w:t>선택자</w:t>
+      </w:r>
+      <w:proofErr w:type="spellEnd"/>
+      <w:r>
+        <w:rPr>
+          <w:rFonts w:hint="eastAsia"/>
+        </w:rPr>
+        <w:t xml:space="preserve"> </w:t>
+      </w:r>
+      <w:r>
+        <w:t>:</w:t>
+      </w:r>
+      <w:proofErr w:type="gramEnd"/>
+      <w:r>
+        <w:t xml:space="preserve"> </w:t>
       </w:r>
       <w:r>
         <w:rPr>
@@ -2075,20 +2549,40 @@
       <w:pPr>
         <w:ind w:left="1600"/>
       </w:pPr>
-      <w:r>
-        <w:t xml:space="preserve">+ : </w:t>
-      </w:r>
-      <w:r>
-        <w:rPr>
-          <w:rFonts w:hint="eastAsia"/>
-        </w:rPr>
-        <w:t>바로 밑에 있는 동등한 선택자 선택</w:t>
+      <w:proofErr w:type="gramStart"/>
+      <w:r>
+        <w:t>+ :</w:t>
+      </w:r>
+      <w:proofErr w:type="gramEnd"/>
+      <w:r>
+        <w:t xml:space="preserve"> </w:t>
+      </w:r>
+      <w:r>
+        <w:rPr>
+          <w:rFonts w:hint="eastAsia"/>
+        </w:rPr>
+        <w:t xml:space="preserve">바로 밑에 있는 동등한 </w:t>
+      </w:r>
+      <w:proofErr w:type="spellStart"/>
+      <w:r>
+        <w:rPr>
+          <w:rFonts w:hint="eastAsia"/>
+        </w:rPr>
+        <w:t>선택자</w:t>
+      </w:r>
+      <w:proofErr w:type="spellEnd"/>
+      <w:r>
+        <w:rPr>
+          <w:rFonts w:hint="eastAsia"/>
+        </w:rPr>
+        <w:t xml:space="preserve"> 선택</w:t>
       </w:r>
     </w:p>
     <w:p>
       <w:pPr>
         <w:ind w:left="1600"/>
       </w:pPr>
+      <w:proofErr w:type="gramStart"/>
       <w:r>
         <w:rPr>
           <w:rFonts w:hint="eastAsia"/>
@@ -2096,7 +2590,11 @@
         <w:t>~</w:t>
       </w:r>
       <w:r>
-        <w:t xml:space="preserve"> : </w:t>
+        <w:t xml:space="preserve"> :</w:t>
+      </w:r>
+      <w:proofErr w:type="gramEnd"/>
+      <w:r>
+        <w:t xml:space="preserve"> </w:t>
       </w:r>
       <w:r>
         <w:rPr>
@@ -2143,8 +2641,13 @@
         <w:t>강.</w:t>
       </w:r>
       <w:r>
-        <w:t xml:space="preserve"> css</w:t>
-      </w:r>
+        <w:t xml:space="preserve"> </w:t>
+      </w:r>
+      <w:proofErr w:type="spellStart"/>
+      <w:r>
+        <w:t>css</w:t>
+      </w:r>
+      <w:proofErr w:type="spellEnd"/>
       <w:r>
         <w:rPr>
           <w:rFonts w:hint="eastAsia"/>
@@ -2165,6 +2668,7 @@
         </w:numPr>
         <w:ind w:leftChars="0"/>
       </w:pPr>
+      <w:proofErr w:type="gramStart"/>
       <w:r>
         <w:rPr>
           <w:rFonts w:hint="eastAsia"/>
@@ -2178,7 +2682,11 @@
         <w:t xml:space="preserve"> </w:t>
       </w:r>
       <w:r>
-        <w:t xml:space="preserve">: </w:t>
+        <w:t>:</w:t>
+      </w:r>
+      <w:proofErr w:type="gramEnd"/>
+      <w:r>
+        <w:t xml:space="preserve"> </w:t>
       </w:r>
       <w:r>
         <w:rPr>
@@ -2197,15 +2705,32 @@
         <w:ind w:leftChars="0"/>
       </w:pPr>
       <w:r>
-        <w:t>Ex) li:hover {</w:t>
+        <w:t xml:space="preserve">Ex) </w:t>
+      </w:r>
+      <w:proofErr w:type="spellStart"/>
+      <w:proofErr w:type="gramStart"/>
+      <w:r>
+        <w:t>li:hover</w:t>
+      </w:r>
+      <w:proofErr w:type="spellEnd"/>
+      <w:proofErr w:type="gramEnd"/>
+      <w:r>
+        <w:t xml:space="preserve"> {</w:t>
       </w:r>
     </w:p>
     <w:p>
       <w:pPr>
         <w:ind w:left="1020" w:firstLine="580"/>
       </w:pPr>
-      <w:r>
-        <w:t>Color:blue;</w:t>
+      <w:proofErr w:type="spellStart"/>
+      <w:proofErr w:type="gramStart"/>
+      <w:r>
+        <w:t>Color:blue</w:t>
+      </w:r>
+      <w:proofErr w:type="spellEnd"/>
+      <w:proofErr w:type="gramEnd"/>
+      <w:r>
+        <w:t>;</w:t>
       </w:r>
     </w:p>
     <w:p>
@@ -2222,8 +2747,13 @@
     <w:p/>
     <w:p/>
     <w:p>
-      <w:r>
-        <w:t xml:space="preserve">Margin : </w:t>
+      <w:proofErr w:type="gramStart"/>
+      <w:r>
+        <w:t>Margin :</w:t>
+      </w:r>
+      <w:proofErr w:type="gramEnd"/>
+      <w:r>
+        <w:t xml:space="preserve"> </w:t>
       </w:r>
       <w:r>
         <w:rPr>
@@ -2243,7 +2773,15 @@
     </w:p>
     <w:p>
       <w:r>
-        <w:t xml:space="preserve">Ex) margin:0 auto;  -&gt;  </w:t>
+        <w:t xml:space="preserve">Ex) margin:0 </w:t>
+      </w:r>
+      <w:proofErr w:type="gramStart"/>
+      <w:r>
+        <w:t>auto;  -</w:t>
+      </w:r>
+      <w:proofErr w:type="gramEnd"/>
+      <w:r>
+        <w:t xml:space="preserve">&gt;  </w:t>
       </w:r>
       <w:r>
         <w:rPr>
@@ -2272,10 +2810,7 @@
         <w:t>2</w:t>
       </w:r>
       <w:r>
-        <w:t>202-01-</w:t>
-      </w:r>
-      <w:r>
-        <w:t>30</w:t>
+        <w:t>202-01-30</w:t>
       </w:r>
     </w:p>
     <w:p>
@@ -2289,8 +2824,13 @@
         <w:t>강.</w:t>
       </w:r>
       <w:r>
-        <w:t xml:space="preserve"> css</w:t>
-      </w:r>
+        <w:t xml:space="preserve"> </w:t>
+      </w:r>
+      <w:proofErr w:type="spellStart"/>
+      <w:r>
+        <w:t>css</w:t>
+      </w:r>
+      <w:proofErr w:type="spellEnd"/>
       <w:r>
         <w:rPr>
           <w:rFonts w:hint="eastAsia"/>
@@ -2310,6 +2850,7 @@
         </w:numPr>
         <w:ind w:leftChars="0"/>
       </w:pPr>
+      <w:proofErr w:type="gramStart"/>
       <w:r>
         <w:rPr>
           <w:rFonts w:hint="eastAsia"/>
@@ -2317,7 +2858,11 @@
         <w:t xml:space="preserve">상태선택자 </w:t>
       </w:r>
       <w:r>
-        <w:t xml:space="preserve">: </w:t>
+        <w:t>:</w:t>
+      </w:r>
+      <w:proofErr w:type="gramEnd"/>
+      <w:r>
+        <w:t xml:space="preserve"> </w:t>
       </w:r>
       <w:r>
         <w:rPr>
@@ -2325,9 +2870,11 @@
         </w:rPr>
         <w:t xml:space="preserve">상태에 따라서 </w:t>
       </w:r>
+      <w:proofErr w:type="spellStart"/>
       <w:r>
         <w:t>css</w:t>
       </w:r>
+      <w:proofErr w:type="spellEnd"/>
       <w:r>
         <w:rPr>
           <w:rFonts w:hint="eastAsia"/>
@@ -2337,25 +2884,107 @@
     </w:p>
     <w:p>
       <w:pPr>
-        <w:ind w:left="105"/>
-        <w:rPr>
-          <w:rFonts w:hint="eastAsia"/>
-        </w:rPr>
-      </w:pPr>
-      <w:r>
-        <w:rPr>
-          <w:rFonts w:hint="eastAsia"/>
-        </w:rPr>
-        <w:t xml:space="preserve"> </w:t>
-      </w:r>
-      <w:r>
-        <w:t xml:space="preserve"> Padding – </w:t>
+        <w:ind w:left="105" w:firstLine="195"/>
+      </w:pPr>
+      <w:r>
+        <w:t xml:space="preserve">Padding – </w:t>
       </w:r>
       <w:r>
         <w:rPr>
           <w:rFonts w:hint="eastAsia"/>
         </w:rPr>
         <w:t>커서를 올리면 커지면서 강조된다.</w:t>
+      </w:r>
+    </w:p>
+    <w:p>
+      <w:pPr>
+        <w:ind w:left="105" w:firstLine="195"/>
+      </w:pPr>
+    </w:p>
+    <w:p>
+      <w:r>
+        <w:rPr>
+          <w:rFonts w:hint="eastAsia"/>
+        </w:rPr>
+        <w:t>2</w:t>
+      </w:r>
+      <w:r>
+        <w:t>202-01-3</w:t>
+      </w:r>
+      <w:r>
+        <w:t>1</w:t>
+      </w:r>
+    </w:p>
+    <w:p>
+      <w:r>
+        <w:t>8</w:t>
+      </w:r>
+      <w:r>
+        <w:rPr>
+          <w:rFonts w:hint="eastAsia"/>
+        </w:rPr>
+        <w:t>강.</w:t>
+      </w:r>
+      <w:r>
+        <w:t xml:space="preserve"> </w:t>
+      </w:r>
+      <w:proofErr w:type="spellStart"/>
+      <w:r>
+        <w:t>css</w:t>
+      </w:r>
+      <w:proofErr w:type="spellEnd"/>
+      <w:r>
+        <w:rPr>
+          <w:rFonts w:hint="eastAsia"/>
+        </w:rPr>
+        <w:t xml:space="preserve"> 기본 </w:t>
+      </w:r>
+      <w:r>
+        <w:t>3</w:t>
+      </w:r>
+    </w:p>
+    <w:p>
+      <w:pPr>
+        <w:pStyle w:val="a4"/>
+        <w:numPr>
+          <w:ilvl w:val="0"/>
+          <w:numId w:val="2"/>
+        </w:numPr>
+        <w:ind w:leftChars="0"/>
+        <w:rPr>
+          <w:rFonts w:hint="eastAsia"/>
+        </w:rPr>
+      </w:pPr>
+      <w:proofErr w:type="gramStart"/>
+      <w:r>
+        <w:rPr>
+          <w:rFonts w:hint="eastAsia"/>
+        </w:rPr>
+        <w:t xml:space="preserve">구조선택자 </w:t>
+      </w:r>
+      <w:r>
+        <w:t>:</w:t>
+      </w:r>
+      <w:proofErr w:type="gramEnd"/>
+      <w:r>
+        <w:t xml:space="preserve"> </w:t>
+      </w:r>
+      <w:r>
+        <w:rPr>
+          <w:rFonts w:hint="eastAsia"/>
+        </w:rPr>
+        <w:t xml:space="preserve">구조에 따라서 </w:t>
+      </w:r>
+      <w:proofErr w:type="spellStart"/>
+      <w:r>
+        <w:t>css</w:t>
+      </w:r>
+      <w:proofErr w:type="spellEnd"/>
+      <w:r>
+        <w:rPr>
+          <w:rFonts w:hint="eastAsia"/>
+        </w:rPr>
+        <w:t>속성이 변하는 설정을 할 수 있다.</w:t>
       </w:r>
     </w:p>
     <w:sectPr>

</xml_diff>

<commit_message>
9강. css 기본 49강. css 기본 4
</commit_message>
<xml_diff>
--- a/html-css 강의.docx
+++ b/html-css 강의.docx
@@ -221,7 +221,6 @@
       <w:pPr>
         <w:ind w:left="105"/>
       </w:pPr>
-      <w:proofErr w:type="gramStart"/>
       <w:r>
         <w:rPr>
           <w:rFonts w:hint="eastAsia"/>
@@ -229,11 +228,7 @@
         <w:t>h</w:t>
       </w:r>
       <w:r>
-        <w:t>ttp :</w:t>
-      </w:r>
-      <w:proofErr w:type="gramEnd"/>
-      <w:r>
-        <w:t xml:space="preserve"> </w:t>
+        <w:t xml:space="preserve">ttp : </w:t>
       </w:r>
       <w:r>
         <w:rPr>
@@ -246,7 +241,6 @@
       <w:pPr>
         <w:ind w:left="105"/>
       </w:pPr>
-      <w:proofErr w:type="gramStart"/>
       <w:r>
         <w:rPr>
           <w:rFonts w:hint="eastAsia"/>
@@ -254,11 +248,7 @@
         <w:t>F</w:t>
       </w:r>
       <w:r>
-        <w:t>TP :</w:t>
-      </w:r>
-      <w:proofErr w:type="gramEnd"/>
-      <w:r>
-        <w:t xml:space="preserve"> </w:t>
+        <w:t xml:space="preserve">TP : </w:t>
       </w:r>
       <w:r>
         <w:rPr>
@@ -280,7 +270,6 @@
       <w:r>
         <w:t xml:space="preserve">MTP, </w:t>
       </w:r>
-      <w:proofErr w:type="gramStart"/>
       <w:r>
         <w:rPr>
           <w:rFonts w:hint="eastAsia"/>
@@ -288,11 +277,7 @@
         <w:t>P</w:t>
       </w:r>
       <w:r>
-        <w:t>OP :</w:t>
-      </w:r>
-      <w:proofErr w:type="gramEnd"/>
-      <w:r>
-        <w:t xml:space="preserve"> </w:t>
+        <w:t xml:space="preserve">OP : </w:t>
       </w:r>
       <w:r>
         <w:rPr>
@@ -305,7 +290,6 @@
       <w:pPr>
         <w:ind w:left="105"/>
       </w:pPr>
-      <w:proofErr w:type="gramStart"/>
       <w:r>
         <w:rPr>
           <w:rFonts w:hint="eastAsia"/>
@@ -313,11 +297,7 @@
         <w:t>D</w:t>
       </w:r>
       <w:r>
-        <w:t>HCP :</w:t>
-      </w:r>
-      <w:proofErr w:type="gramEnd"/>
-      <w:r>
-        <w:t xml:space="preserve"> </w:t>
+        <w:t xml:space="preserve">HCP : </w:t>
       </w:r>
       <w:r>
         <w:rPr>
@@ -344,7 +324,6 @@
       <w:pPr>
         <w:ind w:left="105"/>
       </w:pPr>
-      <w:proofErr w:type="gramStart"/>
       <w:r>
         <w:rPr>
           <w:rFonts w:hint="eastAsia"/>
@@ -352,11 +331,7 @@
         <w:t>P</w:t>
       </w:r>
       <w:r>
-        <w:t>ort :</w:t>
-      </w:r>
-      <w:proofErr w:type="gramEnd"/>
-      <w:r>
-        <w:t xml:space="preserve"> </w:t>
+        <w:t xml:space="preserve">ort : </w:t>
       </w:r>
       <w:r>
         <w:rPr>
@@ -420,24 +395,13 @@
         <w:t>w</w:t>
       </w:r>
       <w:r>
-        <w:t>orld wide web</w:t>
-      </w:r>
-      <w:proofErr w:type="gramStart"/>
-      <w:r>
-        <w:t xml:space="preserve">) </w:t>
-      </w:r>
-      <w:r>
-        <w:rPr>
-          <w:rFonts w:hint="eastAsia"/>
-        </w:rPr>
-        <w:t>에</w:t>
-      </w:r>
-      <w:proofErr w:type="gramEnd"/>
-      <w:r>
-        <w:rPr>
-          <w:rFonts w:hint="eastAsia"/>
-        </w:rPr>
-        <w:t xml:space="preserve"> 사용되는 문서를 만드는 것이 </w:t>
+        <w:t xml:space="preserve">orld wide web) </w:t>
+      </w:r>
+      <w:r>
+        <w:rPr>
+          <w:rFonts w:hint="eastAsia"/>
+        </w:rPr>
+        <w:t xml:space="preserve">에 사용되는 문서를 만드는 것이 </w:t>
       </w:r>
       <w:r>
         <w:t>html</w:t>
@@ -520,7 +484,6 @@
         <w:t>&lt;</w:t>
       </w:r>
       <w:proofErr w:type="spellStart"/>
-      <w:proofErr w:type="gramStart"/>
       <w:r>
         <w:rPr>
           <w:rFonts w:hint="eastAsia"/>
@@ -532,11 +495,7 @@
       </w:r>
       <w:proofErr w:type="spellEnd"/>
       <w:r>
-        <w:t xml:space="preserve"> /</w:t>
-      </w:r>
-      <w:proofErr w:type="gramEnd"/>
-      <w:r>
-        <w:t xml:space="preserve">&gt; : </w:t>
+        <w:t xml:space="preserve"> /&gt; : </w:t>
       </w:r>
       <w:r>
         <w:rPr>
@@ -625,15 +584,7 @@
       </w:r>
       <w:proofErr w:type="spellEnd"/>
       <w:r>
-        <w:t>=”000”</w:t>
-      </w:r>
-      <w:proofErr w:type="gramStart"/>
-      <w:r>
-        <w:t>&gt; :</w:t>
-      </w:r>
-      <w:proofErr w:type="gramEnd"/>
-      <w:r>
-        <w:t xml:space="preserve"> </w:t>
+        <w:t xml:space="preserve">=”000”&gt; : </w:t>
       </w:r>
       <w:r>
         <w:rPr>
@@ -703,37 +654,24 @@
     <w:p/>
     <w:p>
       <w:r>
+        <w:t xml:space="preserve">_blank : </w:t>
+      </w:r>
+      <w:r>
+        <w:rPr>
+          <w:rFonts w:hint="eastAsia"/>
+        </w:rPr>
+        <w:t>링크 클릭 시 새 창이 열리도록 함.</w:t>
+      </w:r>
+    </w:p>
+    <w:p>
+      <w:r>
+        <w:rPr>
+          <w:rFonts w:hint="eastAsia"/>
+        </w:rPr>
         <w:t>_</w:t>
       </w:r>
-      <w:proofErr w:type="gramStart"/>
-      <w:r>
-        <w:t>blank :</w:t>
-      </w:r>
-      <w:proofErr w:type="gramEnd"/>
-      <w:r>
-        <w:t xml:space="preserve"> </w:t>
-      </w:r>
-      <w:r>
-        <w:rPr>
-          <w:rFonts w:hint="eastAsia"/>
-        </w:rPr>
-        <w:t>링크 클릭 시 새 창이 열리도록 함.</w:t>
-      </w:r>
-    </w:p>
-    <w:p>
-      <w:r>
-        <w:rPr>
-          <w:rFonts w:hint="eastAsia"/>
-        </w:rPr>
-        <w:t>_</w:t>
-      </w:r>
-      <w:proofErr w:type="gramStart"/>
-      <w:r>
-        <w:t>self :</w:t>
-      </w:r>
-      <w:proofErr w:type="gramEnd"/>
-      <w:r>
-        <w:t xml:space="preserve"> </w:t>
+      <w:r>
+        <w:t xml:space="preserve">self : </w:t>
       </w:r>
       <w:r>
         <w:rPr>
@@ -745,15 +683,7 @@
     <w:p/>
     <w:p>
       <w:r>
-        <w:t>&lt;tr</w:t>
-      </w:r>
-      <w:proofErr w:type="gramStart"/>
-      <w:r>
-        <w:t>&gt; :</w:t>
-      </w:r>
-      <w:proofErr w:type="gramEnd"/>
-      <w:r>
-        <w:t xml:space="preserve"> </w:t>
+        <w:t xml:space="preserve">&lt;tr&gt; : </w:t>
       </w:r>
       <w:r>
         <w:rPr>
@@ -770,15 +700,7 @@
         <w:t>&lt;t</w:t>
       </w:r>
       <w:r>
-        <w:t>d</w:t>
-      </w:r>
-      <w:proofErr w:type="gramStart"/>
-      <w:r>
-        <w:t>&gt; :</w:t>
-      </w:r>
-      <w:proofErr w:type="gramEnd"/>
-      <w:r>
-        <w:t xml:space="preserve"> </w:t>
+        <w:t xml:space="preserve">d&gt; : </w:t>
       </w:r>
       <w:r>
         <w:rPr>
@@ -813,15 +735,7 @@
         <w:t>합치려는 열의 수</w:t>
       </w:r>
       <w:r>
-        <w:t>”</w:t>
-      </w:r>
-      <w:proofErr w:type="gramStart"/>
-      <w:r>
-        <w:t>&gt; :</w:t>
-      </w:r>
-      <w:proofErr w:type="gramEnd"/>
-      <w:r>
-        <w:t xml:space="preserve"> </w:t>
+        <w:t xml:space="preserve">”&gt; : </w:t>
       </w:r>
       <w:r>
         <w:rPr>
@@ -861,15 +775,7 @@
         <w:t>합치려는 행의 수</w:t>
       </w:r>
       <w:r>
-        <w:t>”</w:t>
-      </w:r>
-      <w:proofErr w:type="gramStart"/>
-      <w:r>
-        <w:t>&gt; :</w:t>
-      </w:r>
-      <w:proofErr w:type="gramEnd"/>
-      <w:r>
-        <w:t xml:space="preserve"> </w:t>
+        <w:t xml:space="preserve">”&gt; : </w:t>
       </w:r>
       <w:r>
         <w:rPr>
@@ -934,15 +840,7 @@
         <w:t>&lt;d</w:t>
       </w:r>
       <w:r>
-        <w:t>iv</w:t>
-      </w:r>
-      <w:proofErr w:type="gramStart"/>
-      <w:r>
-        <w:t>&gt; :</w:t>
-      </w:r>
-      <w:proofErr w:type="gramEnd"/>
-      <w:r>
-        <w:t xml:space="preserve"> </w:t>
+        <w:t xml:space="preserve">iv&gt; : </w:t>
       </w:r>
       <w:r>
         <w:rPr>
@@ -953,15 +851,7 @@
     </w:p>
     <w:p>
       <w:r>
-        <w:t>&lt;span</w:t>
-      </w:r>
-      <w:proofErr w:type="gramStart"/>
-      <w:r>
-        <w:t>&gt; :</w:t>
-      </w:r>
-      <w:proofErr w:type="gramEnd"/>
-      <w:r>
-        <w:t xml:space="preserve"> </w:t>
+        <w:t xml:space="preserve">&lt;span&gt; : </w:t>
       </w:r>
       <w:r>
         <w:rPr>
@@ -1121,7 +1011,6 @@
         <w:t xml:space="preserve">-1. </w:t>
       </w:r>
       <w:proofErr w:type="spellStart"/>
-      <w:proofErr w:type="gramStart"/>
       <w:r>
         <w:rPr>
           <w:rFonts w:hint="eastAsia"/>
@@ -1136,11 +1025,7 @@
         <w:t xml:space="preserve"> </w:t>
       </w:r>
       <w:r>
-        <w:t>:</w:t>
-      </w:r>
-      <w:proofErr w:type="gramEnd"/>
-      <w:r>
-        <w:t xml:space="preserve"> </w:t>
+        <w:t xml:space="preserve">: </w:t>
       </w:r>
       <w:r>
         <w:rPr>
@@ -1167,7 +1052,6 @@
         <w:t xml:space="preserve">Tag </w:t>
       </w:r>
       <w:proofErr w:type="spellStart"/>
-      <w:proofErr w:type="gramStart"/>
       <w:r>
         <w:rPr>
           <w:rFonts w:hint="eastAsia"/>
@@ -1182,11 +1066,7 @@
         <w:t xml:space="preserve"> </w:t>
       </w:r>
       <w:r>
-        <w:t>:</w:t>
-      </w:r>
-      <w:proofErr w:type="gramEnd"/>
-      <w:r>
-        <w:t xml:space="preserve"> </w:t>
+        <w:t xml:space="preserve">: </w:t>
       </w:r>
       <w:r>
         <w:rPr>
@@ -1219,13 +1099,8 @@
         </w:rPr>
         <w:t xml:space="preserve">태그 </w:t>
       </w:r>
-      <w:proofErr w:type="gramStart"/>
-      <w:r>
-        <w:t>{ Background</w:t>
-      </w:r>
-      <w:proofErr w:type="gramEnd"/>
-      <w:r>
-        <w:t xml:space="preserve">-color: </w:t>
+      <w:r>
+        <w:t xml:space="preserve">{ Background-color: </w:t>
       </w:r>
       <w:r>
         <w:rPr>
@@ -1270,13 +1145,8 @@
         </w:rPr>
         <w:t xml:space="preserve">태그 </w:t>
       </w:r>
-      <w:proofErr w:type="gramStart"/>
-      <w:r>
-        <w:t>{ Color</w:t>
-      </w:r>
-      <w:proofErr w:type="gramEnd"/>
-      <w:r>
-        <w:t xml:space="preserve">: </w:t>
+      <w:r>
+        <w:t xml:space="preserve">{ Color: </w:t>
       </w:r>
       <w:r>
         <w:rPr>
@@ -1321,11 +1191,9 @@
         </w:rPr>
         <w:t xml:space="preserve">태그 </w:t>
       </w:r>
-      <w:proofErr w:type="gramStart"/>
       <w:r>
         <w:t>{ Border</w:t>
       </w:r>
-      <w:proofErr w:type="gramEnd"/>
       <w:r>
         <w:t>:</w:t>
       </w:r>
@@ -1402,13 +1270,8 @@
         </w:rPr>
         <w:t xml:space="preserve">태그 </w:t>
       </w:r>
-      <w:proofErr w:type="gramStart"/>
-      <w:r>
-        <w:t>{ Border</w:t>
-      </w:r>
-      <w:proofErr w:type="gramEnd"/>
-      <w:r>
-        <w:t>: 1</w:t>
+      <w:r>
+        <w:t>{ Border: 1</w:t>
       </w:r>
       <w:r>
         <w:rPr>
@@ -1459,7 +1322,6 @@
         </w:rPr>
         <w:t xml:space="preserve">태그 </w:t>
       </w:r>
-      <w:proofErr w:type="gramStart"/>
       <w:r>
         <w:t xml:space="preserve">{ </w:t>
       </w:r>
@@ -1470,11 +1332,7 @@
         <w:t>f</w:t>
       </w:r>
       <w:r>
-        <w:t>ont</w:t>
-      </w:r>
-      <w:proofErr w:type="gramEnd"/>
-      <w:r>
-        <w:t xml:space="preserve">-weight: </w:t>
+        <w:t xml:space="preserve">ont-weight: </w:t>
       </w:r>
       <w:r>
         <w:t>bold</w:t>
@@ -1529,7 +1387,6 @@
         <w:t xml:space="preserve">-3. * </w:t>
       </w:r>
       <w:proofErr w:type="spellStart"/>
-      <w:proofErr w:type="gramStart"/>
       <w:r>
         <w:rPr>
           <w:rFonts w:hint="eastAsia"/>
@@ -1544,11 +1401,7 @@
         <w:t xml:space="preserve"> </w:t>
       </w:r>
       <w:r>
-        <w:t>:</w:t>
-      </w:r>
-      <w:proofErr w:type="gramEnd"/>
-      <w:r>
-        <w:t xml:space="preserve"> </w:t>
+        <w:t xml:space="preserve">: </w:t>
       </w:r>
       <w:r>
         <w:rPr>
@@ -1694,13 +1547,8 @@
         <w:t xml:space="preserve">와 </w:t>
       </w:r>
       <w:r>
-        <w:t>class</w:t>
-      </w:r>
-      <w:proofErr w:type="gramStart"/>
-      <w:r>
-        <w:t>(.) :</w:t>
-      </w:r>
-      <w:proofErr w:type="gramEnd"/>
+        <w:t>class(.) :</w:t>
+      </w:r>
       <w:r>
         <w:rPr>
           <w:rFonts w:hint="eastAsia"/>
@@ -1776,7 +1624,6 @@
         <w:t xml:space="preserve">속성 </w:t>
       </w:r>
       <w:proofErr w:type="spellStart"/>
-      <w:proofErr w:type="gramStart"/>
       <w:r>
         <w:rPr>
           <w:rFonts w:hint="eastAsia"/>
@@ -1791,11 +1638,7 @@
         <w:t xml:space="preserve"> </w:t>
       </w:r>
       <w:r>
-        <w:t>:</w:t>
-      </w:r>
-      <w:proofErr w:type="gramEnd"/>
-      <w:r>
-        <w:t xml:space="preserve"> </w:t>
+        <w:t xml:space="preserve">: </w:t>
       </w:r>
       <w:r>
         <w:rPr>
@@ -1850,7 +1693,6 @@
       <w:pPr>
         <w:ind w:left="660"/>
       </w:pPr>
-      <w:proofErr w:type="gramStart"/>
       <w:r>
         <w:rPr>
           <w:rFonts w:hint="eastAsia"/>
@@ -1858,11 +1700,7 @@
         <w:t xml:space="preserve">이름 </w:t>
       </w:r>
       <w:r>
-        <w:t>:</w:t>
-      </w:r>
-      <w:proofErr w:type="gramEnd"/>
-      <w:r>
-        <w:t xml:space="preserve"> &lt;input type=”text”/&gt; &lt;</w:t>
+        <w:t>: &lt;input type=”text”/&gt; &lt;</w:t>
       </w:r>
       <w:proofErr w:type="spellStart"/>
       <w:r>
@@ -1880,7 +1718,6 @@
       <w:pPr>
         <w:ind w:left="660"/>
       </w:pPr>
-      <w:proofErr w:type="gramStart"/>
       <w:r>
         <w:rPr>
           <w:rFonts w:hint="eastAsia"/>
@@ -1888,11 +1725,7 @@
         <w:t>아이디</w:t>
       </w:r>
       <w:r>
-        <w:t xml:space="preserve"> :</w:t>
-      </w:r>
-      <w:proofErr w:type="gramEnd"/>
-      <w:r>
-        <w:t xml:space="preserve"> </w:t>
+        <w:t xml:space="preserve"> : </w:t>
       </w:r>
       <w:r>
         <w:t>&lt;</w:t>
@@ -1919,7 +1752,6 @@
       <w:pPr>
         <w:ind w:left="660"/>
       </w:pPr>
-      <w:proofErr w:type="gramStart"/>
       <w:r>
         <w:rPr>
           <w:rFonts w:hint="eastAsia"/>
@@ -1927,11 +1759,7 @@
         <w:t xml:space="preserve">비밀번호 </w:t>
       </w:r>
       <w:r>
-        <w:t>:</w:t>
-      </w:r>
-      <w:proofErr w:type="gramEnd"/>
-      <w:r>
-        <w:t xml:space="preserve"> </w:t>
+        <w:t xml:space="preserve">: </w:t>
       </w:r>
       <w:r>
         <w:t>&lt;input type=”password” /&gt; &lt;</w:t>
@@ -1949,7 +1777,6 @@
       <w:pPr>
         <w:ind w:left="660"/>
       </w:pPr>
-      <w:proofErr w:type="gramStart"/>
       <w:r>
         <w:rPr>
           <w:rFonts w:hint="eastAsia"/>
@@ -1957,11 +1784,7 @@
         <w:t xml:space="preserve">전화번호 </w:t>
       </w:r>
       <w:r>
-        <w:t>:</w:t>
-      </w:r>
-      <w:proofErr w:type="gramEnd"/>
-      <w:r>
-        <w:t xml:space="preserve"> </w:t>
+        <w:t xml:space="preserve">: </w:t>
       </w:r>
       <w:r>
         <w:t>&lt;input type=”</w:t>
@@ -2052,12 +1875,10 @@
         <w:tab/>
       </w:r>
       <w:proofErr w:type="spellStart"/>
-      <w:proofErr w:type="gramStart"/>
       <w:r>
         <w:t>Color:orange</w:t>
       </w:r>
       <w:proofErr w:type="spellEnd"/>
-      <w:proofErr w:type="gramEnd"/>
       <w:r>
         <w:t>;</w:t>
       </w:r>
@@ -2253,7 +2074,6 @@
         <w:t xml:space="preserve">후손 및 자손 </w:t>
       </w:r>
       <w:proofErr w:type="spellStart"/>
-      <w:proofErr w:type="gramStart"/>
       <w:r>
         <w:rPr>
           <w:rFonts w:hint="eastAsia"/>
@@ -2268,11 +2088,7 @@
         <w:t xml:space="preserve"> </w:t>
       </w:r>
       <w:r>
-        <w:t>:</w:t>
-      </w:r>
-      <w:proofErr w:type="gramEnd"/>
-      <w:r>
-        <w:t xml:space="preserve"> </w:t>
+        <w:t xml:space="preserve">: </w:t>
       </w:r>
       <w:r>
         <w:rPr>
@@ -2295,7 +2111,6 @@
       <w:pPr>
         <w:ind w:left="465"/>
       </w:pPr>
-      <w:proofErr w:type="gramStart"/>
       <w:r>
         <w:rPr>
           <w:rFonts w:hint="eastAsia"/>
@@ -2303,11 +2118,7 @@
         <w:t xml:space="preserve">후손 </w:t>
       </w:r>
       <w:r>
-        <w:t>:</w:t>
-      </w:r>
-      <w:proofErr w:type="gramEnd"/>
-      <w:r>
-        <w:t xml:space="preserve"> ex) div li {</w:t>
+        <w:t>: ex) div li {</w:t>
       </w:r>
     </w:p>
     <w:p>
@@ -2322,14 +2133,9 @@
       </w:r>
       <w:proofErr w:type="spellStart"/>
       <w:r>
-        <w:t>Background-</w:t>
-      </w:r>
-      <w:proofErr w:type="gramStart"/>
-      <w:r>
-        <w:t>color:red</w:t>
-      </w:r>
-      <w:proofErr w:type="spellEnd"/>
-      <w:proofErr w:type="gramEnd"/>
+        <w:t>Background-color:red</w:t>
+      </w:r>
+      <w:proofErr w:type="spellEnd"/>
       <w:r>
         <w:t>;</w:t>
       </w:r>
@@ -2395,24 +2201,16 @@
         <w:t>(</w:t>
       </w:r>
       <w:r>
-        <w:t>&gt;</w:t>
-      </w:r>
-      <w:proofErr w:type="gramStart"/>
-      <w:r>
-        <w:t>)</w:t>
-      </w:r>
-      <w:r>
-        <w:rPr>
-          <w:rFonts w:hint="eastAsia"/>
-        </w:rPr>
-        <w:t xml:space="preserve"> </w:t>
-      </w:r>
-      <w:r>
-        <w:t>:</w:t>
-      </w:r>
-      <w:proofErr w:type="gramEnd"/>
-      <w:r>
-        <w:t xml:space="preserve"> </w:t>
+        <w:t>&gt;)</w:t>
+      </w:r>
+      <w:r>
+        <w:rPr>
+          <w:rFonts w:hint="eastAsia"/>
+        </w:rPr>
+        <w:t xml:space="preserve"> </w:t>
+      </w:r>
+      <w:r>
+        <w:t xml:space="preserve">: </w:t>
       </w:r>
       <w:r>
         <w:rPr>
@@ -2439,14 +2237,9 @@
       </w:r>
       <w:proofErr w:type="spellStart"/>
       <w:r>
-        <w:t>Font-</w:t>
-      </w:r>
-      <w:proofErr w:type="gramStart"/>
-      <w:r>
-        <w:t>weight:bold</w:t>
-      </w:r>
-      <w:proofErr w:type="spellEnd"/>
-      <w:proofErr w:type="gramEnd"/>
+        <w:t>Font-weight:bold</w:t>
+      </w:r>
+      <w:proofErr w:type="spellEnd"/>
       <w:r>
         <w:t>;</w:t>
       </w:r>
@@ -2465,12 +2258,10 @@
         <w:t xml:space="preserve">  </w:t>
       </w:r>
       <w:proofErr w:type="spellStart"/>
-      <w:proofErr w:type="gramStart"/>
       <w:r>
         <w:t>Color:yellow</w:t>
       </w:r>
       <w:proofErr w:type="spellEnd"/>
-      <w:proofErr w:type="gramEnd"/>
       <w:r>
         <w:t>;</w:t>
       </w:r>
@@ -2508,7 +2299,6 @@
         <w:t xml:space="preserve">동위 </w:t>
       </w:r>
       <w:proofErr w:type="spellStart"/>
-      <w:proofErr w:type="gramStart"/>
       <w:r>
         <w:rPr>
           <w:rFonts w:hint="eastAsia"/>
@@ -2523,11 +2313,7 @@
         <w:t xml:space="preserve"> </w:t>
       </w:r>
       <w:r>
-        <w:t>:</w:t>
-      </w:r>
-      <w:proofErr w:type="gramEnd"/>
-      <w:r>
-        <w:t xml:space="preserve"> </w:t>
+        <w:t xml:space="preserve">: </w:t>
       </w:r>
       <w:r>
         <w:rPr>
@@ -2549,13 +2335,8 @@
       <w:pPr>
         <w:ind w:left="1600"/>
       </w:pPr>
-      <w:proofErr w:type="gramStart"/>
-      <w:r>
-        <w:t>+ :</w:t>
-      </w:r>
-      <w:proofErr w:type="gramEnd"/>
-      <w:r>
-        <w:t xml:space="preserve"> </w:t>
+      <w:r>
+        <w:t xml:space="preserve">+ : </w:t>
       </w:r>
       <w:r>
         <w:rPr>
@@ -2582,7 +2363,6 @@
       <w:pPr>
         <w:ind w:left="1600"/>
       </w:pPr>
-      <w:proofErr w:type="gramStart"/>
       <w:r>
         <w:rPr>
           <w:rFonts w:hint="eastAsia"/>
@@ -2590,11 +2370,7 @@
         <w:t>~</w:t>
       </w:r>
       <w:r>
-        <w:t xml:space="preserve"> :</w:t>
-      </w:r>
-      <w:proofErr w:type="gramEnd"/>
-      <w:r>
-        <w:t xml:space="preserve"> </w:t>
+        <w:t xml:space="preserve"> : </w:t>
       </w:r>
       <w:r>
         <w:rPr>
@@ -2668,7 +2444,6 @@
         </w:numPr>
         <w:ind w:leftChars="0"/>
       </w:pPr>
-      <w:proofErr w:type="gramStart"/>
       <w:r>
         <w:rPr>
           <w:rFonts w:hint="eastAsia"/>
@@ -2682,11 +2457,7 @@
         <w:t xml:space="preserve"> </w:t>
       </w:r>
       <w:r>
-        <w:t>:</w:t>
-      </w:r>
-      <w:proofErr w:type="gramEnd"/>
-      <w:r>
-        <w:t xml:space="preserve"> </w:t>
+        <w:t xml:space="preserve">: </w:t>
       </w:r>
       <w:r>
         <w:rPr>
@@ -2708,12 +2479,10 @@
         <w:t xml:space="preserve">Ex) </w:t>
       </w:r>
       <w:proofErr w:type="spellStart"/>
-      <w:proofErr w:type="gramStart"/>
       <w:r>
         <w:t>li:hover</w:t>
       </w:r>
       <w:proofErr w:type="spellEnd"/>
-      <w:proofErr w:type="gramEnd"/>
       <w:r>
         <w:t xml:space="preserve"> {</w:t>
       </w:r>
@@ -2723,12 +2492,10 @@
         <w:ind w:left="1020" w:firstLine="580"/>
       </w:pPr>
       <w:proofErr w:type="spellStart"/>
-      <w:proofErr w:type="gramStart"/>
       <w:r>
         <w:t>Color:blue</w:t>
       </w:r>
       <w:proofErr w:type="spellEnd"/>
-      <w:proofErr w:type="gramEnd"/>
       <w:r>
         <w:t>;</w:t>
       </w:r>
@@ -2747,13 +2514,8 @@
     <w:p/>
     <w:p/>
     <w:p>
-      <w:proofErr w:type="gramStart"/>
-      <w:r>
-        <w:t>Margin :</w:t>
-      </w:r>
-      <w:proofErr w:type="gramEnd"/>
-      <w:r>
-        <w:t xml:space="preserve"> </w:t>
+      <w:r>
+        <w:t xml:space="preserve">Margin : </w:t>
       </w:r>
       <w:r>
         <w:rPr>
@@ -2773,15 +2535,7 @@
     </w:p>
     <w:p>
       <w:r>
-        <w:t xml:space="preserve">Ex) margin:0 </w:t>
-      </w:r>
-      <w:proofErr w:type="gramStart"/>
-      <w:r>
-        <w:t>auto;  -</w:t>
-      </w:r>
-      <w:proofErr w:type="gramEnd"/>
-      <w:r>
-        <w:t xml:space="preserve">&gt;  </w:t>
+        <w:t xml:space="preserve">Ex) margin:0 auto;  -&gt;  </w:t>
       </w:r>
       <w:r>
         <w:rPr>
@@ -2850,7 +2604,6 @@
         </w:numPr>
         <w:ind w:leftChars="0"/>
       </w:pPr>
-      <w:proofErr w:type="gramStart"/>
       <w:r>
         <w:rPr>
           <w:rFonts w:hint="eastAsia"/>
@@ -2858,11 +2611,7 @@
         <w:t xml:space="preserve">상태선택자 </w:t>
       </w:r>
       <w:r>
-        <w:t>:</w:t>
-      </w:r>
-      <w:proofErr w:type="gramEnd"/>
-      <w:r>
-        <w:t xml:space="preserve"> </w:t>
+        <w:t xml:space="preserve">: </w:t>
       </w:r>
       <w:r>
         <w:rPr>
@@ -2949,7 +2698,6 @@
         </w:numPr>
         <w:ind w:leftChars="0"/>
       </w:pPr>
-      <w:proofErr w:type="gramStart"/>
       <w:r>
         <w:rPr>
           <w:rFonts w:hint="eastAsia"/>
@@ -2957,11 +2705,7 @@
         <w:t xml:space="preserve">구조선택자 </w:t>
       </w:r>
       <w:r>
-        <w:t>:</w:t>
-      </w:r>
-      <w:proofErr w:type="gramEnd"/>
-      <w:r>
-        <w:t xml:space="preserve"> </w:t>
+        <w:t xml:space="preserve">: </w:t>
       </w:r>
       <w:r>
         <w:rPr>
@@ -2983,13 +2727,7 @@
     </w:p>
     <w:p/>
     <w:p/>
-    <w:p>
-      <w:pPr>
-        <w:rPr>
-          <w:rFonts w:hint="eastAsia"/>
-        </w:rPr>
-      </w:pPr>
-    </w:p>
+    <w:p/>
     <w:p>
       <w:pPr>
         <w:widowControl/>
@@ -3039,7 +2777,6 @@
         <w:t xml:space="preserve"> </w:t>
       </w:r>
       <w:proofErr w:type="spellStart"/>
-      <w:proofErr w:type="gramStart"/>
       <w:r>
         <w:rPr>
           <w:rFonts w:ascii="Consolas" w:eastAsia="굴림" w:hAnsi="Consolas" w:cs="굴림"/>
@@ -3048,18 +2785,7 @@
           <w:sz w:val="21"/>
           <w:szCs w:val="21"/>
         </w:rPr>
-        <w:t>li:first</w:t>
-      </w:r>
-      <w:proofErr w:type="gramEnd"/>
-      <w:r>
-        <w:rPr>
-          <w:rFonts w:ascii="Consolas" w:eastAsia="굴림" w:hAnsi="Consolas" w:cs="굴림"/>
-          <w:color w:val="D7BA7D"/>
-          <w:kern w:val="0"/>
-          <w:sz w:val="21"/>
-          <w:szCs w:val="21"/>
-        </w:rPr>
-        <w:t>-child</w:t>
+        <w:t>li:first-child</w:t>
       </w:r>
       <w:proofErr w:type="spellEnd"/>
       <w:r>
@@ -3180,7 +2906,6 @@
         </w:rPr>
         <w:t xml:space="preserve"> </w:t>
       </w:r>
-      <w:proofErr w:type="gramStart"/>
       <w:r>
         <w:rPr>
           <w:rFonts w:ascii="Consolas" w:eastAsia="굴림" w:hAnsi="Consolas" w:cs="굴림"/>
@@ -3199,18 +2924,7 @@
           <w:sz w:val="21"/>
           <w:szCs w:val="21"/>
         </w:rPr>
-        <w:t>;  --</w:t>
-      </w:r>
-      <w:proofErr w:type="gramEnd"/>
-      <w:r>
-        <w:rPr>
-          <w:rFonts w:ascii="Consolas" w:eastAsia="굴림" w:hAnsi="Consolas" w:cs="굴림"/>
-          <w:color w:val="D4D4D4"/>
-          <w:kern w:val="0"/>
-          <w:sz w:val="21"/>
-          <w:szCs w:val="21"/>
-        </w:rPr>
-        <w:t xml:space="preserve"> </w:t>
+        <w:t xml:space="preserve">;  -- </w:t>
       </w:r>
       <w:r>
         <w:rPr>
@@ -3489,7 +3203,6 @@
         <w:t xml:space="preserve"> </w:t>
       </w:r>
       <w:proofErr w:type="spellStart"/>
-      <w:proofErr w:type="gramStart"/>
       <w:r>
         <w:rPr>
           <w:rFonts w:ascii="Consolas" w:eastAsia="굴림" w:hAnsi="Consolas" w:cs="굴림"/>
@@ -3498,18 +3211,7 @@
           <w:sz w:val="21"/>
           <w:szCs w:val="21"/>
         </w:rPr>
-        <w:t>li:last</w:t>
-      </w:r>
-      <w:proofErr w:type="gramEnd"/>
-      <w:r>
-        <w:rPr>
-          <w:rFonts w:ascii="Consolas" w:eastAsia="굴림" w:hAnsi="Consolas" w:cs="굴림"/>
-          <w:color w:val="D7BA7D"/>
-          <w:kern w:val="0"/>
-          <w:sz w:val="21"/>
-          <w:szCs w:val="21"/>
-        </w:rPr>
-        <w:t>-child</w:t>
+        <w:t>li:last-child</w:t>
       </w:r>
       <w:proofErr w:type="spellEnd"/>
       <w:r>
@@ -3639,40 +3341,18 @@
           <w:sz w:val="21"/>
           <w:szCs w:val="21"/>
         </w:rPr>
-        <w:t>10</w:t>
-      </w:r>
-      <w:proofErr w:type="gramStart"/>
-      <w:r>
-        <w:rPr>
-          <w:rFonts w:ascii="Consolas" w:eastAsia="굴림" w:hAnsi="Consolas" w:cs="굴림"/>
-          <w:color w:val="B5CEA8"/>
-          <w:kern w:val="0"/>
-          <w:sz w:val="21"/>
-          <w:szCs w:val="21"/>
-        </w:rPr>
-        <w:t>px</w:t>
-      </w:r>
-      <w:proofErr w:type="spellEnd"/>
-      <w:r>
-        <w:rPr>
-          <w:rFonts w:ascii="Consolas" w:eastAsia="굴림" w:hAnsi="Consolas" w:cs="굴림"/>
-          <w:color w:val="D4D4D4"/>
-          <w:kern w:val="0"/>
-          <w:sz w:val="21"/>
-          <w:szCs w:val="21"/>
-        </w:rPr>
-        <w:t>;  --</w:t>
-      </w:r>
-      <w:proofErr w:type="gramEnd"/>
-      <w:r>
-        <w:rPr>
-          <w:rFonts w:ascii="Consolas" w:eastAsia="굴림" w:hAnsi="Consolas" w:cs="굴림"/>
-          <w:color w:val="D4D4D4"/>
-          <w:kern w:val="0"/>
-          <w:sz w:val="21"/>
-          <w:szCs w:val="21"/>
-        </w:rPr>
-        <w:t xml:space="preserve"> </w:t>
+        <w:t>10px</w:t>
+      </w:r>
+      <w:proofErr w:type="spellEnd"/>
+      <w:r>
+        <w:rPr>
+          <w:rFonts w:ascii="Consolas" w:eastAsia="굴림" w:hAnsi="Consolas" w:cs="굴림"/>
+          <w:color w:val="D4D4D4"/>
+          <w:kern w:val="0"/>
+          <w:sz w:val="21"/>
+          <w:szCs w:val="21"/>
+        </w:rPr>
+        <w:t xml:space="preserve">;  -- </w:t>
       </w:r>
       <w:r>
         <w:rPr>
@@ -3885,19 +3565,173 @@
         <w:t>        }</w:t>
       </w:r>
     </w:p>
-    <w:p>
-      <w:pPr>
-        <w:rPr>
-          <w:rFonts w:hint="eastAsia"/>
-        </w:rPr>
-      </w:pPr>
-    </w:p>
-    <w:p>
-      <w:pPr>
-        <w:rPr>
-          <w:rFonts w:hint="eastAsia"/>
-        </w:rPr>
-      </w:pPr>
+    <w:p/>
+    <w:p>
+      <w:r>
+        <w:rPr>
+          <w:rFonts w:hint="eastAsia"/>
+        </w:rPr>
+        <w:t>2</w:t>
+      </w:r>
+      <w:r>
+        <w:t>202-0</w:t>
+      </w:r>
+      <w:r>
+        <w:t>2</w:t>
+      </w:r>
+      <w:r>
+        <w:t>-</w:t>
+      </w:r>
+      <w:r>
+        <w:t>0</w:t>
+      </w:r>
+      <w:r>
+        <w:t>3</w:t>
+      </w:r>
+    </w:p>
+    <w:p>
+      <w:r>
+        <w:t>9</w:t>
+      </w:r>
+      <w:r>
+        <w:rPr>
+          <w:rFonts w:hint="eastAsia"/>
+        </w:rPr>
+        <w:t>강.</w:t>
+      </w:r>
+      <w:r>
+        <w:t xml:space="preserve"> </w:t>
+      </w:r>
+      <w:proofErr w:type="spellStart"/>
+      <w:r>
+        <w:t>css</w:t>
+      </w:r>
+      <w:proofErr w:type="spellEnd"/>
+      <w:r>
+        <w:rPr>
+          <w:rFonts w:hint="eastAsia"/>
+        </w:rPr>
+        <w:t xml:space="preserve"> 기본 </w:t>
+      </w:r>
+      <w:r>
+        <w:t>4</w:t>
+      </w:r>
+    </w:p>
+    <w:p>
+      <w:pPr>
+        <w:pStyle w:val="a4"/>
+        <w:numPr>
+          <w:ilvl w:val="0"/>
+          <w:numId w:val="2"/>
+        </w:numPr>
+        <w:ind w:leftChars="0"/>
+      </w:pPr>
+      <w:r>
+        <w:rPr>
+          <w:rFonts w:hint="eastAsia"/>
+        </w:rPr>
+        <w:t xml:space="preserve">문자 </w:t>
+      </w:r>
+      <w:proofErr w:type="spellStart"/>
+      <w:r>
+        <w:rPr>
+          <w:rFonts w:hint="eastAsia"/>
+        </w:rPr>
+        <w:t>선택자</w:t>
+      </w:r>
+      <w:proofErr w:type="spellEnd"/>
+      <w:r>
+        <w:rPr>
+          <w:rFonts w:hint="eastAsia"/>
+        </w:rPr>
+        <w:t xml:space="preserve"> </w:t>
+      </w:r>
+      <w:r>
+        <w:t xml:space="preserve">: </w:t>
+      </w:r>
+      <w:r>
+        <w:rPr>
+          <w:rFonts w:hint="eastAsia"/>
+        </w:rPr>
+        <w:t xml:space="preserve">특정 문자 또는 문자열을 선택하여 </w:t>
+      </w:r>
+      <w:proofErr w:type="spellStart"/>
+      <w:r>
+        <w:t>css</w:t>
+      </w:r>
+      <w:proofErr w:type="spellEnd"/>
+      <w:r>
+        <w:rPr>
+          <w:rFonts w:hint="eastAsia"/>
+        </w:rPr>
+        <w:t>속성을 설정 할 수 있다.</w:t>
+      </w:r>
+    </w:p>
+    <w:p/>
+    <w:p>
+      <w:pPr>
+        <w:pStyle w:val="a4"/>
+        <w:numPr>
+          <w:ilvl w:val="0"/>
+          <w:numId w:val="2"/>
+        </w:numPr>
+        <w:ind w:leftChars="0"/>
+        <w:rPr>
+          <w:rFonts w:hint="eastAsia"/>
+        </w:rPr>
+      </w:pPr>
+      <w:r>
+        <w:rPr>
+          <w:rFonts w:hint="eastAsia"/>
+        </w:rPr>
+        <w:t xml:space="preserve">링크 </w:t>
+      </w:r>
+      <w:proofErr w:type="spellStart"/>
+      <w:r>
+        <w:rPr>
+          <w:rFonts w:hint="eastAsia"/>
+        </w:rPr>
+        <w:t>선택자</w:t>
+      </w:r>
+      <w:proofErr w:type="spellEnd"/>
+      <w:r>
+        <w:rPr>
+          <w:rFonts w:hint="eastAsia"/>
+        </w:rPr>
+        <w:t xml:space="preserve"> </w:t>
+      </w:r>
+      <w:r>
+        <w:t xml:space="preserve">: </w:t>
+      </w:r>
+      <w:r>
+        <w:rPr>
+          <w:rFonts w:hint="eastAsia"/>
+        </w:rPr>
+        <w:t>문서에서 링크(</w:t>
+      </w:r>
+      <w:proofErr w:type="spellStart"/>
+      <w:r>
+        <w:t>href</w:t>
+      </w:r>
+      <w:proofErr w:type="spellEnd"/>
+      <w:r>
+        <w:t>)</w:t>
+      </w:r>
+      <w:r>
+        <w:rPr>
+          <w:rFonts w:hint="eastAsia"/>
+        </w:rPr>
+        <w:t>되어 있는 문자를 선택하여</w:t>
+      </w:r>
+      <w:r>
+        <w:t>, CSS</w:t>
+      </w:r>
+      <w:r>
+        <w:rPr>
+          <w:rFonts w:hint="eastAsia"/>
+        </w:rPr>
+        <w:t>속성을 설정 할 수 있다.</w:t>
+      </w:r>
     </w:p>
     <w:sectPr>
       <w:pgSz w:w="11906" w:h="16838"/>
@@ -4777,7 +4611,7 @@
   <w:style w:type="paragraph" w:default="1" w:styleId="a">
     <w:name w:val="Normal"/>
     <w:qFormat/>
-    <w:rsid w:val="007D6F60"/>
+    <w:rsid w:val="00605F29"/>
     <w:pPr>
       <w:widowControl w:val="0"/>
       <w:wordWrap w:val="0"/>

</xml_diff>

<commit_message>
10강. css 속성 1 ( CSS3 단위 )
</commit_message>
<xml_diff>
--- a/html-css 강의.docx
+++ b/html-css 강의.docx
@@ -221,6 +221,7 @@
       <w:pPr>
         <w:ind w:left="105"/>
       </w:pPr>
+      <w:proofErr w:type="gramStart"/>
       <w:r>
         <w:rPr>
           <w:rFonts w:hint="eastAsia"/>
@@ -228,7 +229,11 @@
         <w:t>h</w:t>
       </w:r>
       <w:r>
-        <w:t xml:space="preserve">ttp : </w:t>
+        <w:t>ttp :</w:t>
+      </w:r>
+      <w:proofErr w:type="gramEnd"/>
+      <w:r>
+        <w:t xml:space="preserve"> </w:t>
       </w:r>
       <w:r>
         <w:rPr>
@@ -241,6 +246,7 @@
       <w:pPr>
         <w:ind w:left="105"/>
       </w:pPr>
+      <w:proofErr w:type="gramStart"/>
       <w:r>
         <w:rPr>
           <w:rFonts w:hint="eastAsia"/>
@@ -248,7 +254,11 @@
         <w:t>F</w:t>
       </w:r>
       <w:r>
-        <w:t xml:space="preserve">TP : </w:t>
+        <w:t>TP :</w:t>
+      </w:r>
+      <w:proofErr w:type="gramEnd"/>
+      <w:r>
+        <w:t xml:space="preserve"> </w:t>
       </w:r>
       <w:r>
         <w:rPr>
@@ -270,6 +280,7 @@
       <w:r>
         <w:t xml:space="preserve">MTP, </w:t>
       </w:r>
+      <w:proofErr w:type="gramStart"/>
       <w:r>
         <w:rPr>
           <w:rFonts w:hint="eastAsia"/>
@@ -277,7 +288,11 @@
         <w:t>P</w:t>
       </w:r>
       <w:r>
-        <w:t xml:space="preserve">OP : </w:t>
+        <w:t>OP :</w:t>
+      </w:r>
+      <w:proofErr w:type="gramEnd"/>
+      <w:r>
+        <w:t xml:space="preserve"> </w:t>
       </w:r>
       <w:r>
         <w:rPr>
@@ -290,6 +305,7 @@
       <w:pPr>
         <w:ind w:left="105"/>
       </w:pPr>
+      <w:proofErr w:type="gramStart"/>
       <w:r>
         <w:rPr>
           <w:rFonts w:hint="eastAsia"/>
@@ -297,7 +313,11 @@
         <w:t>D</w:t>
       </w:r>
       <w:r>
-        <w:t xml:space="preserve">HCP : </w:t>
+        <w:t>HCP :</w:t>
+      </w:r>
+      <w:proofErr w:type="gramEnd"/>
+      <w:r>
+        <w:t xml:space="preserve"> </w:t>
       </w:r>
       <w:r>
         <w:rPr>
@@ -324,6 +344,7 @@
       <w:pPr>
         <w:ind w:left="105"/>
       </w:pPr>
+      <w:proofErr w:type="gramStart"/>
       <w:r>
         <w:rPr>
           <w:rFonts w:hint="eastAsia"/>
@@ -331,7 +352,11 @@
         <w:t>P</w:t>
       </w:r>
       <w:r>
-        <w:t xml:space="preserve">ort : </w:t>
+        <w:t>ort :</w:t>
+      </w:r>
+      <w:proofErr w:type="gramEnd"/>
+      <w:r>
+        <w:t xml:space="preserve"> </w:t>
       </w:r>
       <w:r>
         <w:rPr>
@@ -395,13 +420,24 @@
         <w:t>w</w:t>
       </w:r>
       <w:r>
-        <w:t xml:space="preserve">orld wide web) </w:t>
-      </w:r>
-      <w:r>
-        <w:rPr>
-          <w:rFonts w:hint="eastAsia"/>
-        </w:rPr>
-        <w:t xml:space="preserve">에 사용되는 문서를 만드는 것이 </w:t>
+        <w:t>orld wide web</w:t>
+      </w:r>
+      <w:proofErr w:type="gramStart"/>
+      <w:r>
+        <w:t xml:space="preserve">) </w:t>
+      </w:r>
+      <w:r>
+        <w:rPr>
+          <w:rFonts w:hint="eastAsia"/>
+        </w:rPr>
+        <w:t>에</w:t>
+      </w:r>
+      <w:proofErr w:type="gramEnd"/>
+      <w:r>
+        <w:rPr>
+          <w:rFonts w:hint="eastAsia"/>
+        </w:rPr>
+        <w:t xml:space="preserve"> 사용되는 문서를 만드는 것이 </w:t>
       </w:r>
       <w:r>
         <w:t>html</w:t>
@@ -484,6 +520,7 @@
         <w:t>&lt;</w:t>
       </w:r>
       <w:proofErr w:type="spellStart"/>
+      <w:proofErr w:type="gramStart"/>
       <w:r>
         <w:rPr>
           <w:rFonts w:hint="eastAsia"/>
@@ -495,7 +532,11 @@
       </w:r>
       <w:proofErr w:type="spellEnd"/>
       <w:r>
-        <w:t xml:space="preserve"> /&gt; : </w:t>
+        <w:t xml:space="preserve"> /</w:t>
+      </w:r>
+      <w:proofErr w:type="gramEnd"/>
+      <w:r>
+        <w:t xml:space="preserve">&gt; : </w:t>
       </w:r>
       <w:r>
         <w:rPr>
@@ -584,7 +625,15 @@
       </w:r>
       <w:proofErr w:type="spellEnd"/>
       <w:r>
-        <w:t xml:space="preserve">=”000”&gt; : </w:t>
+        <w:t>=”000”</w:t>
+      </w:r>
+      <w:proofErr w:type="gramStart"/>
+      <w:r>
+        <w:t>&gt; :</w:t>
+      </w:r>
+      <w:proofErr w:type="gramEnd"/>
+      <w:r>
+        <w:t xml:space="preserve"> </w:t>
       </w:r>
       <w:r>
         <w:rPr>
@@ -654,7 +703,15 @@
     <w:p/>
     <w:p>
       <w:r>
-        <w:t xml:space="preserve">_blank : </w:t>
+        <w:t>_</w:t>
+      </w:r>
+      <w:proofErr w:type="gramStart"/>
+      <w:r>
+        <w:t>blank :</w:t>
+      </w:r>
+      <w:proofErr w:type="gramEnd"/>
+      <w:r>
+        <w:t xml:space="preserve"> </w:t>
       </w:r>
       <w:r>
         <w:rPr>
@@ -670,8 +727,13 @@
         </w:rPr>
         <w:t>_</w:t>
       </w:r>
-      <w:r>
-        <w:t xml:space="preserve">self : </w:t>
+      <w:proofErr w:type="gramStart"/>
+      <w:r>
+        <w:t>self :</w:t>
+      </w:r>
+      <w:proofErr w:type="gramEnd"/>
+      <w:r>
+        <w:t xml:space="preserve"> </w:t>
       </w:r>
       <w:r>
         <w:rPr>
@@ -683,7 +745,15 @@
     <w:p/>
     <w:p>
       <w:r>
-        <w:t xml:space="preserve">&lt;tr&gt; : </w:t>
+        <w:t>&lt;tr</w:t>
+      </w:r>
+      <w:proofErr w:type="gramStart"/>
+      <w:r>
+        <w:t>&gt; :</w:t>
+      </w:r>
+      <w:proofErr w:type="gramEnd"/>
+      <w:r>
+        <w:t xml:space="preserve"> </w:t>
       </w:r>
       <w:r>
         <w:rPr>
@@ -700,7 +770,15 @@
         <w:t>&lt;t</w:t>
       </w:r>
       <w:r>
-        <w:t xml:space="preserve">d&gt; : </w:t>
+        <w:t>d</w:t>
+      </w:r>
+      <w:proofErr w:type="gramStart"/>
+      <w:r>
+        <w:t>&gt; :</w:t>
+      </w:r>
+      <w:proofErr w:type="gramEnd"/>
+      <w:r>
+        <w:t xml:space="preserve"> </w:t>
       </w:r>
       <w:r>
         <w:rPr>
@@ -735,7 +813,15 @@
         <w:t>합치려는 열의 수</w:t>
       </w:r>
       <w:r>
-        <w:t xml:space="preserve">”&gt; : </w:t>
+        <w:t>”</w:t>
+      </w:r>
+      <w:proofErr w:type="gramStart"/>
+      <w:r>
+        <w:t>&gt; :</w:t>
+      </w:r>
+      <w:proofErr w:type="gramEnd"/>
+      <w:r>
+        <w:t xml:space="preserve"> </w:t>
       </w:r>
       <w:r>
         <w:rPr>
@@ -775,7 +861,15 @@
         <w:t>합치려는 행의 수</w:t>
       </w:r>
       <w:r>
-        <w:t xml:space="preserve">”&gt; : </w:t>
+        <w:t>”</w:t>
+      </w:r>
+      <w:proofErr w:type="gramStart"/>
+      <w:r>
+        <w:t>&gt; :</w:t>
+      </w:r>
+      <w:proofErr w:type="gramEnd"/>
+      <w:r>
+        <w:t xml:space="preserve"> </w:t>
       </w:r>
       <w:r>
         <w:rPr>
@@ -840,7 +934,15 @@
         <w:t>&lt;d</w:t>
       </w:r>
       <w:r>
-        <w:t xml:space="preserve">iv&gt; : </w:t>
+        <w:t>iv</w:t>
+      </w:r>
+      <w:proofErr w:type="gramStart"/>
+      <w:r>
+        <w:t>&gt; :</w:t>
+      </w:r>
+      <w:proofErr w:type="gramEnd"/>
+      <w:r>
+        <w:t xml:space="preserve"> </w:t>
       </w:r>
       <w:r>
         <w:rPr>
@@ -851,7 +953,15 @@
     </w:p>
     <w:p>
       <w:r>
-        <w:t xml:space="preserve">&lt;span&gt; : </w:t>
+        <w:t>&lt;span</w:t>
+      </w:r>
+      <w:proofErr w:type="gramStart"/>
+      <w:r>
+        <w:t>&gt; :</w:t>
+      </w:r>
+      <w:proofErr w:type="gramEnd"/>
+      <w:r>
+        <w:t xml:space="preserve"> </w:t>
       </w:r>
       <w:r>
         <w:rPr>
@@ -1011,6 +1121,7 @@
         <w:t xml:space="preserve">-1. </w:t>
       </w:r>
       <w:proofErr w:type="spellStart"/>
+      <w:proofErr w:type="gramStart"/>
       <w:r>
         <w:rPr>
           <w:rFonts w:hint="eastAsia"/>
@@ -1025,7 +1136,11 @@
         <w:t xml:space="preserve"> </w:t>
       </w:r>
       <w:r>
-        <w:t xml:space="preserve">: </w:t>
+        <w:t>:</w:t>
+      </w:r>
+      <w:proofErr w:type="gramEnd"/>
+      <w:r>
+        <w:t xml:space="preserve"> </w:t>
       </w:r>
       <w:r>
         <w:rPr>
@@ -1052,6 +1167,7 @@
         <w:t xml:space="preserve">Tag </w:t>
       </w:r>
       <w:proofErr w:type="spellStart"/>
+      <w:proofErr w:type="gramStart"/>
       <w:r>
         <w:rPr>
           <w:rFonts w:hint="eastAsia"/>
@@ -1066,7 +1182,11 @@
         <w:t xml:space="preserve"> </w:t>
       </w:r>
       <w:r>
-        <w:t xml:space="preserve">: </w:t>
+        <w:t>:</w:t>
+      </w:r>
+      <w:proofErr w:type="gramEnd"/>
+      <w:r>
+        <w:t xml:space="preserve"> </w:t>
       </w:r>
       <w:r>
         <w:rPr>
@@ -1099,8 +1219,13 @@
         </w:rPr>
         <w:t xml:space="preserve">태그 </w:t>
       </w:r>
-      <w:r>
-        <w:t xml:space="preserve">{ Background-color: </w:t>
+      <w:proofErr w:type="gramStart"/>
+      <w:r>
+        <w:t>{ Background</w:t>
+      </w:r>
+      <w:proofErr w:type="gramEnd"/>
+      <w:r>
+        <w:t xml:space="preserve">-color: </w:t>
       </w:r>
       <w:r>
         <w:rPr>
@@ -1145,8 +1270,13 @@
         </w:rPr>
         <w:t xml:space="preserve">태그 </w:t>
       </w:r>
-      <w:r>
-        <w:t xml:space="preserve">{ Color: </w:t>
+      <w:proofErr w:type="gramStart"/>
+      <w:r>
+        <w:t>{ Color</w:t>
+      </w:r>
+      <w:proofErr w:type="gramEnd"/>
+      <w:r>
+        <w:t xml:space="preserve">: </w:t>
       </w:r>
       <w:r>
         <w:rPr>
@@ -1191,9 +1321,11 @@
         </w:rPr>
         <w:t xml:space="preserve">태그 </w:t>
       </w:r>
+      <w:proofErr w:type="gramStart"/>
       <w:r>
         <w:t>{ Border</w:t>
       </w:r>
+      <w:proofErr w:type="gramEnd"/>
       <w:r>
         <w:t>:</w:t>
       </w:r>
@@ -1270,8 +1402,13 @@
         </w:rPr>
         <w:t xml:space="preserve">태그 </w:t>
       </w:r>
-      <w:r>
-        <w:t>{ Border: 1</w:t>
+      <w:proofErr w:type="gramStart"/>
+      <w:r>
+        <w:t>{ Border</w:t>
+      </w:r>
+      <w:proofErr w:type="gramEnd"/>
+      <w:r>
+        <w:t>: 1</w:t>
       </w:r>
       <w:r>
         <w:rPr>
@@ -1322,6 +1459,7 @@
         </w:rPr>
         <w:t xml:space="preserve">태그 </w:t>
       </w:r>
+      <w:proofErr w:type="gramStart"/>
       <w:r>
         <w:t xml:space="preserve">{ </w:t>
       </w:r>
@@ -1332,7 +1470,11 @@
         <w:t>f</w:t>
       </w:r>
       <w:r>
-        <w:t xml:space="preserve">ont-weight: </w:t>
+        <w:t>ont</w:t>
+      </w:r>
+      <w:proofErr w:type="gramEnd"/>
+      <w:r>
+        <w:t xml:space="preserve">-weight: </w:t>
       </w:r>
       <w:r>
         <w:t>bold</w:t>
@@ -1387,6 +1529,7 @@
         <w:t xml:space="preserve">-3. * </w:t>
       </w:r>
       <w:proofErr w:type="spellStart"/>
+      <w:proofErr w:type="gramStart"/>
       <w:r>
         <w:rPr>
           <w:rFonts w:hint="eastAsia"/>
@@ -1401,7 +1544,11 @@
         <w:t xml:space="preserve"> </w:t>
       </w:r>
       <w:r>
-        <w:t xml:space="preserve">: </w:t>
+        <w:t>:</w:t>
+      </w:r>
+      <w:proofErr w:type="gramEnd"/>
+      <w:r>
+        <w:t xml:space="preserve"> </w:t>
       </w:r>
       <w:r>
         <w:rPr>
@@ -1547,8 +1694,13 @@
         <w:t xml:space="preserve">와 </w:t>
       </w:r>
       <w:r>
-        <w:t>class(.) :</w:t>
-      </w:r>
+        <w:t>class</w:t>
+      </w:r>
+      <w:proofErr w:type="gramStart"/>
+      <w:r>
+        <w:t>(.) :</w:t>
+      </w:r>
+      <w:proofErr w:type="gramEnd"/>
       <w:r>
         <w:rPr>
           <w:rFonts w:hint="eastAsia"/>
@@ -1624,6 +1776,7 @@
         <w:t xml:space="preserve">속성 </w:t>
       </w:r>
       <w:proofErr w:type="spellStart"/>
+      <w:proofErr w:type="gramStart"/>
       <w:r>
         <w:rPr>
           <w:rFonts w:hint="eastAsia"/>
@@ -1638,7 +1791,11 @@
         <w:t xml:space="preserve"> </w:t>
       </w:r>
       <w:r>
-        <w:t xml:space="preserve">: </w:t>
+        <w:t>:</w:t>
+      </w:r>
+      <w:proofErr w:type="gramEnd"/>
+      <w:r>
+        <w:t xml:space="preserve"> </w:t>
       </w:r>
       <w:r>
         <w:rPr>
@@ -1693,6 +1850,7 @@
       <w:pPr>
         <w:ind w:left="660"/>
       </w:pPr>
+      <w:proofErr w:type="gramStart"/>
       <w:r>
         <w:rPr>
           <w:rFonts w:hint="eastAsia"/>
@@ -1700,7 +1858,11 @@
         <w:t xml:space="preserve">이름 </w:t>
       </w:r>
       <w:r>
-        <w:t>: &lt;input type=”text”/&gt; &lt;</w:t>
+        <w:t>:</w:t>
+      </w:r>
+      <w:proofErr w:type="gramEnd"/>
+      <w:r>
+        <w:t xml:space="preserve"> &lt;input type=”text”/&gt; &lt;</w:t>
       </w:r>
       <w:proofErr w:type="spellStart"/>
       <w:r>
@@ -1718,6 +1880,7 @@
       <w:pPr>
         <w:ind w:left="660"/>
       </w:pPr>
+      <w:proofErr w:type="gramStart"/>
       <w:r>
         <w:rPr>
           <w:rFonts w:hint="eastAsia"/>
@@ -1725,7 +1888,11 @@
         <w:t>아이디</w:t>
       </w:r>
       <w:r>
-        <w:t xml:space="preserve"> : </w:t>
+        <w:t xml:space="preserve"> :</w:t>
+      </w:r>
+      <w:proofErr w:type="gramEnd"/>
+      <w:r>
+        <w:t xml:space="preserve"> </w:t>
       </w:r>
       <w:r>
         <w:t>&lt;</w:t>
@@ -1752,6 +1919,7 @@
       <w:pPr>
         <w:ind w:left="660"/>
       </w:pPr>
+      <w:proofErr w:type="gramStart"/>
       <w:r>
         <w:rPr>
           <w:rFonts w:hint="eastAsia"/>
@@ -1759,7 +1927,11 @@
         <w:t xml:space="preserve">비밀번호 </w:t>
       </w:r>
       <w:r>
-        <w:t xml:space="preserve">: </w:t>
+        <w:t>:</w:t>
+      </w:r>
+      <w:proofErr w:type="gramEnd"/>
+      <w:r>
+        <w:t xml:space="preserve"> </w:t>
       </w:r>
       <w:r>
         <w:t>&lt;input type=”password” /&gt; &lt;</w:t>
@@ -1777,6 +1949,7 @@
       <w:pPr>
         <w:ind w:left="660"/>
       </w:pPr>
+      <w:proofErr w:type="gramStart"/>
       <w:r>
         <w:rPr>
           <w:rFonts w:hint="eastAsia"/>
@@ -1784,7 +1957,11 @@
         <w:t xml:space="preserve">전화번호 </w:t>
       </w:r>
       <w:r>
-        <w:t xml:space="preserve">: </w:t>
+        <w:t>:</w:t>
+      </w:r>
+      <w:proofErr w:type="gramEnd"/>
+      <w:r>
+        <w:t xml:space="preserve"> </w:t>
       </w:r>
       <w:r>
         <w:t>&lt;input type=”</w:t>
@@ -1875,10 +2052,12 @@
         <w:tab/>
       </w:r>
       <w:proofErr w:type="spellStart"/>
+      <w:proofErr w:type="gramStart"/>
       <w:r>
         <w:t>Color:orange</w:t>
       </w:r>
       <w:proofErr w:type="spellEnd"/>
+      <w:proofErr w:type="gramEnd"/>
       <w:r>
         <w:t>;</w:t>
       </w:r>
@@ -2074,6 +2253,7 @@
         <w:t xml:space="preserve">후손 및 자손 </w:t>
       </w:r>
       <w:proofErr w:type="spellStart"/>
+      <w:proofErr w:type="gramStart"/>
       <w:r>
         <w:rPr>
           <w:rFonts w:hint="eastAsia"/>
@@ -2088,7 +2268,11 @@
         <w:t xml:space="preserve"> </w:t>
       </w:r>
       <w:r>
-        <w:t xml:space="preserve">: </w:t>
+        <w:t>:</w:t>
+      </w:r>
+      <w:proofErr w:type="gramEnd"/>
+      <w:r>
+        <w:t xml:space="preserve"> </w:t>
       </w:r>
       <w:r>
         <w:rPr>
@@ -2111,6 +2295,7 @@
       <w:pPr>
         <w:ind w:left="465"/>
       </w:pPr>
+      <w:proofErr w:type="gramStart"/>
       <w:r>
         <w:rPr>
           <w:rFonts w:hint="eastAsia"/>
@@ -2118,7 +2303,11 @@
         <w:t xml:space="preserve">후손 </w:t>
       </w:r>
       <w:r>
-        <w:t>: ex) div li {</w:t>
+        <w:t>:</w:t>
+      </w:r>
+      <w:proofErr w:type="gramEnd"/>
+      <w:r>
+        <w:t xml:space="preserve"> ex) div li {</w:t>
       </w:r>
     </w:p>
     <w:p>
@@ -2133,9 +2322,14 @@
       </w:r>
       <w:proofErr w:type="spellStart"/>
       <w:r>
-        <w:t>Background-color:red</w:t>
-      </w:r>
-      <w:proofErr w:type="spellEnd"/>
+        <w:t>Background-</w:t>
+      </w:r>
+      <w:proofErr w:type="gramStart"/>
+      <w:r>
+        <w:t>color:red</w:t>
+      </w:r>
+      <w:proofErr w:type="spellEnd"/>
+      <w:proofErr w:type="gramEnd"/>
       <w:r>
         <w:t>;</w:t>
       </w:r>
@@ -2201,16 +2395,24 @@
         <w:t>(</w:t>
       </w:r>
       <w:r>
-        <w:t>&gt;)</w:t>
-      </w:r>
-      <w:r>
-        <w:rPr>
-          <w:rFonts w:hint="eastAsia"/>
-        </w:rPr>
-        <w:t xml:space="preserve"> </w:t>
-      </w:r>
-      <w:r>
-        <w:t xml:space="preserve">: </w:t>
+        <w:t>&gt;</w:t>
+      </w:r>
+      <w:proofErr w:type="gramStart"/>
+      <w:r>
+        <w:t>)</w:t>
+      </w:r>
+      <w:r>
+        <w:rPr>
+          <w:rFonts w:hint="eastAsia"/>
+        </w:rPr>
+        <w:t xml:space="preserve"> </w:t>
+      </w:r>
+      <w:r>
+        <w:t>:</w:t>
+      </w:r>
+      <w:proofErr w:type="gramEnd"/>
+      <w:r>
+        <w:t xml:space="preserve"> </w:t>
       </w:r>
       <w:r>
         <w:rPr>
@@ -2237,9 +2439,14 @@
       </w:r>
       <w:proofErr w:type="spellStart"/>
       <w:r>
-        <w:t>Font-weight:bold</w:t>
-      </w:r>
-      <w:proofErr w:type="spellEnd"/>
+        <w:t>Font-</w:t>
+      </w:r>
+      <w:proofErr w:type="gramStart"/>
+      <w:r>
+        <w:t>weight:bold</w:t>
+      </w:r>
+      <w:proofErr w:type="spellEnd"/>
+      <w:proofErr w:type="gramEnd"/>
       <w:r>
         <w:t>;</w:t>
       </w:r>
@@ -2258,10 +2465,12 @@
         <w:t xml:space="preserve">  </w:t>
       </w:r>
       <w:proofErr w:type="spellStart"/>
+      <w:proofErr w:type="gramStart"/>
       <w:r>
         <w:t>Color:yellow</w:t>
       </w:r>
       <w:proofErr w:type="spellEnd"/>
+      <w:proofErr w:type="gramEnd"/>
       <w:r>
         <w:t>;</w:t>
       </w:r>
@@ -2299,6 +2508,7 @@
         <w:t xml:space="preserve">동위 </w:t>
       </w:r>
       <w:proofErr w:type="spellStart"/>
+      <w:proofErr w:type="gramStart"/>
       <w:r>
         <w:rPr>
           <w:rFonts w:hint="eastAsia"/>
@@ -2313,7 +2523,11 @@
         <w:t xml:space="preserve"> </w:t>
       </w:r>
       <w:r>
-        <w:t xml:space="preserve">: </w:t>
+        <w:t>:</w:t>
+      </w:r>
+      <w:proofErr w:type="gramEnd"/>
+      <w:r>
+        <w:t xml:space="preserve"> </w:t>
       </w:r>
       <w:r>
         <w:rPr>
@@ -2335,8 +2549,13 @@
       <w:pPr>
         <w:ind w:left="1600"/>
       </w:pPr>
-      <w:r>
-        <w:t xml:space="preserve">+ : </w:t>
+      <w:proofErr w:type="gramStart"/>
+      <w:r>
+        <w:t>+ :</w:t>
+      </w:r>
+      <w:proofErr w:type="gramEnd"/>
+      <w:r>
+        <w:t xml:space="preserve"> </w:t>
       </w:r>
       <w:r>
         <w:rPr>
@@ -2363,6 +2582,7 @@
       <w:pPr>
         <w:ind w:left="1600"/>
       </w:pPr>
+      <w:proofErr w:type="gramStart"/>
       <w:r>
         <w:rPr>
           <w:rFonts w:hint="eastAsia"/>
@@ -2370,7 +2590,11 @@
         <w:t>~</w:t>
       </w:r>
       <w:r>
-        <w:t xml:space="preserve"> : </w:t>
+        <w:t xml:space="preserve"> :</w:t>
+      </w:r>
+      <w:proofErr w:type="gramEnd"/>
+      <w:r>
+        <w:t xml:space="preserve"> </w:t>
       </w:r>
       <w:r>
         <w:rPr>
@@ -2444,6 +2668,7 @@
         </w:numPr>
         <w:ind w:leftChars="0"/>
       </w:pPr>
+      <w:proofErr w:type="gramStart"/>
       <w:r>
         <w:rPr>
           <w:rFonts w:hint="eastAsia"/>
@@ -2457,7 +2682,11 @@
         <w:t xml:space="preserve"> </w:t>
       </w:r>
       <w:r>
-        <w:t xml:space="preserve">: </w:t>
+        <w:t>:</w:t>
+      </w:r>
+      <w:proofErr w:type="gramEnd"/>
+      <w:r>
+        <w:t xml:space="preserve"> </w:t>
       </w:r>
       <w:r>
         <w:rPr>
@@ -2479,10 +2708,12 @@
         <w:t xml:space="preserve">Ex) </w:t>
       </w:r>
       <w:proofErr w:type="spellStart"/>
+      <w:proofErr w:type="gramStart"/>
       <w:r>
         <w:t>li:hover</w:t>
       </w:r>
       <w:proofErr w:type="spellEnd"/>
+      <w:proofErr w:type="gramEnd"/>
       <w:r>
         <w:t xml:space="preserve"> {</w:t>
       </w:r>
@@ -2492,10 +2723,12 @@
         <w:ind w:left="1020" w:firstLine="580"/>
       </w:pPr>
       <w:proofErr w:type="spellStart"/>
+      <w:proofErr w:type="gramStart"/>
       <w:r>
         <w:t>Color:blue</w:t>
       </w:r>
       <w:proofErr w:type="spellEnd"/>
+      <w:proofErr w:type="gramEnd"/>
       <w:r>
         <w:t>;</w:t>
       </w:r>
@@ -2514,8 +2747,13 @@
     <w:p/>
     <w:p/>
     <w:p>
-      <w:r>
-        <w:t xml:space="preserve">Margin : </w:t>
+      <w:proofErr w:type="gramStart"/>
+      <w:r>
+        <w:t>Margin :</w:t>
+      </w:r>
+      <w:proofErr w:type="gramEnd"/>
+      <w:r>
+        <w:t xml:space="preserve"> </w:t>
       </w:r>
       <w:r>
         <w:rPr>
@@ -2535,7 +2773,15 @@
     </w:p>
     <w:p>
       <w:r>
-        <w:t xml:space="preserve">Ex) margin:0 auto;  -&gt;  </w:t>
+        <w:t xml:space="preserve">Ex) margin:0 </w:t>
+      </w:r>
+      <w:proofErr w:type="gramStart"/>
+      <w:r>
+        <w:t>auto;  -</w:t>
+      </w:r>
+      <w:proofErr w:type="gramEnd"/>
+      <w:r>
+        <w:t xml:space="preserve">&gt;  </w:t>
       </w:r>
       <w:r>
         <w:rPr>
@@ -2604,6 +2850,7 @@
         </w:numPr>
         <w:ind w:leftChars="0"/>
       </w:pPr>
+      <w:proofErr w:type="gramStart"/>
       <w:r>
         <w:rPr>
           <w:rFonts w:hint="eastAsia"/>
@@ -2611,7 +2858,11 @@
         <w:t xml:space="preserve">상태선택자 </w:t>
       </w:r>
       <w:r>
-        <w:t xml:space="preserve">: </w:t>
+        <w:t>:</w:t>
+      </w:r>
+      <w:proofErr w:type="gramEnd"/>
+      <w:r>
+        <w:t xml:space="preserve"> </w:t>
       </w:r>
       <w:r>
         <w:rPr>
@@ -2698,6 +2949,7 @@
         </w:numPr>
         <w:ind w:leftChars="0"/>
       </w:pPr>
+      <w:proofErr w:type="gramStart"/>
       <w:r>
         <w:rPr>
           <w:rFonts w:hint="eastAsia"/>
@@ -2705,7 +2957,11 @@
         <w:t xml:space="preserve">구조선택자 </w:t>
       </w:r>
       <w:r>
-        <w:t xml:space="preserve">: </w:t>
+        <w:t>:</w:t>
+      </w:r>
+      <w:proofErr w:type="gramEnd"/>
+      <w:r>
+        <w:t xml:space="preserve"> </w:t>
       </w:r>
       <w:r>
         <w:rPr>
@@ -2777,6 +3033,7 @@
         <w:t xml:space="preserve"> </w:t>
       </w:r>
       <w:proofErr w:type="spellStart"/>
+      <w:proofErr w:type="gramStart"/>
       <w:r>
         <w:rPr>
           <w:rFonts w:ascii="Consolas" w:eastAsia="굴림" w:hAnsi="Consolas" w:cs="굴림"/>
@@ -2785,7 +3042,18 @@
           <w:sz w:val="21"/>
           <w:szCs w:val="21"/>
         </w:rPr>
-        <w:t>li:first-child</w:t>
+        <w:t>li:first</w:t>
+      </w:r>
+      <w:proofErr w:type="gramEnd"/>
+      <w:r>
+        <w:rPr>
+          <w:rFonts w:ascii="Consolas" w:eastAsia="굴림" w:hAnsi="Consolas" w:cs="굴림"/>
+          <w:color w:val="D7BA7D"/>
+          <w:kern w:val="0"/>
+          <w:sz w:val="21"/>
+          <w:szCs w:val="21"/>
+        </w:rPr>
+        <w:t>-child</w:t>
       </w:r>
       <w:proofErr w:type="spellEnd"/>
       <w:r>
@@ -2906,6 +3174,7 @@
         </w:rPr>
         <w:t xml:space="preserve"> </w:t>
       </w:r>
+      <w:proofErr w:type="gramStart"/>
       <w:r>
         <w:rPr>
           <w:rFonts w:ascii="Consolas" w:eastAsia="굴림" w:hAnsi="Consolas" w:cs="굴림"/>
@@ -2924,7 +3193,18 @@
           <w:sz w:val="21"/>
           <w:szCs w:val="21"/>
         </w:rPr>
-        <w:t xml:space="preserve">;  -- </w:t>
+        <w:t>;  --</w:t>
+      </w:r>
+      <w:proofErr w:type="gramEnd"/>
+      <w:r>
+        <w:rPr>
+          <w:rFonts w:ascii="Consolas" w:eastAsia="굴림" w:hAnsi="Consolas" w:cs="굴림"/>
+          <w:color w:val="D4D4D4"/>
+          <w:kern w:val="0"/>
+          <w:sz w:val="21"/>
+          <w:szCs w:val="21"/>
+        </w:rPr>
+        <w:t xml:space="preserve"> </w:t>
       </w:r>
       <w:r>
         <w:rPr>
@@ -3203,6 +3483,7 @@
         <w:t xml:space="preserve"> </w:t>
       </w:r>
       <w:proofErr w:type="spellStart"/>
+      <w:proofErr w:type="gramStart"/>
       <w:r>
         <w:rPr>
           <w:rFonts w:ascii="Consolas" w:eastAsia="굴림" w:hAnsi="Consolas" w:cs="굴림"/>
@@ -3211,7 +3492,18 @@
           <w:sz w:val="21"/>
           <w:szCs w:val="21"/>
         </w:rPr>
-        <w:t>li:last-child</w:t>
+        <w:t>li:last</w:t>
+      </w:r>
+      <w:proofErr w:type="gramEnd"/>
+      <w:r>
+        <w:rPr>
+          <w:rFonts w:ascii="Consolas" w:eastAsia="굴림" w:hAnsi="Consolas" w:cs="굴림"/>
+          <w:color w:val="D7BA7D"/>
+          <w:kern w:val="0"/>
+          <w:sz w:val="21"/>
+          <w:szCs w:val="21"/>
+        </w:rPr>
+        <w:t>-child</w:t>
       </w:r>
       <w:proofErr w:type="spellEnd"/>
       <w:r>
@@ -3341,18 +3633,40 @@
           <w:sz w:val="21"/>
           <w:szCs w:val="21"/>
         </w:rPr>
-        <w:t>10px</w:t>
-      </w:r>
-      <w:proofErr w:type="spellEnd"/>
-      <w:r>
-        <w:rPr>
-          <w:rFonts w:ascii="Consolas" w:eastAsia="굴림" w:hAnsi="Consolas" w:cs="굴림"/>
-          <w:color w:val="D4D4D4"/>
-          <w:kern w:val="0"/>
-          <w:sz w:val="21"/>
-          <w:szCs w:val="21"/>
-        </w:rPr>
-        <w:t xml:space="preserve">;  -- </w:t>
+        <w:t>10</w:t>
+      </w:r>
+      <w:proofErr w:type="gramStart"/>
+      <w:r>
+        <w:rPr>
+          <w:rFonts w:ascii="Consolas" w:eastAsia="굴림" w:hAnsi="Consolas" w:cs="굴림"/>
+          <w:color w:val="B5CEA8"/>
+          <w:kern w:val="0"/>
+          <w:sz w:val="21"/>
+          <w:szCs w:val="21"/>
+        </w:rPr>
+        <w:t>px</w:t>
+      </w:r>
+      <w:proofErr w:type="spellEnd"/>
+      <w:r>
+        <w:rPr>
+          <w:rFonts w:ascii="Consolas" w:eastAsia="굴림" w:hAnsi="Consolas" w:cs="굴림"/>
+          <w:color w:val="D4D4D4"/>
+          <w:kern w:val="0"/>
+          <w:sz w:val="21"/>
+          <w:szCs w:val="21"/>
+        </w:rPr>
+        <w:t>;  --</w:t>
+      </w:r>
+      <w:proofErr w:type="gramEnd"/>
+      <w:r>
+        <w:rPr>
+          <w:rFonts w:ascii="Consolas" w:eastAsia="굴림" w:hAnsi="Consolas" w:cs="굴림"/>
+          <w:color w:val="D4D4D4"/>
+          <w:kern w:val="0"/>
+          <w:sz w:val="21"/>
+          <w:szCs w:val="21"/>
+        </w:rPr>
+        <w:t xml:space="preserve"> </w:t>
       </w:r>
       <w:r>
         <w:rPr>
@@ -3574,19 +3888,7 @@
         <w:t>2</w:t>
       </w:r>
       <w:r>
-        <w:t>202-0</w:t>
-      </w:r>
-      <w:r>
-        <w:t>2</w:t>
-      </w:r>
-      <w:r>
-        <w:t>-</w:t>
-      </w:r>
-      <w:r>
-        <w:t>0</w:t>
-      </w:r>
-      <w:r>
-        <w:t>3</w:t>
+        <w:t>202-02-03</w:t>
       </w:r>
     </w:p>
     <w:p>
@@ -3633,6 +3935,7 @@
         <w:t xml:space="preserve">문자 </w:t>
       </w:r>
       <w:proofErr w:type="spellStart"/>
+      <w:proofErr w:type="gramStart"/>
       <w:r>
         <w:rPr>
           <w:rFonts w:hint="eastAsia"/>
@@ -3647,7 +3950,11 @@
         <w:t xml:space="preserve"> </w:t>
       </w:r>
       <w:r>
-        <w:t xml:space="preserve">: </w:t>
+        <w:t>:</w:t>
+      </w:r>
+      <w:proofErr w:type="gramEnd"/>
+      <w:r>
+        <w:t xml:space="preserve"> </w:t>
       </w:r>
       <w:r>
         <w:rPr>
@@ -3676,9 +3983,6 @@
           <w:numId w:val="2"/>
         </w:numPr>
         <w:ind w:leftChars="0"/>
-        <w:rPr>
-          <w:rFonts w:hint="eastAsia"/>
-        </w:rPr>
       </w:pPr>
       <w:r>
         <w:rPr>
@@ -3687,6 +3991,7 @@
         <w:t xml:space="preserve">링크 </w:t>
       </w:r>
       <w:proofErr w:type="spellStart"/>
+      <w:proofErr w:type="gramStart"/>
       <w:r>
         <w:rPr>
           <w:rFonts w:hint="eastAsia"/>
@@ -3701,7 +4006,11 @@
         <w:t xml:space="preserve"> </w:t>
       </w:r>
       <w:r>
-        <w:t xml:space="preserve">: </w:t>
+        <w:t>:</w:t>
+      </w:r>
+      <w:proofErr w:type="gramEnd"/>
+      <w:r>
+        <w:t xml:space="preserve"> </w:t>
       </w:r>
       <w:r>
         <w:rPr>
@@ -3731,6 +4040,220 @@
           <w:rFonts w:hint="eastAsia"/>
         </w:rPr>
         <w:t>속성을 설정 할 수 있다.</w:t>
+      </w:r>
+    </w:p>
+    <w:p>
+      <w:pPr>
+        <w:pStyle w:val="a4"/>
+        <w:rPr>
+          <w:rFonts w:hint="eastAsia"/>
+        </w:rPr>
+      </w:pPr>
+    </w:p>
+    <w:p>
+      <w:r>
+        <w:rPr>
+          <w:rFonts w:hint="eastAsia"/>
+        </w:rPr>
+        <w:t>2</w:t>
+      </w:r>
+      <w:r>
+        <w:t>202-02-0</w:t>
+      </w:r>
+      <w:r>
+        <w:t>4</w:t>
+      </w:r>
+    </w:p>
+    <w:p>
+      <w:r>
+        <w:t>10</w:t>
+      </w:r>
+      <w:r>
+        <w:rPr>
+          <w:rFonts w:hint="eastAsia"/>
+        </w:rPr>
+        <w:t>강.</w:t>
+      </w:r>
+      <w:r>
+        <w:t xml:space="preserve"> </w:t>
+      </w:r>
+      <w:proofErr w:type="spellStart"/>
+      <w:r>
+        <w:t>css</w:t>
+      </w:r>
+      <w:proofErr w:type="spellEnd"/>
+      <w:r>
+        <w:rPr>
+          <w:rFonts w:hint="eastAsia"/>
+        </w:rPr>
+        <w:t xml:space="preserve"> </w:t>
+      </w:r>
+      <w:r>
+        <w:rPr>
+          <w:rFonts w:hint="eastAsia"/>
+        </w:rPr>
+        <w:t>속성</w:t>
+      </w:r>
+      <w:r>
+        <w:rPr>
+          <w:rFonts w:hint="eastAsia"/>
+        </w:rPr>
+        <w:t xml:space="preserve"> </w:t>
+      </w:r>
+      <w:r>
+        <w:t>1</w:t>
+      </w:r>
+    </w:p>
+    <w:p>
+      <w:pPr>
+        <w:pStyle w:val="a4"/>
+        <w:numPr>
+          <w:ilvl w:val="0"/>
+          <w:numId w:val="2"/>
+        </w:numPr>
+        <w:ind w:leftChars="0"/>
+      </w:pPr>
+      <w:r>
+        <w:rPr>
+          <w:rFonts w:hint="eastAsia"/>
+        </w:rPr>
+        <w:t>C</w:t>
+      </w:r>
+      <w:r>
+        <w:t>SS</w:t>
+      </w:r>
+      <w:r>
+        <w:rPr>
+          <w:rFonts w:hint="eastAsia"/>
+        </w:rPr>
+        <w:t>3</w:t>
+      </w:r>
+      <w:proofErr w:type="gramStart"/>
+      <w:r>
+        <w:rPr>
+          <w:rFonts w:hint="eastAsia"/>
+        </w:rPr>
+        <w:t xml:space="preserve">단위 </w:t>
+      </w:r>
+      <w:r>
+        <w:t>:</w:t>
+      </w:r>
+      <w:proofErr w:type="gramEnd"/>
+      <w:r>
+        <w:t xml:space="preserve"> </w:t>
+      </w:r>
+      <w:r>
+        <w:rPr>
+          <w:rFonts w:hint="eastAsia"/>
+        </w:rPr>
+        <w:t>p</w:t>
+      </w:r>
+      <w:r>
+        <w:t xml:space="preserve">x, %, </w:t>
+      </w:r>
+      <w:proofErr w:type="spellStart"/>
+      <w:r>
+        <w:t>em</w:t>
+      </w:r>
+      <w:proofErr w:type="spellEnd"/>
+    </w:p>
+    <w:p>
+      <w:pPr>
+        <w:pStyle w:val="a4"/>
+        <w:numPr>
+          <w:ilvl w:val="0"/>
+          <w:numId w:val="5"/>
+        </w:numPr>
+        <w:ind w:leftChars="0"/>
+      </w:pPr>
+      <w:r>
+        <w:rPr>
+          <w:rFonts w:hint="eastAsia"/>
+        </w:rPr>
+        <w:t>p</w:t>
+      </w:r>
+      <w:r>
+        <w:t xml:space="preserve">x </w:t>
+      </w:r>
+    </w:p>
+    <w:p>
+      <w:pPr>
+        <w:pStyle w:val="a4"/>
+        <w:numPr>
+          <w:ilvl w:val="0"/>
+          <w:numId w:val="5"/>
+        </w:numPr>
+        <w:ind w:leftChars="0"/>
+      </w:pPr>
+      <w:proofErr w:type="gramStart"/>
+      <w:r>
+        <w:rPr>
+          <w:rFonts w:hint="eastAsia"/>
+        </w:rPr>
+        <w:t>%</w:t>
+      </w:r>
+      <w:r>
+        <w:t xml:space="preserve"> :</w:t>
+      </w:r>
+      <w:proofErr w:type="gramEnd"/>
+      <w:r>
+        <w:t xml:space="preserve"> 100%</w:t>
+      </w:r>
+      <w:r>
+        <w:rPr>
+          <w:rFonts w:hint="eastAsia"/>
+        </w:rPr>
+        <w:t>기준값을 기준으로 수가 작아지면 글씨가 작게,</w:t>
+      </w:r>
+      <w:r>
+        <w:t xml:space="preserve"> </w:t>
+      </w:r>
+      <w:r>
+        <w:rPr>
+          <w:rFonts w:hint="eastAsia"/>
+        </w:rPr>
+        <w:t>커질수록 크게 한다.</w:t>
+      </w:r>
+    </w:p>
+    <w:p>
+      <w:pPr>
+        <w:pStyle w:val="a4"/>
+        <w:numPr>
+          <w:ilvl w:val="0"/>
+          <w:numId w:val="5"/>
+        </w:numPr>
+        <w:ind w:leftChars="0"/>
+        <w:rPr>
+          <w:rFonts w:hint="eastAsia"/>
+        </w:rPr>
+      </w:pPr>
+      <w:proofErr w:type="spellStart"/>
+      <w:proofErr w:type="gramStart"/>
+      <w:r>
+        <w:t>em</w:t>
+      </w:r>
+      <w:proofErr w:type="spellEnd"/>
+      <w:r>
+        <w:t xml:space="preserve"> :</w:t>
+      </w:r>
+      <w:proofErr w:type="gramEnd"/>
+      <w:r>
+        <w:t xml:space="preserve"> 1.0</w:t>
+      </w:r>
+      <w:r>
+        <w:rPr>
+          <w:rFonts w:hint="eastAsia"/>
+        </w:rPr>
+        <w:t>을 기준으로 올라가면 배로 확대 내려가면 배로 축소이다.</w:t>
+      </w:r>
+      <w:r>
+        <w:t xml:space="preserve"> (2.0</w:t>
+      </w:r>
+      <w:r>
+        <w:rPr>
+          <w:rFonts w:hint="eastAsia"/>
+        </w:rPr>
+        <w:t>은 두배)</w:t>
       </w:r>
     </w:p>
     <w:sectPr>
@@ -4085,6 +4608,95 @@
     </w:lvl>
   </w:abstractNum>
   <w:abstractNum w:abstractNumId="3" w15:restartNumberingAfterBreak="0">
+    <w:nsid w:val="55F84CD2"/>
+    <w:multiLevelType w:val="hybridMultilevel"/>
+    <w:tmpl w:val="9EC6C206"/>
+    <w:lvl w:ilvl="0" w:tplc="6D3E5CDA">
+      <w:start w:val="1"/>
+      <w:numFmt w:val="decimal"/>
+      <w:lvlText w:val="%1)"/>
+      <w:lvlJc w:val="left"/>
+      <w:pPr>
+        <w:ind w:left="465" w:hanging="360"/>
+      </w:pPr>
+      <w:rPr>
+        <w:rFonts w:hint="default"/>
+      </w:rPr>
+    </w:lvl>
+    <w:lvl w:ilvl="1" w:tplc="04090019" w:tentative="1">
+      <w:start w:val="1"/>
+      <w:numFmt w:val="upperLetter"/>
+      <w:lvlText w:val="%2."/>
+      <w:lvlJc w:val="left"/>
+      <w:pPr>
+        <w:ind w:left="905" w:hanging="400"/>
+      </w:pPr>
+    </w:lvl>
+    <w:lvl w:ilvl="2" w:tplc="0409001B" w:tentative="1">
+      <w:start w:val="1"/>
+      <w:numFmt w:val="lowerRoman"/>
+      <w:lvlText w:val="%3."/>
+      <w:lvlJc w:val="right"/>
+      <w:pPr>
+        <w:ind w:left="1305" w:hanging="400"/>
+      </w:pPr>
+    </w:lvl>
+    <w:lvl w:ilvl="3" w:tplc="0409000F" w:tentative="1">
+      <w:start w:val="1"/>
+      <w:numFmt w:val="decimal"/>
+      <w:lvlText w:val="%4."/>
+      <w:lvlJc w:val="left"/>
+      <w:pPr>
+        <w:ind w:left="1705" w:hanging="400"/>
+      </w:pPr>
+    </w:lvl>
+    <w:lvl w:ilvl="4" w:tplc="04090019" w:tentative="1">
+      <w:start w:val="1"/>
+      <w:numFmt w:val="upperLetter"/>
+      <w:lvlText w:val="%5."/>
+      <w:lvlJc w:val="left"/>
+      <w:pPr>
+        <w:ind w:left="2105" w:hanging="400"/>
+      </w:pPr>
+    </w:lvl>
+    <w:lvl w:ilvl="5" w:tplc="0409001B" w:tentative="1">
+      <w:start w:val="1"/>
+      <w:numFmt w:val="lowerRoman"/>
+      <w:lvlText w:val="%6."/>
+      <w:lvlJc w:val="right"/>
+      <w:pPr>
+        <w:ind w:left="2505" w:hanging="400"/>
+      </w:pPr>
+    </w:lvl>
+    <w:lvl w:ilvl="6" w:tplc="0409000F" w:tentative="1">
+      <w:start w:val="1"/>
+      <w:numFmt w:val="decimal"/>
+      <w:lvlText w:val="%7."/>
+      <w:lvlJc w:val="left"/>
+      <w:pPr>
+        <w:ind w:left="2905" w:hanging="400"/>
+      </w:pPr>
+    </w:lvl>
+    <w:lvl w:ilvl="7" w:tplc="04090019" w:tentative="1">
+      <w:start w:val="1"/>
+      <w:numFmt w:val="upperLetter"/>
+      <w:lvlText w:val="%8."/>
+      <w:lvlJc w:val="left"/>
+      <w:pPr>
+        <w:ind w:left="3305" w:hanging="400"/>
+      </w:pPr>
+    </w:lvl>
+    <w:lvl w:ilvl="8" w:tplc="0409001B" w:tentative="1">
+      <w:start w:val="1"/>
+      <w:numFmt w:val="lowerRoman"/>
+      <w:lvlText w:val="%9."/>
+      <w:lvlJc w:val="right"/>
+      <w:pPr>
+        <w:ind w:left="3705" w:hanging="400"/>
+      </w:pPr>
+    </w:lvl>
+  </w:abstractNum>
+  <w:abstractNum w:abstractNumId="4" w15:restartNumberingAfterBreak="0">
     <w:nsid w:val="622618E8"/>
     <w:multiLevelType w:val="multilevel"/>
     <w:tmpl w:val="279855BA"/>
@@ -4198,7 +4810,7 @@
     </w:lvl>
   </w:abstractNum>
   <w:num w:numId="1">
-    <w:abstractNumId w:val="3"/>
+    <w:abstractNumId w:val="4"/>
   </w:num>
   <w:num w:numId="2">
     <w:abstractNumId w:val="2"/>
@@ -4208,6 +4820,9 @@
   </w:num>
   <w:num w:numId="4">
     <w:abstractNumId w:val="0"/>
+  </w:num>
+  <w:num w:numId="5">
+    <w:abstractNumId w:val="3"/>
   </w:num>
 </w:numbering>
 </file>
@@ -4611,7 +5226,7 @@
   <w:style w:type="paragraph" w:default="1" w:styleId="a">
     <w:name w:val="Normal"/>
     <w:qFormat/>
-    <w:rsid w:val="00605F29"/>
+    <w:rsid w:val="0000183D"/>
     <w:pPr>
       <w:widowControl w:val="0"/>
       <w:wordWrap w:val="0"/>

</xml_diff>

<commit_message>
10강. css 속성 1 ( url )
</commit_message>
<xml_diff>
--- a/html-css 강의.docx
+++ b/html-css 강의.docx
@@ -4045,9 +4045,6 @@
     <w:p>
       <w:pPr>
         <w:pStyle w:val="a4"/>
-        <w:rPr>
-          <w:rFonts w:hint="eastAsia"/>
-        </w:rPr>
       </w:pPr>
     </w:p>
     <w:p>
@@ -4058,10 +4055,7 @@
         <w:t>2</w:t>
       </w:r>
       <w:r>
-        <w:t>202-02-0</w:t>
-      </w:r>
-      <w:r>
-        <w:t>4</w:t>
+        <w:t>202-02-04</w:t>
       </w:r>
     </w:p>
     <w:p>
@@ -4086,19 +4080,7 @@
         <w:rPr>
           <w:rFonts w:hint="eastAsia"/>
         </w:rPr>
-        <w:t xml:space="preserve"> </w:t>
-      </w:r>
-      <w:r>
-        <w:rPr>
-          <w:rFonts w:hint="eastAsia"/>
-        </w:rPr>
-        <w:t>속성</w:t>
-      </w:r>
-      <w:r>
-        <w:rPr>
-          <w:rFonts w:hint="eastAsia"/>
-        </w:rPr>
-        <w:t xml:space="preserve"> </w:t>
+        <w:t xml:space="preserve"> 속성 </w:t>
       </w:r>
       <w:r>
         <w:t>1</w:t>
@@ -4223,9 +4205,6 @@
           <w:numId w:val="5"/>
         </w:numPr>
         <w:ind w:leftChars="0"/>
-        <w:rPr>
-          <w:rFonts w:hint="eastAsia"/>
-        </w:rPr>
       </w:pPr>
       <w:proofErr w:type="spellStart"/>
       <w:proofErr w:type="gramStart"/>
@@ -4254,6 +4233,110 @@
           <w:rFonts w:hint="eastAsia"/>
         </w:rPr>
         <w:t>은 두배)</w:t>
+      </w:r>
+    </w:p>
+    <w:p/>
+    <w:p>
+      <w:r>
+        <w:rPr>
+          <w:rFonts w:hint="eastAsia"/>
+        </w:rPr>
+        <w:t>2</w:t>
+      </w:r>
+      <w:r>
+        <w:t>202-02-04</w:t>
+      </w:r>
+    </w:p>
+    <w:p>
+      <w:r>
+        <w:t>10</w:t>
+      </w:r>
+      <w:r>
+        <w:rPr>
+          <w:rFonts w:hint="eastAsia"/>
+        </w:rPr>
+        <w:t>강.</w:t>
+      </w:r>
+      <w:r>
+        <w:t xml:space="preserve"> </w:t>
+      </w:r>
+      <w:proofErr w:type="spellStart"/>
+      <w:r>
+        <w:t>css</w:t>
+      </w:r>
+      <w:proofErr w:type="spellEnd"/>
+      <w:r>
+        <w:rPr>
+          <w:rFonts w:hint="eastAsia"/>
+        </w:rPr>
+        <w:t xml:space="preserve"> 속성 </w:t>
+      </w:r>
+      <w:r>
+        <w:t>1</w:t>
+      </w:r>
+    </w:p>
+    <w:p>
+      <w:pPr>
+        <w:pStyle w:val="a4"/>
+        <w:numPr>
+          <w:ilvl w:val="0"/>
+          <w:numId w:val="2"/>
+        </w:numPr>
+        <w:ind w:leftChars="0"/>
+        <w:rPr>
+          <w:rFonts w:hint="eastAsia"/>
+        </w:rPr>
+      </w:pPr>
+      <w:proofErr w:type="spellStart"/>
+      <w:proofErr w:type="gramStart"/>
+      <w:r>
+        <w:rPr>
+          <w:rFonts w:hint="eastAsia"/>
+        </w:rPr>
+        <w:t>u</w:t>
+      </w:r>
+      <w:r>
+        <w:t>rl</w:t>
+      </w:r>
+      <w:proofErr w:type="spellEnd"/>
+      <w:r>
+        <w:t xml:space="preserve"> :</w:t>
+      </w:r>
+      <w:proofErr w:type="gramEnd"/>
+      <w:r>
+        <w:t xml:space="preserve"> Backgroun</w:t>
+      </w:r>
+      <w:r>
+        <w:rPr>
+          <w:rFonts w:hint="eastAsia"/>
+        </w:rPr>
+        <w:t>d</w:t>
+      </w:r>
+      <w:r>
+        <w:t>-</w:t>
+      </w:r>
+      <w:proofErr w:type="spellStart"/>
+      <w:r>
+        <w:t>img</w:t>
+      </w:r>
+      <w:proofErr w:type="spellEnd"/>
+      <w:r>
+        <w:t xml:space="preserve"> </w:t>
+      </w:r>
+      <w:r>
+        <w:rPr>
+          <w:rFonts w:hint="eastAsia"/>
+        </w:rPr>
+        <w:t>속성의 속성값으로 많이 사용된다.</w:t>
+      </w:r>
+      <w:r>
+        <w:t xml:space="preserve"> </w:t>
+      </w:r>
+      <w:r>
+        <w:rPr>
+          <w:rFonts w:hint="eastAsia"/>
+        </w:rPr>
+        <w:t>이 경우 배경 이미지의 경로를 나타낸다.</w:t>
       </w:r>
     </w:p>
     <w:sectPr>

</xml_diff>

<commit_message>
10강. css 속성 ( display 속성 )
</commit_message>
<xml_diff>
--- a/html-css 강의.docx
+++ b/html-css 강의.docx
@@ -4244,7 +4244,10 @@
         <w:t>2</w:t>
       </w:r>
       <w:r>
-        <w:t>202-02-04</w:t>
+        <w:t>202-02-0</w:t>
+      </w:r>
+      <w:r>
+        <w:t>5</w:t>
       </w:r>
     </w:p>
     <w:p>
@@ -4283,9 +4286,6 @@
           <w:numId w:val="2"/>
         </w:numPr>
         <w:ind w:leftChars="0"/>
-        <w:rPr>
-          <w:rFonts w:hint="eastAsia"/>
-        </w:rPr>
       </w:pPr>
       <w:proofErr w:type="spellStart"/>
       <w:proofErr w:type="gramStart"/>
@@ -4337,6 +4337,318 @@
           <w:rFonts w:hint="eastAsia"/>
         </w:rPr>
         <w:t>이 경우 배경 이미지의 경로를 나타낸다.</w:t>
+      </w:r>
+    </w:p>
+    <w:p/>
+    <w:p/>
+    <w:p/>
+    <w:p>
+      <w:r>
+        <w:rPr>
+          <w:rFonts w:hint="eastAsia"/>
+        </w:rPr>
+        <w:lastRenderedPageBreak/>
+        <w:t>2</w:t>
+      </w:r>
+      <w:r>
+        <w:t>202-02-0</w:t>
+      </w:r>
+      <w:r>
+        <w:t>6</w:t>
+      </w:r>
+    </w:p>
+    <w:p>
+      <w:r>
+        <w:t>10</w:t>
+      </w:r>
+      <w:r>
+        <w:rPr>
+          <w:rFonts w:hint="eastAsia"/>
+        </w:rPr>
+        <w:t>강.</w:t>
+      </w:r>
+      <w:r>
+        <w:t xml:space="preserve"> </w:t>
+      </w:r>
+      <w:proofErr w:type="spellStart"/>
+      <w:r>
+        <w:t>css</w:t>
+      </w:r>
+      <w:proofErr w:type="spellEnd"/>
+      <w:r>
+        <w:rPr>
+          <w:rFonts w:hint="eastAsia"/>
+        </w:rPr>
+        <w:t xml:space="preserve"> 속성 </w:t>
+      </w:r>
+      <w:r>
+        <w:t>1</w:t>
+      </w:r>
+    </w:p>
+    <w:p>
+      <w:pPr>
+        <w:pStyle w:val="a4"/>
+        <w:numPr>
+          <w:ilvl w:val="0"/>
+          <w:numId w:val="2"/>
+        </w:numPr>
+        <w:ind w:leftChars="0"/>
+      </w:pPr>
+      <w:r>
+        <w:rPr>
+          <w:rFonts w:hint="eastAsia"/>
+        </w:rPr>
+        <w:t>d</w:t>
+      </w:r>
+      <w:r>
+        <w:t xml:space="preserve">isplay </w:t>
+      </w:r>
+      <w:proofErr w:type="gramStart"/>
+      <w:r>
+        <w:rPr>
+          <w:rFonts w:hint="eastAsia"/>
+        </w:rPr>
+        <w:t xml:space="preserve">속성 </w:t>
+      </w:r>
+      <w:r>
+        <w:t>:</w:t>
+      </w:r>
+      <w:proofErr w:type="gramEnd"/>
+      <w:r>
+        <w:t xml:space="preserve"> </w:t>
+      </w:r>
+      <w:r>
+        <w:rPr>
+          <w:rFonts w:hint="eastAsia"/>
+        </w:rPr>
+        <w:t>화면에 어떻게 보이는지를 설정 하는 속성 이다.</w:t>
+      </w:r>
+      <w:r>
+        <w:t xml:space="preserve"> </w:t>
+      </w:r>
+      <w:r>
+        <w:rPr>
+          <w:rFonts w:hint="eastAsia"/>
+        </w:rPr>
+        <w:t>다양한 속성값이 있지만,</w:t>
+      </w:r>
+      <w:r>
+        <w:t xml:space="preserve"> </w:t>
+      </w:r>
+      <w:r>
+        <w:rPr>
+          <w:rFonts w:hint="eastAsia"/>
+        </w:rPr>
+        <w:t xml:space="preserve">주로 몇 가지만 많이 </w:t>
+      </w:r>
+      <w:proofErr w:type="gramStart"/>
+      <w:r>
+        <w:rPr>
+          <w:rFonts w:hint="eastAsia"/>
+        </w:rPr>
+        <w:t>사용 된다</w:t>
+      </w:r>
+      <w:proofErr w:type="gramEnd"/>
+      <w:r>
+        <w:rPr>
+          <w:rFonts w:hint="eastAsia"/>
+        </w:rPr>
+        <w:t>.</w:t>
+      </w:r>
+    </w:p>
+    <w:p/>
+    <w:p>
+      <w:pPr>
+        <w:pStyle w:val="a4"/>
+        <w:numPr>
+          <w:ilvl w:val="0"/>
+          <w:numId w:val="6"/>
+        </w:numPr>
+        <w:ind w:leftChars="0"/>
+      </w:pPr>
+      <w:r>
+        <w:t>B</w:t>
+      </w:r>
+      <w:r>
+        <w:rPr>
+          <w:rFonts w:hint="eastAsia"/>
+        </w:rPr>
+        <w:t xml:space="preserve">lock </w:t>
+      </w:r>
+      <w:r>
+        <w:t>-&gt;</w:t>
+      </w:r>
+      <w:r>
+        <w:rPr>
+          <w:rFonts w:hint="eastAsia"/>
+        </w:rPr>
+        <w:t>아래로 블록을 쌓음.</w:t>
+      </w:r>
+      <w:r>
+        <w:t xml:space="preserve"> div, p, li </w:t>
+      </w:r>
+      <w:r>
+        <w:rPr>
+          <w:rFonts w:hint="eastAsia"/>
+        </w:rPr>
+        <w:t>등등</w:t>
+      </w:r>
+    </w:p>
+    <w:p>
+      <w:pPr>
+        <w:pStyle w:val="a4"/>
+        <w:numPr>
+          <w:ilvl w:val="0"/>
+          <w:numId w:val="6"/>
+        </w:numPr>
+        <w:ind w:leftChars="0"/>
+      </w:pPr>
+      <w:r>
+        <w:t xml:space="preserve">Inline </w:t>
+      </w:r>
+      <w:r>
+        <w:rPr>
+          <w:rFonts w:hint="eastAsia"/>
+        </w:rPr>
+        <w:t>-</w:t>
+      </w:r>
+      <w:r>
+        <w:t>&gt;</w:t>
+      </w:r>
+      <w:r>
+        <w:rPr>
+          <w:rFonts w:hint="eastAsia"/>
+        </w:rPr>
+        <w:t xml:space="preserve">별도의 </w:t>
+      </w:r>
+      <w:r>
+        <w:t>p</w:t>
+      </w:r>
+      <w:r>
+        <w:rPr>
+          <w:rFonts w:hint="eastAsia"/>
+        </w:rPr>
+        <w:t>태그나</w:t>
+      </w:r>
+      <w:r>
+        <w:t xml:space="preserve"> </w:t>
+      </w:r>
+      <w:proofErr w:type="spellStart"/>
+      <w:r>
+        <w:t>br</w:t>
+      </w:r>
+      <w:proofErr w:type="spellEnd"/>
+      <w:r>
+        <w:rPr>
+          <w:rFonts w:hint="eastAsia"/>
+        </w:rPr>
+        <w:t xml:space="preserve">태그로 </w:t>
+      </w:r>
+      <w:proofErr w:type="spellStart"/>
+      <w:r>
+        <w:rPr>
+          <w:rFonts w:hint="eastAsia"/>
+        </w:rPr>
+        <w:t>개행</w:t>
+      </w:r>
+      <w:proofErr w:type="spellEnd"/>
+      <w:r>
+        <w:rPr>
+          <w:rFonts w:hint="eastAsia"/>
+        </w:rPr>
+        <w:t xml:space="preserve"> 해주지 않는 한 옆으로 계속 </w:t>
+      </w:r>
+      <w:proofErr w:type="spellStart"/>
+      <w:r>
+        <w:rPr>
+          <w:rFonts w:hint="eastAsia"/>
+        </w:rPr>
+        <w:t>붙혀</w:t>
+      </w:r>
+      <w:proofErr w:type="spellEnd"/>
+      <w:r>
+        <w:rPr>
+          <w:rFonts w:hint="eastAsia"/>
+        </w:rPr>
+        <w:t xml:space="preserve"> 나감</w:t>
+      </w:r>
+    </w:p>
+    <w:p>
+      <w:pPr>
+        <w:pStyle w:val="a4"/>
+        <w:numPr>
+          <w:ilvl w:val="0"/>
+          <w:numId w:val="6"/>
+        </w:numPr>
+        <w:ind w:leftChars="0"/>
+      </w:pPr>
+      <w:r>
+        <w:t>Inline-block -&gt;</w:t>
+      </w:r>
+      <w:r>
+        <w:rPr>
+          <w:rFonts w:hint="eastAsia"/>
+        </w:rPr>
+        <w:t xml:space="preserve">블록의 속성을 가지고 옆으로 </w:t>
+      </w:r>
+      <w:proofErr w:type="spellStart"/>
+      <w:r>
+        <w:rPr>
+          <w:rFonts w:hint="eastAsia"/>
+        </w:rPr>
+        <w:t>붙혀</w:t>
+      </w:r>
+      <w:proofErr w:type="spellEnd"/>
+      <w:r>
+        <w:rPr>
+          <w:rFonts w:hint="eastAsia"/>
+        </w:rPr>
+        <w:t xml:space="preserve"> 나감</w:t>
+      </w:r>
+    </w:p>
+    <w:p/>
+    <w:p>
+      <w:pPr>
+        <w:rPr>
+          <w:rFonts w:hint="eastAsia"/>
+        </w:rPr>
+      </w:pPr>
+      <w:r>
+        <w:drawing>
+          <wp:inline distT="0" distB="0" distL="0" distR="0" wp14:anchorId="340AF1EF" wp14:editId="680900CC">
+            <wp:extent cx="5731510" cy="3232785"/>
+            <wp:effectExtent l="0" t="0" r="2540" b="5715"/>
+            <wp:docPr id="2" name="그림 2"/>
+            <wp:cNvGraphicFramePr>
+              <a:graphicFrameLocks xmlns:a="http://schemas.openxmlformats.org/drawingml/2006/main" noChangeAspect="1"/>
+            </wp:cNvGraphicFramePr>
+            <a:graphic xmlns:a="http://schemas.openxmlformats.org/drawingml/2006/main">
+              <a:graphicData uri="http://schemas.openxmlformats.org/drawingml/2006/picture">
+                <pic:pic xmlns:pic="http://schemas.openxmlformats.org/drawingml/2006/picture">
+                  <pic:nvPicPr>
+                    <pic:cNvPr id="1" name=""/>
+                    <pic:cNvPicPr/>
+                  </pic:nvPicPr>
+                  <pic:blipFill>
+                    <a:blip r:embed="rId7"/>
+                    <a:stretch>
+                      <a:fillRect/>
+                    </a:stretch>
+                  </pic:blipFill>
+                  <pic:spPr>
+                    <a:xfrm>
+                      <a:off x="0" y="0"/>
+                      <a:ext cx="5731510" cy="3232785"/>
+                    </a:xfrm>
+                    <a:prstGeom prst="rect">
+                      <a:avLst/>
+                    </a:prstGeom>
+                  </pic:spPr>
+                </pic:pic>
+              </a:graphicData>
+            </a:graphic>
+          </wp:inline>
+        </w:drawing>
       </w:r>
     </w:p>
     <w:sectPr>
@@ -4691,16 +5003,16 @@
     </w:lvl>
   </w:abstractNum>
   <w:abstractNum w:abstractNumId="3" w15:restartNumberingAfterBreak="0">
-    <w:nsid w:val="55F84CD2"/>
+    <w:nsid w:val="46C35E09"/>
     <w:multiLevelType w:val="hybridMultilevel"/>
-    <w:tmpl w:val="9EC6C206"/>
-    <w:lvl w:ilvl="0" w:tplc="6D3E5CDA">
+    <w:tmpl w:val="1DBAA7CE"/>
+    <w:lvl w:ilvl="0" w:tplc="B4C69EFE">
       <w:start w:val="1"/>
       <w:numFmt w:val="decimal"/>
       <w:lvlText w:val="%1)"/>
       <w:lvlJc w:val="left"/>
       <w:pPr>
-        <w:ind w:left="465" w:hanging="360"/>
+        <w:ind w:left="760" w:hanging="360"/>
       </w:pPr>
       <w:rPr>
         <w:rFonts w:hint="default"/>
@@ -4712,7 +5024,7 @@
       <w:lvlText w:val="%2."/>
       <w:lvlJc w:val="left"/>
       <w:pPr>
-        <w:ind w:left="905" w:hanging="400"/>
+        <w:ind w:left="1200" w:hanging="400"/>
       </w:pPr>
     </w:lvl>
     <w:lvl w:ilvl="2" w:tplc="0409001B" w:tentative="1">
@@ -4721,7 +5033,7 @@
       <w:lvlText w:val="%3."/>
       <w:lvlJc w:val="right"/>
       <w:pPr>
-        <w:ind w:left="1305" w:hanging="400"/>
+        <w:ind w:left="1600" w:hanging="400"/>
       </w:pPr>
     </w:lvl>
     <w:lvl w:ilvl="3" w:tplc="0409000F" w:tentative="1">
@@ -4730,7 +5042,7 @@
       <w:lvlText w:val="%4."/>
       <w:lvlJc w:val="left"/>
       <w:pPr>
-        <w:ind w:left="1705" w:hanging="400"/>
+        <w:ind w:left="2000" w:hanging="400"/>
       </w:pPr>
     </w:lvl>
     <w:lvl w:ilvl="4" w:tplc="04090019" w:tentative="1">
@@ -4739,7 +5051,7 @@
       <w:lvlText w:val="%5."/>
       <w:lvlJc w:val="left"/>
       <w:pPr>
-        <w:ind w:left="2105" w:hanging="400"/>
+        <w:ind w:left="2400" w:hanging="400"/>
       </w:pPr>
     </w:lvl>
     <w:lvl w:ilvl="5" w:tplc="0409001B" w:tentative="1">
@@ -4748,7 +5060,7 @@
       <w:lvlText w:val="%6."/>
       <w:lvlJc w:val="right"/>
       <w:pPr>
-        <w:ind w:left="2505" w:hanging="400"/>
+        <w:ind w:left="2800" w:hanging="400"/>
       </w:pPr>
     </w:lvl>
     <w:lvl w:ilvl="6" w:tplc="0409000F" w:tentative="1">
@@ -4757,7 +5069,7 @@
       <w:lvlText w:val="%7."/>
       <w:lvlJc w:val="left"/>
       <w:pPr>
-        <w:ind w:left="2905" w:hanging="400"/>
+        <w:ind w:left="3200" w:hanging="400"/>
       </w:pPr>
     </w:lvl>
     <w:lvl w:ilvl="7" w:tplc="04090019" w:tentative="1">
@@ -4766,7 +5078,7 @@
       <w:lvlText w:val="%8."/>
       <w:lvlJc w:val="left"/>
       <w:pPr>
-        <w:ind w:left="3305" w:hanging="400"/>
+        <w:ind w:left="3600" w:hanging="400"/>
       </w:pPr>
     </w:lvl>
     <w:lvl w:ilvl="8" w:tplc="0409001B" w:tentative="1">
@@ -4775,11 +5087,100 @@
       <w:lvlText w:val="%9."/>
       <w:lvlJc w:val="right"/>
       <w:pPr>
-        <w:ind w:left="3705" w:hanging="400"/>
+        <w:ind w:left="4000" w:hanging="400"/>
       </w:pPr>
     </w:lvl>
   </w:abstractNum>
   <w:abstractNum w:abstractNumId="4" w15:restartNumberingAfterBreak="0">
+    <w:nsid w:val="55F84CD2"/>
+    <w:multiLevelType w:val="hybridMultilevel"/>
+    <w:tmpl w:val="9EC6C206"/>
+    <w:lvl w:ilvl="0" w:tplc="6D3E5CDA">
+      <w:start w:val="1"/>
+      <w:numFmt w:val="decimal"/>
+      <w:lvlText w:val="%1)"/>
+      <w:lvlJc w:val="left"/>
+      <w:pPr>
+        <w:ind w:left="465" w:hanging="360"/>
+      </w:pPr>
+      <w:rPr>
+        <w:rFonts w:hint="default"/>
+      </w:rPr>
+    </w:lvl>
+    <w:lvl w:ilvl="1" w:tplc="04090019" w:tentative="1">
+      <w:start w:val="1"/>
+      <w:numFmt w:val="upperLetter"/>
+      <w:lvlText w:val="%2."/>
+      <w:lvlJc w:val="left"/>
+      <w:pPr>
+        <w:ind w:left="905" w:hanging="400"/>
+      </w:pPr>
+    </w:lvl>
+    <w:lvl w:ilvl="2" w:tplc="0409001B" w:tentative="1">
+      <w:start w:val="1"/>
+      <w:numFmt w:val="lowerRoman"/>
+      <w:lvlText w:val="%3."/>
+      <w:lvlJc w:val="right"/>
+      <w:pPr>
+        <w:ind w:left="1305" w:hanging="400"/>
+      </w:pPr>
+    </w:lvl>
+    <w:lvl w:ilvl="3" w:tplc="0409000F" w:tentative="1">
+      <w:start w:val="1"/>
+      <w:numFmt w:val="decimal"/>
+      <w:lvlText w:val="%4."/>
+      <w:lvlJc w:val="left"/>
+      <w:pPr>
+        <w:ind w:left="1705" w:hanging="400"/>
+      </w:pPr>
+    </w:lvl>
+    <w:lvl w:ilvl="4" w:tplc="04090019" w:tentative="1">
+      <w:start w:val="1"/>
+      <w:numFmt w:val="upperLetter"/>
+      <w:lvlText w:val="%5."/>
+      <w:lvlJc w:val="left"/>
+      <w:pPr>
+        <w:ind w:left="2105" w:hanging="400"/>
+      </w:pPr>
+    </w:lvl>
+    <w:lvl w:ilvl="5" w:tplc="0409001B" w:tentative="1">
+      <w:start w:val="1"/>
+      <w:numFmt w:val="lowerRoman"/>
+      <w:lvlText w:val="%6."/>
+      <w:lvlJc w:val="right"/>
+      <w:pPr>
+        <w:ind w:left="2505" w:hanging="400"/>
+      </w:pPr>
+    </w:lvl>
+    <w:lvl w:ilvl="6" w:tplc="0409000F" w:tentative="1">
+      <w:start w:val="1"/>
+      <w:numFmt w:val="decimal"/>
+      <w:lvlText w:val="%7."/>
+      <w:lvlJc w:val="left"/>
+      <w:pPr>
+        <w:ind w:left="2905" w:hanging="400"/>
+      </w:pPr>
+    </w:lvl>
+    <w:lvl w:ilvl="7" w:tplc="04090019" w:tentative="1">
+      <w:start w:val="1"/>
+      <w:numFmt w:val="upperLetter"/>
+      <w:lvlText w:val="%8."/>
+      <w:lvlJc w:val="left"/>
+      <w:pPr>
+        <w:ind w:left="3305" w:hanging="400"/>
+      </w:pPr>
+    </w:lvl>
+    <w:lvl w:ilvl="8" w:tplc="0409001B" w:tentative="1">
+      <w:start w:val="1"/>
+      <w:numFmt w:val="lowerRoman"/>
+      <w:lvlText w:val="%9."/>
+      <w:lvlJc w:val="right"/>
+      <w:pPr>
+        <w:ind w:left="3705" w:hanging="400"/>
+      </w:pPr>
+    </w:lvl>
+  </w:abstractNum>
+  <w:abstractNum w:abstractNumId="5" w15:restartNumberingAfterBreak="0">
     <w:nsid w:val="622618E8"/>
     <w:multiLevelType w:val="multilevel"/>
     <w:tmpl w:val="279855BA"/>
@@ -4893,7 +5294,7 @@
     </w:lvl>
   </w:abstractNum>
   <w:num w:numId="1">
-    <w:abstractNumId w:val="4"/>
+    <w:abstractNumId w:val="5"/>
   </w:num>
   <w:num w:numId="2">
     <w:abstractNumId w:val="2"/>
@@ -4905,6 +5306,9 @@
     <w:abstractNumId w:val="0"/>
   </w:num>
   <w:num w:numId="5">
+    <w:abstractNumId w:val="4"/>
+  </w:num>
+  <w:num w:numId="6">
     <w:abstractNumId w:val="3"/>
   </w:num>
 </w:numbering>

</xml_diff>

<commit_message>
10강. css 속성 1 ( visibilty 속성 )
</commit_message>
<xml_diff>
--- a/html-css 강의.docx
+++ b/html-css 강의.docx
@@ -89,19 +89,11 @@
       <w:r>
         <w:t>’</w:t>
       </w:r>
-      <w:proofErr w:type="spellStart"/>
-      <w:r>
-        <w:rPr>
-          <w:rFonts w:hint="eastAsia"/>
-        </w:rPr>
-        <w:t>를</w:t>
-      </w:r>
-      <w:proofErr w:type="spellEnd"/>
-      <w:r>
-        <w:rPr>
-          <w:rFonts w:hint="eastAsia"/>
-        </w:rPr>
-        <w:t xml:space="preserve"> 하는데 주 목적이 있다.</w:t>
+      <w:r>
+        <w:rPr>
+          <w:rFonts w:hint="eastAsia"/>
+        </w:rPr>
+        <w:t>를 하는데 주 목적이 있다.</w:t>
       </w:r>
       <w:r>
         <w:t xml:space="preserve"> </w:t>
@@ -221,7 +213,6 @@
       <w:pPr>
         <w:ind w:left="105"/>
       </w:pPr>
-      <w:proofErr w:type="gramStart"/>
       <w:r>
         <w:rPr>
           <w:rFonts w:hint="eastAsia"/>
@@ -229,11 +220,7 @@
         <w:t>h</w:t>
       </w:r>
       <w:r>
-        <w:t>ttp :</w:t>
-      </w:r>
-      <w:proofErr w:type="gramEnd"/>
-      <w:r>
-        <w:t xml:space="preserve"> </w:t>
+        <w:t xml:space="preserve">ttp : </w:t>
       </w:r>
       <w:r>
         <w:rPr>
@@ -246,7 +233,6 @@
       <w:pPr>
         <w:ind w:left="105"/>
       </w:pPr>
-      <w:proofErr w:type="gramStart"/>
       <w:r>
         <w:rPr>
           <w:rFonts w:hint="eastAsia"/>
@@ -254,11 +240,7 @@
         <w:t>F</w:t>
       </w:r>
       <w:r>
-        <w:t>TP :</w:t>
-      </w:r>
-      <w:proofErr w:type="gramEnd"/>
-      <w:r>
-        <w:t xml:space="preserve"> </w:t>
+        <w:t xml:space="preserve">TP : </w:t>
       </w:r>
       <w:r>
         <w:rPr>
@@ -280,7 +262,6 @@
       <w:r>
         <w:t xml:space="preserve">MTP, </w:t>
       </w:r>
-      <w:proofErr w:type="gramStart"/>
       <w:r>
         <w:rPr>
           <w:rFonts w:hint="eastAsia"/>
@@ -288,11 +269,7 @@
         <w:t>P</w:t>
       </w:r>
       <w:r>
-        <w:t>OP :</w:t>
-      </w:r>
-      <w:proofErr w:type="gramEnd"/>
-      <w:r>
-        <w:t xml:space="preserve"> </w:t>
+        <w:t xml:space="preserve">OP : </w:t>
       </w:r>
       <w:r>
         <w:rPr>
@@ -305,7 +282,6 @@
       <w:pPr>
         <w:ind w:left="105"/>
       </w:pPr>
-      <w:proofErr w:type="gramStart"/>
       <w:r>
         <w:rPr>
           <w:rFonts w:hint="eastAsia"/>
@@ -313,11 +289,7 @@
         <w:t>D</w:t>
       </w:r>
       <w:r>
-        <w:t>HCP :</w:t>
-      </w:r>
-      <w:proofErr w:type="gramEnd"/>
-      <w:r>
-        <w:t xml:space="preserve"> </w:t>
+        <w:t xml:space="preserve">HCP : </w:t>
       </w:r>
       <w:r>
         <w:rPr>
@@ -344,7 +316,6 @@
       <w:pPr>
         <w:ind w:left="105"/>
       </w:pPr>
-      <w:proofErr w:type="gramStart"/>
       <w:r>
         <w:rPr>
           <w:rFonts w:hint="eastAsia"/>
@@ -352,11 +323,7 @@
         <w:t>P</w:t>
       </w:r>
       <w:r>
-        <w:t>ort :</w:t>
-      </w:r>
-      <w:proofErr w:type="gramEnd"/>
-      <w:r>
-        <w:t xml:space="preserve"> </w:t>
+        <w:t xml:space="preserve">ort : </w:t>
       </w:r>
       <w:r>
         <w:rPr>
@@ -420,24 +387,13 @@
         <w:t>w</w:t>
       </w:r>
       <w:r>
-        <w:t>orld wide web</w:t>
-      </w:r>
-      <w:proofErr w:type="gramStart"/>
-      <w:r>
-        <w:t xml:space="preserve">) </w:t>
-      </w:r>
-      <w:r>
-        <w:rPr>
-          <w:rFonts w:hint="eastAsia"/>
-        </w:rPr>
-        <w:t>에</w:t>
-      </w:r>
-      <w:proofErr w:type="gramEnd"/>
-      <w:r>
-        <w:rPr>
-          <w:rFonts w:hint="eastAsia"/>
-        </w:rPr>
-        <w:t xml:space="preserve"> 사용되는 문서를 만드는 것이 </w:t>
+        <w:t xml:space="preserve">orld wide web) </w:t>
+      </w:r>
+      <w:r>
+        <w:rPr>
+          <w:rFonts w:hint="eastAsia"/>
+        </w:rPr>
+        <w:t xml:space="preserve">에 사용되는 문서를 만드는 것이 </w:t>
       </w:r>
       <w:r>
         <w:t>html</w:t>
@@ -475,11 +431,9 @@
         </w:rPr>
         <w:t xml:space="preserve">만들어 주는 것이 </w:t>
       </w:r>
-      <w:proofErr w:type="spellStart"/>
       <w:r>
         <w:t>css</w:t>
       </w:r>
-      <w:proofErr w:type="spellEnd"/>
       <w:r>
         <w:rPr>
           <w:rFonts w:hint="eastAsia"/>
@@ -517,26 +471,10 @@
         <w:rPr>
           <w:rFonts w:hint="eastAsia"/>
         </w:rPr>
-        <w:t>&lt;</w:t>
-      </w:r>
-      <w:proofErr w:type="spellStart"/>
-      <w:proofErr w:type="gramStart"/>
-      <w:r>
-        <w:rPr>
-          <w:rFonts w:hint="eastAsia"/>
-        </w:rPr>
-        <w:t>b</w:t>
-      </w:r>
-      <w:r>
-        <w:t>r</w:t>
-      </w:r>
-      <w:proofErr w:type="spellEnd"/>
-      <w:r>
-        <w:t xml:space="preserve"> /</w:t>
-      </w:r>
-      <w:proofErr w:type="gramEnd"/>
-      <w:r>
-        <w:t xml:space="preserve">&gt; : </w:t>
+        <w:t>&lt;b</w:t>
+      </w:r>
+      <w:r>
+        <w:t xml:space="preserve">r /&gt; : </w:t>
       </w:r>
       <w:r>
         <w:rPr>
@@ -545,15 +483,7 @@
         <w:t>시작과 마무리태그가 한 몸이다.</w:t>
       </w:r>
       <w:r>
-        <w:t xml:space="preserve"> </w:t>
-      </w:r>
-      <w:proofErr w:type="spellStart"/>
-      <w:r>
-        <w:t>br</w:t>
-      </w:r>
-      <w:proofErr w:type="spellEnd"/>
-      <w:r>
-        <w:t xml:space="preserve"> </w:t>
+        <w:t xml:space="preserve"> br </w:t>
       </w:r>
       <w:r>
         <w:rPr>
@@ -617,177 +547,159 @@
         <w:t>a</w:t>
       </w:r>
       <w:r>
+        <w:t xml:space="preserve"> href=”000”&gt; : </w:t>
+      </w:r>
+      <w:r>
+        <w:rPr>
+          <w:rFonts w:hint="eastAsia"/>
+        </w:rPr>
+        <w:t>a는 링크를 달 때 필요한 태그.</w:t>
+      </w:r>
+      <w:r>
+        <w:t xml:space="preserve"> href</w:t>
+      </w:r>
+      <w:r>
+        <w:rPr>
+          <w:rFonts w:hint="eastAsia"/>
+        </w:rPr>
+        <w:t>를 뒤에 적고 속성(주소)값을 입력해준다.</w:t>
+      </w:r>
+    </w:p>
+    <w:p/>
+    <w:p>
+      <w:r>
+        <w:rPr>
+          <w:rFonts w:hint="eastAsia"/>
+        </w:rPr>
+        <w:t>2</w:t>
+      </w:r>
+      <w:r>
+        <w:t>202-01-24</w:t>
+      </w:r>
+    </w:p>
+    <w:p>
+      <w:r>
+        <w:t>3</w:t>
+      </w:r>
+      <w:r>
+        <w:rPr>
+          <w:rFonts w:hint="eastAsia"/>
+        </w:rPr>
+        <w:t>강.</w:t>
+      </w:r>
+      <w:r>
         <w:t xml:space="preserve"> </w:t>
       </w:r>
-      <w:proofErr w:type="spellStart"/>
-      <w:r>
-        <w:t>href</w:t>
-      </w:r>
-      <w:proofErr w:type="spellEnd"/>
-      <w:r>
-        <w:t>=”000”</w:t>
-      </w:r>
-      <w:proofErr w:type="gramStart"/>
-      <w:r>
-        <w:t>&gt; :</w:t>
-      </w:r>
-      <w:proofErr w:type="gramEnd"/>
-      <w:r>
-        <w:t xml:space="preserve"> </w:t>
-      </w:r>
-      <w:r>
-        <w:rPr>
-          <w:rFonts w:hint="eastAsia"/>
-        </w:rPr>
-        <w:t>a는 링크를 달 때 필요한 태그.</w:t>
-      </w:r>
-      <w:r>
-        <w:t xml:space="preserve"> </w:t>
-      </w:r>
-      <w:proofErr w:type="spellStart"/>
-      <w:r>
-        <w:t>href</w:t>
-      </w:r>
-      <w:proofErr w:type="spellEnd"/>
-      <w:r>
-        <w:rPr>
-          <w:rFonts w:hint="eastAsia"/>
-        </w:rPr>
-        <w:t>를 뒤에 적고 속성(주소)값을 입력해준다.</w:t>
+      <w:r>
+        <w:rPr>
+          <w:rFonts w:hint="eastAsia"/>
+        </w:rPr>
+        <w:t>H</w:t>
+      </w:r>
+      <w:r>
+        <w:t>tml</w:t>
+      </w:r>
+      <w:r>
+        <w:rPr>
+          <w:rFonts w:hint="eastAsia"/>
+        </w:rPr>
+        <w:t xml:space="preserve"> 기본 </w:t>
+      </w:r>
+      <w:r>
+        <w:t>2</w:t>
       </w:r>
     </w:p>
     <w:p/>
     <w:p>
       <w:r>
-        <w:rPr>
-          <w:rFonts w:hint="eastAsia"/>
-        </w:rPr>
-        <w:t>2</w:t>
-      </w:r>
-      <w:r>
-        <w:t>202-01-24</w:t>
-      </w:r>
-    </w:p>
-    <w:p>
-      <w:r>
-        <w:t>3</w:t>
-      </w:r>
-      <w:r>
-        <w:rPr>
-          <w:rFonts w:hint="eastAsia"/>
-        </w:rPr>
-        <w:t>강.</w:t>
-      </w:r>
-      <w:r>
-        <w:t xml:space="preserve"> </w:t>
-      </w:r>
-      <w:r>
-        <w:rPr>
-          <w:rFonts w:hint="eastAsia"/>
-        </w:rPr>
-        <w:t>H</w:t>
-      </w:r>
-      <w:r>
-        <w:t>tml</w:t>
-      </w:r>
-      <w:r>
-        <w:rPr>
-          <w:rFonts w:hint="eastAsia"/>
-        </w:rPr>
-        <w:t xml:space="preserve"> 기본 </w:t>
-      </w:r>
-      <w:r>
-        <w:t>2</w:t>
+        <w:t xml:space="preserve">_blank : </w:t>
+      </w:r>
+      <w:r>
+        <w:rPr>
+          <w:rFonts w:hint="eastAsia"/>
+        </w:rPr>
+        <w:t>링크 클릭 시 새 창이 열리도록 함.</w:t>
+      </w:r>
+    </w:p>
+    <w:p>
+      <w:r>
+        <w:rPr>
+          <w:rFonts w:hint="eastAsia"/>
+        </w:rPr>
+        <w:t>_</w:t>
+      </w:r>
+      <w:r>
+        <w:t xml:space="preserve">self : </w:t>
+      </w:r>
+      <w:r>
+        <w:rPr>
+          <w:rFonts w:hint="eastAsia"/>
+        </w:rPr>
+        <w:t>링크 클릭 시 창 자체에서 사이트 이동됨.</w:t>
       </w:r>
     </w:p>
     <w:p/>
     <w:p>
       <w:r>
-        <w:t>_</w:t>
-      </w:r>
-      <w:proofErr w:type="gramStart"/>
-      <w:r>
-        <w:t>blank :</w:t>
-      </w:r>
-      <w:proofErr w:type="gramEnd"/>
-      <w:r>
-        <w:t xml:space="preserve"> </w:t>
-      </w:r>
-      <w:r>
-        <w:rPr>
-          <w:rFonts w:hint="eastAsia"/>
-        </w:rPr>
-        <w:t>링크 클릭 시 새 창이 열리도록 함.</w:t>
-      </w:r>
-    </w:p>
-    <w:p>
-      <w:r>
-        <w:rPr>
-          <w:rFonts w:hint="eastAsia"/>
-        </w:rPr>
-        <w:t>_</w:t>
-      </w:r>
-      <w:proofErr w:type="gramStart"/>
-      <w:r>
-        <w:t>self :</w:t>
-      </w:r>
-      <w:proofErr w:type="gramEnd"/>
-      <w:r>
-        <w:t xml:space="preserve"> </w:t>
-      </w:r>
-      <w:r>
-        <w:rPr>
-          <w:rFonts w:hint="eastAsia"/>
-        </w:rPr>
-        <w:t>링크 클릭 시 창 자체에서 사이트 이동됨.</w:t>
+        <w:t xml:space="preserve">&lt;tr&gt; : </w:t>
+      </w:r>
+      <w:r>
+        <w:rPr>
+          <w:rFonts w:hint="eastAsia"/>
+        </w:rPr>
+        <w:t>행</w:t>
+      </w:r>
+    </w:p>
+    <w:p>
+      <w:r>
+        <w:rPr>
+          <w:rFonts w:hint="eastAsia"/>
+        </w:rPr>
+        <w:t>&lt;t</w:t>
+      </w:r>
+      <w:r>
+        <w:t xml:space="preserve">d&gt; : </w:t>
+      </w:r>
+      <w:r>
+        <w:rPr>
+          <w:rFonts w:hint="eastAsia"/>
+        </w:rPr>
+        <w:t>열</w:t>
       </w:r>
     </w:p>
     <w:p/>
     <w:p>
       <w:r>
-        <w:t>&lt;tr</w:t>
-      </w:r>
-      <w:proofErr w:type="gramStart"/>
-      <w:r>
-        <w:t>&gt; :</w:t>
-      </w:r>
-      <w:proofErr w:type="gramEnd"/>
-      <w:r>
-        <w:t xml:space="preserve"> </w:t>
-      </w:r>
-      <w:r>
-        <w:rPr>
-          <w:rFonts w:hint="eastAsia"/>
-        </w:rPr>
-        <w:t>행</w:t>
-      </w:r>
-    </w:p>
-    <w:p>
-      <w:r>
         <w:rPr>
           <w:rFonts w:hint="eastAsia"/>
         </w:rPr>
         <w:t>&lt;t</w:t>
       </w:r>
       <w:r>
-        <w:t>d</w:t>
-      </w:r>
-      <w:proofErr w:type="gramStart"/>
-      <w:r>
-        <w:t>&gt; :</w:t>
-      </w:r>
-      <w:proofErr w:type="gramEnd"/>
-      <w:r>
-        <w:t xml:space="preserve"> </w:t>
-      </w:r>
-      <w:r>
-        <w:rPr>
-          <w:rFonts w:hint="eastAsia"/>
-        </w:rPr>
-        <w:t>열</w:t>
-      </w:r>
-    </w:p>
-    <w:p/>
+        <w:t>d colspan=”</w:t>
+      </w:r>
+      <w:r>
+        <w:rPr>
+          <w:rFonts w:hint="eastAsia"/>
+        </w:rPr>
+        <w:t>합치려는 열의 수</w:t>
+      </w:r>
+      <w:r>
+        <w:t xml:space="preserve">”&gt; : </w:t>
+      </w:r>
+      <w:r>
+        <w:rPr>
+          <w:rFonts w:hint="eastAsia"/>
+        </w:rPr>
+        <w:t xml:space="preserve">열을 합치는 </w:t>
+      </w:r>
+      <w:r>
+        <w:rPr>
+          <w:rFonts w:hint="eastAsia"/>
+        </w:rPr>
+        <w:t>태그속성</w:t>
+      </w:r>
+    </w:p>
     <w:p>
       <w:r>
         <w:rPr>
@@ -796,63 +708,7 @@
         <w:t>&lt;t</w:t>
       </w:r>
       <w:r>
-        <w:t xml:space="preserve">d </w:t>
-      </w:r>
-      <w:proofErr w:type="spellStart"/>
-      <w:r>
-        <w:t>colspan</w:t>
-      </w:r>
-      <w:proofErr w:type="spellEnd"/>
-      <w:r>
-        <w:t>=”</w:t>
-      </w:r>
-      <w:r>
-        <w:rPr>
-          <w:rFonts w:hint="eastAsia"/>
-        </w:rPr>
-        <w:t>합치려는 열의 수</w:t>
-      </w:r>
-      <w:r>
-        <w:t>”</w:t>
-      </w:r>
-      <w:proofErr w:type="gramStart"/>
-      <w:r>
-        <w:t>&gt; :</w:t>
-      </w:r>
-      <w:proofErr w:type="gramEnd"/>
-      <w:r>
-        <w:t xml:space="preserve"> </w:t>
-      </w:r>
-      <w:r>
-        <w:rPr>
-          <w:rFonts w:hint="eastAsia"/>
-        </w:rPr>
-        <w:t xml:space="preserve">열을 합치는 </w:t>
-      </w:r>
-      <w:r>
-        <w:rPr>
-          <w:rFonts w:hint="eastAsia"/>
-        </w:rPr>
-        <w:t>태그속성</w:t>
-      </w:r>
-    </w:p>
-    <w:p>
-      <w:r>
-        <w:rPr>
-          <w:rFonts w:hint="eastAsia"/>
-        </w:rPr>
-        <w:t>&lt;t</w:t>
-      </w:r>
-      <w:r>
-        <w:t xml:space="preserve">d </w:t>
-      </w:r>
-      <w:proofErr w:type="spellStart"/>
-      <w:r>
-        <w:t>rowspan</w:t>
-      </w:r>
-      <w:proofErr w:type="spellEnd"/>
-      <w:r>
-        <w:t>=”</w:t>
+        <w:t>d rowspan=”</w:t>
       </w:r>
       <w:r>
         <w:rPr>
@@ -861,15 +717,7 @@
         <w:t>합치려는 행의 수</w:t>
       </w:r>
       <w:r>
-        <w:t>”</w:t>
-      </w:r>
-      <w:proofErr w:type="gramStart"/>
-      <w:r>
-        <w:t>&gt; :</w:t>
-      </w:r>
-      <w:proofErr w:type="gramEnd"/>
-      <w:r>
-        <w:t xml:space="preserve"> </w:t>
+        <w:t xml:space="preserve">”&gt; : </w:t>
       </w:r>
       <w:r>
         <w:rPr>
@@ -934,13 +782,48 @@
         <w:t>&lt;d</w:t>
       </w:r>
       <w:r>
-        <w:t>iv</w:t>
-      </w:r>
-      <w:proofErr w:type="gramStart"/>
-      <w:r>
-        <w:t>&gt; :</w:t>
-      </w:r>
-      <w:proofErr w:type="gramEnd"/>
+        <w:t xml:space="preserve">iv&gt; : </w:t>
+      </w:r>
+      <w:r>
+        <w:rPr>
+          <w:rFonts w:hint="eastAsia"/>
+        </w:rPr>
+        <w:t>블록태그</w:t>
+      </w:r>
+    </w:p>
+    <w:p>
+      <w:r>
+        <w:t xml:space="preserve">&lt;span&gt; : </w:t>
+      </w:r>
+      <w:r>
+        <w:rPr>
+          <w:rFonts w:hint="eastAsia"/>
+        </w:rPr>
+        <w:t>라인태그</w:t>
+      </w:r>
+    </w:p>
+    <w:p/>
+    <w:p>
+      <w:r>
+        <w:rPr>
+          <w:rFonts w:hint="eastAsia"/>
+        </w:rPr>
+        <w:t>2</w:t>
+      </w:r>
+      <w:r>
+        <w:t>202-01-26</w:t>
+      </w:r>
+    </w:p>
+    <w:p>
+      <w:r>
+        <w:t>5</w:t>
+      </w:r>
+      <w:r>
+        <w:rPr>
+          <w:rFonts w:hint="eastAsia"/>
+        </w:rPr>
+        <w:t>강.</w:t>
+      </w:r>
       <w:r>
         <w:t xml:space="preserve"> </w:t>
       </w:r>
@@ -948,18 +831,102 @@
         <w:rPr>
           <w:rFonts w:hint="eastAsia"/>
         </w:rPr>
-        <w:t>블록태그</w:t>
-      </w:r>
-    </w:p>
-    <w:p>
-      <w:r>
-        <w:t>&lt;span</w:t>
-      </w:r>
-      <w:proofErr w:type="gramStart"/>
-      <w:r>
-        <w:t>&gt; :</w:t>
-      </w:r>
-      <w:proofErr w:type="gramEnd"/>
+        <w:t>H</w:t>
+      </w:r>
+      <w:r>
+        <w:t>tml</w:t>
+      </w:r>
+      <w:r>
+        <w:rPr>
+          <w:rFonts w:hint="eastAsia"/>
+        </w:rPr>
+        <w:t xml:space="preserve"> 기본 </w:t>
+      </w:r>
+      <w:r>
+        <w:t>4</w:t>
+      </w:r>
+    </w:p>
+    <w:p>
+      <w:r>
+        <w:t>Div</w:t>
+      </w:r>
+      <w:r>
+        <w:rPr>
+          <w:rFonts w:hint="eastAsia"/>
+        </w:rPr>
+        <w:t>를 이용한 레이아웃과 시멘틱을 이용한 레이아웃이 있다.</w:t>
+      </w:r>
+      <w:r>
+        <w:t xml:space="preserve"> Div</w:t>
+      </w:r>
+      <w:r>
+        <w:rPr>
+          <w:rFonts w:hint="eastAsia"/>
+        </w:rPr>
+        <w:t>를 이용해도 문제는 없지만 시멘틱으로 레이아웃을 꾸미게 되면 코드를 주고받을 때 유리하고 검색했을 때 헤드 부분이 뜨게 하는 등의 장점이 있다.</w:t>
+      </w:r>
+    </w:p>
+    <w:p/>
+    <w:p>
+      <w:r>
+        <w:rPr>
+          <w:rFonts w:hint="eastAsia"/>
+        </w:rPr>
+        <w:t>2</w:t>
+      </w:r>
+      <w:r>
+        <w:t>202-01-27</w:t>
+      </w:r>
+    </w:p>
+    <w:p>
+      <w:r>
+        <w:t>6</w:t>
+      </w:r>
+      <w:r>
+        <w:rPr>
+          <w:rFonts w:hint="eastAsia"/>
+        </w:rPr>
+        <w:t>강.</w:t>
+      </w:r>
+      <w:r>
+        <w:t xml:space="preserve"> css</w:t>
+      </w:r>
+      <w:r>
+        <w:rPr>
+          <w:rFonts w:hint="eastAsia"/>
+        </w:rPr>
+        <w:t xml:space="preserve"> 기본 </w:t>
+      </w:r>
+      <w:r>
+        <w:t>1</w:t>
+      </w:r>
+    </w:p>
+    <w:p/>
+    <w:p>
+      <w:r>
+        <w:rPr>
+          <w:rFonts w:hint="eastAsia"/>
+        </w:rPr>
+        <w:t>6</w:t>
+      </w:r>
+      <w:r>
+        <w:t xml:space="preserve">-1. </w:t>
+      </w:r>
+      <w:r>
+        <w:rPr>
+          <w:rFonts w:hint="eastAsia"/>
+        </w:rPr>
+        <w:t xml:space="preserve">선택자 </w:t>
+      </w:r>
+      <w:r>
+        <w:t xml:space="preserve">: </w:t>
+      </w:r>
+      <w:r>
+        <w:rPr>
+          <w:rFonts w:hint="eastAsia"/>
+        </w:rPr>
+        <w:t>특정 태그를 선택하여,</w:t>
+      </w:r>
       <w:r>
         <w:t xml:space="preserve"> </w:t>
       </w:r>
@@ -967,226 +934,25 @@
         <w:rPr>
           <w:rFonts w:hint="eastAsia"/>
         </w:rPr>
-        <w:t>라인태그</w:t>
+        <w:t>해당 태그의 속성을 변경 하는 목적으로 사용 된다.</w:t>
       </w:r>
     </w:p>
     <w:p/>
     <w:p>
       <w:r>
-        <w:rPr>
-          <w:rFonts w:hint="eastAsia"/>
-        </w:rPr>
-        <w:t>2</w:t>
-      </w:r>
-      <w:r>
-        <w:t>202-01-26</w:t>
-      </w:r>
-    </w:p>
-    <w:p>
-      <w:r>
-        <w:t>5</w:t>
-      </w:r>
-      <w:r>
-        <w:rPr>
-          <w:rFonts w:hint="eastAsia"/>
-        </w:rPr>
-        <w:t>강.</w:t>
-      </w:r>
-      <w:r>
-        <w:t xml:space="preserve"> </w:t>
-      </w:r>
-      <w:r>
-        <w:rPr>
-          <w:rFonts w:hint="eastAsia"/>
-        </w:rPr>
-        <w:t>H</w:t>
-      </w:r>
-      <w:r>
-        <w:t>tml</w:t>
-      </w:r>
-      <w:r>
-        <w:rPr>
-          <w:rFonts w:hint="eastAsia"/>
-        </w:rPr>
-        <w:t xml:space="preserve"> 기본 </w:t>
-      </w:r>
-      <w:r>
-        <w:t>4</w:t>
-      </w:r>
-    </w:p>
-    <w:p>
-      <w:proofErr w:type="spellStart"/>
-      <w:r>
-        <w:t>Div</w:t>
-      </w:r>
-      <w:proofErr w:type="spellEnd"/>
-      <w:r>
-        <w:rPr>
-          <w:rFonts w:hint="eastAsia"/>
-        </w:rPr>
-        <w:t xml:space="preserve">를 이용한 레이아웃과 </w:t>
-      </w:r>
-      <w:proofErr w:type="spellStart"/>
-      <w:r>
-        <w:rPr>
-          <w:rFonts w:hint="eastAsia"/>
-        </w:rPr>
-        <w:t>시멘틱을</w:t>
-      </w:r>
-      <w:proofErr w:type="spellEnd"/>
-      <w:r>
-        <w:rPr>
-          <w:rFonts w:hint="eastAsia"/>
-        </w:rPr>
-        <w:t xml:space="preserve"> 이용한 레이아웃이 있다.</w:t>
-      </w:r>
-      <w:r>
-        <w:t xml:space="preserve"> </w:t>
-      </w:r>
-      <w:proofErr w:type="spellStart"/>
-      <w:r>
-        <w:t>Div</w:t>
-      </w:r>
-      <w:proofErr w:type="spellEnd"/>
-      <w:r>
-        <w:rPr>
-          <w:rFonts w:hint="eastAsia"/>
-        </w:rPr>
-        <w:t xml:space="preserve">를 이용해도 문제는 없지만 </w:t>
-      </w:r>
-      <w:proofErr w:type="spellStart"/>
-      <w:r>
-        <w:rPr>
-          <w:rFonts w:hint="eastAsia"/>
-        </w:rPr>
-        <w:t>시멘틱으로</w:t>
-      </w:r>
-      <w:proofErr w:type="spellEnd"/>
-      <w:r>
-        <w:rPr>
-          <w:rFonts w:hint="eastAsia"/>
-        </w:rPr>
-        <w:t xml:space="preserve"> 레이아웃을 꾸미게 되면 코드를 주고받을 때 유리하고 검색했을 때 헤드 부분이 뜨게 하는 등의 장점이 있다.</w:t>
-      </w:r>
-    </w:p>
-    <w:p/>
-    <w:p>
-      <w:r>
-        <w:rPr>
-          <w:rFonts w:hint="eastAsia"/>
-        </w:rPr>
-        <w:t>2</w:t>
-      </w:r>
-      <w:r>
-        <w:t>202-01-27</w:t>
-      </w:r>
-    </w:p>
-    <w:p>
-      <w:r>
-        <w:t>6</w:t>
-      </w:r>
-      <w:r>
-        <w:rPr>
-          <w:rFonts w:hint="eastAsia"/>
-        </w:rPr>
-        <w:t>강.</w:t>
-      </w:r>
-      <w:r>
-        <w:t xml:space="preserve"> </w:t>
-      </w:r>
-      <w:proofErr w:type="spellStart"/>
-      <w:r>
-        <w:t>css</w:t>
-      </w:r>
-      <w:proofErr w:type="spellEnd"/>
-      <w:r>
-        <w:rPr>
-          <w:rFonts w:hint="eastAsia"/>
-        </w:rPr>
-        <w:t xml:space="preserve"> 기본 </w:t>
-      </w:r>
-      <w:r>
-        <w:t>1</w:t>
-      </w:r>
-    </w:p>
-    <w:p/>
-    <w:p>
-      <w:r>
-        <w:rPr>
-          <w:rFonts w:hint="eastAsia"/>
-        </w:rPr>
-        <w:t>6</w:t>
-      </w:r>
-      <w:r>
-        <w:t xml:space="preserve">-1. </w:t>
-      </w:r>
-      <w:proofErr w:type="spellStart"/>
-      <w:proofErr w:type="gramStart"/>
-      <w:r>
-        <w:rPr>
-          <w:rFonts w:hint="eastAsia"/>
-        </w:rPr>
-        <w:t>선택자</w:t>
-      </w:r>
-      <w:proofErr w:type="spellEnd"/>
-      <w:r>
-        <w:rPr>
-          <w:rFonts w:hint="eastAsia"/>
-        </w:rPr>
-        <w:t xml:space="preserve"> </w:t>
-      </w:r>
-      <w:r>
-        <w:t>:</w:t>
-      </w:r>
-      <w:proofErr w:type="gramEnd"/>
-      <w:r>
-        <w:t xml:space="preserve"> </w:t>
-      </w:r>
-      <w:r>
-        <w:rPr>
-          <w:rFonts w:hint="eastAsia"/>
-        </w:rPr>
-        <w:t>특정 태그를 선택하여,</w:t>
-      </w:r>
-      <w:r>
-        <w:t xml:space="preserve"> </w:t>
-      </w:r>
-      <w:r>
-        <w:rPr>
-          <w:rFonts w:hint="eastAsia"/>
-        </w:rPr>
-        <w:t>해당 태그의 속성을 변경 하는 목적으로 사용 된다.</w:t>
-      </w:r>
-    </w:p>
-    <w:p/>
-    <w:p>
-      <w:r>
         <w:t xml:space="preserve">6-2. </w:t>
       </w:r>
       <w:r>
         <w:t xml:space="preserve">Tag </w:t>
       </w:r>
-      <w:proofErr w:type="spellStart"/>
-      <w:proofErr w:type="gramStart"/>
-      <w:r>
-        <w:rPr>
-          <w:rFonts w:hint="eastAsia"/>
-        </w:rPr>
-        <w:t>선택자</w:t>
-      </w:r>
-      <w:proofErr w:type="spellEnd"/>
-      <w:r>
-        <w:rPr>
-          <w:rFonts w:hint="eastAsia"/>
-        </w:rPr>
-        <w:t xml:space="preserve"> </w:t>
-      </w:r>
-      <w:r>
-        <w:t>:</w:t>
-      </w:r>
-      <w:proofErr w:type="gramEnd"/>
-      <w:r>
-        <w:t xml:space="preserve"> </w:t>
+      <w:r>
+        <w:rPr>
+          <w:rFonts w:hint="eastAsia"/>
+        </w:rPr>
+        <w:t xml:space="preserve">선택자 </w:t>
+      </w:r>
+      <w:r>
+        <w:t xml:space="preserve">: </w:t>
       </w:r>
       <w:r>
         <w:rPr>
@@ -1219,13 +985,8 @@
         </w:rPr>
         <w:t xml:space="preserve">태그 </w:t>
       </w:r>
-      <w:proofErr w:type="gramStart"/>
-      <w:r>
-        <w:t>{ Background</w:t>
-      </w:r>
-      <w:proofErr w:type="gramEnd"/>
-      <w:r>
-        <w:t xml:space="preserve">-color: </w:t>
+      <w:r>
+        <w:t xml:space="preserve">{ Background-color: </w:t>
       </w:r>
       <w:r>
         <w:rPr>
@@ -1270,13 +1031,8 @@
         </w:rPr>
         <w:t xml:space="preserve">태그 </w:t>
       </w:r>
-      <w:proofErr w:type="gramStart"/>
-      <w:r>
-        <w:t>{ Color</w:t>
-      </w:r>
-      <w:proofErr w:type="gramEnd"/>
-      <w:r>
-        <w:t xml:space="preserve">: </w:t>
+      <w:r>
+        <w:t xml:space="preserve">{ Color: </w:t>
       </w:r>
       <w:r>
         <w:rPr>
@@ -1321,11 +1077,9 @@
         </w:rPr>
         <w:t xml:space="preserve">태그 </w:t>
       </w:r>
-      <w:proofErr w:type="gramStart"/>
       <w:r>
         <w:t>{ Border</w:t>
       </w:r>
-      <w:proofErr w:type="gramEnd"/>
       <w:r>
         <w:t>:</w:t>
       </w:r>
@@ -1402,13 +1156,8 @@
         </w:rPr>
         <w:t xml:space="preserve">태그 </w:t>
       </w:r>
-      <w:proofErr w:type="gramStart"/>
-      <w:r>
-        <w:t>{ Border</w:t>
-      </w:r>
-      <w:proofErr w:type="gramEnd"/>
-      <w:r>
-        <w:t>: 1</w:t>
+      <w:r>
+        <w:t>{ Border: 1</w:t>
       </w:r>
       <w:r>
         <w:rPr>
@@ -1459,7 +1208,6 @@
         </w:rPr>
         <w:t xml:space="preserve">태그 </w:t>
       </w:r>
-      <w:proofErr w:type="gramStart"/>
       <w:r>
         <w:t xml:space="preserve">{ </w:t>
       </w:r>
@@ -1470,11 +1218,7 @@
         <w:t>f</w:t>
       </w:r>
       <w:r>
-        <w:t>ont</w:t>
-      </w:r>
-      <w:proofErr w:type="gramEnd"/>
-      <w:r>
-        <w:t xml:space="preserve">-weight: </w:t>
+        <w:t xml:space="preserve">ont-weight: </w:t>
       </w:r>
       <w:r>
         <w:t>bold</w:t>
@@ -1528,27 +1272,14 @@
       <w:r>
         <w:t xml:space="preserve">-3. * </w:t>
       </w:r>
-      <w:proofErr w:type="spellStart"/>
-      <w:proofErr w:type="gramStart"/>
-      <w:r>
-        <w:rPr>
-          <w:rFonts w:hint="eastAsia"/>
-        </w:rPr>
-        <w:t>선택자</w:t>
-      </w:r>
-      <w:proofErr w:type="spellEnd"/>
-      <w:r>
-        <w:rPr>
-          <w:rFonts w:hint="eastAsia"/>
-        </w:rPr>
-        <w:t xml:space="preserve"> </w:t>
-      </w:r>
-      <w:r>
-        <w:t>:</w:t>
-      </w:r>
-      <w:proofErr w:type="gramEnd"/>
-      <w:r>
-        <w:t xml:space="preserve"> </w:t>
+      <w:r>
+        <w:rPr>
+          <w:rFonts w:hint="eastAsia"/>
+        </w:rPr>
+        <w:t xml:space="preserve">선택자 </w:t>
+      </w:r>
+      <w:r>
+        <w:t xml:space="preserve">: </w:t>
       </w:r>
       <w:r>
         <w:rPr>
@@ -1648,13 +1379,8 @@
         <w:t>강.</w:t>
       </w:r>
       <w:r>
-        <w:t xml:space="preserve"> </w:t>
-      </w:r>
-      <w:proofErr w:type="spellStart"/>
-      <w:r>
-        <w:t>css</w:t>
-      </w:r>
-      <w:proofErr w:type="spellEnd"/>
+        <w:t xml:space="preserve"> css</w:t>
+      </w:r>
       <w:r>
         <w:rPr>
           <w:rFonts w:hint="eastAsia"/>
@@ -1694,13 +1420,8 @@
         <w:t xml:space="preserve">와 </w:t>
       </w:r>
       <w:r>
-        <w:t>class</w:t>
-      </w:r>
-      <w:proofErr w:type="gramStart"/>
-      <w:r>
-        <w:t>(.) :</w:t>
-      </w:r>
-      <w:proofErr w:type="gramEnd"/>
+        <w:t>class(.) :</w:t>
+      </w:r>
       <w:r>
         <w:rPr>
           <w:rFonts w:hint="eastAsia"/>
@@ -1773,17 +1494,8 @@
         <w:rPr>
           <w:rFonts w:hint="eastAsia"/>
         </w:rPr>
-        <w:t xml:space="preserve">속성 </w:t>
-      </w:r>
-      <w:proofErr w:type="spellStart"/>
-      <w:proofErr w:type="gramStart"/>
-      <w:r>
-        <w:rPr>
-          <w:rFonts w:hint="eastAsia"/>
-        </w:rPr>
-        <w:t>선택자</w:t>
-      </w:r>
-      <w:proofErr w:type="spellEnd"/>
+        <w:t>속성 선택자</w:t>
+      </w:r>
       <w:r>
         <w:rPr>
           <w:rFonts w:hint="eastAsia"/>
@@ -1791,11 +1503,7 @@
         <w:t xml:space="preserve"> </w:t>
       </w:r>
       <w:r>
-        <w:t>:</w:t>
-      </w:r>
-      <w:proofErr w:type="gramEnd"/>
-      <w:r>
-        <w:t xml:space="preserve"> </w:t>
+        <w:t xml:space="preserve">: </w:t>
       </w:r>
       <w:r>
         <w:rPr>
@@ -1850,7 +1558,6 @@
       <w:pPr>
         <w:ind w:left="660"/>
       </w:pPr>
-      <w:proofErr w:type="gramStart"/>
       <w:r>
         <w:rPr>
           <w:rFonts w:hint="eastAsia"/>
@@ -1858,17 +1565,8 @@
         <w:t xml:space="preserve">이름 </w:t>
       </w:r>
       <w:r>
-        <w:t>:</w:t>
-      </w:r>
-      <w:proofErr w:type="gramEnd"/>
-      <w:r>
-        <w:t xml:space="preserve"> &lt;input type=”text”/&gt; &lt;</w:t>
-      </w:r>
-      <w:proofErr w:type="spellStart"/>
-      <w:r>
-        <w:t>br</w:t>
-      </w:r>
-      <w:proofErr w:type="spellEnd"/>
+        <w:t>: &lt;input type=”text”/&gt; &lt;br</w:t>
+      </w:r>
       <w:r>
         <w:t xml:space="preserve"> </w:t>
       </w:r>
@@ -1880,7 +1578,6 @@
       <w:pPr>
         <w:ind w:left="660"/>
       </w:pPr>
-      <w:proofErr w:type="gramStart"/>
       <w:r>
         <w:rPr>
           <w:rFonts w:hint="eastAsia"/>
@@ -1888,11 +1585,7 @@
         <w:t>아이디</w:t>
       </w:r>
       <w:r>
-        <w:t xml:space="preserve"> :</w:t>
-      </w:r>
-      <w:proofErr w:type="gramEnd"/>
-      <w:r>
-        <w:t xml:space="preserve"> </w:t>
+        <w:t xml:space="preserve"> : </w:t>
       </w:r>
       <w:r>
         <w:t>&lt;</w:t>
@@ -1904,22 +1597,13 @@
         <w:t>i</w:t>
       </w:r>
       <w:r>
-        <w:t>nput type=”text /&gt; &lt;</w:t>
-      </w:r>
-      <w:proofErr w:type="spellStart"/>
-      <w:r>
-        <w:t>br</w:t>
-      </w:r>
-      <w:proofErr w:type="spellEnd"/>
-      <w:r>
-        <w:t xml:space="preserve"> /&gt;</w:t>
+        <w:t>nput type=”text /&gt; &lt;br /&gt;</w:t>
       </w:r>
     </w:p>
     <w:p>
       <w:pPr>
         <w:ind w:left="660"/>
       </w:pPr>
-      <w:proofErr w:type="gramStart"/>
       <w:r>
         <w:rPr>
           <w:rFonts w:hint="eastAsia"/>
@@ -1927,29 +1611,16 @@
         <w:t xml:space="preserve">비밀번호 </w:t>
       </w:r>
       <w:r>
-        <w:t>:</w:t>
-      </w:r>
-      <w:proofErr w:type="gramEnd"/>
-      <w:r>
-        <w:t xml:space="preserve"> </w:t>
-      </w:r>
-      <w:r>
-        <w:t>&lt;input type=”password” /&gt; &lt;</w:t>
-      </w:r>
-      <w:proofErr w:type="spellStart"/>
-      <w:r>
-        <w:t>br</w:t>
-      </w:r>
-      <w:proofErr w:type="spellEnd"/>
-      <w:r>
-        <w:t xml:space="preserve"> /&gt;</w:t>
+        <w:t xml:space="preserve">: </w:t>
+      </w:r>
+      <w:r>
+        <w:t>&lt;input type=”password” /&gt; &lt;br /&gt;</w:t>
       </w:r>
     </w:p>
     <w:p>
       <w:pPr>
         <w:ind w:left="660"/>
       </w:pPr>
-      <w:proofErr w:type="gramStart"/>
       <w:r>
         <w:rPr>
           <w:rFonts w:hint="eastAsia"/>
@@ -1957,30 +1628,10 @@
         <w:t xml:space="preserve">전화번호 </w:t>
       </w:r>
       <w:r>
-        <w:t>:</w:t>
-      </w:r>
-      <w:proofErr w:type="gramEnd"/>
-      <w:r>
-        <w:t xml:space="preserve"> </w:t>
-      </w:r>
-      <w:r>
-        <w:t>&lt;input type=”</w:t>
-      </w:r>
-      <w:proofErr w:type="spellStart"/>
-      <w:r>
-        <w:t>tel</w:t>
-      </w:r>
-      <w:proofErr w:type="spellEnd"/>
-      <w:r>
-        <w:t>” /&gt; &lt;</w:t>
-      </w:r>
-      <w:proofErr w:type="spellStart"/>
-      <w:r>
-        <w:t>br</w:t>
-      </w:r>
-      <w:proofErr w:type="spellEnd"/>
-      <w:r>
-        <w:t xml:space="preserve"> /&gt;</w:t>
+        <w:t xml:space="preserve">: </w:t>
+      </w:r>
+      <w:r>
+        <w:t>&lt;input type=”tel” /&gt; &lt;br /&gt;</w:t>
       </w:r>
     </w:p>
     <w:p>
@@ -1999,15 +1650,7 @@
         <w:t xml:space="preserve">위 태그에서 </w:t>
       </w:r>
       <w:r>
-        <w:t>“text”, “password”, “</w:t>
-      </w:r>
-      <w:proofErr w:type="spellStart"/>
-      <w:r>
-        <w:t>tel</w:t>
-      </w:r>
-      <w:proofErr w:type="spellEnd"/>
-      <w:r>
-        <w:t xml:space="preserve">” </w:t>
+        <w:t xml:space="preserve">“text”, “password”, “tel” </w:t>
       </w:r>
       <w:r>
         <w:rPr>
@@ -2050,16 +1693,7 @@
       </w:pPr>
       <w:r>
         <w:tab/>
-      </w:r>
-      <w:proofErr w:type="spellStart"/>
-      <w:proofErr w:type="gramStart"/>
-      <w:r>
-        <w:t>Color:orange</w:t>
-      </w:r>
-      <w:proofErr w:type="spellEnd"/>
-      <w:proofErr w:type="gramEnd"/>
-      <w:r>
-        <w:t>;</w:t>
+        <w:t>Color:orange;</w:t>
       </w:r>
     </w:p>
     <w:p>
@@ -2112,23 +1746,7 @@
       </w:pPr>
       <w:r>
         <w:lastRenderedPageBreak/>
-        <w:t>Ex) &lt;</w:t>
-      </w:r>
-      <w:proofErr w:type="spellStart"/>
-      <w:r>
-        <w:t>img</w:t>
-      </w:r>
-      <w:proofErr w:type="spellEnd"/>
-      <w:r>
-        <w:t xml:space="preserve"> </w:t>
-      </w:r>
-      <w:proofErr w:type="spellStart"/>
-      <w:r>
-        <w:t>src</w:t>
-      </w:r>
-      <w:proofErr w:type="spellEnd"/>
-      <w:r>
-        <w:t>=</w:t>
+        <w:t>Ex) &lt;img src=</w:t>
       </w:r>
       <w:hyperlink r:id="rId6" w:history="1">
         <w:r>
@@ -2139,15 +1757,7 @@
         </w:r>
       </w:hyperlink>
       <w:r>
-        <w:t xml:space="preserve"> /&gt; &lt;</w:t>
-      </w:r>
-      <w:proofErr w:type="spellStart"/>
-      <w:r>
-        <w:t>br</w:t>
-      </w:r>
-      <w:proofErr w:type="spellEnd"/>
-      <w:r>
-        <w:t xml:space="preserve"> /&gt;</w:t>
+        <w:t xml:space="preserve"> /&gt; &lt;br /&gt;</w:t>
       </w:r>
     </w:p>
     <w:p>
@@ -2172,23 +1782,7 @@
         <w:t xml:space="preserve"> </w:t>
       </w:r>
       <w:r>
-        <w:t xml:space="preserve">   </w:t>
-      </w:r>
-      <w:proofErr w:type="spellStart"/>
-      <w:r>
-        <w:t>img</w:t>
-      </w:r>
-      <w:proofErr w:type="spellEnd"/>
-      <w:r>
-        <w:t>[</w:t>
-      </w:r>
-      <w:proofErr w:type="spellStart"/>
-      <w:r>
-        <w:t>src</w:t>
-      </w:r>
-      <w:proofErr w:type="spellEnd"/>
-      <w:r>
-        <w:t>] {</w:t>
+        <w:t xml:space="preserve">   img[src] {</w:t>
       </w:r>
     </w:p>
     <w:p>
@@ -2250,17 +1844,8 @@
         <w:rPr>
           <w:rFonts w:hint="eastAsia"/>
         </w:rPr>
-        <w:t xml:space="preserve">후손 및 자손 </w:t>
-      </w:r>
-      <w:proofErr w:type="spellStart"/>
-      <w:proofErr w:type="gramStart"/>
-      <w:r>
-        <w:rPr>
-          <w:rFonts w:hint="eastAsia"/>
-        </w:rPr>
-        <w:t>선택자</w:t>
-      </w:r>
-      <w:proofErr w:type="spellEnd"/>
+        <w:t>후손 및 자손 선택자</w:t>
+      </w:r>
       <w:r>
         <w:rPr>
           <w:rFonts w:hint="eastAsia"/>
@@ -2268,11 +1853,7 @@
         <w:t xml:space="preserve"> </w:t>
       </w:r>
       <w:r>
-        <w:t>:</w:t>
-      </w:r>
-      <w:proofErr w:type="gramEnd"/>
-      <w:r>
-        <w:t xml:space="preserve"> </w:t>
+        <w:t xml:space="preserve">: </w:t>
       </w:r>
       <w:r>
         <w:rPr>
@@ -2295,7 +1876,6 @@
       <w:pPr>
         <w:ind w:left="465"/>
       </w:pPr>
-      <w:proofErr w:type="gramStart"/>
       <w:r>
         <w:rPr>
           <w:rFonts w:hint="eastAsia"/>
@@ -2303,11 +1883,7 @@
         <w:t xml:space="preserve">후손 </w:t>
       </w:r>
       <w:r>
-        <w:t>:</w:t>
-      </w:r>
-      <w:proofErr w:type="gramEnd"/>
-      <w:r>
-        <w:t xml:space="preserve"> ex) div li {</w:t>
+        <w:t>: ex) div li {</w:t>
       </w:r>
     </w:p>
     <w:p>
@@ -2319,19 +1895,7 @@
       </w:r>
       <w:r>
         <w:tab/>
-      </w:r>
-      <w:proofErr w:type="spellStart"/>
-      <w:r>
-        <w:t>Background-</w:t>
-      </w:r>
-      <w:proofErr w:type="gramStart"/>
-      <w:r>
-        <w:t>color:red</w:t>
-      </w:r>
-      <w:proofErr w:type="spellEnd"/>
-      <w:proofErr w:type="gramEnd"/>
-      <w:r>
-        <w:t>;</w:t>
+        <w:t>Background-color:red;</w:t>
       </w:r>
     </w:p>
     <w:p>
@@ -2395,11 +1959,7 @@
         <w:t>(</w:t>
       </w:r>
       <w:r>
-        <w:t>&gt;</w:t>
-      </w:r>
-      <w:proofErr w:type="gramStart"/>
-      <w:r>
-        <w:t>)</w:t>
+        <w:t>&gt;)</w:t>
       </w:r>
       <w:r>
         <w:rPr>
@@ -2408,11 +1968,7 @@
         <w:t xml:space="preserve"> </w:t>
       </w:r>
       <w:r>
-        <w:t>:</w:t>
-      </w:r>
-      <w:proofErr w:type="gramEnd"/>
-      <w:r>
-        <w:t xml:space="preserve"> </w:t>
+        <w:t xml:space="preserve">: </w:t>
       </w:r>
       <w:r>
         <w:rPr>
@@ -2437,18 +1993,8 @@
       <w:r>
         <w:t xml:space="preserve">  </w:t>
       </w:r>
-      <w:proofErr w:type="spellStart"/>
-      <w:r>
-        <w:t>Font-</w:t>
-      </w:r>
-      <w:proofErr w:type="gramStart"/>
-      <w:r>
-        <w:t>weight:bold</w:t>
-      </w:r>
-      <w:proofErr w:type="spellEnd"/>
-      <w:proofErr w:type="gramEnd"/>
-      <w:r>
-        <w:t>;</w:t>
+      <w:r>
+        <w:t>Font-weight:bold;</w:t>
       </w:r>
     </w:p>
     <w:p>
@@ -2464,15 +2010,8 @@
       <w:r>
         <w:t xml:space="preserve">  </w:t>
       </w:r>
-      <w:proofErr w:type="spellStart"/>
-      <w:proofErr w:type="gramStart"/>
-      <w:r>
-        <w:t>Color:yellow</w:t>
-      </w:r>
-      <w:proofErr w:type="spellEnd"/>
-      <w:proofErr w:type="gramEnd"/>
-      <w:r>
-        <w:t>;</w:t>
+      <w:r>
+        <w:t>Color:yellow;</w:t>
       </w:r>
     </w:p>
     <w:p>
@@ -2505,17 +2044,8 @@
         <w:rPr>
           <w:rFonts w:hint="eastAsia"/>
         </w:rPr>
-        <w:t xml:space="preserve">동위 </w:t>
-      </w:r>
-      <w:proofErr w:type="spellStart"/>
-      <w:proofErr w:type="gramStart"/>
-      <w:r>
-        <w:rPr>
-          <w:rFonts w:hint="eastAsia"/>
-        </w:rPr>
-        <w:t>선택자</w:t>
-      </w:r>
-      <w:proofErr w:type="spellEnd"/>
+        <w:t>동위 선택자</w:t>
+      </w:r>
       <w:r>
         <w:rPr>
           <w:rFonts w:hint="eastAsia"/>
@@ -2523,11 +2053,7 @@
         <w:t xml:space="preserve"> </w:t>
       </w:r>
       <w:r>
-        <w:t>:</w:t>
-      </w:r>
-      <w:proofErr w:type="gramEnd"/>
-      <w:r>
-        <w:t xml:space="preserve"> </w:t>
+        <w:t xml:space="preserve">: </w:t>
       </w:r>
       <w:r>
         <w:rPr>
@@ -2549,40 +2075,20 @@
       <w:pPr>
         <w:ind w:left="1600"/>
       </w:pPr>
-      <w:proofErr w:type="gramStart"/>
-      <w:r>
-        <w:t>+ :</w:t>
-      </w:r>
-      <w:proofErr w:type="gramEnd"/>
-      <w:r>
-        <w:t xml:space="preserve"> </w:t>
-      </w:r>
-      <w:r>
-        <w:rPr>
-          <w:rFonts w:hint="eastAsia"/>
-        </w:rPr>
-        <w:t xml:space="preserve">바로 밑에 있는 동등한 </w:t>
-      </w:r>
-      <w:proofErr w:type="spellStart"/>
-      <w:r>
-        <w:rPr>
-          <w:rFonts w:hint="eastAsia"/>
-        </w:rPr>
-        <w:t>선택자</w:t>
-      </w:r>
-      <w:proofErr w:type="spellEnd"/>
-      <w:r>
-        <w:rPr>
-          <w:rFonts w:hint="eastAsia"/>
-        </w:rPr>
-        <w:t xml:space="preserve"> 선택</w:t>
+      <w:r>
+        <w:t xml:space="preserve">+ : </w:t>
+      </w:r>
+      <w:r>
+        <w:rPr>
+          <w:rFonts w:hint="eastAsia"/>
+        </w:rPr>
+        <w:t>바로 밑에 있는 동등한 선택자 선택</w:t>
       </w:r>
     </w:p>
     <w:p>
       <w:pPr>
         <w:ind w:left="1600"/>
       </w:pPr>
-      <w:proofErr w:type="gramStart"/>
       <w:r>
         <w:rPr>
           <w:rFonts w:hint="eastAsia"/>
@@ -2590,11 +2096,7 @@
         <w:t>~</w:t>
       </w:r>
       <w:r>
-        <w:t xml:space="preserve"> :</w:t>
-      </w:r>
-      <w:proofErr w:type="gramEnd"/>
-      <w:r>
-        <w:t xml:space="preserve"> </w:t>
+        <w:t xml:space="preserve"> : </w:t>
       </w:r>
       <w:r>
         <w:rPr>
@@ -2641,13 +2143,8 @@
         <w:t>강.</w:t>
       </w:r>
       <w:r>
-        <w:t xml:space="preserve"> </w:t>
-      </w:r>
-      <w:proofErr w:type="spellStart"/>
-      <w:r>
-        <w:t>css</w:t>
-      </w:r>
-      <w:proofErr w:type="spellEnd"/>
+        <w:t xml:space="preserve"> css</w:t>
+      </w:r>
       <w:r>
         <w:rPr>
           <w:rFonts w:hint="eastAsia"/>
@@ -2668,7 +2165,6 @@
         </w:numPr>
         <w:ind w:leftChars="0"/>
       </w:pPr>
-      <w:proofErr w:type="gramStart"/>
       <w:r>
         <w:rPr>
           <w:rFonts w:hint="eastAsia"/>
@@ -2682,11 +2178,7 @@
         <w:t xml:space="preserve"> </w:t>
       </w:r>
       <w:r>
-        <w:t>:</w:t>
-      </w:r>
-      <w:proofErr w:type="gramEnd"/>
-      <w:r>
-        <w:t xml:space="preserve"> </w:t>
+        <w:t xml:space="preserve">: </w:t>
       </w:r>
       <w:r>
         <w:rPr>
@@ -2705,32 +2197,15 @@
         <w:ind w:leftChars="0"/>
       </w:pPr>
       <w:r>
-        <w:t xml:space="preserve">Ex) </w:t>
-      </w:r>
-      <w:proofErr w:type="spellStart"/>
-      <w:proofErr w:type="gramStart"/>
-      <w:r>
-        <w:t>li:hover</w:t>
-      </w:r>
-      <w:proofErr w:type="spellEnd"/>
-      <w:proofErr w:type="gramEnd"/>
-      <w:r>
-        <w:t xml:space="preserve"> {</w:t>
+        <w:t>Ex) li:hover {</w:t>
       </w:r>
     </w:p>
     <w:p>
       <w:pPr>
         <w:ind w:left="1020" w:firstLine="580"/>
       </w:pPr>
-      <w:proofErr w:type="spellStart"/>
-      <w:proofErr w:type="gramStart"/>
-      <w:r>
-        <w:t>Color:blue</w:t>
-      </w:r>
-      <w:proofErr w:type="spellEnd"/>
-      <w:proofErr w:type="gramEnd"/>
-      <w:r>
-        <w:t>;</w:t>
+      <w:r>
+        <w:t>Color:blue;</w:t>
       </w:r>
     </w:p>
     <w:p>
@@ -2747,19 +2222,45 @@
     <w:p/>
     <w:p/>
     <w:p>
-      <w:proofErr w:type="gramStart"/>
-      <w:r>
-        <w:t>Margin :</w:t>
-      </w:r>
-      <w:proofErr w:type="gramEnd"/>
-      <w:r>
+      <w:r>
+        <w:t xml:space="preserve">Margin : </w:t>
+      </w:r>
+      <w:r>
+        <w:rPr>
+          <w:rFonts w:hint="eastAsia"/>
+        </w:rPr>
+        <w:t xml:space="preserve">정렬 할 때 사용 </w:t>
+      </w:r>
+    </w:p>
+    <w:p/>
+    <w:p>
+      <w:r>
+        <w:rPr>
+          <w:rFonts w:hint="eastAsia"/>
+        </w:rPr>
         <w:t xml:space="preserve"> </w:t>
       </w:r>
-      <w:r>
-        <w:rPr>
-          <w:rFonts w:hint="eastAsia"/>
-        </w:rPr>
-        <w:t xml:space="preserve">정렬 할 때 사용 </w:t>
+    </w:p>
+    <w:p>
+      <w:r>
+        <w:t xml:space="preserve">Ex) margin:0 auto;  -&gt;  </w:t>
+      </w:r>
+      <w:r>
+        <w:rPr>
+          <w:rFonts w:hint="eastAsia"/>
+        </w:rPr>
+        <w:t>이렇게 두 값만 주면 알아서 중앙에 정렬함.</w:t>
+      </w:r>
+    </w:p>
+    <w:p>
+      <w:r>
+        <w:t xml:space="preserve">Ex) margin:0 0 0 0 -&gt; </w:t>
+      </w:r>
+      <w:r>
+        <w:rPr>
+          <w:rFonts w:hint="eastAsia"/>
+        </w:rPr>
+        <w:t>시계방향으로 위 오른쪽 아래 왼쪽 값 입력</w:t>
       </w:r>
     </w:p>
     <w:p/>
@@ -2768,45 +2269,6 @@
         <w:rPr>
           <w:rFonts w:hint="eastAsia"/>
         </w:rPr>
-        <w:t xml:space="preserve"> </w:t>
-      </w:r>
-    </w:p>
-    <w:p>
-      <w:r>
-        <w:t xml:space="preserve">Ex) margin:0 </w:t>
-      </w:r>
-      <w:proofErr w:type="gramStart"/>
-      <w:r>
-        <w:t>auto;  -</w:t>
-      </w:r>
-      <w:proofErr w:type="gramEnd"/>
-      <w:r>
-        <w:t xml:space="preserve">&gt;  </w:t>
-      </w:r>
-      <w:r>
-        <w:rPr>
-          <w:rFonts w:hint="eastAsia"/>
-        </w:rPr>
-        <w:t>이렇게 두 값만 주면 알아서 중앙에 정렬함.</w:t>
-      </w:r>
-    </w:p>
-    <w:p>
-      <w:r>
-        <w:t xml:space="preserve">Ex) margin:0 0 0 0 -&gt; </w:t>
-      </w:r>
-      <w:r>
-        <w:rPr>
-          <w:rFonts w:hint="eastAsia"/>
-        </w:rPr>
-        <w:t>시계방향으로 위 오른쪽 아래 왼쪽 값 입력</w:t>
-      </w:r>
-    </w:p>
-    <w:p/>
-    <w:p>
-      <w:r>
-        <w:rPr>
-          <w:rFonts w:hint="eastAsia"/>
-        </w:rPr>
         <w:t>2</w:t>
       </w:r>
       <w:r>
@@ -2824,13 +2286,8 @@
         <w:t>강.</w:t>
       </w:r>
       <w:r>
-        <w:t xml:space="preserve"> </w:t>
-      </w:r>
-      <w:proofErr w:type="spellStart"/>
-      <w:r>
-        <w:t>css</w:t>
-      </w:r>
-      <w:proofErr w:type="spellEnd"/>
+        <w:t xml:space="preserve"> css</w:t>
+      </w:r>
       <w:r>
         <w:rPr>
           <w:rFonts w:hint="eastAsia"/>
@@ -2850,7 +2307,6 @@
         </w:numPr>
         <w:ind w:leftChars="0"/>
       </w:pPr>
-      <w:proofErr w:type="gramStart"/>
       <w:r>
         <w:rPr>
           <w:rFonts w:hint="eastAsia"/>
@@ -2858,11 +2314,7 @@
         <w:t xml:space="preserve">상태선택자 </w:t>
       </w:r>
       <w:r>
-        <w:t>:</w:t>
-      </w:r>
-      <w:proofErr w:type="gramEnd"/>
-      <w:r>
-        <w:t xml:space="preserve"> </w:t>
+        <w:t xml:space="preserve">: </w:t>
       </w:r>
       <w:r>
         <w:rPr>
@@ -2870,11 +2322,9 @@
         </w:rPr>
         <w:t xml:space="preserve">상태에 따라서 </w:t>
       </w:r>
-      <w:proofErr w:type="spellStart"/>
       <w:r>
         <w:t>css</w:t>
       </w:r>
-      <w:proofErr w:type="spellEnd"/>
       <w:r>
         <w:rPr>
           <w:rFonts w:hint="eastAsia"/>
@@ -2923,13 +2373,8 @@
         <w:t>강.</w:t>
       </w:r>
       <w:r>
-        <w:t xml:space="preserve"> </w:t>
-      </w:r>
-      <w:proofErr w:type="spellStart"/>
-      <w:r>
-        <w:t>css</w:t>
-      </w:r>
-      <w:proofErr w:type="spellEnd"/>
+        <w:t xml:space="preserve"> css</w:t>
+      </w:r>
       <w:r>
         <w:rPr>
           <w:rFonts w:hint="eastAsia"/>
@@ -2949,7 +2394,6 @@
         </w:numPr>
         <w:ind w:leftChars="0"/>
       </w:pPr>
-      <w:proofErr w:type="gramStart"/>
       <w:r>
         <w:rPr>
           <w:rFonts w:hint="eastAsia"/>
@@ -2957,11 +2401,7 @@
         <w:t xml:space="preserve">구조선택자 </w:t>
       </w:r>
       <w:r>
-        <w:t>:</w:t>
-      </w:r>
-      <w:proofErr w:type="gramEnd"/>
-      <w:r>
-        <w:t xml:space="preserve"> </w:t>
+        <w:t xml:space="preserve">: </w:t>
       </w:r>
       <w:r>
         <w:rPr>
@@ -2969,11 +2409,9 @@
         </w:rPr>
         <w:t xml:space="preserve">구조에 따라서 </w:t>
       </w:r>
-      <w:proofErr w:type="spellStart"/>
       <w:r>
         <w:t>css</w:t>
       </w:r>
-      <w:proofErr w:type="spellEnd"/>
       <w:r>
         <w:rPr>
           <w:rFonts w:hint="eastAsia"/>
@@ -3032,8 +2470,6 @@
         </w:rPr>
         <w:t xml:space="preserve"> </w:t>
       </w:r>
-      <w:proofErr w:type="spellStart"/>
-      <w:proofErr w:type="gramStart"/>
       <w:r>
         <w:rPr>
           <w:rFonts w:ascii="Consolas" w:eastAsia="굴림" w:hAnsi="Consolas" w:cs="굴림"/>
@@ -3042,20 +2478,8 @@
           <w:sz w:val="21"/>
           <w:szCs w:val="21"/>
         </w:rPr>
-        <w:t>li:first</w:t>
-      </w:r>
-      <w:proofErr w:type="gramEnd"/>
-      <w:r>
-        <w:rPr>
-          <w:rFonts w:ascii="Consolas" w:eastAsia="굴림" w:hAnsi="Consolas" w:cs="굴림"/>
-          <w:color w:val="D7BA7D"/>
-          <w:kern w:val="0"/>
-          <w:sz w:val="21"/>
-          <w:szCs w:val="21"/>
-        </w:rPr>
-        <w:t>-child</w:t>
-      </w:r>
-      <w:proofErr w:type="spellEnd"/>
+        <w:t>li:first-child</w:t>
+      </w:r>
       <w:r>
         <w:rPr>
           <w:rFonts w:ascii="Consolas" w:eastAsia="굴림" w:hAnsi="Consolas" w:cs="굴림"/>
@@ -3174,7 +2598,6 @@
         </w:rPr>
         <w:t xml:space="preserve"> </w:t>
       </w:r>
-      <w:proofErr w:type="gramStart"/>
       <w:r>
         <w:rPr>
           <w:rFonts w:ascii="Consolas" w:eastAsia="굴림" w:hAnsi="Consolas" w:cs="굴림"/>
@@ -3193,9 +2616,18 @@
           <w:sz w:val="21"/>
           <w:szCs w:val="21"/>
         </w:rPr>
-        <w:t>;  --</w:t>
-      </w:r>
-      <w:proofErr w:type="gramEnd"/>
+        <w:t xml:space="preserve">;  -- </w:t>
+      </w:r>
+      <w:r>
+        <w:rPr>
+          <w:rFonts w:ascii="Consolas" w:eastAsia="굴림" w:hAnsi="Consolas" w:cs="굴림"/>
+          <w:color w:val="D4D4D4"/>
+          <w:kern w:val="0"/>
+          <w:sz w:val="21"/>
+          <w:szCs w:val="21"/>
+        </w:rPr>
+        <w:t>순서대로</w:t>
+      </w:r>
       <w:r>
         <w:rPr>
           <w:rFonts w:ascii="Consolas" w:eastAsia="굴림" w:hAnsi="Consolas" w:cs="굴림"/>
@@ -3214,7 +2646,7 @@
           <w:sz w:val="21"/>
           <w:szCs w:val="21"/>
         </w:rPr>
-        <w:t>순서대로</w:t>
+        <w:t>좌상단</w:t>
       </w:r>
       <w:r>
         <w:rPr>
@@ -3226,7 +2658,86 @@
         </w:rPr>
         <w:t xml:space="preserve"> </w:t>
       </w:r>
-      <w:proofErr w:type="spellStart"/>
+      <w:r>
+        <w:rPr>
+          <w:rFonts w:ascii="Consolas" w:eastAsia="굴림" w:hAnsi="Consolas" w:cs="굴림"/>
+          <w:color w:val="D4D4D4"/>
+          <w:kern w:val="0"/>
+          <w:sz w:val="21"/>
+          <w:szCs w:val="21"/>
+        </w:rPr>
+        <w:t>우상단</w:t>
+      </w:r>
+      <w:r>
+        <w:rPr>
+          <w:rFonts w:ascii="Consolas" w:eastAsia="굴림" w:hAnsi="Consolas" w:cs="굴림"/>
+          <w:color w:val="D4D4D4"/>
+          <w:kern w:val="0"/>
+          <w:sz w:val="21"/>
+          <w:szCs w:val="21"/>
+        </w:rPr>
+        <w:t xml:space="preserve"> </w:t>
+      </w:r>
+      <w:r>
+        <w:rPr>
+          <w:rFonts w:ascii="Consolas" w:eastAsia="굴림" w:hAnsi="Consolas" w:cs="굴림"/>
+          <w:color w:val="D4D4D4"/>
+          <w:kern w:val="0"/>
+          <w:sz w:val="21"/>
+          <w:szCs w:val="21"/>
+        </w:rPr>
+        <w:t>우하단</w:t>
+      </w:r>
+      <w:r>
+        <w:rPr>
+          <w:rFonts w:ascii="Consolas" w:eastAsia="굴림" w:hAnsi="Consolas" w:cs="굴림"/>
+          <w:color w:val="D4D4D4"/>
+          <w:kern w:val="0"/>
+          <w:sz w:val="21"/>
+          <w:szCs w:val="21"/>
+        </w:rPr>
+        <w:t xml:space="preserve"> </w:t>
+      </w:r>
+      <w:r>
+        <w:rPr>
+          <w:rFonts w:ascii="Consolas" w:eastAsia="굴림" w:hAnsi="Consolas" w:cs="굴림"/>
+          <w:color w:val="D4D4D4"/>
+          <w:kern w:val="0"/>
+          <w:sz w:val="21"/>
+          <w:szCs w:val="21"/>
+        </w:rPr>
+        <w:t>좌하단</w:t>
+      </w:r>
+      <w:r>
+        <w:rPr>
+          <w:rFonts w:ascii="Consolas" w:eastAsia="굴림" w:hAnsi="Consolas" w:cs="굴림"/>
+          <w:color w:val="D4D4D4"/>
+          <w:kern w:val="0"/>
+          <w:sz w:val="21"/>
+          <w:szCs w:val="21"/>
+        </w:rPr>
+        <w:t xml:space="preserve">. </w:t>
+      </w:r>
+      <w:r>
+        <w:rPr>
+          <w:rFonts w:ascii="Consolas" w:eastAsia="굴림" w:hAnsi="Consolas" w:cs="굴림"/>
+          <w:color w:val="D4D4D4"/>
+          <w:kern w:val="0"/>
+          <w:sz w:val="21"/>
+          <w:szCs w:val="21"/>
+        </w:rPr>
+        <w:t>따라서</w:t>
+      </w:r>
+      <w:r>
+        <w:rPr>
+          <w:rFonts w:ascii="Consolas" w:eastAsia="굴림" w:hAnsi="Consolas" w:cs="굴림"/>
+          <w:color w:val="D4D4D4"/>
+          <w:kern w:val="0"/>
+          <w:sz w:val="21"/>
+          <w:szCs w:val="21"/>
+        </w:rPr>
+        <w:t xml:space="preserve">, </w:t>
+      </w:r>
       <w:r>
         <w:rPr>
           <w:rFonts w:ascii="Consolas" w:eastAsia="굴림" w:hAnsi="Consolas" w:cs="굴림"/>
@@ -3237,7 +2748,6 @@
         </w:rPr>
         <w:t>좌상단</w:t>
       </w:r>
-      <w:proofErr w:type="spellEnd"/>
       <w:r>
         <w:rPr>
           <w:rFonts w:ascii="Consolas" w:eastAsia="굴림" w:hAnsi="Consolas" w:cs="굴림"/>
@@ -3248,7 +2758,6 @@
         </w:rPr>
         <w:t xml:space="preserve"> </w:t>
       </w:r>
-      <w:proofErr w:type="spellStart"/>
       <w:r>
         <w:rPr>
           <w:rFonts w:ascii="Consolas" w:eastAsia="굴림" w:hAnsi="Consolas" w:cs="굴림"/>
@@ -3259,115 +2768,6 @@
         </w:rPr>
         <w:t>우상단</w:t>
       </w:r>
-      <w:proofErr w:type="spellEnd"/>
-      <w:r>
-        <w:rPr>
-          <w:rFonts w:ascii="Consolas" w:eastAsia="굴림" w:hAnsi="Consolas" w:cs="굴림"/>
-          <w:color w:val="D4D4D4"/>
-          <w:kern w:val="0"/>
-          <w:sz w:val="21"/>
-          <w:szCs w:val="21"/>
-        </w:rPr>
-        <w:t xml:space="preserve"> </w:t>
-      </w:r>
-      <w:proofErr w:type="spellStart"/>
-      <w:r>
-        <w:rPr>
-          <w:rFonts w:ascii="Consolas" w:eastAsia="굴림" w:hAnsi="Consolas" w:cs="굴림"/>
-          <w:color w:val="D4D4D4"/>
-          <w:kern w:val="0"/>
-          <w:sz w:val="21"/>
-          <w:szCs w:val="21"/>
-        </w:rPr>
-        <w:t>우하단</w:t>
-      </w:r>
-      <w:proofErr w:type="spellEnd"/>
-      <w:r>
-        <w:rPr>
-          <w:rFonts w:ascii="Consolas" w:eastAsia="굴림" w:hAnsi="Consolas" w:cs="굴림"/>
-          <w:color w:val="D4D4D4"/>
-          <w:kern w:val="0"/>
-          <w:sz w:val="21"/>
-          <w:szCs w:val="21"/>
-        </w:rPr>
-        <w:t xml:space="preserve"> </w:t>
-      </w:r>
-      <w:proofErr w:type="spellStart"/>
-      <w:r>
-        <w:rPr>
-          <w:rFonts w:ascii="Consolas" w:eastAsia="굴림" w:hAnsi="Consolas" w:cs="굴림"/>
-          <w:color w:val="D4D4D4"/>
-          <w:kern w:val="0"/>
-          <w:sz w:val="21"/>
-          <w:szCs w:val="21"/>
-        </w:rPr>
-        <w:t>좌하단</w:t>
-      </w:r>
-      <w:proofErr w:type="spellEnd"/>
-      <w:r>
-        <w:rPr>
-          <w:rFonts w:ascii="Consolas" w:eastAsia="굴림" w:hAnsi="Consolas" w:cs="굴림"/>
-          <w:color w:val="D4D4D4"/>
-          <w:kern w:val="0"/>
-          <w:sz w:val="21"/>
-          <w:szCs w:val="21"/>
-        </w:rPr>
-        <w:t xml:space="preserve">. </w:t>
-      </w:r>
-      <w:r>
-        <w:rPr>
-          <w:rFonts w:ascii="Consolas" w:eastAsia="굴림" w:hAnsi="Consolas" w:cs="굴림"/>
-          <w:color w:val="D4D4D4"/>
-          <w:kern w:val="0"/>
-          <w:sz w:val="21"/>
-          <w:szCs w:val="21"/>
-        </w:rPr>
-        <w:t>따라서</w:t>
-      </w:r>
-      <w:r>
-        <w:rPr>
-          <w:rFonts w:ascii="Consolas" w:eastAsia="굴림" w:hAnsi="Consolas" w:cs="굴림"/>
-          <w:color w:val="D4D4D4"/>
-          <w:kern w:val="0"/>
-          <w:sz w:val="21"/>
-          <w:szCs w:val="21"/>
-        </w:rPr>
-        <w:t xml:space="preserve">, </w:t>
-      </w:r>
-      <w:proofErr w:type="spellStart"/>
-      <w:r>
-        <w:rPr>
-          <w:rFonts w:ascii="Consolas" w:eastAsia="굴림" w:hAnsi="Consolas" w:cs="굴림"/>
-          <w:color w:val="D4D4D4"/>
-          <w:kern w:val="0"/>
-          <w:sz w:val="21"/>
-          <w:szCs w:val="21"/>
-        </w:rPr>
-        <w:t>좌상단</w:t>
-      </w:r>
-      <w:proofErr w:type="spellEnd"/>
-      <w:r>
-        <w:rPr>
-          <w:rFonts w:ascii="Consolas" w:eastAsia="굴림" w:hAnsi="Consolas" w:cs="굴림"/>
-          <w:color w:val="D4D4D4"/>
-          <w:kern w:val="0"/>
-          <w:sz w:val="21"/>
-          <w:szCs w:val="21"/>
-        </w:rPr>
-        <w:t xml:space="preserve"> </w:t>
-      </w:r>
-      <w:proofErr w:type="spellStart"/>
-      <w:r>
-        <w:rPr>
-          <w:rFonts w:ascii="Consolas" w:eastAsia="굴림" w:hAnsi="Consolas" w:cs="굴림"/>
-          <w:color w:val="D4D4D4"/>
-          <w:kern w:val="0"/>
-          <w:sz w:val="21"/>
-          <w:szCs w:val="21"/>
-        </w:rPr>
-        <w:t>우상단</w:t>
-      </w:r>
-      <w:proofErr w:type="spellEnd"/>
       <w:r>
         <w:rPr>
           <w:rFonts w:ascii="Consolas" w:eastAsia="굴림" w:hAnsi="Consolas" w:cs="굴림"/>
@@ -3482,8 +2882,6 @@
         </w:rPr>
         <w:t xml:space="preserve"> </w:t>
       </w:r>
-      <w:proofErr w:type="spellStart"/>
-      <w:proofErr w:type="gramStart"/>
       <w:r>
         <w:rPr>
           <w:rFonts w:ascii="Consolas" w:eastAsia="굴림" w:hAnsi="Consolas" w:cs="굴림"/>
@@ -3492,20 +2890,8 @@
           <w:sz w:val="21"/>
           <w:szCs w:val="21"/>
         </w:rPr>
-        <w:t>li:last</w:t>
-      </w:r>
-      <w:proofErr w:type="gramEnd"/>
-      <w:r>
-        <w:rPr>
-          <w:rFonts w:ascii="Consolas" w:eastAsia="굴림" w:hAnsi="Consolas" w:cs="굴림"/>
-          <w:color w:val="D7BA7D"/>
-          <w:kern w:val="0"/>
-          <w:sz w:val="21"/>
-          <w:szCs w:val="21"/>
-        </w:rPr>
-        <w:t>-child</w:t>
-      </w:r>
-      <w:proofErr w:type="spellEnd"/>
+        <w:t>li:last-child</w:t>
+      </w:r>
       <w:r>
         <w:rPr>
           <w:rFonts w:ascii="Consolas" w:eastAsia="굴림" w:hAnsi="Consolas" w:cs="굴림"/>
@@ -3624,7 +3010,6 @@
         </w:rPr>
         <w:t xml:space="preserve"> </w:t>
       </w:r>
-      <w:proofErr w:type="spellStart"/>
       <w:r>
         <w:rPr>
           <w:rFonts w:ascii="Consolas" w:eastAsia="굴림" w:hAnsi="Consolas" w:cs="굴림"/>
@@ -3633,31 +3018,28 @@
           <w:sz w:val="21"/>
           <w:szCs w:val="21"/>
         </w:rPr>
-        <w:t>10</w:t>
-      </w:r>
-      <w:proofErr w:type="gramStart"/>
-      <w:r>
-        <w:rPr>
-          <w:rFonts w:ascii="Consolas" w:eastAsia="굴림" w:hAnsi="Consolas" w:cs="굴림"/>
-          <w:color w:val="B5CEA8"/>
-          <w:kern w:val="0"/>
-          <w:sz w:val="21"/>
-          <w:szCs w:val="21"/>
-        </w:rPr>
-        <w:t>px</w:t>
-      </w:r>
-      <w:proofErr w:type="spellEnd"/>
-      <w:r>
-        <w:rPr>
-          <w:rFonts w:ascii="Consolas" w:eastAsia="굴림" w:hAnsi="Consolas" w:cs="굴림"/>
-          <w:color w:val="D4D4D4"/>
-          <w:kern w:val="0"/>
-          <w:sz w:val="21"/>
-          <w:szCs w:val="21"/>
-        </w:rPr>
-        <w:t>;  --</w:t>
-      </w:r>
-      <w:proofErr w:type="gramEnd"/>
+        <w:t>10px</w:t>
+      </w:r>
+      <w:r>
+        <w:rPr>
+          <w:rFonts w:ascii="Consolas" w:eastAsia="굴림" w:hAnsi="Consolas" w:cs="굴림"/>
+          <w:color w:val="D4D4D4"/>
+          <w:kern w:val="0"/>
+          <w:sz w:val="21"/>
+          <w:szCs w:val="21"/>
+        </w:rPr>
+        <w:t xml:space="preserve">;  -- </w:t>
+      </w:r>
+      <w:r>
+        <w:rPr>
+          <w:rFonts w:ascii="Consolas" w:eastAsia="굴림" w:hAnsi="Consolas" w:cs="굴림"/>
+          <w:color w:val="D4D4D4"/>
+          <w:kern w:val="0"/>
+          <w:sz w:val="21"/>
+          <w:szCs w:val="21"/>
+        </w:rPr>
+        <w:t>순서대로</w:t>
+      </w:r>
       <w:r>
         <w:rPr>
           <w:rFonts w:ascii="Consolas" w:eastAsia="굴림" w:hAnsi="Consolas" w:cs="굴림"/>
@@ -3676,7 +3058,7 @@
           <w:sz w:val="21"/>
           <w:szCs w:val="21"/>
         </w:rPr>
-        <w:t>순서대로</w:t>
+        <w:t>좌상단</w:t>
       </w:r>
       <w:r>
         <w:rPr>
@@ -3688,18 +3070,16 @@
         </w:rPr>
         <w:t xml:space="preserve"> </w:t>
       </w:r>
-      <w:proofErr w:type="spellStart"/>
-      <w:r>
-        <w:rPr>
-          <w:rFonts w:ascii="Consolas" w:eastAsia="굴림" w:hAnsi="Consolas" w:cs="굴림"/>
-          <w:color w:val="D4D4D4"/>
-          <w:kern w:val="0"/>
-          <w:sz w:val="21"/>
-          <w:szCs w:val="21"/>
-        </w:rPr>
-        <w:t>좌상단</w:t>
-      </w:r>
-      <w:proofErr w:type="spellEnd"/>
+      <w:r>
+        <w:rPr>
+          <w:rFonts w:ascii="Consolas" w:eastAsia="굴림" w:hAnsi="Consolas" w:cs="굴림"/>
+          <w:color w:val="D4D4D4"/>
+          <w:kern w:val="0"/>
+          <w:sz w:val="21"/>
+          <w:szCs w:val="21"/>
+        </w:rPr>
+        <w:t>우상단</w:t>
+      </w:r>
       <w:r>
         <w:rPr>
           <w:rFonts w:ascii="Consolas" w:eastAsia="굴림" w:hAnsi="Consolas" w:cs="굴림"/>
@@ -3710,18 +3090,16 @@
         </w:rPr>
         <w:t xml:space="preserve"> </w:t>
       </w:r>
-      <w:proofErr w:type="spellStart"/>
-      <w:r>
-        <w:rPr>
-          <w:rFonts w:ascii="Consolas" w:eastAsia="굴림" w:hAnsi="Consolas" w:cs="굴림"/>
-          <w:color w:val="D4D4D4"/>
-          <w:kern w:val="0"/>
-          <w:sz w:val="21"/>
-          <w:szCs w:val="21"/>
-        </w:rPr>
-        <w:t>우상단</w:t>
-      </w:r>
-      <w:proofErr w:type="spellEnd"/>
+      <w:r>
+        <w:rPr>
+          <w:rFonts w:ascii="Consolas" w:eastAsia="굴림" w:hAnsi="Consolas" w:cs="굴림"/>
+          <w:color w:val="D4D4D4"/>
+          <w:kern w:val="0"/>
+          <w:sz w:val="21"/>
+          <w:szCs w:val="21"/>
+        </w:rPr>
+        <w:t>우하단</w:t>
+      </w:r>
       <w:r>
         <w:rPr>
           <w:rFonts w:ascii="Consolas" w:eastAsia="굴림" w:hAnsi="Consolas" w:cs="굴림"/>
@@ -3732,7 +3110,46 @@
         </w:rPr>
         <w:t xml:space="preserve"> </w:t>
       </w:r>
-      <w:proofErr w:type="spellStart"/>
+      <w:r>
+        <w:rPr>
+          <w:rFonts w:ascii="Consolas" w:eastAsia="굴림" w:hAnsi="Consolas" w:cs="굴림"/>
+          <w:color w:val="D4D4D4"/>
+          <w:kern w:val="0"/>
+          <w:sz w:val="21"/>
+          <w:szCs w:val="21"/>
+        </w:rPr>
+        <w:t>좌하단</w:t>
+      </w:r>
+      <w:r>
+        <w:rPr>
+          <w:rFonts w:ascii="Consolas" w:eastAsia="굴림" w:hAnsi="Consolas" w:cs="굴림"/>
+          <w:color w:val="D4D4D4"/>
+          <w:kern w:val="0"/>
+          <w:sz w:val="21"/>
+          <w:szCs w:val="21"/>
+        </w:rPr>
+        <w:t xml:space="preserve">. </w:t>
+      </w:r>
+      <w:r>
+        <w:rPr>
+          <w:rFonts w:ascii="Consolas" w:eastAsia="굴림" w:hAnsi="Consolas" w:cs="굴림"/>
+          <w:color w:val="D4D4D4"/>
+          <w:kern w:val="0"/>
+          <w:sz w:val="21"/>
+          <w:szCs w:val="21"/>
+        </w:rPr>
+        <w:t>따라서</w:t>
+      </w:r>
+      <w:r>
+        <w:rPr>
+          <w:rFonts w:ascii="Consolas" w:eastAsia="굴림" w:hAnsi="Consolas" w:cs="굴림"/>
+          <w:color w:val="D4D4D4"/>
+          <w:kern w:val="0"/>
+          <w:sz w:val="21"/>
+          <w:szCs w:val="21"/>
+        </w:rPr>
+        <w:t xml:space="preserve">, </w:t>
+      </w:r>
       <w:r>
         <w:rPr>
           <w:rFonts w:ascii="Consolas" w:eastAsia="굴림" w:hAnsi="Consolas" w:cs="굴림"/>
@@ -3743,7 +3160,6 @@
         </w:rPr>
         <w:t>우하단</w:t>
       </w:r>
-      <w:proofErr w:type="spellEnd"/>
       <w:r>
         <w:rPr>
           <w:rFonts w:ascii="Consolas" w:eastAsia="굴림" w:hAnsi="Consolas" w:cs="굴림"/>
@@ -3754,7 +3170,6 @@
         </w:rPr>
         <w:t xml:space="preserve"> </w:t>
       </w:r>
-      <w:proofErr w:type="spellStart"/>
       <w:r>
         <w:rPr>
           <w:rFonts w:ascii="Consolas" w:eastAsia="굴림" w:hAnsi="Consolas" w:cs="굴림"/>
@@ -3765,71 +3180,6 @@
         </w:rPr>
         <w:t>좌하단</w:t>
       </w:r>
-      <w:proofErr w:type="spellEnd"/>
-      <w:r>
-        <w:rPr>
-          <w:rFonts w:ascii="Consolas" w:eastAsia="굴림" w:hAnsi="Consolas" w:cs="굴림"/>
-          <w:color w:val="D4D4D4"/>
-          <w:kern w:val="0"/>
-          <w:sz w:val="21"/>
-          <w:szCs w:val="21"/>
-        </w:rPr>
-        <w:t xml:space="preserve">. </w:t>
-      </w:r>
-      <w:r>
-        <w:rPr>
-          <w:rFonts w:ascii="Consolas" w:eastAsia="굴림" w:hAnsi="Consolas" w:cs="굴림"/>
-          <w:color w:val="D4D4D4"/>
-          <w:kern w:val="0"/>
-          <w:sz w:val="21"/>
-          <w:szCs w:val="21"/>
-        </w:rPr>
-        <w:t>따라서</w:t>
-      </w:r>
-      <w:r>
-        <w:rPr>
-          <w:rFonts w:ascii="Consolas" w:eastAsia="굴림" w:hAnsi="Consolas" w:cs="굴림"/>
-          <w:color w:val="D4D4D4"/>
-          <w:kern w:val="0"/>
-          <w:sz w:val="21"/>
-          <w:szCs w:val="21"/>
-        </w:rPr>
-        <w:t xml:space="preserve">, </w:t>
-      </w:r>
-      <w:proofErr w:type="spellStart"/>
-      <w:r>
-        <w:rPr>
-          <w:rFonts w:ascii="Consolas" w:eastAsia="굴림" w:hAnsi="Consolas" w:cs="굴림"/>
-          <w:color w:val="D4D4D4"/>
-          <w:kern w:val="0"/>
-          <w:sz w:val="21"/>
-          <w:szCs w:val="21"/>
-        </w:rPr>
-        <w:t>우하단</w:t>
-      </w:r>
-      <w:proofErr w:type="spellEnd"/>
-      <w:r>
-        <w:rPr>
-          <w:rFonts w:ascii="Consolas" w:eastAsia="굴림" w:hAnsi="Consolas" w:cs="굴림"/>
-          <w:color w:val="D4D4D4"/>
-          <w:kern w:val="0"/>
-          <w:sz w:val="21"/>
-          <w:szCs w:val="21"/>
-        </w:rPr>
-        <w:t xml:space="preserve"> </w:t>
-      </w:r>
-      <w:proofErr w:type="spellStart"/>
-      <w:r>
-        <w:rPr>
-          <w:rFonts w:ascii="Consolas" w:eastAsia="굴림" w:hAnsi="Consolas" w:cs="굴림"/>
-          <w:color w:val="D4D4D4"/>
-          <w:kern w:val="0"/>
-          <w:sz w:val="21"/>
-          <w:szCs w:val="21"/>
-        </w:rPr>
-        <w:t>좌하단</w:t>
-      </w:r>
-      <w:proofErr w:type="spellEnd"/>
       <w:r>
         <w:rPr>
           <w:rFonts w:ascii="Consolas" w:eastAsia="굴림" w:hAnsi="Consolas" w:cs="굴림"/>
@@ -3902,13 +3252,8 @@
         <w:t>강.</w:t>
       </w:r>
       <w:r>
-        <w:t xml:space="preserve"> </w:t>
-      </w:r>
-      <w:proofErr w:type="spellStart"/>
-      <w:r>
-        <w:t>css</w:t>
-      </w:r>
-      <w:proofErr w:type="spellEnd"/>
+        <w:t xml:space="preserve"> css</w:t>
+      </w:r>
       <w:r>
         <w:rPr>
           <w:rFonts w:hint="eastAsia"/>
@@ -3932,29 +3277,10 @@
         <w:rPr>
           <w:rFonts w:hint="eastAsia"/>
         </w:rPr>
-        <w:t xml:space="preserve">문자 </w:t>
-      </w:r>
-      <w:proofErr w:type="spellStart"/>
-      <w:proofErr w:type="gramStart"/>
-      <w:r>
-        <w:rPr>
-          <w:rFonts w:hint="eastAsia"/>
-        </w:rPr>
-        <w:t>선택자</w:t>
-      </w:r>
-      <w:proofErr w:type="spellEnd"/>
-      <w:r>
-        <w:rPr>
-          <w:rFonts w:hint="eastAsia"/>
-        </w:rPr>
-        <w:t xml:space="preserve"> </w:t>
-      </w:r>
-      <w:r>
-        <w:t>:</w:t>
-      </w:r>
-      <w:proofErr w:type="gramEnd"/>
-      <w:r>
-        <w:t xml:space="preserve"> </w:t>
+        <w:t xml:space="preserve">문자 선택자 </w:t>
+      </w:r>
+      <w:r>
+        <w:t xml:space="preserve">: </w:t>
       </w:r>
       <w:r>
         <w:rPr>
@@ -3962,11 +3288,9 @@
         </w:rPr>
         <w:t xml:space="preserve">특정 문자 또는 문자열을 선택하여 </w:t>
       </w:r>
-      <w:proofErr w:type="spellStart"/>
       <w:r>
         <w:t>css</w:t>
       </w:r>
-      <w:proofErr w:type="spellEnd"/>
       <w:r>
         <w:rPr>
           <w:rFonts w:hint="eastAsia"/>
@@ -3988,29 +3312,10 @@
         <w:rPr>
           <w:rFonts w:hint="eastAsia"/>
         </w:rPr>
-        <w:t xml:space="preserve">링크 </w:t>
-      </w:r>
-      <w:proofErr w:type="spellStart"/>
-      <w:proofErr w:type="gramStart"/>
-      <w:r>
-        <w:rPr>
-          <w:rFonts w:hint="eastAsia"/>
-        </w:rPr>
-        <w:t>선택자</w:t>
-      </w:r>
-      <w:proofErr w:type="spellEnd"/>
-      <w:r>
-        <w:rPr>
-          <w:rFonts w:hint="eastAsia"/>
-        </w:rPr>
-        <w:t xml:space="preserve"> </w:t>
-      </w:r>
-      <w:r>
-        <w:t>:</w:t>
-      </w:r>
-      <w:proofErr w:type="gramEnd"/>
-      <w:r>
-        <w:t xml:space="preserve"> </w:t>
+        <w:t xml:space="preserve">링크 선택자 </w:t>
+      </w:r>
+      <w:r>
+        <w:t xml:space="preserve">: </w:t>
       </w:r>
       <w:r>
         <w:rPr>
@@ -4018,13 +3323,8 @@
         </w:rPr>
         <w:t>문서에서 링크(</w:t>
       </w:r>
-      <w:proofErr w:type="spellStart"/>
-      <w:r>
-        <w:t>href</w:t>
-      </w:r>
-      <w:proofErr w:type="spellEnd"/>
-      <w:r>
-        <w:t>)</w:t>
+      <w:r>
+        <w:t>href)</w:t>
       </w:r>
       <w:r>
         <w:rPr>
@@ -4069,13 +3369,8 @@
         <w:t>강.</w:t>
       </w:r>
       <w:r>
-        <w:t xml:space="preserve"> </w:t>
-      </w:r>
-      <w:proofErr w:type="spellStart"/>
-      <w:r>
-        <w:t>css</w:t>
-      </w:r>
-      <w:proofErr w:type="spellEnd"/>
+        <w:t xml:space="preserve"> css</w:t>
+      </w:r>
       <w:r>
         <w:rPr>
           <w:rFonts w:hint="eastAsia"/>
@@ -4108,21 +3403,10 @@
         <w:rPr>
           <w:rFonts w:hint="eastAsia"/>
         </w:rPr>
-        <w:t>3</w:t>
-      </w:r>
-      <w:proofErr w:type="gramStart"/>
-      <w:r>
-        <w:rPr>
-          <w:rFonts w:hint="eastAsia"/>
-        </w:rPr>
-        <w:t xml:space="preserve">단위 </w:t>
-      </w:r>
-      <w:r>
-        <w:t>:</w:t>
-      </w:r>
-      <w:proofErr w:type="gramEnd"/>
-      <w:r>
-        <w:t xml:space="preserve"> </w:t>
+        <w:t xml:space="preserve">3단위 </w:t>
+      </w:r>
+      <w:r>
+        <w:t xml:space="preserve">: </w:t>
       </w:r>
       <w:r>
         <w:rPr>
@@ -4131,13 +3415,8 @@
         <w:t>p</w:t>
       </w:r>
       <w:r>
-        <w:t xml:space="preserve">x, %, </w:t>
-      </w:r>
-      <w:proofErr w:type="spellStart"/>
-      <w:r>
-        <w:t>em</w:t>
-      </w:r>
-      <w:proofErr w:type="spellEnd"/>
+        <w:t>x, %, em</w:t>
+      </w:r>
     </w:p>
     <w:p>
       <w:pPr>
@@ -4167,7 +3446,6 @@
         </w:numPr>
         <w:ind w:leftChars="0"/>
       </w:pPr>
-      <w:proofErr w:type="gramStart"/>
       <w:r>
         <w:rPr>
           <w:rFonts w:hint="eastAsia"/>
@@ -4175,11 +3453,7 @@
         <w:t>%</w:t>
       </w:r>
       <w:r>
-        <w:t xml:space="preserve"> :</w:t>
-      </w:r>
-      <w:proofErr w:type="gramEnd"/>
-      <w:r>
-        <w:t xml:space="preserve"> 100%</w:t>
+        <w:t xml:space="preserve"> : 100%</w:t>
       </w:r>
       <w:r>
         <w:rPr>
@@ -4206,18 +3480,8 @@
         </w:numPr>
         <w:ind w:leftChars="0"/>
       </w:pPr>
-      <w:proofErr w:type="spellStart"/>
-      <w:proofErr w:type="gramStart"/>
-      <w:r>
-        <w:t>em</w:t>
-      </w:r>
-      <w:proofErr w:type="spellEnd"/>
-      <w:r>
-        <w:t xml:space="preserve"> :</w:t>
-      </w:r>
-      <w:proofErr w:type="gramEnd"/>
-      <w:r>
-        <w:t xml:space="preserve"> 1.0</w:t>
+      <w:r>
+        <w:t>em : 1.0</w:t>
       </w:r>
       <w:r>
         <w:rPr>
@@ -4261,13 +3525,8 @@
         <w:t>강.</w:t>
       </w:r>
       <w:r>
-        <w:t xml:space="preserve"> </w:t>
-      </w:r>
-      <w:proofErr w:type="spellStart"/>
-      <w:r>
-        <w:t>css</w:t>
-      </w:r>
-      <w:proofErr w:type="spellEnd"/>
+        <w:t xml:space="preserve"> css</w:t>
+      </w:r>
       <w:r>
         <w:rPr>
           <w:rFonts w:hint="eastAsia"/>
@@ -4287,8 +3546,6 @@
         </w:numPr>
         <w:ind w:leftChars="0"/>
       </w:pPr>
-      <w:proofErr w:type="spellStart"/>
-      <w:proofErr w:type="gramStart"/>
       <w:r>
         <w:rPr>
           <w:rFonts w:hint="eastAsia"/>
@@ -4296,15 +3553,7 @@
         <w:t>u</w:t>
       </w:r>
       <w:r>
-        <w:t>rl</w:t>
-      </w:r>
-      <w:proofErr w:type="spellEnd"/>
-      <w:r>
-        <w:t xml:space="preserve"> :</w:t>
-      </w:r>
-      <w:proofErr w:type="gramEnd"/>
-      <w:r>
-        <w:t xml:space="preserve"> Backgroun</w:t>
+        <w:t>rl : Backgroun</w:t>
       </w:r>
       <w:r>
         <w:rPr>
@@ -4313,15 +3562,7 @@
         <w:t>d</w:t>
       </w:r>
       <w:r>
-        <w:t>-</w:t>
-      </w:r>
-      <w:proofErr w:type="spellStart"/>
-      <w:r>
-        <w:t>img</w:t>
-      </w:r>
-      <w:proofErr w:type="spellEnd"/>
-      <w:r>
-        <w:t xml:space="preserve"> </w:t>
+        <w:t xml:space="preserve">-img </w:t>
       </w:r>
       <w:r>
         <w:rPr>
@@ -4351,10 +3592,7 @@
         <w:t>2</w:t>
       </w:r>
       <w:r>
-        <w:t>202-02-0</w:t>
-      </w:r>
-      <w:r>
-        <w:t>6</w:t>
+        <w:t>202-02-06</w:t>
       </w:r>
     </w:p>
     <w:p>
@@ -4368,13 +3606,8 @@
         <w:t>강.</w:t>
       </w:r>
       <w:r>
-        <w:t xml:space="preserve"> </w:t>
-      </w:r>
-      <w:proofErr w:type="spellStart"/>
-      <w:r>
-        <w:t>css</w:t>
-      </w:r>
-      <w:proofErr w:type="spellEnd"/>
+        <w:t xml:space="preserve"> css</w:t>
+      </w:r>
       <w:r>
         <w:rPr>
           <w:rFonts w:hint="eastAsia"/>
@@ -4403,7 +3636,6 @@
       <w:r>
         <w:t xml:space="preserve">isplay </w:t>
       </w:r>
-      <w:proofErr w:type="gramStart"/>
       <w:r>
         <w:rPr>
           <w:rFonts w:hint="eastAsia"/>
@@ -4411,9 +3643,14 @@
         <w:t xml:space="preserve">속성 </w:t>
       </w:r>
       <w:r>
-        <w:t>:</w:t>
-      </w:r>
-      <w:proofErr w:type="gramEnd"/>
+        <w:t xml:space="preserve">: </w:t>
+      </w:r>
+      <w:r>
+        <w:rPr>
+          <w:rFonts w:hint="eastAsia"/>
+        </w:rPr>
+        <w:t>화면에 어떻게 보이는지를 설정 하는 속성 이다.</w:t>
+      </w:r>
       <w:r>
         <w:t xml:space="preserve"> </w:t>
       </w:r>
@@ -4421,7 +3658,7 @@
         <w:rPr>
           <w:rFonts w:hint="eastAsia"/>
         </w:rPr>
-        <w:t>화면에 어떻게 보이는지를 설정 하는 속성 이다.</w:t>
+        <w:t>다양한 속성값이 있지만,</w:t>
       </w:r>
       <w:r>
         <w:t xml:space="preserve"> </w:t>
@@ -4430,30 +3667,7 @@
         <w:rPr>
           <w:rFonts w:hint="eastAsia"/>
         </w:rPr>
-        <w:t>다양한 속성값이 있지만,</w:t>
-      </w:r>
-      <w:r>
-        <w:t xml:space="preserve"> </w:t>
-      </w:r>
-      <w:r>
-        <w:rPr>
-          <w:rFonts w:hint="eastAsia"/>
-        </w:rPr>
-        <w:t xml:space="preserve">주로 몇 가지만 많이 </w:t>
-      </w:r>
-      <w:proofErr w:type="gramStart"/>
-      <w:r>
-        <w:rPr>
-          <w:rFonts w:hint="eastAsia"/>
-        </w:rPr>
-        <w:t>사용 된다</w:t>
-      </w:r>
-      <w:proofErr w:type="gramEnd"/>
-      <w:r>
-        <w:rPr>
-          <w:rFonts w:hint="eastAsia"/>
-        </w:rPr>
-        <w:t>.</w:t>
+        <w:t>주로 몇 가지만 많이 사용 된다.</w:t>
       </w:r>
     </w:p>
     <w:p/>
@@ -4531,46 +3745,13 @@
         <w:t>태그나</w:t>
       </w:r>
       <w:r>
-        <w:t xml:space="preserve"> </w:t>
-      </w:r>
-      <w:proofErr w:type="spellStart"/>
-      <w:r>
-        <w:t>br</w:t>
-      </w:r>
-      <w:proofErr w:type="spellEnd"/>
-      <w:r>
-        <w:rPr>
-          <w:rFonts w:hint="eastAsia"/>
-        </w:rPr>
-        <w:t xml:space="preserve">태그로 </w:t>
-      </w:r>
-      <w:proofErr w:type="spellStart"/>
-      <w:r>
-        <w:rPr>
-          <w:rFonts w:hint="eastAsia"/>
-        </w:rPr>
-        <w:t>개행</w:t>
-      </w:r>
-      <w:proofErr w:type="spellEnd"/>
-      <w:r>
-        <w:rPr>
-          <w:rFonts w:hint="eastAsia"/>
-        </w:rPr>
-        <w:t xml:space="preserve"> 해주지 않는 한 옆으로 계속 </w:t>
-      </w:r>
-      <w:proofErr w:type="spellStart"/>
-      <w:r>
-        <w:rPr>
-          <w:rFonts w:hint="eastAsia"/>
-        </w:rPr>
-        <w:t>붙혀</w:t>
-      </w:r>
-      <w:proofErr w:type="spellEnd"/>
-      <w:r>
-        <w:rPr>
-          <w:rFonts w:hint="eastAsia"/>
-        </w:rPr>
-        <w:t xml:space="preserve"> 나감</w:t>
+        <w:t xml:space="preserve"> br</w:t>
+      </w:r>
+      <w:r>
+        <w:rPr>
+          <w:rFonts w:hint="eastAsia"/>
+        </w:rPr>
+        <w:t>태그로 개행 해주지 않는 한 옆으로 계속 붙혀 나감</w:t>
       </w:r>
     </w:p>
     <w:p>
@@ -4589,31 +3770,15 @@
         <w:rPr>
           <w:rFonts w:hint="eastAsia"/>
         </w:rPr>
-        <w:t xml:space="preserve">블록의 속성을 가지고 옆으로 </w:t>
-      </w:r>
-      <w:proofErr w:type="spellStart"/>
-      <w:r>
-        <w:rPr>
-          <w:rFonts w:hint="eastAsia"/>
-        </w:rPr>
-        <w:t>붙혀</w:t>
-      </w:r>
-      <w:proofErr w:type="spellEnd"/>
-      <w:r>
-        <w:rPr>
-          <w:rFonts w:hint="eastAsia"/>
-        </w:rPr>
-        <w:t xml:space="preserve"> 나감</w:t>
+        <w:t>블록의 속성을 가지고 옆으로 붙혀 나감</w:t>
       </w:r>
     </w:p>
     <w:p/>
     <w:p>
-      <w:pPr>
-        <w:rPr>
-          <w:rFonts w:hint="eastAsia"/>
-        </w:rPr>
-      </w:pPr>
-      <w:r>
+      <w:r>
+        <w:rPr>
+          <w:noProof/>
+        </w:rPr>
         <w:drawing>
           <wp:inline distT="0" distB="0" distL="0" distR="0" wp14:anchorId="340AF1EF" wp14:editId="680900CC">
             <wp:extent cx="5731510" cy="3232785"/>
@@ -4649,6 +3814,84 @@
             </a:graphic>
           </wp:inline>
         </w:drawing>
+      </w:r>
+    </w:p>
+    <w:p/>
+    <w:p>
+      <w:r>
+        <w:rPr>
+          <w:rFonts w:hint="eastAsia"/>
+        </w:rPr>
+        <w:t>2</w:t>
+      </w:r>
+      <w:r>
+        <w:t>202-02-0</w:t>
+      </w:r>
+      <w:r>
+        <w:t>7</w:t>
+      </w:r>
+    </w:p>
+    <w:p>
+      <w:r>
+        <w:t>10</w:t>
+      </w:r>
+      <w:r>
+        <w:rPr>
+          <w:rFonts w:hint="eastAsia"/>
+        </w:rPr>
+        <w:t>강.</w:t>
+      </w:r>
+      <w:r>
+        <w:t xml:space="preserve"> css</w:t>
+      </w:r>
+      <w:r>
+        <w:rPr>
+          <w:rFonts w:hint="eastAsia"/>
+        </w:rPr>
+        <w:t xml:space="preserve"> 속성 </w:t>
+      </w:r>
+      <w:r>
+        <w:t>1</w:t>
+      </w:r>
+    </w:p>
+    <w:p>
+      <w:pPr>
+        <w:pStyle w:val="a4"/>
+        <w:numPr>
+          <w:ilvl w:val="0"/>
+          <w:numId w:val="2"/>
+        </w:numPr>
+        <w:ind w:leftChars="0"/>
+        <w:rPr>
+          <w:rFonts w:hint="eastAsia"/>
+        </w:rPr>
+      </w:pPr>
+      <w:r>
+        <w:t xml:space="preserve">Visibility </w:t>
+      </w:r>
+      <w:r>
+        <w:rPr>
+          <w:rFonts w:hint="eastAsia"/>
+        </w:rPr>
+        <w:t xml:space="preserve">속성 </w:t>
+      </w:r>
+      <w:r>
+        <w:t>: display</w:t>
+      </w:r>
+      <w:r>
+        <w:rPr>
+          <w:rFonts w:hint="eastAsia"/>
+        </w:rPr>
+        <w:t xml:space="preserve">속성의 </w:t>
+      </w:r>
+      <w:r>
+        <w:t>none</w:t>
+      </w:r>
+      <w:r>
+        <w:rPr>
+          <w:rFonts w:hint="eastAsia"/>
+        </w:rPr>
+        <w:t>속성값과 비교하여 이해 한다.</w:t>
       </w:r>
     </w:p>
     <w:sectPr>
@@ -5713,7 +4956,7 @@
   <w:style w:type="paragraph" w:default="1" w:styleId="a">
     <w:name w:val="Normal"/>
     <w:qFormat/>
-    <w:rsid w:val="0000183D"/>
+    <w:rsid w:val="002E3A57"/>
     <w:pPr>
       <w:widowControl w:val="0"/>
       <w:wordWrap w:val="0"/>

</xml_diff>

<commit_message>
10강. css 속성 1 ( opacity 속성 )
</commit_message>
<xml_diff>
--- a/html-css 강의.docx
+++ b/html-css 강의.docx
@@ -89,11 +89,19 @@
       <w:r>
         <w:t>’</w:t>
       </w:r>
-      <w:r>
-        <w:rPr>
-          <w:rFonts w:hint="eastAsia"/>
-        </w:rPr>
-        <w:t>를 하는데 주 목적이 있다.</w:t>
+      <w:proofErr w:type="spellStart"/>
+      <w:r>
+        <w:rPr>
+          <w:rFonts w:hint="eastAsia"/>
+        </w:rPr>
+        <w:t>를</w:t>
+      </w:r>
+      <w:proofErr w:type="spellEnd"/>
+      <w:r>
+        <w:rPr>
+          <w:rFonts w:hint="eastAsia"/>
+        </w:rPr>
+        <w:t xml:space="preserve"> 하는데 주 목적이 있다.</w:t>
       </w:r>
       <w:r>
         <w:t xml:space="preserve"> </w:t>
@@ -213,6 +221,7 @@
       <w:pPr>
         <w:ind w:left="105"/>
       </w:pPr>
+      <w:proofErr w:type="gramStart"/>
       <w:r>
         <w:rPr>
           <w:rFonts w:hint="eastAsia"/>
@@ -220,7 +229,11 @@
         <w:t>h</w:t>
       </w:r>
       <w:r>
-        <w:t xml:space="preserve">ttp : </w:t>
+        <w:t>ttp :</w:t>
+      </w:r>
+      <w:proofErr w:type="gramEnd"/>
+      <w:r>
+        <w:t xml:space="preserve"> </w:t>
       </w:r>
       <w:r>
         <w:rPr>
@@ -233,6 +246,7 @@
       <w:pPr>
         <w:ind w:left="105"/>
       </w:pPr>
+      <w:proofErr w:type="gramStart"/>
       <w:r>
         <w:rPr>
           <w:rFonts w:hint="eastAsia"/>
@@ -240,7 +254,11 @@
         <w:t>F</w:t>
       </w:r>
       <w:r>
-        <w:t xml:space="preserve">TP : </w:t>
+        <w:t>TP :</w:t>
+      </w:r>
+      <w:proofErr w:type="gramEnd"/>
+      <w:r>
+        <w:t xml:space="preserve"> </w:t>
       </w:r>
       <w:r>
         <w:rPr>
@@ -262,6 +280,7 @@
       <w:r>
         <w:t xml:space="preserve">MTP, </w:t>
       </w:r>
+      <w:proofErr w:type="gramStart"/>
       <w:r>
         <w:rPr>
           <w:rFonts w:hint="eastAsia"/>
@@ -269,7 +288,11 @@
         <w:t>P</w:t>
       </w:r>
       <w:r>
-        <w:t xml:space="preserve">OP : </w:t>
+        <w:t>OP :</w:t>
+      </w:r>
+      <w:proofErr w:type="gramEnd"/>
+      <w:r>
+        <w:t xml:space="preserve"> </w:t>
       </w:r>
       <w:r>
         <w:rPr>
@@ -282,6 +305,7 @@
       <w:pPr>
         <w:ind w:left="105"/>
       </w:pPr>
+      <w:proofErr w:type="gramStart"/>
       <w:r>
         <w:rPr>
           <w:rFonts w:hint="eastAsia"/>
@@ -289,7 +313,11 @@
         <w:t>D</w:t>
       </w:r>
       <w:r>
-        <w:t xml:space="preserve">HCP : </w:t>
+        <w:t>HCP :</w:t>
+      </w:r>
+      <w:proofErr w:type="gramEnd"/>
+      <w:r>
+        <w:t xml:space="preserve"> </w:t>
       </w:r>
       <w:r>
         <w:rPr>
@@ -316,6 +344,7 @@
       <w:pPr>
         <w:ind w:left="105"/>
       </w:pPr>
+      <w:proofErr w:type="gramStart"/>
       <w:r>
         <w:rPr>
           <w:rFonts w:hint="eastAsia"/>
@@ -323,7 +352,11 @@
         <w:t>P</w:t>
       </w:r>
       <w:r>
-        <w:t xml:space="preserve">ort : </w:t>
+        <w:t>ort :</w:t>
+      </w:r>
+      <w:proofErr w:type="gramEnd"/>
+      <w:r>
+        <w:t xml:space="preserve"> </w:t>
       </w:r>
       <w:r>
         <w:rPr>
@@ -387,13 +420,24 @@
         <w:t>w</w:t>
       </w:r>
       <w:r>
-        <w:t xml:space="preserve">orld wide web) </w:t>
-      </w:r>
-      <w:r>
-        <w:rPr>
-          <w:rFonts w:hint="eastAsia"/>
-        </w:rPr>
-        <w:t xml:space="preserve">에 사용되는 문서를 만드는 것이 </w:t>
+        <w:t>orld wide web</w:t>
+      </w:r>
+      <w:proofErr w:type="gramStart"/>
+      <w:r>
+        <w:t xml:space="preserve">) </w:t>
+      </w:r>
+      <w:r>
+        <w:rPr>
+          <w:rFonts w:hint="eastAsia"/>
+        </w:rPr>
+        <w:t>에</w:t>
+      </w:r>
+      <w:proofErr w:type="gramEnd"/>
+      <w:r>
+        <w:rPr>
+          <w:rFonts w:hint="eastAsia"/>
+        </w:rPr>
+        <w:t xml:space="preserve"> 사용되는 문서를 만드는 것이 </w:t>
       </w:r>
       <w:r>
         <w:t>html</w:t>
@@ -431,9 +475,11 @@
         </w:rPr>
         <w:t xml:space="preserve">만들어 주는 것이 </w:t>
       </w:r>
+      <w:proofErr w:type="spellStart"/>
       <w:r>
         <w:t>css</w:t>
       </w:r>
+      <w:proofErr w:type="spellEnd"/>
       <w:r>
         <w:rPr>
           <w:rFonts w:hint="eastAsia"/>
@@ -471,10 +517,26 @@
         <w:rPr>
           <w:rFonts w:hint="eastAsia"/>
         </w:rPr>
-        <w:t>&lt;b</w:t>
-      </w:r>
-      <w:r>
-        <w:t xml:space="preserve">r /&gt; : </w:t>
+        <w:t>&lt;</w:t>
+      </w:r>
+      <w:proofErr w:type="spellStart"/>
+      <w:proofErr w:type="gramStart"/>
+      <w:r>
+        <w:rPr>
+          <w:rFonts w:hint="eastAsia"/>
+        </w:rPr>
+        <w:t>b</w:t>
+      </w:r>
+      <w:r>
+        <w:t>r</w:t>
+      </w:r>
+      <w:proofErr w:type="spellEnd"/>
+      <w:r>
+        <w:t xml:space="preserve"> /</w:t>
+      </w:r>
+      <w:proofErr w:type="gramEnd"/>
+      <w:r>
+        <w:t xml:space="preserve">&gt; : </w:t>
       </w:r>
       <w:r>
         <w:rPr>
@@ -483,7 +545,15 @@
         <w:t>시작과 마무리태그가 한 몸이다.</w:t>
       </w:r>
       <w:r>
-        <w:t xml:space="preserve"> br </w:t>
+        <w:t xml:space="preserve"> </w:t>
+      </w:r>
+      <w:proofErr w:type="spellStart"/>
+      <w:r>
+        <w:t>br</w:t>
+      </w:r>
+      <w:proofErr w:type="spellEnd"/>
+      <w:r>
+        <w:t xml:space="preserve"> </w:t>
       </w:r>
       <w:r>
         <w:rPr>
@@ -547,7 +617,23 @@
         <w:t>a</w:t>
       </w:r>
       <w:r>
-        <w:t xml:space="preserve"> href=”000”&gt; : </w:t>
+        <w:t xml:space="preserve"> </w:t>
+      </w:r>
+      <w:proofErr w:type="spellStart"/>
+      <w:r>
+        <w:t>href</w:t>
+      </w:r>
+      <w:proofErr w:type="spellEnd"/>
+      <w:r>
+        <w:t>=”000”</w:t>
+      </w:r>
+      <w:proofErr w:type="gramStart"/>
+      <w:r>
+        <w:t>&gt; :</w:t>
+      </w:r>
+      <w:proofErr w:type="gramEnd"/>
+      <w:r>
+        <w:t xml:space="preserve"> </w:t>
       </w:r>
       <w:r>
         <w:rPr>
@@ -556,8 +642,13 @@
         <w:t>a는 링크를 달 때 필요한 태그.</w:t>
       </w:r>
       <w:r>
-        <w:t xml:space="preserve"> href</w:t>
-      </w:r>
+        <w:t xml:space="preserve"> </w:t>
+      </w:r>
+      <w:proofErr w:type="spellStart"/>
+      <w:r>
+        <w:t>href</w:t>
+      </w:r>
+      <w:proofErr w:type="spellEnd"/>
       <w:r>
         <w:rPr>
           <w:rFonts w:hint="eastAsia"/>
@@ -612,7 +703,15 @@
     <w:p/>
     <w:p>
       <w:r>
-        <w:t xml:space="preserve">_blank : </w:t>
+        <w:t>_</w:t>
+      </w:r>
+      <w:proofErr w:type="gramStart"/>
+      <w:r>
+        <w:t>blank :</w:t>
+      </w:r>
+      <w:proofErr w:type="gramEnd"/>
+      <w:r>
+        <w:t xml:space="preserve"> </w:t>
       </w:r>
       <w:r>
         <w:rPr>
@@ -628,8 +727,13 @@
         </w:rPr>
         <w:t>_</w:t>
       </w:r>
-      <w:r>
-        <w:t xml:space="preserve">self : </w:t>
+      <w:proofErr w:type="gramStart"/>
+      <w:r>
+        <w:t>self :</w:t>
+      </w:r>
+      <w:proofErr w:type="gramEnd"/>
+      <w:r>
+        <w:t xml:space="preserve"> </w:t>
       </w:r>
       <w:r>
         <w:rPr>
@@ -641,7 +745,15 @@
     <w:p/>
     <w:p>
       <w:r>
-        <w:t xml:space="preserve">&lt;tr&gt; : </w:t>
+        <w:t>&lt;tr</w:t>
+      </w:r>
+      <w:proofErr w:type="gramStart"/>
+      <w:r>
+        <w:t>&gt; :</w:t>
+      </w:r>
+      <w:proofErr w:type="gramEnd"/>
+      <w:r>
+        <w:t xml:space="preserve"> </w:t>
       </w:r>
       <w:r>
         <w:rPr>
@@ -658,7 +770,15 @@
         <w:t>&lt;t</w:t>
       </w:r>
       <w:r>
-        <w:t xml:space="preserve">d&gt; : </w:t>
+        <w:t>d</w:t>
+      </w:r>
+      <w:proofErr w:type="gramStart"/>
+      <w:r>
+        <w:t>&gt; :</w:t>
+      </w:r>
+      <w:proofErr w:type="gramEnd"/>
+      <w:r>
+        <w:t xml:space="preserve"> </w:t>
       </w:r>
       <w:r>
         <w:rPr>
@@ -676,7 +796,15 @@
         <w:t>&lt;t</w:t>
       </w:r>
       <w:r>
-        <w:t>d colspan=”</w:t>
+        <w:t xml:space="preserve">d </w:t>
+      </w:r>
+      <w:proofErr w:type="spellStart"/>
+      <w:r>
+        <w:t>colspan</w:t>
+      </w:r>
+      <w:proofErr w:type="spellEnd"/>
+      <w:r>
+        <w:t>=”</w:t>
       </w:r>
       <w:r>
         <w:rPr>
@@ -685,7 +813,15 @@
         <w:t>합치려는 열의 수</w:t>
       </w:r>
       <w:r>
-        <w:t xml:space="preserve">”&gt; : </w:t>
+        <w:t>”</w:t>
+      </w:r>
+      <w:proofErr w:type="gramStart"/>
+      <w:r>
+        <w:t>&gt; :</w:t>
+      </w:r>
+      <w:proofErr w:type="gramEnd"/>
+      <w:r>
+        <w:t xml:space="preserve"> </w:t>
       </w:r>
       <w:r>
         <w:rPr>
@@ -708,7 +844,15 @@
         <w:t>&lt;t</w:t>
       </w:r>
       <w:r>
-        <w:t>d rowspan=”</w:t>
+        <w:t xml:space="preserve">d </w:t>
+      </w:r>
+      <w:proofErr w:type="spellStart"/>
+      <w:r>
+        <w:t>rowspan</w:t>
+      </w:r>
+      <w:proofErr w:type="spellEnd"/>
+      <w:r>
+        <w:t>=”</w:t>
       </w:r>
       <w:r>
         <w:rPr>
@@ -717,7 +861,15 @@
         <w:t>합치려는 행의 수</w:t>
       </w:r>
       <w:r>
-        <w:t xml:space="preserve">”&gt; : </w:t>
+        <w:t>”</w:t>
+      </w:r>
+      <w:proofErr w:type="gramStart"/>
+      <w:r>
+        <w:t>&gt; :</w:t>
+      </w:r>
+      <w:proofErr w:type="gramEnd"/>
+      <w:r>
+        <w:t xml:space="preserve"> </w:t>
       </w:r>
       <w:r>
         <w:rPr>
@@ -782,7 +934,15 @@
         <w:t>&lt;d</w:t>
       </w:r>
       <w:r>
-        <w:t xml:space="preserve">iv&gt; : </w:t>
+        <w:t>iv</w:t>
+      </w:r>
+      <w:proofErr w:type="gramStart"/>
+      <w:r>
+        <w:t>&gt; :</w:t>
+      </w:r>
+      <w:proofErr w:type="gramEnd"/>
+      <w:r>
+        <w:t xml:space="preserve"> </w:t>
       </w:r>
       <w:r>
         <w:rPr>
@@ -793,7 +953,15 @@
     </w:p>
     <w:p>
       <w:r>
-        <w:t xml:space="preserve">&lt;span&gt; : </w:t>
+        <w:t>&lt;span</w:t>
+      </w:r>
+      <w:proofErr w:type="gramStart"/>
+      <w:r>
+        <w:t>&gt; :</w:t>
+      </w:r>
+      <w:proofErr w:type="gramEnd"/>
+      <w:r>
+        <w:t xml:space="preserve"> </w:t>
       </w:r>
       <w:r>
         <w:rPr>
@@ -847,23 +1015,58 @@
       </w:r>
     </w:p>
     <w:p>
+      <w:proofErr w:type="spellStart"/>
       <w:r>
         <w:t>Div</w:t>
       </w:r>
-      <w:r>
-        <w:rPr>
-          <w:rFonts w:hint="eastAsia"/>
-        </w:rPr>
-        <w:t>를 이용한 레이아웃과 시멘틱을 이용한 레이아웃이 있다.</w:t>
-      </w:r>
-      <w:r>
-        <w:t xml:space="preserve"> Div</w:t>
-      </w:r>
-      <w:r>
-        <w:rPr>
-          <w:rFonts w:hint="eastAsia"/>
-        </w:rPr>
-        <w:t>를 이용해도 문제는 없지만 시멘틱으로 레이아웃을 꾸미게 되면 코드를 주고받을 때 유리하고 검색했을 때 헤드 부분이 뜨게 하는 등의 장점이 있다.</w:t>
+      <w:proofErr w:type="spellEnd"/>
+      <w:r>
+        <w:rPr>
+          <w:rFonts w:hint="eastAsia"/>
+        </w:rPr>
+        <w:t xml:space="preserve">를 이용한 레이아웃과 </w:t>
+      </w:r>
+      <w:proofErr w:type="spellStart"/>
+      <w:r>
+        <w:rPr>
+          <w:rFonts w:hint="eastAsia"/>
+        </w:rPr>
+        <w:t>시멘틱을</w:t>
+      </w:r>
+      <w:proofErr w:type="spellEnd"/>
+      <w:r>
+        <w:rPr>
+          <w:rFonts w:hint="eastAsia"/>
+        </w:rPr>
+        <w:t xml:space="preserve"> 이용한 레이아웃이 있다.</w:t>
+      </w:r>
+      <w:r>
+        <w:t xml:space="preserve"> </w:t>
+      </w:r>
+      <w:proofErr w:type="spellStart"/>
+      <w:r>
+        <w:t>Div</w:t>
+      </w:r>
+      <w:proofErr w:type="spellEnd"/>
+      <w:r>
+        <w:rPr>
+          <w:rFonts w:hint="eastAsia"/>
+        </w:rPr>
+        <w:t xml:space="preserve">를 이용해도 문제는 없지만 </w:t>
+      </w:r>
+      <w:proofErr w:type="spellStart"/>
+      <w:r>
+        <w:rPr>
+          <w:rFonts w:hint="eastAsia"/>
+        </w:rPr>
+        <w:t>시멘틱으로</w:t>
+      </w:r>
+      <w:proofErr w:type="spellEnd"/>
+      <w:r>
+        <w:rPr>
+          <w:rFonts w:hint="eastAsia"/>
+        </w:rPr>
+        <w:t xml:space="preserve"> 레이아웃을 꾸미게 되면 코드를 주고받을 때 유리하고 검색했을 때 헤드 부분이 뜨게 하는 등의 장점이 있다.</w:t>
       </w:r>
     </w:p>
     <w:p/>
@@ -889,8 +1092,13 @@
         <w:t>강.</w:t>
       </w:r>
       <w:r>
-        <w:t xml:space="preserve"> css</w:t>
-      </w:r>
+        <w:t xml:space="preserve"> </w:t>
+      </w:r>
+      <w:proofErr w:type="spellStart"/>
+      <w:r>
+        <w:t>css</w:t>
+      </w:r>
+      <w:proofErr w:type="spellEnd"/>
       <w:r>
         <w:rPr>
           <w:rFonts w:hint="eastAsia"/>
@@ -912,14 +1120,27 @@
       <w:r>
         <w:t xml:space="preserve">-1. </w:t>
       </w:r>
-      <w:r>
-        <w:rPr>
-          <w:rFonts w:hint="eastAsia"/>
-        </w:rPr>
-        <w:t xml:space="preserve">선택자 </w:t>
-      </w:r>
-      <w:r>
-        <w:t xml:space="preserve">: </w:t>
+      <w:proofErr w:type="spellStart"/>
+      <w:proofErr w:type="gramStart"/>
+      <w:r>
+        <w:rPr>
+          <w:rFonts w:hint="eastAsia"/>
+        </w:rPr>
+        <w:t>선택자</w:t>
+      </w:r>
+      <w:proofErr w:type="spellEnd"/>
+      <w:r>
+        <w:rPr>
+          <w:rFonts w:hint="eastAsia"/>
+        </w:rPr>
+        <w:t xml:space="preserve"> </w:t>
+      </w:r>
+      <w:r>
+        <w:t>:</w:t>
+      </w:r>
+      <w:proofErr w:type="gramEnd"/>
+      <w:r>
+        <w:t xml:space="preserve"> </w:t>
       </w:r>
       <w:r>
         <w:rPr>
@@ -945,14 +1166,27 @@
       <w:r>
         <w:t xml:space="preserve">Tag </w:t>
       </w:r>
-      <w:r>
-        <w:rPr>
-          <w:rFonts w:hint="eastAsia"/>
-        </w:rPr>
-        <w:t xml:space="preserve">선택자 </w:t>
-      </w:r>
-      <w:r>
-        <w:t xml:space="preserve">: </w:t>
+      <w:proofErr w:type="spellStart"/>
+      <w:proofErr w:type="gramStart"/>
+      <w:r>
+        <w:rPr>
+          <w:rFonts w:hint="eastAsia"/>
+        </w:rPr>
+        <w:t>선택자</w:t>
+      </w:r>
+      <w:proofErr w:type="spellEnd"/>
+      <w:r>
+        <w:rPr>
+          <w:rFonts w:hint="eastAsia"/>
+        </w:rPr>
+        <w:t xml:space="preserve"> </w:t>
+      </w:r>
+      <w:r>
+        <w:t>:</w:t>
+      </w:r>
+      <w:proofErr w:type="gramEnd"/>
+      <w:r>
+        <w:t xml:space="preserve"> </w:t>
       </w:r>
       <w:r>
         <w:rPr>
@@ -985,8 +1219,13 @@
         </w:rPr>
         <w:t xml:space="preserve">태그 </w:t>
       </w:r>
-      <w:r>
-        <w:t xml:space="preserve">{ Background-color: </w:t>
+      <w:proofErr w:type="gramStart"/>
+      <w:r>
+        <w:t>{ Background</w:t>
+      </w:r>
+      <w:proofErr w:type="gramEnd"/>
+      <w:r>
+        <w:t xml:space="preserve">-color: </w:t>
       </w:r>
       <w:r>
         <w:rPr>
@@ -1031,8 +1270,13 @@
         </w:rPr>
         <w:t xml:space="preserve">태그 </w:t>
       </w:r>
-      <w:r>
-        <w:t xml:space="preserve">{ Color: </w:t>
+      <w:proofErr w:type="gramStart"/>
+      <w:r>
+        <w:t>{ Color</w:t>
+      </w:r>
+      <w:proofErr w:type="gramEnd"/>
+      <w:r>
+        <w:t xml:space="preserve">: </w:t>
       </w:r>
       <w:r>
         <w:rPr>
@@ -1077,9 +1321,11 @@
         </w:rPr>
         <w:t xml:space="preserve">태그 </w:t>
       </w:r>
+      <w:proofErr w:type="gramStart"/>
       <w:r>
         <w:t>{ Border</w:t>
       </w:r>
+      <w:proofErr w:type="gramEnd"/>
       <w:r>
         <w:t>:</w:t>
       </w:r>
@@ -1156,8 +1402,13 @@
         </w:rPr>
         <w:t xml:space="preserve">태그 </w:t>
       </w:r>
-      <w:r>
-        <w:t>{ Border: 1</w:t>
+      <w:proofErr w:type="gramStart"/>
+      <w:r>
+        <w:t>{ Border</w:t>
+      </w:r>
+      <w:proofErr w:type="gramEnd"/>
+      <w:r>
+        <w:t>: 1</w:t>
       </w:r>
       <w:r>
         <w:rPr>
@@ -1208,6 +1459,7 @@
         </w:rPr>
         <w:t xml:space="preserve">태그 </w:t>
       </w:r>
+      <w:proofErr w:type="gramStart"/>
       <w:r>
         <w:t xml:space="preserve">{ </w:t>
       </w:r>
@@ -1218,7 +1470,11 @@
         <w:t>f</w:t>
       </w:r>
       <w:r>
-        <w:t xml:space="preserve">ont-weight: </w:t>
+        <w:t>ont</w:t>
+      </w:r>
+      <w:proofErr w:type="gramEnd"/>
+      <w:r>
+        <w:t xml:space="preserve">-weight: </w:t>
       </w:r>
       <w:r>
         <w:t>bold</w:t>
@@ -1272,14 +1528,27 @@
       <w:r>
         <w:t xml:space="preserve">-3. * </w:t>
       </w:r>
-      <w:r>
-        <w:rPr>
-          <w:rFonts w:hint="eastAsia"/>
-        </w:rPr>
-        <w:t xml:space="preserve">선택자 </w:t>
-      </w:r>
-      <w:r>
-        <w:t xml:space="preserve">: </w:t>
+      <w:proofErr w:type="spellStart"/>
+      <w:proofErr w:type="gramStart"/>
+      <w:r>
+        <w:rPr>
+          <w:rFonts w:hint="eastAsia"/>
+        </w:rPr>
+        <w:t>선택자</w:t>
+      </w:r>
+      <w:proofErr w:type="spellEnd"/>
+      <w:r>
+        <w:rPr>
+          <w:rFonts w:hint="eastAsia"/>
+        </w:rPr>
+        <w:t xml:space="preserve"> </w:t>
+      </w:r>
+      <w:r>
+        <w:t>:</w:t>
+      </w:r>
+      <w:proofErr w:type="gramEnd"/>
+      <w:r>
+        <w:t xml:space="preserve"> </w:t>
       </w:r>
       <w:r>
         <w:rPr>
@@ -1379,8 +1648,13 @@
         <w:t>강.</w:t>
       </w:r>
       <w:r>
-        <w:t xml:space="preserve"> css</w:t>
-      </w:r>
+        <w:t xml:space="preserve"> </w:t>
+      </w:r>
+      <w:proofErr w:type="spellStart"/>
+      <w:r>
+        <w:t>css</w:t>
+      </w:r>
+      <w:proofErr w:type="spellEnd"/>
       <w:r>
         <w:rPr>
           <w:rFonts w:hint="eastAsia"/>
@@ -1420,8 +1694,13 @@
         <w:t xml:space="preserve">와 </w:t>
       </w:r>
       <w:r>
-        <w:t>class(.) :</w:t>
-      </w:r>
+        <w:t>class</w:t>
+      </w:r>
+      <w:proofErr w:type="gramStart"/>
+      <w:r>
+        <w:t>(.) :</w:t>
+      </w:r>
+      <w:proofErr w:type="gramEnd"/>
       <w:r>
         <w:rPr>
           <w:rFonts w:hint="eastAsia"/>
@@ -1494,16 +1773,29 @@
         <w:rPr>
           <w:rFonts w:hint="eastAsia"/>
         </w:rPr>
-        <w:t>속성 선택자</w:t>
-      </w:r>
-      <w:r>
-        <w:rPr>
-          <w:rFonts w:hint="eastAsia"/>
-        </w:rPr>
-        <w:t xml:space="preserve"> </w:t>
-      </w:r>
-      <w:r>
-        <w:t xml:space="preserve">: </w:t>
+        <w:t xml:space="preserve">속성 </w:t>
+      </w:r>
+      <w:proofErr w:type="spellStart"/>
+      <w:proofErr w:type="gramStart"/>
+      <w:r>
+        <w:rPr>
+          <w:rFonts w:hint="eastAsia"/>
+        </w:rPr>
+        <w:t>선택자</w:t>
+      </w:r>
+      <w:proofErr w:type="spellEnd"/>
+      <w:r>
+        <w:rPr>
+          <w:rFonts w:hint="eastAsia"/>
+        </w:rPr>
+        <w:t xml:space="preserve"> </w:t>
+      </w:r>
+      <w:r>
+        <w:t>:</w:t>
+      </w:r>
+      <w:proofErr w:type="gramEnd"/>
+      <w:r>
+        <w:t xml:space="preserve"> </w:t>
       </w:r>
       <w:r>
         <w:rPr>
@@ -1558,6 +1850,7 @@
       <w:pPr>
         <w:ind w:left="660"/>
       </w:pPr>
+      <w:proofErr w:type="gramStart"/>
       <w:r>
         <w:rPr>
           <w:rFonts w:hint="eastAsia"/>
@@ -1565,8 +1858,17 @@
         <w:t xml:space="preserve">이름 </w:t>
       </w:r>
       <w:r>
-        <w:t>: &lt;input type=”text”/&gt; &lt;br</w:t>
-      </w:r>
+        <w:t>:</w:t>
+      </w:r>
+      <w:proofErr w:type="gramEnd"/>
+      <w:r>
+        <w:t xml:space="preserve"> &lt;input type=”text”/&gt; &lt;</w:t>
+      </w:r>
+      <w:proofErr w:type="spellStart"/>
+      <w:r>
+        <w:t>br</w:t>
+      </w:r>
+      <w:proofErr w:type="spellEnd"/>
       <w:r>
         <w:t xml:space="preserve"> </w:t>
       </w:r>
@@ -1578,6 +1880,7 @@
       <w:pPr>
         <w:ind w:left="660"/>
       </w:pPr>
+      <w:proofErr w:type="gramStart"/>
       <w:r>
         <w:rPr>
           <w:rFonts w:hint="eastAsia"/>
@@ -1585,7 +1888,11 @@
         <w:t>아이디</w:t>
       </w:r>
       <w:r>
-        <w:t xml:space="preserve"> : </w:t>
+        <w:t xml:space="preserve"> :</w:t>
+      </w:r>
+      <w:proofErr w:type="gramEnd"/>
+      <w:r>
+        <w:t xml:space="preserve"> </w:t>
       </w:r>
       <w:r>
         <w:t>&lt;</w:t>
@@ -1597,13 +1904,22 @@
         <w:t>i</w:t>
       </w:r>
       <w:r>
-        <w:t>nput type=”text /&gt; &lt;br /&gt;</w:t>
+        <w:t>nput type=”text /&gt; &lt;</w:t>
+      </w:r>
+      <w:proofErr w:type="spellStart"/>
+      <w:r>
+        <w:t>br</w:t>
+      </w:r>
+      <w:proofErr w:type="spellEnd"/>
+      <w:r>
+        <w:t xml:space="preserve"> /&gt;</w:t>
       </w:r>
     </w:p>
     <w:p>
       <w:pPr>
         <w:ind w:left="660"/>
       </w:pPr>
+      <w:proofErr w:type="gramStart"/>
       <w:r>
         <w:rPr>
           <w:rFonts w:hint="eastAsia"/>
@@ -1611,16 +1927,29 @@
         <w:t xml:space="preserve">비밀번호 </w:t>
       </w:r>
       <w:r>
-        <w:t xml:space="preserve">: </w:t>
-      </w:r>
-      <w:r>
-        <w:t>&lt;input type=”password” /&gt; &lt;br /&gt;</w:t>
+        <w:t>:</w:t>
+      </w:r>
+      <w:proofErr w:type="gramEnd"/>
+      <w:r>
+        <w:t xml:space="preserve"> </w:t>
+      </w:r>
+      <w:r>
+        <w:t>&lt;input type=”password” /&gt; &lt;</w:t>
+      </w:r>
+      <w:proofErr w:type="spellStart"/>
+      <w:r>
+        <w:t>br</w:t>
+      </w:r>
+      <w:proofErr w:type="spellEnd"/>
+      <w:r>
+        <w:t xml:space="preserve"> /&gt;</w:t>
       </w:r>
     </w:p>
     <w:p>
       <w:pPr>
         <w:ind w:left="660"/>
       </w:pPr>
+      <w:proofErr w:type="gramStart"/>
       <w:r>
         <w:rPr>
           <w:rFonts w:hint="eastAsia"/>
@@ -1628,10 +1957,30 @@
         <w:t xml:space="preserve">전화번호 </w:t>
       </w:r>
       <w:r>
-        <w:t xml:space="preserve">: </w:t>
-      </w:r>
-      <w:r>
-        <w:t>&lt;input type=”tel” /&gt; &lt;br /&gt;</w:t>
+        <w:t>:</w:t>
+      </w:r>
+      <w:proofErr w:type="gramEnd"/>
+      <w:r>
+        <w:t xml:space="preserve"> </w:t>
+      </w:r>
+      <w:r>
+        <w:t>&lt;input type=”</w:t>
+      </w:r>
+      <w:proofErr w:type="spellStart"/>
+      <w:r>
+        <w:t>tel</w:t>
+      </w:r>
+      <w:proofErr w:type="spellEnd"/>
+      <w:r>
+        <w:t>” /&gt; &lt;</w:t>
+      </w:r>
+      <w:proofErr w:type="spellStart"/>
+      <w:r>
+        <w:t>br</w:t>
+      </w:r>
+      <w:proofErr w:type="spellEnd"/>
+      <w:r>
+        <w:t xml:space="preserve"> /&gt;</w:t>
       </w:r>
     </w:p>
     <w:p>
@@ -1650,7 +1999,15 @@
         <w:t xml:space="preserve">위 태그에서 </w:t>
       </w:r>
       <w:r>
-        <w:t xml:space="preserve">“text”, “password”, “tel” </w:t>
+        <w:t>“text”, “password”, “</w:t>
+      </w:r>
+      <w:proofErr w:type="spellStart"/>
+      <w:r>
+        <w:t>tel</w:t>
+      </w:r>
+      <w:proofErr w:type="spellEnd"/>
+      <w:r>
+        <w:t xml:space="preserve">” </w:t>
       </w:r>
       <w:r>
         <w:rPr>
@@ -1693,7 +2050,16 @@
       </w:pPr>
       <w:r>
         <w:tab/>
-        <w:t>Color:orange;</w:t>
+      </w:r>
+      <w:proofErr w:type="spellStart"/>
+      <w:proofErr w:type="gramStart"/>
+      <w:r>
+        <w:t>Color:orange</w:t>
+      </w:r>
+      <w:proofErr w:type="spellEnd"/>
+      <w:proofErr w:type="gramEnd"/>
+      <w:r>
+        <w:t>;</w:t>
       </w:r>
     </w:p>
     <w:p>
@@ -1746,7 +2112,23 @@
       </w:pPr>
       <w:r>
         <w:lastRenderedPageBreak/>
-        <w:t>Ex) &lt;img src=</w:t>
+        <w:t>Ex) &lt;</w:t>
+      </w:r>
+      <w:proofErr w:type="spellStart"/>
+      <w:r>
+        <w:t>img</w:t>
+      </w:r>
+      <w:proofErr w:type="spellEnd"/>
+      <w:r>
+        <w:t xml:space="preserve"> </w:t>
+      </w:r>
+      <w:proofErr w:type="spellStart"/>
+      <w:r>
+        <w:t>src</w:t>
+      </w:r>
+      <w:proofErr w:type="spellEnd"/>
+      <w:r>
+        <w:t>=</w:t>
       </w:r>
       <w:hyperlink r:id="rId6" w:history="1">
         <w:r>
@@ -1757,7 +2139,15 @@
         </w:r>
       </w:hyperlink>
       <w:r>
-        <w:t xml:space="preserve"> /&gt; &lt;br /&gt;</w:t>
+        <w:t xml:space="preserve"> /&gt; &lt;</w:t>
+      </w:r>
+      <w:proofErr w:type="spellStart"/>
+      <w:r>
+        <w:t>br</w:t>
+      </w:r>
+      <w:proofErr w:type="spellEnd"/>
+      <w:r>
+        <w:t xml:space="preserve"> /&gt;</w:t>
       </w:r>
     </w:p>
     <w:p>
@@ -1782,7 +2172,23 @@
         <w:t xml:space="preserve"> </w:t>
       </w:r>
       <w:r>
-        <w:t xml:space="preserve">   img[src] {</w:t>
+        <w:t xml:space="preserve">   </w:t>
+      </w:r>
+      <w:proofErr w:type="spellStart"/>
+      <w:r>
+        <w:t>img</w:t>
+      </w:r>
+      <w:proofErr w:type="spellEnd"/>
+      <w:r>
+        <w:t>[</w:t>
+      </w:r>
+      <w:proofErr w:type="spellStart"/>
+      <w:r>
+        <w:t>src</w:t>
+      </w:r>
+      <w:proofErr w:type="spellEnd"/>
+      <w:r>
+        <w:t>] {</w:t>
       </w:r>
     </w:p>
     <w:p>
@@ -1844,16 +2250,29 @@
         <w:rPr>
           <w:rFonts w:hint="eastAsia"/>
         </w:rPr>
-        <w:t>후손 및 자손 선택자</w:t>
-      </w:r>
-      <w:r>
-        <w:rPr>
-          <w:rFonts w:hint="eastAsia"/>
-        </w:rPr>
-        <w:t xml:space="preserve"> </w:t>
-      </w:r>
-      <w:r>
-        <w:t xml:space="preserve">: </w:t>
+        <w:t xml:space="preserve">후손 및 자손 </w:t>
+      </w:r>
+      <w:proofErr w:type="spellStart"/>
+      <w:proofErr w:type="gramStart"/>
+      <w:r>
+        <w:rPr>
+          <w:rFonts w:hint="eastAsia"/>
+        </w:rPr>
+        <w:t>선택자</w:t>
+      </w:r>
+      <w:proofErr w:type="spellEnd"/>
+      <w:r>
+        <w:rPr>
+          <w:rFonts w:hint="eastAsia"/>
+        </w:rPr>
+        <w:t xml:space="preserve"> </w:t>
+      </w:r>
+      <w:r>
+        <w:t>:</w:t>
+      </w:r>
+      <w:proofErr w:type="gramEnd"/>
+      <w:r>
+        <w:t xml:space="preserve"> </w:t>
       </w:r>
       <w:r>
         <w:rPr>
@@ -1876,6 +2295,7 @@
       <w:pPr>
         <w:ind w:left="465"/>
       </w:pPr>
+      <w:proofErr w:type="gramStart"/>
       <w:r>
         <w:rPr>
           <w:rFonts w:hint="eastAsia"/>
@@ -1883,7 +2303,11 @@
         <w:t xml:space="preserve">후손 </w:t>
       </w:r>
       <w:r>
-        <w:t>: ex) div li {</w:t>
+        <w:t>:</w:t>
+      </w:r>
+      <w:proofErr w:type="gramEnd"/>
+      <w:r>
+        <w:t xml:space="preserve"> ex) div li {</w:t>
       </w:r>
     </w:p>
     <w:p>
@@ -1895,7 +2319,19 @@
       </w:r>
       <w:r>
         <w:tab/>
-        <w:t>Background-color:red;</w:t>
+      </w:r>
+      <w:proofErr w:type="spellStart"/>
+      <w:r>
+        <w:t>Background-</w:t>
+      </w:r>
+      <w:proofErr w:type="gramStart"/>
+      <w:r>
+        <w:t>color:red</w:t>
+      </w:r>
+      <w:proofErr w:type="spellEnd"/>
+      <w:proofErr w:type="gramEnd"/>
+      <w:r>
+        <w:t>;</w:t>
       </w:r>
     </w:p>
     <w:p>
@@ -1959,16 +2395,24 @@
         <w:t>(</w:t>
       </w:r>
       <w:r>
-        <w:t>&gt;)</w:t>
-      </w:r>
-      <w:r>
-        <w:rPr>
-          <w:rFonts w:hint="eastAsia"/>
-        </w:rPr>
-        <w:t xml:space="preserve"> </w:t>
-      </w:r>
-      <w:r>
-        <w:t xml:space="preserve">: </w:t>
+        <w:t>&gt;</w:t>
+      </w:r>
+      <w:proofErr w:type="gramStart"/>
+      <w:r>
+        <w:t>)</w:t>
+      </w:r>
+      <w:r>
+        <w:rPr>
+          <w:rFonts w:hint="eastAsia"/>
+        </w:rPr>
+        <w:t xml:space="preserve"> </w:t>
+      </w:r>
+      <w:r>
+        <w:t>:</w:t>
+      </w:r>
+      <w:proofErr w:type="gramEnd"/>
+      <w:r>
+        <w:t xml:space="preserve"> </w:t>
       </w:r>
       <w:r>
         <w:rPr>
@@ -1993,8 +2437,18 @@
       <w:r>
         <w:t xml:space="preserve">  </w:t>
       </w:r>
-      <w:r>
-        <w:t>Font-weight:bold;</w:t>
+      <w:proofErr w:type="spellStart"/>
+      <w:r>
+        <w:t>Font-</w:t>
+      </w:r>
+      <w:proofErr w:type="gramStart"/>
+      <w:r>
+        <w:t>weight:bold</w:t>
+      </w:r>
+      <w:proofErr w:type="spellEnd"/>
+      <w:proofErr w:type="gramEnd"/>
+      <w:r>
+        <w:t>;</w:t>
       </w:r>
     </w:p>
     <w:p>
@@ -2010,8 +2464,15 @@
       <w:r>
         <w:t xml:space="preserve">  </w:t>
       </w:r>
-      <w:r>
-        <w:t>Color:yellow;</w:t>
+      <w:proofErr w:type="spellStart"/>
+      <w:proofErr w:type="gramStart"/>
+      <w:r>
+        <w:t>Color:yellow</w:t>
+      </w:r>
+      <w:proofErr w:type="spellEnd"/>
+      <w:proofErr w:type="gramEnd"/>
+      <w:r>
+        <w:t>;</w:t>
       </w:r>
     </w:p>
     <w:p>
@@ -2044,16 +2505,29 @@
         <w:rPr>
           <w:rFonts w:hint="eastAsia"/>
         </w:rPr>
-        <w:t>동위 선택자</w:t>
-      </w:r>
-      <w:r>
-        <w:rPr>
-          <w:rFonts w:hint="eastAsia"/>
-        </w:rPr>
-        <w:t xml:space="preserve"> </w:t>
-      </w:r>
-      <w:r>
-        <w:t xml:space="preserve">: </w:t>
+        <w:t xml:space="preserve">동위 </w:t>
+      </w:r>
+      <w:proofErr w:type="spellStart"/>
+      <w:proofErr w:type="gramStart"/>
+      <w:r>
+        <w:rPr>
+          <w:rFonts w:hint="eastAsia"/>
+        </w:rPr>
+        <w:t>선택자</w:t>
+      </w:r>
+      <w:proofErr w:type="spellEnd"/>
+      <w:r>
+        <w:rPr>
+          <w:rFonts w:hint="eastAsia"/>
+        </w:rPr>
+        <w:t xml:space="preserve"> </w:t>
+      </w:r>
+      <w:r>
+        <w:t>:</w:t>
+      </w:r>
+      <w:proofErr w:type="gramEnd"/>
+      <w:r>
+        <w:t xml:space="preserve"> </w:t>
       </w:r>
       <w:r>
         <w:rPr>
@@ -2075,20 +2549,40 @@
       <w:pPr>
         <w:ind w:left="1600"/>
       </w:pPr>
-      <w:r>
-        <w:t xml:space="preserve">+ : </w:t>
-      </w:r>
-      <w:r>
-        <w:rPr>
-          <w:rFonts w:hint="eastAsia"/>
-        </w:rPr>
-        <w:t>바로 밑에 있는 동등한 선택자 선택</w:t>
+      <w:proofErr w:type="gramStart"/>
+      <w:r>
+        <w:t>+ :</w:t>
+      </w:r>
+      <w:proofErr w:type="gramEnd"/>
+      <w:r>
+        <w:t xml:space="preserve"> </w:t>
+      </w:r>
+      <w:r>
+        <w:rPr>
+          <w:rFonts w:hint="eastAsia"/>
+        </w:rPr>
+        <w:t xml:space="preserve">바로 밑에 있는 동등한 </w:t>
+      </w:r>
+      <w:proofErr w:type="spellStart"/>
+      <w:r>
+        <w:rPr>
+          <w:rFonts w:hint="eastAsia"/>
+        </w:rPr>
+        <w:t>선택자</w:t>
+      </w:r>
+      <w:proofErr w:type="spellEnd"/>
+      <w:r>
+        <w:rPr>
+          <w:rFonts w:hint="eastAsia"/>
+        </w:rPr>
+        <w:t xml:space="preserve"> 선택</w:t>
       </w:r>
     </w:p>
     <w:p>
       <w:pPr>
         <w:ind w:left="1600"/>
       </w:pPr>
+      <w:proofErr w:type="gramStart"/>
       <w:r>
         <w:rPr>
           <w:rFonts w:hint="eastAsia"/>
@@ -2096,7 +2590,11 @@
         <w:t>~</w:t>
       </w:r>
       <w:r>
-        <w:t xml:space="preserve"> : </w:t>
+        <w:t xml:space="preserve"> :</w:t>
+      </w:r>
+      <w:proofErr w:type="gramEnd"/>
+      <w:r>
+        <w:t xml:space="preserve"> </w:t>
       </w:r>
       <w:r>
         <w:rPr>
@@ -2143,8 +2641,13 @@
         <w:t>강.</w:t>
       </w:r>
       <w:r>
-        <w:t xml:space="preserve"> css</w:t>
-      </w:r>
+        <w:t xml:space="preserve"> </w:t>
+      </w:r>
+      <w:proofErr w:type="spellStart"/>
+      <w:r>
+        <w:t>css</w:t>
+      </w:r>
+      <w:proofErr w:type="spellEnd"/>
       <w:r>
         <w:rPr>
           <w:rFonts w:hint="eastAsia"/>
@@ -2165,6 +2668,7 @@
         </w:numPr>
         <w:ind w:leftChars="0"/>
       </w:pPr>
+      <w:proofErr w:type="gramStart"/>
       <w:r>
         <w:rPr>
           <w:rFonts w:hint="eastAsia"/>
@@ -2178,7 +2682,11 @@
         <w:t xml:space="preserve"> </w:t>
       </w:r>
       <w:r>
-        <w:t xml:space="preserve">: </w:t>
+        <w:t>:</w:t>
+      </w:r>
+      <w:proofErr w:type="gramEnd"/>
+      <w:r>
+        <w:t xml:space="preserve"> </w:t>
       </w:r>
       <w:r>
         <w:rPr>
@@ -2197,15 +2705,32 @@
         <w:ind w:leftChars="0"/>
       </w:pPr>
       <w:r>
-        <w:t>Ex) li:hover {</w:t>
+        <w:t xml:space="preserve">Ex) </w:t>
+      </w:r>
+      <w:proofErr w:type="spellStart"/>
+      <w:proofErr w:type="gramStart"/>
+      <w:r>
+        <w:t>li:hover</w:t>
+      </w:r>
+      <w:proofErr w:type="spellEnd"/>
+      <w:proofErr w:type="gramEnd"/>
+      <w:r>
+        <w:t xml:space="preserve"> {</w:t>
       </w:r>
     </w:p>
     <w:p>
       <w:pPr>
         <w:ind w:left="1020" w:firstLine="580"/>
       </w:pPr>
-      <w:r>
-        <w:t>Color:blue;</w:t>
+      <w:proofErr w:type="spellStart"/>
+      <w:proofErr w:type="gramStart"/>
+      <w:r>
+        <w:t>Color:blue</w:t>
+      </w:r>
+      <w:proofErr w:type="spellEnd"/>
+      <w:proofErr w:type="gramEnd"/>
+      <w:r>
+        <w:t>;</w:t>
       </w:r>
     </w:p>
     <w:p>
@@ -2222,8 +2747,13 @@
     <w:p/>
     <w:p/>
     <w:p>
-      <w:r>
-        <w:t xml:space="preserve">Margin : </w:t>
+      <w:proofErr w:type="gramStart"/>
+      <w:r>
+        <w:t>Margin :</w:t>
+      </w:r>
+      <w:proofErr w:type="gramEnd"/>
+      <w:r>
+        <w:t xml:space="preserve"> </w:t>
       </w:r>
       <w:r>
         <w:rPr>
@@ -2243,7 +2773,15 @@
     </w:p>
     <w:p>
       <w:r>
-        <w:t xml:space="preserve">Ex) margin:0 auto;  -&gt;  </w:t>
+        <w:t xml:space="preserve">Ex) margin:0 </w:t>
+      </w:r>
+      <w:proofErr w:type="gramStart"/>
+      <w:r>
+        <w:t>auto;  -</w:t>
+      </w:r>
+      <w:proofErr w:type="gramEnd"/>
+      <w:r>
+        <w:t xml:space="preserve">&gt;  </w:t>
       </w:r>
       <w:r>
         <w:rPr>
@@ -2286,8 +2824,13 @@
         <w:t>강.</w:t>
       </w:r>
       <w:r>
-        <w:t xml:space="preserve"> css</w:t>
-      </w:r>
+        <w:t xml:space="preserve"> </w:t>
+      </w:r>
+      <w:proofErr w:type="spellStart"/>
+      <w:r>
+        <w:t>css</w:t>
+      </w:r>
+      <w:proofErr w:type="spellEnd"/>
       <w:r>
         <w:rPr>
           <w:rFonts w:hint="eastAsia"/>
@@ -2307,6 +2850,7 @@
         </w:numPr>
         <w:ind w:leftChars="0"/>
       </w:pPr>
+      <w:proofErr w:type="gramStart"/>
       <w:r>
         <w:rPr>
           <w:rFonts w:hint="eastAsia"/>
@@ -2314,7 +2858,11 @@
         <w:t xml:space="preserve">상태선택자 </w:t>
       </w:r>
       <w:r>
-        <w:t xml:space="preserve">: </w:t>
+        <w:t>:</w:t>
+      </w:r>
+      <w:proofErr w:type="gramEnd"/>
+      <w:r>
+        <w:t xml:space="preserve"> </w:t>
       </w:r>
       <w:r>
         <w:rPr>
@@ -2322,9 +2870,11 @@
         </w:rPr>
         <w:t xml:space="preserve">상태에 따라서 </w:t>
       </w:r>
+      <w:proofErr w:type="spellStart"/>
       <w:r>
         <w:t>css</w:t>
       </w:r>
+      <w:proofErr w:type="spellEnd"/>
       <w:r>
         <w:rPr>
           <w:rFonts w:hint="eastAsia"/>
@@ -2373,8 +2923,13 @@
         <w:t>강.</w:t>
       </w:r>
       <w:r>
-        <w:t xml:space="preserve"> css</w:t>
-      </w:r>
+        <w:t xml:space="preserve"> </w:t>
+      </w:r>
+      <w:proofErr w:type="spellStart"/>
+      <w:r>
+        <w:t>css</w:t>
+      </w:r>
+      <w:proofErr w:type="spellEnd"/>
       <w:r>
         <w:rPr>
           <w:rFonts w:hint="eastAsia"/>
@@ -2394,6 +2949,7 @@
         </w:numPr>
         <w:ind w:leftChars="0"/>
       </w:pPr>
+      <w:proofErr w:type="gramStart"/>
       <w:r>
         <w:rPr>
           <w:rFonts w:hint="eastAsia"/>
@@ -2401,7 +2957,11 @@
         <w:t xml:space="preserve">구조선택자 </w:t>
       </w:r>
       <w:r>
-        <w:t xml:space="preserve">: </w:t>
+        <w:t>:</w:t>
+      </w:r>
+      <w:proofErr w:type="gramEnd"/>
+      <w:r>
+        <w:t xml:space="preserve"> </w:t>
       </w:r>
       <w:r>
         <w:rPr>
@@ -2409,9 +2969,11 @@
         </w:rPr>
         <w:t xml:space="preserve">구조에 따라서 </w:t>
       </w:r>
+      <w:proofErr w:type="spellStart"/>
       <w:r>
         <w:t>css</w:t>
       </w:r>
+      <w:proofErr w:type="spellEnd"/>
       <w:r>
         <w:rPr>
           <w:rFonts w:hint="eastAsia"/>
@@ -2470,6 +3032,8 @@
         </w:rPr>
         <w:t xml:space="preserve"> </w:t>
       </w:r>
+      <w:proofErr w:type="spellStart"/>
+      <w:proofErr w:type="gramStart"/>
       <w:r>
         <w:rPr>
           <w:rFonts w:ascii="Consolas" w:eastAsia="굴림" w:hAnsi="Consolas" w:cs="굴림"/>
@@ -2478,8 +3042,20 @@
           <w:sz w:val="21"/>
           <w:szCs w:val="21"/>
         </w:rPr>
-        <w:t>li:first-child</w:t>
-      </w:r>
+        <w:t>li:first</w:t>
+      </w:r>
+      <w:proofErr w:type="gramEnd"/>
+      <w:r>
+        <w:rPr>
+          <w:rFonts w:ascii="Consolas" w:eastAsia="굴림" w:hAnsi="Consolas" w:cs="굴림"/>
+          <w:color w:val="D7BA7D"/>
+          <w:kern w:val="0"/>
+          <w:sz w:val="21"/>
+          <w:szCs w:val="21"/>
+        </w:rPr>
+        <w:t>-child</w:t>
+      </w:r>
+      <w:proofErr w:type="spellEnd"/>
       <w:r>
         <w:rPr>
           <w:rFonts w:ascii="Consolas" w:eastAsia="굴림" w:hAnsi="Consolas" w:cs="굴림"/>
@@ -2598,6 +3174,7 @@
         </w:rPr>
         <w:t xml:space="preserve"> </w:t>
       </w:r>
+      <w:proofErr w:type="gramStart"/>
       <w:r>
         <w:rPr>
           <w:rFonts w:ascii="Consolas" w:eastAsia="굴림" w:hAnsi="Consolas" w:cs="굴림"/>
@@ -2616,8 +3193,9 @@
           <w:sz w:val="21"/>
           <w:szCs w:val="21"/>
         </w:rPr>
-        <w:t xml:space="preserve">;  -- </w:t>
-      </w:r>
+        <w:t>;  --</w:t>
+      </w:r>
+      <w:proofErr w:type="gramEnd"/>
       <w:r>
         <w:rPr>
           <w:rFonts w:ascii="Consolas" w:eastAsia="굴림" w:hAnsi="Consolas" w:cs="굴림"/>
@@ -2626,6 +3204,16 @@
           <w:sz w:val="21"/>
           <w:szCs w:val="21"/>
         </w:rPr>
+        <w:t xml:space="preserve"> </w:t>
+      </w:r>
+      <w:r>
+        <w:rPr>
+          <w:rFonts w:ascii="Consolas" w:eastAsia="굴림" w:hAnsi="Consolas" w:cs="굴림"/>
+          <w:color w:val="D4D4D4"/>
+          <w:kern w:val="0"/>
+          <w:sz w:val="21"/>
+          <w:szCs w:val="21"/>
+        </w:rPr>
         <w:t>순서대로</w:t>
       </w:r>
       <w:r>
@@ -2638,6 +3226,7 @@
         </w:rPr>
         <w:t xml:space="preserve"> </w:t>
       </w:r>
+      <w:proofErr w:type="spellStart"/>
       <w:r>
         <w:rPr>
           <w:rFonts w:ascii="Consolas" w:eastAsia="굴림" w:hAnsi="Consolas" w:cs="굴림"/>
@@ -2648,6 +3237,7 @@
         </w:rPr>
         <w:t>좌상단</w:t>
       </w:r>
+      <w:proofErr w:type="spellEnd"/>
       <w:r>
         <w:rPr>
           <w:rFonts w:ascii="Consolas" w:eastAsia="굴림" w:hAnsi="Consolas" w:cs="굴림"/>
@@ -2658,6 +3248,7 @@
         </w:rPr>
         <w:t xml:space="preserve"> </w:t>
       </w:r>
+      <w:proofErr w:type="spellStart"/>
       <w:r>
         <w:rPr>
           <w:rFonts w:ascii="Consolas" w:eastAsia="굴림" w:hAnsi="Consolas" w:cs="굴림"/>
@@ -2668,6 +3259,7 @@
         </w:rPr>
         <w:t>우상단</w:t>
       </w:r>
+      <w:proofErr w:type="spellEnd"/>
       <w:r>
         <w:rPr>
           <w:rFonts w:ascii="Consolas" w:eastAsia="굴림" w:hAnsi="Consolas" w:cs="굴림"/>
@@ -2678,6 +3270,7 @@
         </w:rPr>
         <w:t xml:space="preserve"> </w:t>
       </w:r>
+      <w:proofErr w:type="spellStart"/>
       <w:r>
         <w:rPr>
           <w:rFonts w:ascii="Consolas" w:eastAsia="굴림" w:hAnsi="Consolas" w:cs="굴림"/>
@@ -2688,6 +3281,7 @@
         </w:rPr>
         <w:t>우하단</w:t>
       </w:r>
+      <w:proofErr w:type="spellEnd"/>
       <w:r>
         <w:rPr>
           <w:rFonts w:ascii="Consolas" w:eastAsia="굴림" w:hAnsi="Consolas" w:cs="굴림"/>
@@ -2698,6 +3292,7 @@
         </w:rPr>
         <w:t xml:space="preserve"> </w:t>
       </w:r>
+      <w:proofErr w:type="spellStart"/>
       <w:r>
         <w:rPr>
           <w:rFonts w:ascii="Consolas" w:eastAsia="굴림" w:hAnsi="Consolas" w:cs="굴림"/>
@@ -2708,6 +3303,7 @@
         </w:rPr>
         <w:t>좌하단</w:t>
       </w:r>
+      <w:proofErr w:type="spellEnd"/>
       <w:r>
         <w:rPr>
           <w:rFonts w:ascii="Consolas" w:eastAsia="굴림" w:hAnsi="Consolas" w:cs="굴림"/>
@@ -2738,6 +3334,7 @@
         </w:rPr>
         <w:t xml:space="preserve">, </w:t>
       </w:r>
+      <w:proofErr w:type="spellStart"/>
       <w:r>
         <w:rPr>
           <w:rFonts w:ascii="Consolas" w:eastAsia="굴림" w:hAnsi="Consolas" w:cs="굴림"/>
@@ -2748,6 +3345,7 @@
         </w:rPr>
         <w:t>좌상단</w:t>
       </w:r>
+      <w:proofErr w:type="spellEnd"/>
       <w:r>
         <w:rPr>
           <w:rFonts w:ascii="Consolas" w:eastAsia="굴림" w:hAnsi="Consolas" w:cs="굴림"/>
@@ -2758,6 +3356,7 @@
         </w:rPr>
         <w:t xml:space="preserve"> </w:t>
       </w:r>
+      <w:proofErr w:type="spellStart"/>
       <w:r>
         <w:rPr>
           <w:rFonts w:ascii="Consolas" w:eastAsia="굴림" w:hAnsi="Consolas" w:cs="굴림"/>
@@ -2768,6 +3367,7 @@
         </w:rPr>
         <w:t>우상단</w:t>
       </w:r>
+      <w:proofErr w:type="spellEnd"/>
       <w:r>
         <w:rPr>
           <w:rFonts w:ascii="Consolas" w:eastAsia="굴림" w:hAnsi="Consolas" w:cs="굴림"/>
@@ -2882,6 +3482,8 @@
         </w:rPr>
         <w:t xml:space="preserve"> </w:t>
       </w:r>
+      <w:proofErr w:type="spellStart"/>
+      <w:proofErr w:type="gramStart"/>
       <w:r>
         <w:rPr>
           <w:rFonts w:ascii="Consolas" w:eastAsia="굴림" w:hAnsi="Consolas" w:cs="굴림"/>
@@ -2890,8 +3492,20 @@
           <w:sz w:val="21"/>
           <w:szCs w:val="21"/>
         </w:rPr>
-        <w:t>li:last-child</w:t>
-      </w:r>
+        <w:t>li:last</w:t>
+      </w:r>
+      <w:proofErr w:type="gramEnd"/>
+      <w:r>
+        <w:rPr>
+          <w:rFonts w:ascii="Consolas" w:eastAsia="굴림" w:hAnsi="Consolas" w:cs="굴림"/>
+          <w:color w:val="D7BA7D"/>
+          <w:kern w:val="0"/>
+          <w:sz w:val="21"/>
+          <w:szCs w:val="21"/>
+        </w:rPr>
+        <w:t>-child</w:t>
+      </w:r>
+      <w:proofErr w:type="spellEnd"/>
       <w:r>
         <w:rPr>
           <w:rFonts w:ascii="Consolas" w:eastAsia="굴림" w:hAnsi="Consolas" w:cs="굴림"/>
@@ -3010,6 +3624,7 @@
         </w:rPr>
         <w:t xml:space="preserve"> </w:t>
       </w:r>
+      <w:proofErr w:type="spellStart"/>
       <w:r>
         <w:rPr>
           <w:rFonts w:ascii="Consolas" w:eastAsia="굴림" w:hAnsi="Consolas" w:cs="굴림"/>
@@ -3018,8 +3633,20 @@
           <w:sz w:val="21"/>
           <w:szCs w:val="21"/>
         </w:rPr>
-        <w:t>10px</w:t>
-      </w:r>
+        <w:t>10</w:t>
+      </w:r>
+      <w:proofErr w:type="gramStart"/>
+      <w:r>
+        <w:rPr>
+          <w:rFonts w:ascii="Consolas" w:eastAsia="굴림" w:hAnsi="Consolas" w:cs="굴림"/>
+          <w:color w:val="B5CEA8"/>
+          <w:kern w:val="0"/>
+          <w:sz w:val="21"/>
+          <w:szCs w:val="21"/>
+        </w:rPr>
+        <w:t>px</w:t>
+      </w:r>
+      <w:proofErr w:type="spellEnd"/>
       <w:r>
         <w:rPr>
           <w:rFonts w:ascii="Consolas" w:eastAsia="굴림" w:hAnsi="Consolas" w:cs="굴림"/>
@@ -3028,8 +3655,9 @@
           <w:sz w:val="21"/>
           <w:szCs w:val="21"/>
         </w:rPr>
-        <w:t xml:space="preserve">;  -- </w:t>
-      </w:r>
+        <w:t>;  --</w:t>
+      </w:r>
+      <w:proofErr w:type="gramEnd"/>
       <w:r>
         <w:rPr>
           <w:rFonts w:ascii="Consolas" w:eastAsia="굴림" w:hAnsi="Consolas" w:cs="굴림"/>
@@ -3038,6 +3666,16 @@
           <w:sz w:val="21"/>
           <w:szCs w:val="21"/>
         </w:rPr>
+        <w:t xml:space="preserve"> </w:t>
+      </w:r>
+      <w:r>
+        <w:rPr>
+          <w:rFonts w:ascii="Consolas" w:eastAsia="굴림" w:hAnsi="Consolas" w:cs="굴림"/>
+          <w:color w:val="D4D4D4"/>
+          <w:kern w:val="0"/>
+          <w:sz w:val="21"/>
+          <w:szCs w:val="21"/>
+        </w:rPr>
         <w:t>순서대로</w:t>
       </w:r>
       <w:r>
@@ -3050,6 +3688,7 @@
         </w:rPr>
         <w:t xml:space="preserve"> </w:t>
       </w:r>
+      <w:proofErr w:type="spellStart"/>
       <w:r>
         <w:rPr>
           <w:rFonts w:ascii="Consolas" w:eastAsia="굴림" w:hAnsi="Consolas" w:cs="굴림"/>
@@ -3060,6 +3699,7 @@
         </w:rPr>
         <w:t>좌상단</w:t>
       </w:r>
+      <w:proofErr w:type="spellEnd"/>
       <w:r>
         <w:rPr>
           <w:rFonts w:ascii="Consolas" w:eastAsia="굴림" w:hAnsi="Consolas" w:cs="굴림"/>
@@ -3070,6 +3710,7 @@
         </w:rPr>
         <w:t xml:space="preserve"> </w:t>
       </w:r>
+      <w:proofErr w:type="spellStart"/>
       <w:r>
         <w:rPr>
           <w:rFonts w:ascii="Consolas" w:eastAsia="굴림" w:hAnsi="Consolas" w:cs="굴림"/>
@@ -3080,6 +3721,7 @@
         </w:rPr>
         <w:t>우상단</w:t>
       </w:r>
+      <w:proofErr w:type="spellEnd"/>
       <w:r>
         <w:rPr>
           <w:rFonts w:ascii="Consolas" w:eastAsia="굴림" w:hAnsi="Consolas" w:cs="굴림"/>
@@ -3090,6 +3732,7 @@
         </w:rPr>
         <w:t xml:space="preserve"> </w:t>
       </w:r>
+      <w:proofErr w:type="spellStart"/>
       <w:r>
         <w:rPr>
           <w:rFonts w:ascii="Consolas" w:eastAsia="굴림" w:hAnsi="Consolas" w:cs="굴림"/>
@@ -3100,6 +3743,7 @@
         </w:rPr>
         <w:t>우하단</w:t>
       </w:r>
+      <w:proofErr w:type="spellEnd"/>
       <w:r>
         <w:rPr>
           <w:rFonts w:ascii="Consolas" w:eastAsia="굴림" w:hAnsi="Consolas" w:cs="굴림"/>
@@ -3110,6 +3754,7 @@
         </w:rPr>
         <w:t xml:space="preserve"> </w:t>
       </w:r>
+      <w:proofErr w:type="spellStart"/>
       <w:r>
         <w:rPr>
           <w:rFonts w:ascii="Consolas" w:eastAsia="굴림" w:hAnsi="Consolas" w:cs="굴림"/>
@@ -3120,6 +3765,7 @@
         </w:rPr>
         <w:t>좌하단</w:t>
       </w:r>
+      <w:proofErr w:type="spellEnd"/>
       <w:r>
         <w:rPr>
           <w:rFonts w:ascii="Consolas" w:eastAsia="굴림" w:hAnsi="Consolas" w:cs="굴림"/>
@@ -3150,6 +3796,7 @@
         </w:rPr>
         <w:t xml:space="preserve">, </w:t>
       </w:r>
+      <w:proofErr w:type="spellStart"/>
       <w:r>
         <w:rPr>
           <w:rFonts w:ascii="Consolas" w:eastAsia="굴림" w:hAnsi="Consolas" w:cs="굴림"/>
@@ -3160,6 +3807,7 @@
         </w:rPr>
         <w:t>우하단</w:t>
       </w:r>
+      <w:proofErr w:type="spellEnd"/>
       <w:r>
         <w:rPr>
           <w:rFonts w:ascii="Consolas" w:eastAsia="굴림" w:hAnsi="Consolas" w:cs="굴림"/>
@@ -3170,6 +3818,7 @@
         </w:rPr>
         <w:t xml:space="preserve"> </w:t>
       </w:r>
+      <w:proofErr w:type="spellStart"/>
       <w:r>
         <w:rPr>
           <w:rFonts w:ascii="Consolas" w:eastAsia="굴림" w:hAnsi="Consolas" w:cs="굴림"/>
@@ -3180,6 +3829,7 @@
         </w:rPr>
         <w:t>좌하단</w:t>
       </w:r>
+      <w:proofErr w:type="spellEnd"/>
       <w:r>
         <w:rPr>
           <w:rFonts w:ascii="Consolas" w:eastAsia="굴림" w:hAnsi="Consolas" w:cs="굴림"/>
@@ -3252,8 +3902,13 @@
         <w:t>강.</w:t>
       </w:r>
       <w:r>
-        <w:t xml:space="preserve"> css</w:t>
-      </w:r>
+        <w:t xml:space="preserve"> </w:t>
+      </w:r>
+      <w:proofErr w:type="spellStart"/>
+      <w:r>
+        <w:t>css</w:t>
+      </w:r>
+      <w:proofErr w:type="spellEnd"/>
       <w:r>
         <w:rPr>
           <w:rFonts w:hint="eastAsia"/>
@@ -3277,10 +3932,29 @@
         <w:rPr>
           <w:rFonts w:hint="eastAsia"/>
         </w:rPr>
-        <w:t xml:space="preserve">문자 선택자 </w:t>
-      </w:r>
-      <w:r>
-        <w:t xml:space="preserve">: </w:t>
+        <w:t xml:space="preserve">문자 </w:t>
+      </w:r>
+      <w:proofErr w:type="spellStart"/>
+      <w:proofErr w:type="gramStart"/>
+      <w:r>
+        <w:rPr>
+          <w:rFonts w:hint="eastAsia"/>
+        </w:rPr>
+        <w:t>선택자</w:t>
+      </w:r>
+      <w:proofErr w:type="spellEnd"/>
+      <w:r>
+        <w:rPr>
+          <w:rFonts w:hint="eastAsia"/>
+        </w:rPr>
+        <w:t xml:space="preserve"> </w:t>
+      </w:r>
+      <w:r>
+        <w:t>:</w:t>
+      </w:r>
+      <w:proofErr w:type="gramEnd"/>
+      <w:r>
+        <w:t xml:space="preserve"> </w:t>
       </w:r>
       <w:r>
         <w:rPr>
@@ -3288,9 +3962,11 @@
         </w:rPr>
         <w:t xml:space="preserve">특정 문자 또는 문자열을 선택하여 </w:t>
       </w:r>
+      <w:proofErr w:type="spellStart"/>
       <w:r>
         <w:t>css</w:t>
       </w:r>
+      <w:proofErr w:type="spellEnd"/>
       <w:r>
         <w:rPr>
           <w:rFonts w:hint="eastAsia"/>
@@ -3312,10 +3988,29 @@
         <w:rPr>
           <w:rFonts w:hint="eastAsia"/>
         </w:rPr>
-        <w:t xml:space="preserve">링크 선택자 </w:t>
-      </w:r>
-      <w:r>
-        <w:t xml:space="preserve">: </w:t>
+        <w:t xml:space="preserve">링크 </w:t>
+      </w:r>
+      <w:proofErr w:type="spellStart"/>
+      <w:proofErr w:type="gramStart"/>
+      <w:r>
+        <w:rPr>
+          <w:rFonts w:hint="eastAsia"/>
+        </w:rPr>
+        <w:t>선택자</w:t>
+      </w:r>
+      <w:proofErr w:type="spellEnd"/>
+      <w:r>
+        <w:rPr>
+          <w:rFonts w:hint="eastAsia"/>
+        </w:rPr>
+        <w:t xml:space="preserve"> </w:t>
+      </w:r>
+      <w:r>
+        <w:t>:</w:t>
+      </w:r>
+      <w:proofErr w:type="gramEnd"/>
+      <w:r>
+        <w:t xml:space="preserve"> </w:t>
       </w:r>
       <w:r>
         <w:rPr>
@@ -3323,8 +4018,13 @@
         </w:rPr>
         <w:t>문서에서 링크(</w:t>
       </w:r>
-      <w:r>
-        <w:t>href)</w:t>
+      <w:proofErr w:type="spellStart"/>
+      <w:r>
+        <w:t>href</w:t>
+      </w:r>
+      <w:proofErr w:type="spellEnd"/>
+      <w:r>
+        <w:t>)</w:t>
       </w:r>
       <w:r>
         <w:rPr>
@@ -3369,8 +4069,13 @@
         <w:t>강.</w:t>
       </w:r>
       <w:r>
-        <w:t xml:space="preserve"> css</w:t>
-      </w:r>
+        <w:t xml:space="preserve"> </w:t>
+      </w:r>
+      <w:proofErr w:type="spellStart"/>
+      <w:r>
+        <w:t>css</w:t>
+      </w:r>
+      <w:proofErr w:type="spellEnd"/>
       <w:r>
         <w:rPr>
           <w:rFonts w:hint="eastAsia"/>
@@ -3403,10 +4108,21 @@
         <w:rPr>
           <w:rFonts w:hint="eastAsia"/>
         </w:rPr>
-        <w:t xml:space="preserve">3단위 </w:t>
-      </w:r>
-      <w:r>
-        <w:t xml:space="preserve">: </w:t>
+        <w:t>3</w:t>
+      </w:r>
+      <w:proofErr w:type="gramStart"/>
+      <w:r>
+        <w:rPr>
+          <w:rFonts w:hint="eastAsia"/>
+        </w:rPr>
+        <w:t xml:space="preserve">단위 </w:t>
+      </w:r>
+      <w:r>
+        <w:t>:</w:t>
+      </w:r>
+      <w:proofErr w:type="gramEnd"/>
+      <w:r>
+        <w:t xml:space="preserve"> </w:t>
       </w:r>
       <w:r>
         <w:rPr>
@@ -3415,8 +4131,13 @@
         <w:t>p</w:t>
       </w:r>
       <w:r>
-        <w:t>x, %, em</w:t>
-      </w:r>
+        <w:t xml:space="preserve">x, %, </w:t>
+      </w:r>
+      <w:proofErr w:type="spellStart"/>
+      <w:r>
+        <w:t>em</w:t>
+      </w:r>
+      <w:proofErr w:type="spellEnd"/>
     </w:p>
     <w:p>
       <w:pPr>
@@ -3446,6 +4167,7 @@
         </w:numPr>
         <w:ind w:leftChars="0"/>
       </w:pPr>
+      <w:proofErr w:type="gramStart"/>
       <w:r>
         <w:rPr>
           <w:rFonts w:hint="eastAsia"/>
@@ -3453,7 +4175,11 @@
         <w:t>%</w:t>
       </w:r>
       <w:r>
-        <w:t xml:space="preserve"> : 100%</w:t>
+        <w:t xml:space="preserve"> :</w:t>
+      </w:r>
+      <w:proofErr w:type="gramEnd"/>
+      <w:r>
+        <w:t xml:space="preserve"> 100%</w:t>
       </w:r>
       <w:r>
         <w:rPr>
@@ -3480,8 +4206,18 @@
         </w:numPr>
         <w:ind w:leftChars="0"/>
       </w:pPr>
-      <w:r>
-        <w:t>em : 1.0</w:t>
+      <w:proofErr w:type="spellStart"/>
+      <w:proofErr w:type="gramStart"/>
+      <w:r>
+        <w:t>em</w:t>
+      </w:r>
+      <w:proofErr w:type="spellEnd"/>
+      <w:r>
+        <w:t xml:space="preserve"> :</w:t>
+      </w:r>
+      <w:proofErr w:type="gramEnd"/>
+      <w:r>
+        <w:t xml:space="preserve"> 1.0</w:t>
       </w:r>
       <w:r>
         <w:rPr>
@@ -3525,8 +4261,13 @@
         <w:t>강.</w:t>
       </w:r>
       <w:r>
-        <w:t xml:space="preserve"> css</w:t>
-      </w:r>
+        <w:t xml:space="preserve"> </w:t>
+      </w:r>
+      <w:proofErr w:type="spellStart"/>
+      <w:r>
+        <w:t>css</w:t>
+      </w:r>
+      <w:proofErr w:type="spellEnd"/>
       <w:r>
         <w:rPr>
           <w:rFonts w:hint="eastAsia"/>
@@ -3546,6 +4287,8 @@
         </w:numPr>
         <w:ind w:leftChars="0"/>
       </w:pPr>
+      <w:proofErr w:type="spellStart"/>
+      <w:proofErr w:type="gramStart"/>
       <w:r>
         <w:rPr>
           <w:rFonts w:hint="eastAsia"/>
@@ -3553,7 +4296,15 @@
         <w:t>u</w:t>
       </w:r>
       <w:r>
-        <w:t>rl : Backgroun</w:t>
+        <w:t>rl</w:t>
+      </w:r>
+      <w:proofErr w:type="spellEnd"/>
+      <w:r>
+        <w:t xml:space="preserve"> :</w:t>
+      </w:r>
+      <w:proofErr w:type="gramEnd"/>
+      <w:r>
+        <w:t xml:space="preserve"> Backgroun</w:t>
       </w:r>
       <w:r>
         <w:rPr>
@@ -3562,7 +4313,15 @@
         <w:t>d</w:t>
       </w:r>
       <w:r>
-        <w:t xml:space="preserve">-img </w:t>
+        <w:t>-</w:t>
+      </w:r>
+      <w:proofErr w:type="spellStart"/>
+      <w:r>
+        <w:t>img</w:t>
+      </w:r>
+      <w:proofErr w:type="spellEnd"/>
+      <w:r>
+        <w:t xml:space="preserve"> </w:t>
       </w:r>
       <w:r>
         <w:rPr>
@@ -3606,8 +4365,13 @@
         <w:t>강.</w:t>
       </w:r>
       <w:r>
-        <w:t xml:space="preserve"> css</w:t>
-      </w:r>
+        <w:t xml:space="preserve"> </w:t>
+      </w:r>
+      <w:proofErr w:type="spellStart"/>
+      <w:r>
+        <w:t>css</w:t>
+      </w:r>
+      <w:proofErr w:type="spellEnd"/>
       <w:r>
         <w:rPr>
           <w:rFonts w:hint="eastAsia"/>
@@ -3636,6 +4400,7 @@
       <w:r>
         <w:t xml:space="preserve">isplay </w:t>
       </w:r>
+      <w:proofErr w:type="gramStart"/>
       <w:r>
         <w:rPr>
           <w:rFonts w:hint="eastAsia"/>
@@ -3643,7 +4408,11 @@
         <w:t xml:space="preserve">속성 </w:t>
       </w:r>
       <w:r>
-        <w:t xml:space="preserve">: </w:t>
+        <w:t>:</w:t>
+      </w:r>
+      <w:proofErr w:type="gramEnd"/>
+      <w:r>
+        <w:t xml:space="preserve"> </w:t>
       </w:r>
       <w:r>
         <w:rPr>
@@ -3667,7 +4436,21 @@
         <w:rPr>
           <w:rFonts w:hint="eastAsia"/>
         </w:rPr>
-        <w:t>주로 몇 가지만 많이 사용 된다.</w:t>
+        <w:t xml:space="preserve">주로 몇 가지만 많이 </w:t>
+      </w:r>
+      <w:proofErr w:type="gramStart"/>
+      <w:r>
+        <w:rPr>
+          <w:rFonts w:hint="eastAsia"/>
+        </w:rPr>
+        <w:t>사용 된다</w:t>
+      </w:r>
+      <w:proofErr w:type="gramEnd"/>
+      <w:r>
+        <w:rPr>
+          <w:rFonts w:hint="eastAsia"/>
+        </w:rPr>
+        <w:t>.</w:t>
       </w:r>
     </w:p>
     <w:p/>
@@ -3745,13 +4528,46 @@
         <w:t>태그나</w:t>
       </w:r>
       <w:r>
-        <w:t xml:space="preserve"> br</w:t>
-      </w:r>
-      <w:r>
-        <w:rPr>
-          <w:rFonts w:hint="eastAsia"/>
-        </w:rPr>
-        <w:t>태그로 개행 해주지 않는 한 옆으로 계속 붙혀 나감</w:t>
+        <w:t xml:space="preserve"> </w:t>
+      </w:r>
+      <w:proofErr w:type="spellStart"/>
+      <w:r>
+        <w:t>br</w:t>
+      </w:r>
+      <w:proofErr w:type="spellEnd"/>
+      <w:r>
+        <w:rPr>
+          <w:rFonts w:hint="eastAsia"/>
+        </w:rPr>
+        <w:t xml:space="preserve">태그로 </w:t>
+      </w:r>
+      <w:proofErr w:type="spellStart"/>
+      <w:r>
+        <w:rPr>
+          <w:rFonts w:hint="eastAsia"/>
+        </w:rPr>
+        <w:t>개행</w:t>
+      </w:r>
+      <w:proofErr w:type="spellEnd"/>
+      <w:r>
+        <w:rPr>
+          <w:rFonts w:hint="eastAsia"/>
+        </w:rPr>
+        <w:t xml:space="preserve"> 해주지 않는 한 옆으로 계속 </w:t>
+      </w:r>
+      <w:proofErr w:type="spellStart"/>
+      <w:r>
+        <w:rPr>
+          <w:rFonts w:hint="eastAsia"/>
+        </w:rPr>
+        <w:t>붙혀</w:t>
+      </w:r>
+      <w:proofErr w:type="spellEnd"/>
+      <w:r>
+        <w:rPr>
+          <w:rFonts w:hint="eastAsia"/>
+        </w:rPr>
+        <w:t xml:space="preserve"> 나감</w:t>
       </w:r>
     </w:p>
     <w:p>
@@ -3770,7 +4586,21 @@
         <w:rPr>
           <w:rFonts w:hint="eastAsia"/>
         </w:rPr>
-        <w:t>블록의 속성을 가지고 옆으로 붙혀 나감</w:t>
+        <w:t xml:space="preserve">블록의 속성을 가지고 옆으로 </w:t>
+      </w:r>
+      <w:proofErr w:type="spellStart"/>
+      <w:r>
+        <w:rPr>
+          <w:rFonts w:hint="eastAsia"/>
+        </w:rPr>
+        <w:t>붙혀</w:t>
+      </w:r>
+      <w:proofErr w:type="spellEnd"/>
+      <w:r>
+        <w:rPr>
+          <w:rFonts w:hint="eastAsia"/>
+        </w:rPr>
+        <w:t xml:space="preserve"> 나감</w:t>
       </w:r>
     </w:p>
     <w:p/>
@@ -3825,10 +4655,7 @@
         <w:t>2</w:t>
       </w:r>
       <w:r>
-        <w:t>202-02-0</w:t>
-      </w:r>
-      <w:r>
-        <w:t>7</w:t>
+        <w:t>202-02-07</w:t>
       </w:r>
     </w:p>
     <w:p>
@@ -3842,8 +4669,13 @@
         <w:t>강.</w:t>
       </w:r>
       <w:r>
-        <w:t xml:space="preserve"> css</w:t>
-      </w:r>
+        <w:t xml:space="preserve"> </w:t>
+      </w:r>
+      <w:proofErr w:type="spellStart"/>
+      <w:r>
+        <w:t>css</w:t>
+      </w:r>
+      <w:proofErr w:type="spellEnd"/>
       <w:r>
         <w:rPr>
           <w:rFonts w:hint="eastAsia"/>
@@ -3862,13 +4694,11 @@
           <w:numId w:val="2"/>
         </w:numPr>
         <w:ind w:leftChars="0"/>
-        <w:rPr>
-          <w:rFonts w:hint="eastAsia"/>
-        </w:rPr>
       </w:pPr>
       <w:r>
         <w:t xml:space="preserve">Visibility </w:t>
       </w:r>
+      <w:proofErr w:type="gramStart"/>
       <w:r>
         <w:rPr>
           <w:rFonts w:hint="eastAsia"/>
@@ -3876,7 +4706,11 @@
         <w:t xml:space="preserve">속성 </w:t>
       </w:r>
       <w:r>
-        <w:t>: display</w:t>
+        <w:t>:</w:t>
+      </w:r>
+      <w:proofErr w:type="gramEnd"/>
+      <w:r>
+        <w:t xml:space="preserve"> display</w:t>
       </w:r>
       <w:r>
         <w:rPr>
@@ -3893,6 +4727,137 @@
         </w:rPr>
         <w:t>속성값과 비교하여 이해 한다.</w:t>
       </w:r>
+    </w:p>
+    <w:p>
+      <w:pPr>
+        <w:ind w:left="105"/>
+      </w:pPr>
+    </w:p>
+    <w:p>
+      <w:pPr>
+        <w:ind w:left="105"/>
+      </w:pPr>
+    </w:p>
+    <w:p>
+      <w:pPr>
+        <w:ind w:left="105"/>
+      </w:pPr>
+    </w:p>
+    <w:p>
+      <w:r>
+        <w:rPr>
+          <w:rFonts w:hint="eastAsia"/>
+        </w:rPr>
+        <w:lastRenderedPageBreak/>
+        <w:t>2</w:t>
+      </w:r>
+      <w:r>
+        <w:t>202-02-0</w:t>
+      </w:r>
+      <w:r>
+        <w:t>8</w:t>
+      </w:r>
+    </w:p>
+    <w:p>
+      <w:r>
+        <w:t>10</w:t>
+      </w:r>
+      <w:r>
+        <w:rPr>
+          <w:rFonts w:hint="eastAsia"/>
+        </w:rPr>
+        <w:t>강.</w:t>
+      </w:r>
+      <w:r>
+        <w:t xml:space="preserve"> </w:t>
+      </w:r>
+      <w:proofErr w:type="spellStart"/>
+      <w:r>
+        <w:t>css</w:t>
+      </w:r>
+      <w:proofErr w:type="spellEnd"/>
+      <w:r>
+        <w:rPr>
+          <w:rFonts w:hint="eastAsia"/>
+        </w:rPr>
+        <w:t xml:space="preserve"> 속성 </w:t>
+      </w:r>
+      <w:r>
+        <w:t>1</w:t>
+      </w:r>
+    </w:p>
+    <w:p>
+      <w:pPr>
+        <w:pStyle w:val="a4"/>
+        <w:numPr>
+          <w:ilvl w:val="0"/>
+          <w:numId w:val="2"/>
+        </w:numPr>
+        <w:ind w:leftChars="0"/>
+      </w:pPr>
+      <w:r>
+        <w:rPr>
+          <w:rFonts w:hint="eastAsia"/>
+        </w:rPr>
+        <w:t>o</w:t>
+      </w:r>
+      <w:r>
+        <w:t>pacity</w:t>
+      </w:r>
+      <w:r>
+        <w:t xml:space="preserve"> </w:t>
+      </w:r>
+      <w:proofErr w:type="gramStart"/>
+      <w:r>
+        <w:rPr>
+          <w:rFonts w:hint="eastAsia"/>
+        </w:rPr>
+        <w:t xml:space="preserve">속성 </w:t>
+      </w:r>
+      <w:r>
+        <w:t>:</w:t>
+      </w:r>
+      <w:proofErr w:type="gramEnd"/>
+      <w:r>
+        <w:t xml:space="preserve"> </w:t>
+      </w:r>
+      <w:r>
+        <w:rPr>
+          <w:rFonts w:hint="eastAsia"/>
+        </w:rPr>
+        <w:t>투명도를 조절하는 속성이다.</w:t>
+      </w:r>
+      <w:r>
+        <w:t xml:space="preserve"> </w:t>
+      </w:r>
+      <w:r>
+        <w:rPr>
+          <w:rFonts w:hint="eastAsia"/>
+        </w:rPr>
+        <w:t xml:space="preserve">여러 곳에 유용하게 </w:t>
+      </w:r>
+      <w:proofErr w:type="gramStart"/>
+      <w:r>
+        <w:rPr>
+          <w:rFonts w:hint="eastAsia"/>
+        </w:rPr>
+        <w:t>사용 될</w:t>
+      </w:r>
+      <w:proofErr w:type="gramEnd"/>
+      <w:r>
+        <w:rPr>
+          <w:rFonts w:hint="eastAsia"/>
+        </w:rPr>
+        <w:t xml:space="preserve"> 수 있다.</w:t>
+      </w:r>
+    </w:p>
+    <w:p>
+      <w:pPr>
+        <w:ind w:left="105"/>
+        <w:rPr>
+          <w:rFonts w:hint="eastAsia"/>
+        </w:rPr>
+      </w:pPr>
     </w:p>
     <w:sectPr>
       <w:pgSz w:w="11906" w:h="16838"/>

</xml_diff>

<commit_message>
10강. css 속성 2 ( margin 및 padding 속성 )
</commit_message>
<xml_diff>
--- a/html-css 강의.docx
+++ b/html-css 강의.docx
@@ -4752,10 +4752,7 @@
         <w:t>2</w:t>
       </w:r>
       <w:r>
-        <w:t>202-02-0</w:t>
-      </w:r>
-      <w:r>
-        <w:t>8</w:t>
+        <w:t>202-02-08</w:t>
       </w:r>
     </w:p>
     <w:p>
@@ -4802,10 +4799,7 @@
         <w:t>o</w:t>
       </w:r>
       <w:r>
-        <w:t>pacity</w:t>
-      </w:r>
-      <w:r>
-        <w:t xml:space="preserve"> </w:t>
+        <w:t xml:space="preserve">pacity </w:t>
       </w:r>
       <w:proofErr w:type="gramStart"/>
       <w:r>
@@ -4854,10 +4848,135 @@
     <w:p>
       <w:pPr>
         <w:ind w:left="105"/>
-        <w:rPr>
-          <w:rFonts w:hint="eastAsia"/>
-        </w:rPr>
-      </w:pPr>
+      </w:pPr>
+    </w:p>
+    <w:p>
+      <w:r>
+        <w:rPr>
+          <w:rFonts w:hint="eastAsia"/>
+        </w:rPr>
+        <w:t>2</w:t>
+      </w:r>
+      <w:r>
+        <w:t>202-02-0</w:t>
+      </w:r>
+      <w:r>
+        <w:t>9</w:t>
+      </w:r>
+    </w:p>
+    <w:p>
+      <w:r>
+        <w:t>10</w:t>
+      </w:r>
+      <w:r>
+        <w:rPr>
+          <w:rFonts w:hint="eastAsia"/>
+        </w:rPr>
+        <w:t>강.</w:t>
+      </w:r>
+      <w:r>
+        <w:t xml:space="preserve"> </w:t>
+      </w:r>
+      <w:proofErr w:type="spellStart"/>
+      <w:r>
+        <w:t>css</w:t>
+      </w:r>
+      <w:proofErr w:type="spellEnd"/>
+      <w:r>
+        <w:rPr>
+          <w:rFonts w:hint="eastAsia"/>
+        </w:rPr>
+        <w:t xml:space="preserve"> 속성 </w:t>
+      </w:r>
+      <w:r>
+        <w:t>2</w:t>
+      </w:r>
+    </w:p>
+    <w:p>
+      <w:pPr>
+        <w:pStyle w:val="a4"/>
+        <w:numPr>
+          <w:ilvl w:val="0"/>
+          <w:numId w:val="2"/>
+        </w:numPr>
+        <w:ind w:leftChars="0"/>
+        <w:rPr>
+          <w:rFonts w:hint="eastAsia"/>
+        </w:rPr>
+      </w:pPr>
+      <w:r>
+        <w:rPr>
+          <w:rFonts w:hint="eastAsia"/>
+        </w:rPr>
+        <w:t>m</w:t>
+      </w:r>
+      <w:r>
+        <w:t xml:space="preserve">argin </w:t>
+      </w:r>
+      <w:r>
+        <w:rPr>
+          <w:rFonts w:hint="eastAsia"/>
+        </w:rPr>
+        <w:t xml:space="preserve">및 </w:t>
+      </w:r>
+      <w:r>
+        <w:t xml:space="preserve">padding </w:t>
+      </w:r>
+      <w:proofErr w:type="gramStart"/>
+      <w:r>
+        <w:rPr>
+          <w:rFonts w:hint="eastAsia"/>
+        </w:rPr>
+        <w:t xml:space="preserve">속성 </w:t>
+      </w:r>
+      <w:r>
+        <w:t>:</w:t>
+      </w:r>
+      <w:proofErr w:type="gramEnd"/>
+      <w:r>
+        <w:t xml:space="preserve"> margin </w:t>
+      </w:r>
+      <w:r>
+        <w:rPr>
+          <w:rFonts w:hint="eastAsia"/>
+        </w:rPr>
+        <w:t xml:space="preserve">및 </w:t>
+      </w:r>
+      <w:r>
+        <w:t xml:space="preserve">padding </w:t>
+      </w:r>
+      <w:r>
+        <w:rPr>
+          <w:rFonts w:hint="eastAsia"/>
+        </w:rPr>
+        <w:t>속성은 아주 중요한 속성으로 정확한 속성의 의미를 알아야 한다.</w:t>
+      </w:r>
+      <w:r>
+        <w:t xml:space="preserve">  – “</w:t>
+      </w:r>
+      <w:r>
+        <w:rPr>
+          <w:rFonts w:hint="eastAsia"/>
+        </w:rPr>
+        <w:t xml:space="preserve">무한 반복을 통해서 완전히 </w:t>
+      </w:r>
+      <w:proofErr w:type="gramStart"/>
+      <w:r>
+        <w:rPr>
+          <w:rFonts w:hint="eastAsia"/>
+        </w:rPr>
+        <w:t>습득 하도록</w:t>
+      </w:r>
+      <w:proofErr w:type="gramEnd"/>
+      <w:r>
+        <w:rPr>
+          <w:rFonts w:hint="eastAsia"/>
+        </w:rPr>
+        <w:t xml:space="preserve"> 한다.</w:t>
+      </w:r>
+      <w:r>
+        <w:t>” -</w:t>
+      </w:r>
     </w:p>
     <w:sectPr>
       <w:pgSz w:w="11906" w:h="16838"/>
@@ -5921,7 +6040,7 @@
   <w:style w:type="paragraph" w:default="1" w:styleId="a">
     <w:name w:val="Normal"/>
     <w:qFormat/>
-    <w:rsid w:val="002E3A57"/>
+    <w:rsid w:val="00A44243"/>
     <w:pPr>
       <w:widowControl w:val="0"/>
       <w:wordWrap w:val="0"/>

</xml_diff>

<commit_message>
10강. css 속성 3 ( font-family, font-size 속성 )
</commit_message>
<xml_diff>
--- a/html-css 강의.docx
+++ b/html-css 강의.docx
@@ -221,7 +221,6 @@
       <w:pPr>
         <w:ind w:left="105"/>
       </w:pPr>
-      <w:proofErr w:type="gramStart"/>
       <w:r>
         <w:rPr>
           <w:rFonts w:hint="eastAsia"/>
@@ -229,11 +228,7 @@
         <w:t>h</w:t>
       </w:r>
       <w:r>
-        <w:t>ttp :</w:t>
-      </w:r>
-      <w:proofErr w:type="gramEnd"/>
-      <w:r>
-        <w:t xml:space="preserve"> </w:t>
+        <w:t xml:space="preserve">ttp : </w:t>
       </w:r>
       <w:r>
         <w:rPr>
@@ -246,7 +241,6 @@
       <w:pPr>
         <w:ind w:left="105"/>
       </w:pPr>
-      <w:proofErr w:type="gramStart"/>
       <w:r>
         <w:rPr>
           <w:rFonts w:hint="eastAsia"/>
@@ -254,11 +248,7 @@
         <w:t>F</w:t>
       </w:r>
       <w:r>
-        <w:t>TP :</w:t>
-      </w:r>
-      <w:proofErr w:type="gramEnd"/>
-      <w:r>
-        <w:t xml:space="preserve"> </w:t>
+        <w:t xml:space="preserve">TP : </w:t>
       </w:r>
       <w:r>
         <w:rPr>
@@ -280,7 +270,6 @@
       <w:r>
         <w:t xml:space="preserve">MTP, </w:t>
       </w:r>
-      <w:proofErr w:type="gramStart"/>
       <w:r>
         <w:rPr>
           <w:rFonts w:hint="eastAsia"/>
@@ -288,11 +277,7 @@
         <w:t>P</w:t>
       </w:r>
       <w:r>
-        <w:t>OP :</w:t>
-      </w:r>
-      <w:proofErr w:type="gramEnd"/>
-      <w:r>
-        <w:t xml:space="preserve"> </w:t>
+        <w:t xml:space="preserve">OP : </w:t>
       </w:r>
       <w:r>
         <w:rPr>
@@ -305,7 +290,6 @@
       <w:pPr>
         <w:ind w:left="105"/>
       </w:pPr>
-      <w:proofErr w:type="gramStart"/>
       <w:r>
         <w:rPr>
           <w:rFonts w:hint="eastAsia"/>
@@ -313,11 +297,7 @@
         <w:t>D</w:t>
       </w:r>
       <w:r>
-        <w:t>HCP :</w:t>
-      </w:r>
-      <w:proofErr w:type="gramEnd"/>
-      <w:r>
-        <w:t xml:space="preserve"> </w:t>
+        <w:t xml:space="preserve">HCP : </w:t>
       </w:r>
       <w:r>
         <w:rPr>
@@ -344,7 +324,6 @@
       <w:pPr>
         <w:ind w:left="105"/>
       </w:pPr>
-      <w:proofErr w:type="gramStart"/>
       <w:r>
         <w:rPr>
           <w:rFonts w:hint="eastAsia"/>
@@ -352,11 +331,7 @@
         <w:t>P</w:t>
       </w:r>
       <w:r>
-        <w:t>ort :</w:t>
-      </w:r>
-      <w:proofErr w:type="gramEnd"/>
-      <w:r>
-        <w:t xml:space="preserve"> </w:t>
+        <w:t xml:space="preserve">ort : </w:t>
       </w:r>
       <w:r>
         <w:rPr>
@@ -420,24 +395,13 @@
         <w:t>w</w:t>
       </w:r>
       <w:r>
-        <w:t>orld wide web</w:t>
-      </w:r>
-      <w:proofErr w:type="gramStart"/>
-      <w:r>
-        <w:t xml:space="preserve">) </w:t>
-      </w:r>
-      <w:r>
-        <w:rPr>
-          <w:rFonts w:hint="eastAsia"/>
-        </w:rPr>
-        <w:t>에</w:t>
-      </w:r>
-      <w:proofErr w:type="gramEnd"/>
-      <w:r>
-        <w:rPr>
-          <w:rFonts w:hint="eastAsia"/>
-        </w:rPr>
-        <w:t xml:space="preserve"> 사용되는 문서를 만드는 것이 </w:t>
+        <w:t xml:space="preserve">orld wide web) </w:t>
+      </w:r>
+      <w:r>
+        <w:rPr>
+          <w:rFonts w:hint="eastAsia"/>
+        </w:rPr>
+        <w:t xml:space="preserve">에 사용되는 문서를 만드는 것이 </w:t>
       </w:r>
       <w:r>
         <w:t>html</w:t>
@@ -520,7 +484,6 @@
         <w:t>&lt;</w:t>
       </w:r>
       <w:proofErr w:type="spellStart"/>
-      <w:proofErr w:type="gramStart"/>
       <w:r>
         <w:rPr>
           <w:rFonts w:hint="eastAsia"/>
@@ -532,11 +495,7 @@
       </w:r>
       <w:proofErr w:type="spellEnd"/>
       <w:r>
-        <w:t xml:space="preserve"> /</w:t>
-      </w:r>
-      <w:proofErr w:type="gramEnd"/>
-      <w:r>
-        <w:t xml:space="preserve">&gt; : </w:t>
+        <w:t xml:space="preserve"> /&gt; : </w:t>
       </w:r>
       <w:r>
         <w:rPr>
@@ -625,15 +584,7 @@
       </w:r>
       <w:proofErr w:type="spellEnd"/>
       <w:r>
-        <w:t>=”000”</w:t>
-      </w:r>
-      <w:proofErr w:type="gramStart"/>
-      <w:r>
-        <w:t>&gt; :</w:t>
-      </w:r>
-      <w:proofErr w:type="gramEnd"/>
-      <w:r>
-        <w:t xml:space="preserve"> </w:t>
+        <w:t xml:space="preserve">=”000”&gt; : </w:t>
       </w:r>
       <w:r>
         <w:rPr>
@@ -703,37 +654,24 @@
     <w:p/>
     <w:p>
       <w:r>
+        <w:t xml:space="preserve">_blank : </w:t>
+      </w:r>
+      <w:r>
+        <w:rPr>
+          <w:rFonts w:hint="eastAsia"/>
+        </w:rPr>
+        <w:t>링크 클릭 시 새 창이 열리도록 함.</w:t>
+      </w:r>
+    </w:p>
+    <w:p>
+      <w:r>
+        <w:rPr>
+          <w:rFonts w:hint="eastAsia"/>
+        </w:rPr>
         <w:t>_</w:t>
       </w:r>
-      <w:proofErr w:type="gramStart"/>
-      <w:r>
-        <w:t>blank :</w:t>
-      </w:r>
-      <w:proofErr w:type="gramEnd"/>
-      <w:r>
-        <w:t xml:space="preserve"> </w:t>
-      </w:r>
-      <w:r>
-        <w:rPr>
-          <w:rFonts w:hint="eastAsia"/>
-        </w:rPr>
-        <w:t>링크 클릭 시 새 창이 열리도록 함.</w:t>
-      </w:r>
-    </w:p>
-    <w:p>
-      <w:r>
-        <w:rPr>
-          <w:rFonts w:hint="eastAsia"/>
-        </w:rPr>
-        <w:t>_</w:t>
-      </w:r>
-      <w:proofErr w:type="gramStart"/>
-      <w:r>
-        <w:t>self :</w:t>
-      </w:r>
-      <w:proofErr w:type="gramEnd"/>
-      <w:r>
-        <w:t xml:space="preserve"> </w:t>
+      <w:r>
+        <w:t xml:space="preserve">self : </w:t>
       </w:r>
       <w:r>
         <w:rPr>
@@ -745,15 +683,7 @@
     <w:p/>
     <w:p>
       <w:r>
-        <w:t>&lt;tr</w:t>
-      </w:r>
-      <w:proofErr w:type="gramStart"/>
-      <w:r>
-        <w:t>&gt; :</w:t>
-      </w:r>
-      <w:proofErr w:type="gramEnd"/>
-      <w:r>
-        <w:t xml:space="preserve"> </w:t>
+        <w:t xml:space="preserve">&lt;tr&gt; : </w:t>
       </w:r>
       <w:r>
         <w:rPr>
@@ -770,15 +700,7 @@
         <w:t>&lt;t</w:t>
       </w:r>
       <w:r>
-        <w:t>d</w:t>
-      </w:r>
-      <w:proofErr w:type="gramStart"/>
-      <w:r>
-        <w:t>&gt; :</w:t>
-      </w:r>
-      <w:proofErr w:type="gramEnd"/>
-      <w:r>
-        <w:t xml:space="preserve"> </w:t>
+        <w:t xml:space="preserve">d&gt; : </w:t>
       </w:r>
       <w:r>
         <w:rPr>
@@ -813,15 +735,7 @@
         <w:t>합치려는 열의 수</w:t>
       </w:r>
       <w:r>
-        <w:t>”</w:t>
-      </w:r>
-      <w:proofErr w:type="gramStart"/>
-      <w:r>
-        <w:t>&gt; :</w:t>
-      </w:r>
-      <w:proofErr w:type="gramEnd"/>
-      <w:r>
-        <w:t xml:space="preserve"> </w:t>
+        <w:t xml:space="preserve">”&gt; : </w:t>
       </w:r>
       <w:r>
         <w:rPr>
@@ -861,15 +775,7 @@
         <w:t>합치려는 행의 수</w:t>
       </w:r>
       <w:r>
-        <w:t>”</w:t>
-      </w:r>
-      <w:proofErr w:type="gramStart"/>
-      <w:r>
-        <w:t>&gt; :</w:t>
-      </w:r>
-      <w:proofErr w:type="gramEnd"/>
-      <w:r>
-        <w:t xml:space="preserve"> </w:t>
+        <w:t xml:space="preserve">”&gt; : </w:t>
       </w:r>
       <w:r>
         <w:rPr>
@@ -934,15 +840,7 @@
         <w:t>&lt;d</w:t>
       </w:r>
       <w:r>
-        <w:t>iv</w:t>
-      </w:r>
-      <w:proofErr w:type="gramStart"/>
-      <w:r>
-        <w:t>&gt; :</w:t>
-      </w:r>
-      <w:proofErr w:type="gramEnd"/>
-      <w:r>
-        <w:t xml:space="preserve"> </w:t>
+        <w:t xml:space="preserve">iv&gt; : </w:t>
       </w:r>
       <w:r>
         <w:rPr>
@@ -953,15 +851,7 @@
     </w:p>
     <w:p>
       <w:r>
-        <w:t>&lt;span</w:t>
-      </w:r>
-      <w:proofErr w:type="gramStart"/>
-      <w:r>
-        <w:t>&gt; :</w:t>
-      </w:r>
-      <w:proofErr w:type="gramEnd"/>
-      <w:r>
-        <w:t xml:space="preserve"> </w:t>
+        <w:t xml:space="preserve">&lt;span&gt; : </w:t>
       </w:r>
       <w:r>
         <w:rPr>
@@ -1121,7 +1011,6 @@
         <w:t xml:space="preserve">-1. </w:t>
       </w:r>
       <w:proofErr w:type="spellStart"/>
-      <w:proofErr w:type="gramStart"/>
       <w:r>
         <w:rPr>
           <w:rFonts w:hint="eastAsia"/>
@@ -1136,11 +1025,7 @@
         <w:t xml:space="preserve"> </w:t>
       </w:r>
       <w:r>
-        <w:t>:</w:t>
-      </w:r>
-      <w:proofErr w:type="gramEnd"/>
-      <w:r>
-        <w:t xml:space="preserve"> </w:t>
+        <w:t xml:space="preserve">: </w:t>
       </w:r>
       <w:r>
         <w:rPr>
@@ -1167,7 +1052,6 @@
         <w:t xml:space="preserve">Tag </w:t>
       </w:r>
       <w:proofErr w:type="spellStart"/>
-      <w:proofErr w:type="gramStart"/>
       <w:r>
         <w:rPr>
           <w:rFonts w:hint="eastAsia"/>
@@ -1182,11 +1066,7 @@
         <w:t xml:space="preserve"> </w:t>
       </w:r>
       <w:r>
-        <w:t>:</w:t>
-      </w:r>
-      <w:proofErr w:type="gramEnd"/>
-      <w:r>
-        <w:t xml:space="preserve"> </w:t>
+        <w:t xml:space="preserve">: </w:t>
       </w:r>
       <w:r>
         <w:rPr>
@@ -1219,13 +1099,8 @@
         </w:rPr>
         <w:t xml:space="preserve">태그 </w:t>
       </w:r>
-      <w:proofErr w:type="gramStart"/>
-      <w:r>
-        <w:t>{ Background</w:t>
-      </w:r>
-      <w:proofErr w:type="gramEnd"/>
-      <w:r>
-        <w:t xml:space="preserve">-color: </w:t>
+      <w:r>
+        <w:t xml:space="preserve">{ Background-color: </w:t>
       </w:r>
       <w:r>
         <w:rPr>
@@ -1270,13 +1145,8 @@
         </w:rPr>
         <w:t xml:space="preserve">태그 </w:t>
       </w:r>
-      <w:proofErr w:type="gramStart"/>
-      <w:r>
-        <w:t>{ Color</w:t>
-      </w:r>
-      <w:proofErr w:type="gramEnd"/>
-      <w:r>
-        <w:t xml:space="preserve">: </w:t>
+      <w:r>
+        <w:t xml:space="preserve">{ Color: </w:t>
       </w:r>
       <w:r>
         <w:rPr>
@@ -1321,11 +1191,9 @@
         </w:rPr>
         <w:t xml:space="preserve">태그 </w:t>
       </w:r>
-      <w:proofErr w:type="gramStart"/>
       <w:r>
         <w:t>{ Border</w:t>
       </w:r>
-      <w:proofErr w:type="gramEnd"/>
       <w:r>
         <w:t>:</w:t>
       </w:r>
@@ -1402,13 +1270,8 @@
         </w:rPr>
         <w:t xml:space="preserve">태그 </w:t>
       </w:r>
-      <w:proofErr w:type="gramStart"/>
-      <w:r>
-        <w:t>{ Border</w:t>
-      </w:r>
-      <w:proofErr w:type="gramEnd"/>
-      <w:r>
-        <w:t>: 1</w:t>
+      <w:r>
+        <w:t>{ Border: 1</w:t>
       </w:r>
       <w:r>
         <w:rPr>
@@ -1459,7 +1322,6 @@
         </w:rPr>
         <w:t xml:space="preserve">태그 </w:t>
       </w:r>
-      <w:proofErr w:type="gramStart"/>
       <w:r>
         <w:t xml:space="preserve">{ </w:t>
       </w:r>
@@ -1470,11 +1332,7 @@
         <w:t>f</w:t>
       </w:r>
       <w:r>
-        <w:t>ont</w:t>
-      </w:r>
-      <w:proofErr w:type="gramEnd"/>
-      <w:r>
-        <w:t xml:space="preserve">-weight: </w:t>
+        <w:t xml:space="preserve">ont-weight: </w:t>
       </w:r>
       <w:r>
         <w:t>bold</w:t>
@@ -1529,7 +1387,6 @@
         <w:t xml:space="preserve">-3. * </w:t>
       </w:r>
       <w:proofErr w:type="spellStart"/>
-      <w:proofErr w:type="gramStart"/>
       <w:r>
         <w:rPr>
           <w:rFonts w:hint="eastAsia"/>
@@ -1544,11 +1401,7 @@
         <w:t xml:space="preserve"> </w:t>
       </w:r>
       <w:r>
-        <w:t>:</w:t>
-      </w:r>
-      <w:proofErr w:type="gramEnd"/>
-      <w:r>
-        <w:t xml:space="preserve"> </w:t>
+        <w:t xml:space="preserve">: </w:t>
       </w:r>
       <w:r>
         <w:rPr>
@@ -1694,13 +1547,8 @@
         <w:t xml:space="preserve">와 </w:t>
       </w:r>
       <w:r>
-        <w:t>class</w:t>
-      </w:r>
-      <w:proofErr w:type="gramStart"/>
-      <w:r>
-        <w:t>(.) :</w:t>
-      </w:r>
-      <w:proofErr w:type="gramEnd"/>
+        <w:t>class(.) :</w:t>
+      </w:r>
       <w:r>
         <w:rPr>
           <w:rFonts w:hint="eastAsia"/>
@@ -1776,7 +1624,6 @@
         <w:t xml:space="preserve">속성 </w:t>
       </w:r>
       <w:proofErr w:type="spellStart"/>
-      <w:proofErr w:type="gramStart"/>
       <w:r>
         <w:rPr>
           <w:rFonts w:hint="eastAsia"/>
@@ -1791,11 +1638,7 @@
         <w:t xml:space="preserve"> </w:t>
       </w:r>
       <w:r>
-        <w:t>:</w:t>
-      </w:r>
-      <w:proofErr w:type="gramEnd"/>
-      <w:r>
-        <w:t xml:space="preserve"> </w:t>
+        <w:t xml:space="preserve">: </w:t>
       </w:r>
       <w:r>
         <w:rPr>
@@ -1850,7 +1693,6 @@
       <w:pPr>
         <w:ind w:left="660"/>
       </w:pPr>
-      <w:proofErr w:type="gramStart"/>
       <w:r>
         <w:rPr>
           <w:rFonts w:hint="eastAsia"/>
@@ -1858,11 +1700,7 @@
         <w:t xml:space="preserve">이름 </w:t>
       </w:r>
       <w:r>
-        <w:t>:</w:t>
-      </w:r>
-      <w:proofErr w:type="gramEnd"/>
-      <w:r>
-        <w:t xml:space="preserve"> &lt;input type=”text”/&gt; &lt;</w:t>
+        <w:t>: &lt;input type=”text”/&gt; &lt;</w:t>
       </w:r>
       <w:proofErr w:type="spellStart"/>
       <w:r>
@@ -1880,7 +1718,6 @@
       <w:pPr>
         <w:ind w:left="660"/>
       </w:pPr>
-      <w:proofErr w:type="gramStart"/>
       <w:r>
         <w:rPr>
           <w:rFonts w:hint="eastAsia"/>
@@ -1888,11 +1725,7 @@
         <w:t>아이디</w:t>
       </w:r>
       <w:r>
-        <w:t xml:space="preserve"> :</w:t>
-      </w:r>
-      <w:proofErr w:type="gramEnd"/>
-      <w:r>
-        <w:t xml:space="preserve"> </w:t>
+        <w:t xml:space="preserve"> : </w:t>
       </w:r>
       <w:r>
         <w:t>&lt;</w:t>
@@ -1919,7 +1752,6 @@
       <w:pPr>
         <w:ind w:left="660"/>
       </w:pPr>
-      <w:proofErr w:type="gramStart"/>
       <w:r>
         <w:rPr>
           <w:rFonts w:hint="eastAsia"/>
@@ -1927,11 +1759,7 @@
         <w:t xml:space="preserve">비밀번호 </w:t>
       </w:r>
       <w:r>
-        <w:t>:</w:t>
-      </w:r>
-      <w:proofErr w:type="gramEnd"/>
-      <w:r>
-        <w:t xml:space="preserve"> </w:t>
+        <w:t xml:space="preserve">: </w:t>
       </w:r>
       <w:r>
         <w:t>&lt;input type=”password” /&gt; &lt;</w:t>
@@ -1949,7 +1777,6 @@
       <w:pPr>
         <w:ind w:left="660"/>
       </w:pPr>
-      <w:proofErr w:type="gramStart"/>
       <w:r>
         <w:rPr>
           <w:rFonts w:hint="eastAsia"/>
@@ -1957,11 +1784,7 @@
         <w:t xml:space="preserve">전화번호 </w:t>
       </w:r>
       <w:r>
-        <w:t>:</w:t>
-      </w:r>
-      <w:proofErr w:type="gramEnd"/>
-      <w:r>
-        <w:t xml:space="preserve"> </w:t>
+        <w:t xml:space="preserve">: </w:t>
       </w:r>
       <w:r>
         <w:t>&lt;input type=”</w:t>
@@ -2052,12 +1875,10 @@
         <w:tab/>
       </w:r>
       <w:proofErr w:type="spellStart"/>
-      <w:proofErr w:type="gramStart"/>
       <w:r>
         <w:t>Color:orange</w:t>
       </w:r>
       <w:proofErr w:type="spellEnd"/>
-      <w:proofErr w:type="gramEnd"/>
       <w:r>
         <w:t>;</w:t>
       </w:r>
@@ -2253,7 +2074,6 @@
         <w:t xml:space="preserve">후손 및 자손 </w:t>
       </w:r>
       <w:proofErr w:type="spellStart"/>
-      <w:proofErr w:type="gramStart"/>
       <w:r>
         <w:rPr>
           <w:rFonts w:hint="eastAsia"/>
@@ -2268,11 +2088,7 @@
         <w:t xml:space="preserve"> </w:t>
       </w:r>
       <w:r>
-        <w:t>:</w:t>
-      </w:r>
-      <w:proofErr w:type="gramEnd"/>
-      <w:r>
-        <w:t xml:space="preserve"> </w:t>
+        <w:t xml:space="preserve">: </w:t>
       </w:r>
       <w:r>
         <w:rPr>
@@ -2295,7 +2111,6 @@
       <w:pPr>
         <w:ind w:left="465"/>
       </w:pPr>
-      <w:proofErr w:type="gramStart"/>
       <w:r>
         <w:rPr>
           <w:rFonts w:hint="eastAsia"/>
@@ -2303,11 +2118,7 @@
         <w:t xml:space="preserve">후손 </w:t>
       </w:r>
       <w:r>
-        <w:t>:</w:t>
-      </w:r>
-      <w:proofErr w:type="gramEnd"/>
-      <w:r>
-        <w:t xml:space="preserve"> ex) div li {</w:t>
+        <w:t>: ex) div li {</w:t>
       </w:r>
     </w:p>
     <w:p>
@@ -2322,14 +2133,9 @@
       </w:r>
       <w:proofErr w:type="spellStart"/>
       <w:r>
-        <w:t>Background-</w:t>
-      </w:r>
-      <w:proofErr w:type="gramStart"/>
-      <w:r>
-        <w:t>color:red</w:t>
-      </w:r>
-      <w:proofErr w:type="spellEnd"/>
-      <w:proofErr w:type="gramEnd"/>
+        <w:t>Background-color:red</w:t>
+      </w:r>
+      <w:proofErr w:type="spellEnd"/>
       <w:r>
         <w:t>;</w:t>
       </w:r>
@@ -2395,24 +2201,16 @@
         <w:t>(</w:t>
       </w:r>
       <w:r>
-        <w:t>&gt;</w:t>
-      </w:r>
-      <w:proofErr w:type="gramStart"/>
-      <w:r>
-        <w:t>)</w:t>
-      </w:r>
-      <w:r>
-        <w:rPr>
-          <w:rFonts w:hint="eastAsia"/>
-        </w:rPr>
-        <w:t xml:space="preserve"> </w:t>
-      </w:r>
-      <w:r>
-        <w:t>:</w:t>
-      </w:r>
-      <w:proofErr w:type="gramEnd"/>
-      <w:r>
-        <w:t xml:space="preserve"> </w:t>
+        <w:t>&gt;)</w:t>
+      </w:r>
+      <w:r>
+        <w:rPr>
+          <w:rFonts w:hint="eastAsia"/>
+        </w:rPr>
+        <w:t xml:space="preserve"> </w:t>
+      </w:r>
+      <w:r>
+        <w:t xml:space="preserve">: </w:t>
       </w:r>
       <w:r>
         <w:rPr>
@@ -2439,14 +2237,9 @@
       </w:r>
       <w:proofErr w:type="spellStart"/>
       <w:r>
-        <w:t>Font-</w:t>
-      </w:r>
-      <w:proofErr w:type="gramStart"/>
-      <w:r>
-        <w:t>weight:bold</w:t>
-      </w:r>
-      <w:proofErr w:type="spellEnd"/>
-      <w:proofErr w:type="gramEnd"/>
+        <w:t>Font-weight:bold</w:t>
+      </w:r>
+      <w:proofErr w:type="spellEnd"/>
       <w:r>
         <w:t>;</w:t>
       </w:r>
@@ -2465,12 +2258,10 @@
         <w:t xml:space="preserve">  </w:t>
       </w:r>
       <w:proofErr w:type="spellStart"/>
-      <w:proofErr w:type="gramStart"/>
       <w:r>
         <w:t>Color:yellow</w:t>
       </w:r>
       <w:proofErr w:type="spellEnd"/>
-      <w:proofErr w:type="gramEnd"/>
       <w:r>
         <w:t>;</w:t>
       </w:r>
@@ -2508,7 +2299,6 @@
         <w:t xml:space="preserve">동위 </w:t>
       </w:r>
       <w:proofErr w:type="spellStart"/>
-      <w:proofErr w:type="gramStart"/>
       <w:r>
         <w:rPr>
           <w:rFonts w:hint="eastAsia"/>
@@ -2523,11 +2313,7 @@
         <w:t xml:space="preserve"> </w:t>
       </w:r>
       <w:r>
-        <w:t>:</w:t>
-      </w:r>
-      <w:proofErr w:type="gramEnd"/>
-      <w:r>
-        <w:t xml:space="preserve"> </w:t>
+        <w:t xml:space="preserve">: </w:t>
       </w:r>
       <w:r>
         <w:rPr>
@@ -2549,13 +2335,8 @@
       <w:pPr>
         <w:ind w:left="1600"/>
       </w:pPr>
-      <w:proofErr w:type="gramStart"/>
-      <w:r>
-        <w:t>+ :</w:t>
-      </w:r>
-      <w:proofErr w:type="gramEnd"/>
-      <w:r>
-        <w:t xml:space="preserve"> </w:t>
+      <w:r>
+        <w:t xml:space="preserve">+ : </w:t>
       </w:r>
       <w:r>
         <w:rPr>
@@ -2582,7 +2363,6 @@
       <w:pPr>
         <w:ind w:left="1600"/>
       </w:pPr>
-      <w:proofErr w:type="gramStart"/>
       <w:r>
         <w:rPr>
           <w:rFonts w:hint="eastAsia"/>
@@ -2590,11 +2370,7 @@
         <w:t>~</w:t>
       </w:r>
       <w:r>
-        <w:t xml:space="preserve"> :</w:t>
-      </w:r>
-      <w:proofErr w:type="gramEnd"/>
-      <w:r>
-        <w:t xml:space="preserve"> </w:t>
+        <w:t xml:space="preserve"> : </w:t>
       </w:r>
       <w:r>
         <w:rPr>
@@ -2668,7 +2444,6 @@
         </w:numPr>
         <w:ind w:leftChars="0"/>
       </w:pPr>
-      <w:proofErr w:type="gramStart"/>
       <w:r>
         <w:rPr>
           <w:rFonts w:hint="eastAsia"/>
@@ -2682,11 +2457,7 @@
         <w:t xml:space="preserve"> </w:t>
       </w:r>
       <w:r>
-        <w:t>:</w:t>
-      </w:r>
-      <w:proofErr w:type="gramEnd"/>
-      <w:r>
-        <w:t xml:space="preserve"> </w:t>
+        <w:t xml:space="preserve">: </w:t>
       </w:r>
       <w:r>
         <w:rPr>
@@ -2708,12 +2479,10 @@
         <w:t xml:space="preserve">Ex) </w:t>
       </w:r>
       <w:proofErr w:type="spellStart"/>
-      <w:proofErr w:type="gramStart"/>
       <w:r>
         <w:t>li:hover</w:t>
       </w:r>
       <w:proofErr w:type="spellEnd"/>
-      <w:proofErr w:type="gramEnd"/>
       <w:r>
         <w:t xml:space="preserve"> {</w:t>
       </w:r>
@@ -2723,12 +2492,10 @@
         <w:ind w:left="1020" w:firstLine="580"/>
       </w:pPr>
       <w:proofErr w:type="spellStart"/>
-      <w:proofErr w:type="gramStart"/>
       <w:r>
         <w:t>Color:blue</w:t>
       </w:r>
       <w:proofErr w:type="spellEnd"/>
-      <w:proofErr w:type="gramEnd"/>
       <w:r>
         <w:t>;</w:t>
       </w:r>
@@ -2747,13 +2514,8 @@
     <w:p/>
     <w:p/>
     <w:p>
-      <w:proofErr w:type="gramStart"/>
-      <w:r>
-        <w:t>Margin :</w:t>
-      </w:r>
-      <w:proofErr w:type="gramEnd"/>
-      <w:r>
-        <w:t xml:space="preserve"> </w:t>
+      <w:r>
+        <w:t xml:space="preserve">Margin : </w:t>
       </w:r>
       <w:r>
         <w:rPr>
@@ -2773,15 +2535,7 @@
     </w:p>
     <w:p>
       <w:r>
-        <w:t xml:space="preserve">Ex) margin:0 </w:t>
-      </w:r>
-      <w:proofErr w:type="gramStart"/>
-      <w:r>
-        <w:t>auto;  -</w:t>
-      </w:r>
-      <w:proofErr w:type="gramEnd"/>
-      <w:r>
-        <w:t xml:space="preserve">&gt;  </w:t>
+        <w:t xml:space="preserve">Ex) margin:0 auto;  -&gt;  </w:t>
       </w:r>
       <w:r>
         <w:rPr>
@@ -2850,7 +2604,6 @@
         </w:numPr>
         <w:ind w:leftChars="0"/>
       </w:pPr>
-      <w:proofErr w:type="gramStart"/>
       <w:r>
         <w:rPr>
           <w:rFonts w:hint="eastAsia"/>
@@ -2858,11 +2611,7 @@
         <w:t xml:space="preserve">상태선택자 </w:t>
       </w:r>
       <w:r>
-        <w:t>:</w:t>
-      </w:r>
-      <w:proofErr w:type="gramEnd"/>
-      <w:r>
-        <w:t xml:space="preserve"> </w:t>
+        <w:t xml:space="preserve">: </w:t>
       </w:r>
       <w:r>
         <w:rPr>
@@ -2949,7 +2698,6 @@
         </w:numPr>
         <w:ind w:leftChars="0"/>
       </w:pPr>
-      <w:proofErr w:type="gramStart"/>
       <w:r>
         <w:rPr>
           <w:rFonts w:hint="eastAsia"/>
@@ -2957,11 +2705,7 @@
         <w:t xml:space="preserve">구조선택자 </w:t>
       </w:r>
       <w:r>
-        <w:t>:</w:t>
-      </w:r>
-      <w:proofErr w:type="gramEnd"/>
-      <w:r>
-        <w:t xml:space="preserve"> </w:t>
+        <w:t xml:space="preserve">: </w:t>
       </w:r>
       <w:r>
         <w:rPr>
@@ -3033,7 +2777,6 @@
         <w:t xml:space="preserve"> </w:t>
       </w:r>
       <w:proofErr w:type="spellStart"/>
-      <w:proofErr w:type="gramStart"/>
       <w:r>
         <w:rPr>
           <w:rFonts w:ascii="Consolas" w:eastAsia="굴림" w:hAnsi="Consolas" w:cs="굴림"/>
@@ -3042,18 +2785,7 @@
           <w:sz w:val="21"/>
           <w:szCs w:val="21"/>
         </w:rPr>
-        <w:t>li:first</w:t>
-      </w:r>
-      <w:proofErr w:type="gramEnd"/>
-      <w:r>
-        <w:rPr>
-          <w:rFonts w:ascii="Consolas" w:eastAsia="굴림" w:hAnsi="Consolas" w:cs="굴림"/>
-          <w:color w:val="D7BA7D"/>
-          <w:kern w:val="0"/>
-          <w:sz w:val="21"/>
-          <w:szCs w:val="21"/>
-        </w:rPr>
-        <w:t>-child</w:t>
+        <w:t>li:first-child</w:t>
       </w:r>
       <w:proofErr w:type="spellEnd"/>
       <w:r>
@@ -3174,7 +2906,6 @@
         </w:rPr>
         <w:t xml:space="preserve"> </w:t>
       </w:r>
-      <w:proofErr w:type="gramStart"/>
       <w:r>
         <w:rPr>
           <w:rFonts w:ascii="Consolas" w:eastAsia="굴림" w:hAnsi="Consolas" w:cs="굴림"/>
@@ -3193,18 +2924,7 @@
           <w:sz w:val="21"/>
           <w:szCs w:val="21"/>
         </w:rPr>
-        <w:t>;  --</w:t>
-      </w:r>
-      <w:proofErr w:type="gramEnd"/>
-      <w:r>
-        <w:rPr>
-          <w:rFonts w:ascii="Consolas" w:eastAsia="굴림" w:hAnsi="Consolas" w:cs="굴림"/>
-          <w:color w:val="D4D4D4"/>
-          <w:kern w:val="0"/>
-          <w:sz w:val="21"/>
-          <w:szCs w:val="21"/>
-        </w:rPr>
-        <w:t xml:space="preserve"> </w:t>
+        <w:t xml:space="preserve">;  -- </w:t>
       </w:r>
       <w:r>
         <w:rPr>
@@ -3483,7 +3203,6 @@
         <w:t xml:space="preserve"> </w:t>
       </w:r>
       <w:proofErr w:type="spellStart"/>
-      <w:proofErr w:type="gramStart"/>
       <w:r>
         <w:rPr>
           <w:rFonts w:ascii="Consolas" w:eastAsia="굴림" w:hAnsi="Consolas" w:cs="굴림"/>
@@ -3492,18 +3211,7 @@
           <w:sz w:val="21"/>
           <w:szCs w:val="21"/>
         </w:rPr>
-        <w:t>li:last</w:t>
-      </w:r>
-      <w:proofErr w:type="gramEnd"/>
-      <w:r>
-        <w:rPr>
-          <w:rFonts w:ascii="Consolas" w:eastAsia="굴림" w:hAnsi="Consolas" w:cs="굴림"/>
-          <w:color w:val="D7BA7D"/>
-          <w:kern w:val="0"/>
-          <w:sz w:val="21"/>
-          <w:szCs w:val="21"/>
-        </w:rPr>
-        <w:t>-child</w:t>
+        <w:t>li:last-child</w:t>
       </w:r>
       <w:proofErr w:type="spellEnd"/>
       <w:r>
@@ -3633,18 +3341,7 @@
           <w:sz w:val="21"/>
           <w:szCs w:val="21"/>
         </w:rPr>
-        <w:t>10</w:t>
-      </w:r>
-      <w:proofErr w:type="gramStart"/>
-      <w:r>
-        <w:rPr>
-          <w:rFonts w:ascii="Consolas" w:eastAsia="굴림" w:hAnsi="Consolas" w:cs="굴림"/>
-          <w:color w:val="B5CEA8"/>
-          <w:kern w:val="0"/>
-          <w:sz w:val="21"/>
-          <w:szCs w:val="21"/>
-        </w:rPr>
-        <w:t>px</w:t>
+        <w:t>10px</w:t>
       </w:r>
       <w:proofErr w:type="spellEnd"/>
       <w:r>
@@ -3655,18 +3352,7 @@
           <w:sz w:val="21"/>
           <w:szCs w:val="21"/>
         </w:rPr>
-        <w:t>;  --</w:t>
-      </w:r>
-      <w:proofErr w:type="gramEnd"/>
-      <w:r>
-        <w:rPr>
-          <w:rFonts w:ascii="Consolas" w:eastAsia="굴림" w:hAnsi="Consolas" w:cs="굴림"/>
-          <w:color w:val="D4D4D4"/>
-          <w:kern w:val="0"/>
-          <w:sz w:val="21"/>
-          <w:szCs w:val="21"/>
-        </w:rPr>
-        <w:t xml:space="preserve"> </w:t>
+        <w:t xml:space="preserve">;  -- </w:t>
       </w:r>
       <w:r>
         <w:rPr>
@@ -3935,7 +3621,6 @@
         <w:t xml:space="preserve">문자 </w:t>
       </w:r>
       <w:proofErr w:type="spellStart"/>
-      <w:proofErr w:type="gramStart"/>
       <w:r>
         <w:rPr>
           <w:rFonts w:hint="eastAsia"/>
@@ -3950,11 +3635,7 @@
         <w:t xml:space="preserve"> </w:t>
       </w:r>
       <w:r>
-        <w:t>:</w:t>
-      </w:r>
-      <w:proofErr w:type="gramEnd"/>
-      <w:r>
-        <w:t xml:space="preserve"> </w:t>
+        <w:t xml:space="preserve">: </w:t>
       </w:r>
       <w:r>
         <w:rPr>
@@ -3991,7 +3672,6 @@
         <w:t xml:space="preserve">링크 </w:t>
       </w:r>
       <w:proofErr w:type="spellStart"/>
-      <w:proofErr w:type="gramStart"/>
       <w:r>
         <w:rPr>
           <w:rFonts w:hint="eastAsia"/>
@@ -4006,11 +3686,7 @@
         <w:t xml:space="preserve"> </w:t>
       </w:r>
       <w:r>
-        <w:t>:</w:t>
-      </w:r>
-      <w:proofErr w:type="gramEnd"/>
-      <w:r>
-        <w:t xml:space="preserve"> </w:t>
+        <w:t xml:space="preserve">: </w:t>
       </w:r>
       <w:r>
         <w:rPr>
@@ -4108,21 +3784,10 @@
         <w:rPr>
           <w:rFonts w:hint="eastAsia"/>
         </w:rPr>
-        <w:t>3</w:t>
-      </w:r>
-      <w:proofErr w:type="gramStart"/>
-      <w:r>
-        <w:rPr>
-          <w:rFonts w:hint="eastAsia"/>
-        </w:rPr>
-        <w:t xml:space="preserve">단위 </w:t>
-      </w:r>
-      <w:r>
-        <w:t>:</w:t>
-      </w:r>
-      <w:proofErr w:type="gramEnd"/>
-      <w:r>
-        <w:t xml:space="preserve"> </w:t>
+        <w:t xml:space="preserve">3단위 </w:t>
+      </w:r>
+      <w:r>
+        <w:t xml:space="preserve">: </w:t>
       </w:r>
       <w:r>
         <w:rPr>
@@ -4167,7 +3832,6 @@
         </w:numPr>
         <w:ind w:leftChars="0"/>
       </w:pPr>
-      <w:proofErr w:type="gramStart"/>
       <w:r>
         <w:rPr>
           <w:rFonts w:hint="eastAsia"/>
@@ -4175,11 +3839,7 @@
         <w:t>%</w:t>
       </w:r>
       <w:r>
-        <w:t xml:space="preserve"> :</w:t>
-      </w:r>
-      <w:proofErr w:type="gramEnd"/>
-      <w:r>
-        <w:t xml:space="preserve"> 100%</w:t>
+        <w:t xml:space="preserve"> : 100%</w:t>
       </w:r>
       <w:r>
         <w:rPr>
@@ -4207,17 +3867,12 @@
         <w:ind w:leftChars="0"/>
       </w:pPr>
       <w:proofErr w:type="spellStart"/>
-      <w:proofErr w:type="gramStart"/>
       <w:r>
         <w:t>em</w:t>
       </w:r>
       <w:proofErr w:type="spellEnd"/>
       <w:r>
-        <w:t xml:space="preserve"> :</w:t>
-      </w:r>
-      <w:proofErr w:type="gramEnd"/>
-      <w:r>
-        <w:t xml:space="preserve"> 1.0</w:t>
+        <w:t xml:space="preserve"> : 1.0</w:t>
       </w:r>
       <w:r>
         <w:rPr>
@@ -4288,7 +3943,6 @@
         <w:ind w:leftChars="0"/>
       </w:pPr>
       <w:proofErr w:type="spellStart"/>
-      <w:proofErr w:type="gramStart"/>
       <w:r>
         <w:rPr>
           <w:rFonts w:hint="eastAsia"/>
@@ -4300,11 +3954,7 @@
       </w:r>
       <w:proofErr w:type="spellEnd"/>
       <w:r>
-        <w:t xml:space="preserve"> :</w:t>
-      </w:r>
-      <w:proofErr w:type="gramEnd"/>
-      <w:r>
-        <w:t xml:space="preserve"> Backgroun</w:t>
+        <w:t xml:space="preserve"> : Backgroun</w:t>
       </w:r>
       <w:r>
         <w:rPr>
@@ -4400,7 +4050,6 @@
       <w:r>
         <w:t xml:space="preserve">isplay </w:t>
       </w:r>
-      <w:proofErr w:type="gramStart"/>
       <w:r>
         <w:rPr>
           <w:rFonts w:hint="eastAsia"/>
@@ -4408,11 +4057,7 @@
         <w:t xml:space="preserve">속성 </w:t>
       </w:r>
       <w:r>
-        <w:t>:</w:t>
-      </w:r>
-      <w:proofErr w:type="gramEnd"/>
-      <w:r>
-        <w:t xml:space="preserve"> </w:t>
+        <w:t xml:space="preserve">: </w:t>
       </w:r>
       <w:r>
         <w:rPr>
@@ -4436,21 +4081,7 @@
         <w:rPr>
           <w:rFonts w:hint="eastAsia"/>
         </w:rPr>
-        <w:t xml:space="preserve">주로 몇 가지만 많이 </w:t>
-      </w:r>
-      <w:proofErr w:type="gramStart"/>
-      <w:r>
-        <w:rPr>
-          <w:rFonts w:hint="eastAsia"/>
-        </w:rPr>
-        <w:t>사용 된다</w:t>
-      </w:r>
-      <w:proofErr w:type="gramEnd"/>
-      <w:r>
-        <w:rPr>
-          <w:rFonts w:hint="eastAsia"/>
-        </w:rPr>
-        <w:t>.</w:t>
+        <w:t>주로 몇 가지만 많이 사용 된다.</w:t>
       </w:r>
     </w:p>
     <w:p/>
@@ -4698,7 +4329,6 @@
       <w:r>
         <w:t xml:space="preserve">Visibility </w:t>
       </w:r>
-      <w:proofErr w:type="gramStart"/>
       <w:r>
         <w:rPr>
           <w:rFonts w:hint="eastAsia"/>
@@ -4706,11 +4336,7 @@
         <w:t xml:space="preserve">속성 </w:t>
       </w:r>
       <w:r>
-        <w:t>:</w:t>
-      </w:r>
-      <w:proofErr w:type="gramEnd"/>
-      <w:r>
-        <w:t xml:space="preserve"> display</w:t>
+        <w:t>: display</w:t>
       </w:r>
       <w:r>
         <w:rPr>
@@ -4801,7 +4427,6 @@
       <w:r>
         <w:t xml:space="preserve">pacity </w:t>
       </w:r>
-      <w:proofErr w:type="gramStart"/>
       <w:r>
         <w:rPr>
           <w:rFonts w:hint="eastAsia"/>
@@ -4809,11 +4434,7 @@
         <w:t xml:space="preserve">속성 </w:t>
       </w:r>
       <w:r>
-        <w:t>:</w:t>
-      </w:r>
-      <w:proofErr w:type="gramEnd"/>
-      <w:r>
-        <w:t xml:space="preserve"> </w:t>
+        <w:t xml:space="preserve">: </w:t>
       </w:r>
       <w:r>
         <w:rPr>
@@ -4828,21 +4449,7 @@
         <w:rPr>
           <w:rFonts w:hint="eastAsia"/>
         </w:rPr>
-        <w:t xml:space="preserve">여러 곳에 유용하게 </w:t>
-      </w:r>
-      <w:proofErr w:type="gramStart"/>
-      <w:r>
-        <w:rPr>
-          <w:rFonts w:hint="eastAsia"/>
-        </w:rPr>
-        <w:t>사용 될</w:t>
-      </w:r>
-      <w:proofErr w:type="gramEnd"/>
-      <w:r>
-        <w:rPr>
-          <w:rFonts w:hint="eastAsia"/>
-        </w:rPr>
-        <w:t xml:space="preserve"> 수 있다.</w:t>
+        <w:t>여러 곳에 유용하게 사용 될 수 있다.</w:t>
       </w:r>
     </w:p>
     <w:p>
@@ -4858,10 +4465,7 @@
         <w:t>2</w:t>
       </w:r>
       <w:r>
-        <w:t>202-02-0</w:t>
-      </w:r>
-      <w:r>
-        <w:t>9</w:t>
+        <w:t>202-02-09</w:t>
       </w:r>
     </w:p>
     <w:p>
@@ -4900,9 +4504,6 @@
           <w:numId w:val="2"/>
         </w:numPr>
         <w:ind w:leftChars="0"/>
-        <w:rPr>
-          <w:rFonts w:hint="eastAsia"/>
-        </w:rPr>
       </w:pPr>
       <w:r>
         <w:rPr>
@@ -4922,7 +4523,6 @@
       <w:r>
         <w:t xml:space="preserve">padding </w:t>
       </w:r>
-      <w:proofErr w:type="gramStart"/>
       <w:r>
         <w:rPr>
           <w:rFonts w:hint="eastAsia"/>
@@ -4930,11 +4530,7 @@
         <w:t xml:space="preserve">속성 </w:t>
       </w:r>
       <w:r>
-        <w:t>:</w:t>
-      </w:r>
-      <w:proofErr w:type="gramEnd"/>
-      <w:r>
-        <w:t xml:space="preserve"> margin </w:t>
+        <w:t xml:space="preserve">: margin </w:t>
       </w:r>
       <w:r>
         <w:rPr>
@@ -4958,24 +4554,161 @@
         <w:rPr>
           <w:rFonts w:hint="eastAsia"/>
         </w:rPr>
-        <w:t xml:space="preserve">무한 반복을 통해서 완전히 </w:t>
-      </w:r>
-      <w:proofErr w:type="gramStart"/>
-      <w:r>
-        <w:rPr>
-          <w:rFonts w:hint="eastAsia"/>
-        </w:rPr>
-        <w:t>습득 하도록</w:t>
-      </w:r>
-      <w:proofErr w:type="gramEnd"/>
-      <w:r>
-        <w:rPr>
-          <w:rFonts w:hint="eastAsia"/>
-        </w:rPr>
-        <w:t xml:space="preserve"> 한다.</w:t>
-      </w:r>
-      <w:r>
-        <w:t>” -</w:t>
+        <w:t>무한 반복을 통해서 완전히 습득 하도록 한다.</w:t>
+      </w:r>
+      <w:r>
+        <w:t xml:space="preserve">” </w:t>
+      </w:r>
+      <w:r>
+        <w:t>–</w:t>
+      </w:r>
+    </w:p>
+    <w:p/>
+    <w:p>
+      <w:r>
+        <w:rPr>
+          <w:rFonts w:hint="eastAsia"/>
+        </w:rPr>
+        <w:t>2</w:t>
+      </w:r>
+      <w:r>
+        <w:t>202-02-</w:t>
+      </w:r>
+      <w:r>
+        <w:t>11</w:t>
+      </w:r>
+    </w:p>
+    <w:p>
+      <w:r>
+        <w:t>10</w:t>
+      </w:r>
+      <w:r>
+        <w:rPr>
+          <w:rFonts w:hint="eastAsia"/>
+        </w:rPr>
+        <w:t>강.</w:t>
+      </w:r>
+      <w:r>
+        <w:t xml:space="preserve"> </w:t>
+      </w:r>
+      <w:proofErr w:type="spellStart"/>
+      <w:r>
+        <w:t>css</w:t>
+      </w:r>
+      <w:proofErr w:type="spellEnd"/>
+      <w:r>
+        <w:rPr>
+          <w:rFonts w:hint="eastAsia"/>
+        </w:rPr>
+        <w:t xml:space="preserve"> 속성 </w:t>
+      </w:r>
+      <w:r>
+        <w:t>2</w:t>
+      </w:r>
+    </w:p>
+    <w:p>
+      <w:pPr>
+        <w:pStyle w:val="a4"/>
+        <w:numPr>
+          <w:ilvl w:val="0"/>
+          <w:numId w:val="2"/>
+        </w:numPr>
+        <w:ind w:leftChars="0"/>
+      </w:pPr>
+      <w:r>
+        <w:rPr>
+          <w:rFonts w:hint="eastAsia"/>
+        </w:rPr>
+        <w:t>b</w:t>
+      </w:r>
+      <w:r>
+        <w:t>ackground-image</w:t>
+      </w:r>
+      <w:r>
+        <w:rPr>
+          <w:rFonts w:hint="eastAsia"/>
+        </w:rPr>
+        <w:t xml:space="preserve"> 속성 </w:t>
+      </w:r>
+      <w:r>
+        <w:t xml:space="preserve">: </w:t>
+      </w:r>
+      <w:r>
+        <w:rPr>
+          <w:rFonts w:hint="eastAsia"/>
+        </w:rPr>
+        <w:t>배경을 지정하는 속성</w:t>
+      </w:r>
+    </w:p>
+    <w:p/>
+    <w:p>
+      <w:r>
+        <w:rPr>
+          <w:rFonts w:hint="eastAsia"/>
+        </w:rPr>
+        <w:t>2</w:t>
+      </w:r>
+      <w:r>
+        <w:t>202-02-1</w:t>
+      </w:r>
+      <w:r>
+        <w:t>2</w:t>
+      </w:r>
+    </w:p>
+    <w:p>
+      <w:r>
+        <w:t>10</w:t>
+      </w:r>
+      <w:r>
+        <w:rPr>
+          <w:rFonts w:hint="eastAsia"/>
+        </w:rPr>
+        <w:t>강.</w:t>
+      </w:r>
+      <w:r>
+        <w:t xml:space="preserve"> </w:t>
+      </w:r>
+      <w:proofErr w:type="spellStart"/>
+      <w:r>
+        <w:t>css</w:t>
+      </w:r>
+      <w:proofErr w:type="spellEnd"/>
+      <w:r>
+        <w:rPr>
+          <w:rFonts w:hint="eastAsia"/>
+        </w:rPr>
+        <w:t xml:space="preserve"> 속성 </w:t>
+      </w:r>
+      <w:r>
+        <w:t>3</w:t>
+      </w:r>
+    </w:p>
+    <w:p>
+      <w:pPr>
+        <w:pStyle w:val="a4"/>
+        <w:numPr>
+          <w:ilvl w:val="0"/>
+          <w:numId w:val="2"/>
+        </w:numPr>
+        <w:ind w:leftChars="0"/>
+        <w:rPr>
+          <w:rFonts w:hint="eastAsia"/>
+        </w:rPr>
+      </w:pPr>
+      <w:r>
+        <w:rPr>
+          <w:rFonts w:hint="eastAsia"/>
+        </w:rPr>
+        <w:t>f</w:t>
+      </w:r>
+      <w:r>
+        <w:t xml:space="preserve">ont-family, font-size </w:t>
+      </w:r>
+      <w:r>
+        <w:rPr>
+          <w:rFonts w:hint="eastAsia"/>
+        </w:rPr>
+        <w:t xml:space="preserve">속성 </w:t>
       </w:r>
     </w:p>
     <w:sectPr>
@@ -6040,7 +5773,7 @@
   <w:style w:type="paragraph" w:default="1" w:styleId="a">
     <w:name w:val="Normal"/>
     <w:qFormat/>
-    <w:rsid w:val="00A44243"/>
+    <w:rsid w:val="009E7A0A"/>
     <w:pPr>
       <w:widowControl w:val="0"/>
       <w:wordWrap w:val="0"/>

</xml_diff>

<commit_message>
10강. css 속성 3 ( font-style, font-weight, line-height 속성 )
</commit_message>
<xml_diff>
--- a/html-css 강의.docx
+++ b/html-css 강의.docx
@@ -221,6 +221,7 @@
       <w:pPr>
         <w:ind w:left="105"/>
       </w:pPr>
+      <w:proofErr w:type="gramStart"/>
       <w:r>
         <w:rPr>
           <w:rFonts w:hint="eastAsia"/>
@@ -228,7 +229,11 @@
         <w:t>h</w:t>
       </w:r>
       <w:r>
-        <w:t xml:space="preserve">ttp : </w:t>
+        <w:t>ttp :</w:t>
+      </w:r>
+      <w:proofErr w:type="gramEnd"/>
+      <w:r>
+        <w:t xml:space="preserve"> </w:t>
       </w:r>
       <w:r>
         <w:rPr>
@@ -241,6 +246,7 @@
       <w:pPr>
         <w:ind w:left="105"/>
       </w:pPr>
+      <w:proofErr w:type="gramStart"/>
       <w:r>
         <w:rPr>
           <w:rFonts w:hint="eastAsia"/>
@@ -248,7 +254,11 @@
         <w:t>F</w:t>
       </w:r>
       <w:r>
-        <w:t xml:space="preserve">TP : </w:t>
+        <w:t>TP :</w:t>
+      </w:r>
+      <w:proofErr w:type="gramEnd"/>
+      <w:r>
+        <w:t xml:space="preserve"> </w:t>
       </w:r>
       <w:r>
         <w:rPr>
@@ -270,6 +280,7 @@
       <w:r>
         <w:t xml:space="preserve">MTP, </w:t>
       </w:r>
+      <w:proofErr w:type="gramStart"/>
       <w:r>
         <w:rPr>
           <w:rFonts w:hint="eastAsia"/>
@@ -277,7 +288,11 @@
         <w:t>P</w:t>
       </w:r>
       <w:r>
-        <w:t xml:space="preserve">OP : </w:t>
+        <w:t>OP :</w:t>
+      </w:r>
+      <w:proofErr w:type="gramEnd"/>
+      <w:r>
+        <w:t xml:space="preserve"> </w:t>
       </w:r>
       <w:r>
         <w:rPr>
@@ -290,6 +305,7 @@
       <w:pPr>
         <w:ind w:left="105"/>
       </w:pPr>
+      <w:proofErr w:type="gramStart"/>
       <w:r>
         <w:rPr>
           <w:rFonts w:hint="eastAsia"/>
@@ -297,7 +313,11 @@
         <w:t>D</w:t>
       </w:r>
       <w:r>
-        <w:t xml:space="preserve">HCP : </w:t>
+        <w:t>HCP :</w:t>
+      </w:r>
+      <w:proofErr w:type="gramEnd"/>
+      <w:r>
+        <w:t xml:space="preserve"> </w:t>
       </w:r>
       <w:r>
         <w:rPr>
@@ -324,6 +344,7 @@
       <w:pPr>
         <w:ind w:left="105"/>
       </w:pPr>
+      <w:proofErr w:type="gramStart"/>
       <w:r>
         <w:rPr>
           <w:rFonts w:hint="eastAsia"/>
@@ -331,7 +352,11 @@
         <w:t>P</w:t>
       </w:r>
       <w:r>
-        <w:t xml:space="preserve">ort : </w:t>
+        <w:t>ort :</w:t>
+      </w:r>
+      <w:proofErr w:type="gramEnd"/>
+      <w:r>
+        <w:t xml:space="preserve"> </w:t>
       </w:r>
       <w:r>
         <w:rPr>
@@ -395,13 +420,24 @@
         <w:t>w</w:t>
       </w:r>
       <w:r>
-        <w:t xml:space="preserve">orld wide web) </w:t>
-      </w:r>
-      <w:r>
-        <w:rPr>
-          <w:rFonts w:hint="eastAsia"/>
-        </w:rPr>
-        <w:t xml:space="preserve">에 사용되는 문서를 만드는 것이 </w:t>
+        <w:t>orld wide web</w:t>
+      </w:r>
+      <w:proofErr w:type="gramStart"/>
+      <w:r>
+        <w:t xml:space="preserve">) </w:t>
+      </w:r>
+      <w:r>
+        <w:rPr>
+          <w:rFonts w:hint="eastAsia"/>
+        </w:rPr>
+        <w:t>에</w:t>
+      </w:r>
+      <w:proofErr w:type="gramEnd"/>
+      <w:r>
+        <w:rPr>
+          <w:rFonts w:hint="eastAsia"/>
+        </w:rPr>
+        <w:t xml:space="preserve"> 사용되는 문서를 만드는 것이 </w:t>
       </w:r>
       <w:r>
         <w:t>html</w:t>
@@ -484,6 +520,7 @@
         <w:t>&lt;</w:t>
       </w:r>
       <w:proofErr w:type="spellStart"/>
+      <w:proofErr w:type="gramStart"/>
       <w:r>
         <w:rPr>
           <w:rFonts w:hint="eastAsia"/>
@@ -495,7 +532,11 @@
       </w:r>
       <w:proofErr w:type="spellEnd"/>
       <w:r>
-        <w:t xml:space="preserve"> /&gt; : </w:t>
+        <w:t xml:space="preserve"> /</w:t>
+      </w:r>
+      <w:proofErr w:type="gramEnd"/>
+      <w:r>
+        <w:t xml:space="preserve">&gt; : </w:t>
       </w:r>
       <w:r>
         <w:rPr>
@@ -584,7 +625,15 @@
       </w:r>
       <w:proofErr w:type="spellEnd"/>
       <w:r>
-        <w:t xml:space="preserve">=”000”&gt; : </w:t>
+        <w:t>=”000”</w:t>
+      </w:r>
+      <w:proofErr w:type="gramStart"/>
+      <w:r>
+        <w:t>&gt; :</w:t>
+      </w:r>
+      <w:proofErr w:type="gramEnd"/>
+      <w:r>
+        <w:t xml:space="preserve"> </w:t>
       </w:r>
       <w:r>
         <w:rPr>
@@ -654,7 +703,15 @@
     <w:p/>
     <w:p>
       <w:r>
-        <w:t xml:space="preserve">_blank : </w:t>
+        <w:t>_</w:t>
+      </w:r>
+      <w:proofErr w:type="gramStart"/>
+      <w:r>
+        <w:t>blank :</w:t>
+      </w:r>
+      <w:proofErr w:type="gramEnd"/>
+      <w:r>
+        <w:t xml:space="preserve"> </w:t>
       </w:r>
       <w:r>
         <w:rPr>
@@ -670,8 +727,13 @@
         </w:rPr>
         <w:t>_</w:t>
       </w:r>
-      <w:r>
-        <w:t xml:space="preserve">self : </w:t>
+      <w:proofErr w:type="gramStart"/>
+      <w:r>
+        <w:t>self :</w:t>
+      </w:r>
+      <w:proofErr w:type="gramEnd"/>
+      <w:r>
+        <w:t xml:space="preserve"> </w:t>
       </w:r>
       <w:r>
         <w:rPr>
@@ -683,7 +745,15 @@
     <w:p/>
     <w:p>
       <w:r>
-        <w:t xml:space="preserve">&lt;tr&gt; : </w:t>
+        <w:t>&lt;tr</w:t>
+      </w:r>
+      <w:proofErr w:type="gramStart"/>
+      <w:r>
+        <w:t>&gt; :</w:t>
+      </w:r>
+      <w:proofErr w:type="gramEnd"/>
+      <w:r>
+        <w:t xml:space="preserve"> </w:t>
       </w:r>
       <w:r>
         <w:rPr>
@@ -700,7 +770,15 @@
         <w:t>&lt;t</w:t>
       </w:r>
       <w:r>
-        <w:t xml:space="preserve">d&gt; : </w:t>
+        <w:t>d</w:t>
+      </w:r>
+      <w:proofErr w:type="gramStart"/>
+      <w:r>
+        <w:t>&gt; :</w:t>
+      </w:r>
+      <w:proofErr w:type="gramEnd"/>
+      <w:r>
+        <w:t xml:space="preserve"> </w:t>
       </w:r>
       <w:r>
         <w:rPr>
@@ -735,7 +813,15 @@
         <w:t>합치려는 열의 수</w:t>
       </w:r>
       <w:r>
-        <w:t xml:space="preserve">”&gt; : </w:t>
+        <w:t>”</w:t>
+      </w:r>
+      <w:proofErr w:type="gramStart"/>
+      <w:r>
+        <w:t>&gt; :</w:t>
+      </w:r>
+      <w:proofErr w:type="gramEnd"/>
+      <w:r>
+        <w:t xml:space="preserve"> </w:t>
       </w:r>
       <w:r>
         <w:rPr>
@@ -775,7 +861,15 @@
         <w:t>합치려는 행의 수</w:t>
       </w:r>
       <w:r>
-        <w:t xml:space="preserve">”&gt; : </w:t>
+        <w:t>”</w:t>
+      </w:r>
+      <w:proofErr w:type="gramStart"/>
+      <w:r>
+        <w:t>&gt; :</w:t>
+      </w:r>
+      <w:proofErr w:type="gramEnd"/>
+      <w:r>
+        <w:t xml:space="preserve"> </w:t>
       </w:r>
       <w:r>
         <w:rPr>
@@ -840,7 +934,15 @@
         <w:t>&lt;d</w:t>
       </w:r>
       <w:r>
-        <w:t xml:space="preserve">iv&gt; : </w:t>
+        <w:t>iv</w:t>
+      </w:r>
+      <w:proofErr w:type="gramStart"/>
+      <w:r>
+        <w:t>&gt; :</w:t>
+      </w:r>
+      <w:proofErr w:type="gramEnd"/>
+      <w:r>
+        <w:t xml:space="preserve"> </w:t>
       </w:r>
       <w:r>
         <w:rPr>
@@ -851,7 +953,15 @@
     </w:p>
     <w:p>
       <w:r>
-        <w:t xml:space="preserve">&lt;span&gt; : </w:t>
+        <w:t>&lt;span</w:t>
+      </w:r>
+      <w:proofErr w:type="gramStart"/>
+      <w:r>
+        <w:t>&gt; :</w:t>
+      </w:r>
+      <w:proofErr w:type="gramEnd"/>
+      <w:r>
+        <w:t xml:space="preserve"> </w:t>
       </w:r>
       <w:r>
         <w:rPr>
@@ -1011,6 +1121,7 @@
         <w:t xml:space="preserve">-1. </w:t>
       </w:r>
       <w:proofErr w:type="spellStart"/>
+      <w:proofErr w:type="gramStart"/>
       <w:r>
         <w:rPr>
           <w:rFonts w:hint="eastAsia"/>
@@ -1025,7 +1136,11 @@
         <w:t xml:space="preserve"> </w:t>
       </w:r>
       <w:r>
-        <w:t xml:space="preserve">: </w:t>
+        <w:t>:</w:t>
+      </w:r>
+      <w:proofErr w:type="gramEnd"/>
+      <w:r>
+        <w:t xml:space="preserve"> </w:t>
       </w:r>
       <w:r>
         <w:rPr>
@@ -1052,6 +1167,7 @@
         <w:t xml:space="preserve">Tag </w:t>
       </w:r>
       <w:proofErr w:type="spellStart"/>
+      <w:proofErr w:type="gramStart"/>
       <w:r>
         <w:rPr>
           <w:rFonts w:hint="eastAsia"/>
@@ -1066,7 +1182,11 @@
         <w:t xml:space="preserve"> </w:t>
       </w:r>
       <w:r>
-        <w:t xml:space="preserve">: </w:t>
+        <w:t>:</w:t>
+      </w:r>
+      <w:proofErr w:type="gramEnd"/>
+      <w:r>
+        <w:t xml:space="preserve"> </w:t>
       </w:r>
       <w:r>
         <w:rPr>
@@ -1099,8 +1219,13 @@
         </w:rPr>
         <w:t xml:space="preserve">태그 </w:t>
       </w:r>
-      <w:r>
-        <w:t xml:space="preserve">{ Background-color: </w:t>
+      <w:proofErr w:type="gramStart"/>
+      <w:r>
+        <w:t>{ Background</w:t>
+      </w:r>
+      <w:proofErr w:type="gramEnd"/>
+      <w:r>
+        <w:t xml:space="preserve">-color: </w:t>
       </w:r>
       <w:r>
         <w:rPr>
@@ -1145,8 +1270,13 @@
         </w:rPr>
         <w:t xml:space="preserve">태그 </w:t>
       </w:r>
-      <w:r>
-        <w:t xml:space="preserve">{ Color: </w:t>
+      <w:proofErr w:type="gramStart"/>
+      <w:r>
+        <w:t>{ Color</w:t>
+      </w:r>
+      <w:proofErr w:type="gramEnd"/>
+      <w:r>
+        <w:t xml:space="preserve">: </w:t>
       </w:r>
       <w:r>
         <w:rPr>
@@ -1191,9 +1321,11 @@
         </w:rPr>
         <w:t xml:space="preserve">태그 </w:t>
       </w:r>
+      <w:proofErr w:type="gramStart"/>
       <w:r>
         <w:t>{ Border</w:t>
       </w:r>
+      <w:proofErr w:type="gramEnd"/>
       <w:r>
         <w:t>:</w:t>
       </w:r>
@@ -1270,8 +1402,13 @@
         </w:rPr>
         <w:t xml:space="preserve">태그 </w:t>
       </w:r>
-      <w:r>
-        <w:t>{ Border: 1</w:t>
+      <w:proofErr w:type="gramStart"/>
+      <w:r>
+        <w:t>{ Border</w:t>
+      </w:r>
+      <w:proofErr w:type="gramEnd"/>
+      <w:r>
+        <w:t>: 1</w:t>
       </w:r>
       <w:r>
         <w:rPr>
@@ -1322,6 +1459,7 @@
         </w:rPr>
         <w:t xml:space="preserve">태그 </w:t>
       </w:r>
+      <w:proofErr w:type="gramStart"/>
       <w:r>
         <w:t xml:space="preserve">{ </w:t>
       </w:r>
@@ -1332,7 +1470,11 @@
         <w:t>f</w:t>
       </w:r>
       <w:r>
-        <w:t xml:space="preserve">ont-weight: </w:t>
+        <w:t>ont</w:t>
+      </w:r>
+      <w:proofErr w:type="gramEnd"/>
+      <w:r>
+        <w:t xml:space="preserve">-weight: </w:t>
       </w:r>
       <w:r>
         <w:t>bold</w:t>
@@ -1387,6 +1529,7 @@
         <w:t xml:space="preserve">-3. * </w:t>
       </w:r>
       <w:proofErr w:type="spellStart"/>
+      <w:proofErr w:type="gramStart"/>
       <w:r>
         <w:rPr>
           <w:rFonts w:hint="eastAsia"/>
@@ -1401,7 +1544,11 @@
         <w:t xml:space="preserve"> </w:t>
       </w:r>
       <w:r>
-        <w:t xml:space="preserve">: </w:t>
+        <w:t>:</w:t>
+      </w:r>
+      <w:proofErr w:type="gramEnd"/>
+      <w:r>
+        <w:t xml:space="preserve"> </w:t>
       </w:r>
       <w:r>
         <w:rPr>
@@ -1547,8 +1694,13 @@
         <w:t xml:space="preserve">와 </w:t>
       </w:r>
       <w:r>
-        <w:t>class(.) :</w:t>
-      </w:r>
+        <w:t>class</w:t>
+      </w:r>
+      <w:proofErr w:type="gramStart"/>
+      <w:r>
+        <w:t>(.) :</w:t>
+      </w:r>
+      <w:proofErr w:type="gramEnd"/>
       <w:r>
         <w:rPr>
           <w:rFonts w:hint="eastAsia"/>
@@ -1624,6 +1776,7 @@
         <w:t xml:space="preserve">속성 </w:t>
       </w:r>
       <w:proofErr w:type="spellStart"/>
+      <w:proofErr w:type="gramStart"/>
       <w:r>
         <w:rPr>
           <w:rFonts w:hint="eastAsia"/>
@@ -1638,7 +1791,11 @@
         <w:t xml:space="preserve"> </w:t>
       </w:r>
       <w:r>
-        <w:t xml:space="preserve">: </w:t>
+        <w:t>:</w:t>
+      </w:r>
+      <w:proofErr w:type="gramEnd"/>
+      <w:r>
+        <w:t xml:space="preserve"> </w:t>
       </w:r>
       <w:r>
         <w:rPr>
@@ -1693,6 +1850,7 @@
       <w:pPr>
         <w:ind w:left="660"/>
       </w:pPr>
+      <w:proofErr w:type="gramStart"/>
       <w:r>
         <w:rPr>
           <w:rFonts w:hint="eastAsia"/>
@@ -1700,7 +1858,11 @@
         <w:t xml:space="preserve">이름 </w:t>
       </w:r>
       <w:r>
-        <w:t>: &lt;input type=”text”/&gt; &lt;</w:t>
+        <w:t>:</w:t>
+      </w:r>
+      <w:proofErr w:type="gramEnd"/>
+      <w:r>
+        <w:t xml:space="preserve"> &lt;input type=”text”/&gt; &lt;</w:t>
       </w:r>
       <w:proofErr w:type="spellStart"/>
       <w:r>
@@ -1718,6 +1880,7 @@
       <w:pPr>
         <w:ind w:left="660"/>
       </w:pPr>
+      <w:proofErr w:type="gramStart"/>
       <w:r>
         <w:rPr>
           <w:rFonts w:hint="eastAsia"/>
@@ -1725,7 +1888,11 @@
         <w:t>아이디</w:t>
       </w:r>
       <w:r>
-        <w:t xml:space="preserve"> : </w:t>
+        <w:t xml:space="preserve"> :</w:t>
+      </w:r>
+      <w:proofErr w:type="gramEnd"/>
+      <w:r>
+        <w:t xml:space="preserve"> </w:t>
       </w:r>
       <w:r>
         <w:t>&lt;</w:t>
@@ -1752,6 +1919,7 @@
       <w:pPr>
         <w:ind w:left="660"/>
       </w:pPr>
+      <w:proofErr w:type="gramStart"/>
       <w:r>
         <w:rPr>
           <w:rFonts w:hint="eastAsia"/>
@@ -1759,7 +1927,11 @@
         <w:t xml:space="preserve">비밀번호 </w:t>
       </w:r>
       <w:r>
-        <w:t xml:space="preserve">: </w:t>
+        <w:t>:</w:t>
+      </w:r>
+      <w:proofErr w:type="gramEnd"/>
+      <w:r>
+        <w:t xml:space="preserve"> </w:t>
       </w:r>
       <w:r>
         <w:t>&lt;input type=”password” /&gt; &lt;</w:t>
@@ -1777,6 +1949,7 @@
       <w:pPr>
         <w:ind w:left="660"/>
       </w:pPr>
+      <w:proofErr w:type="gramStart"/>
       <w:r>
         <w:rPr>
           <w:rFonts w:hint="eastAsia"/>
@@ -1784,7 +1957,11 @@
         <w:t xml:space="preserve">전화번호 </w:t>
       </w:r>
       <w:r>
-        <w:t xml:space="preserve">: </w:t>
+        <w:t>:</w:t>
+      </w:r>
+      <w:proofErr w:type="gramEnd"/>
+      <w:r>
+        <w:t xml:space="preserve"> </w:t>
       </w:r>
       <w:r>
         <w:t>&lt;input type=”</w:t>
@@ -1875,10 +2052,12 @@
         <w:tab/>
       </w:r>
       <w:proofErr w:type="spellStart"/>
+      <w:proofErr w:type="gramStart"/>
       <w:r>
         <w:t>Color:orange</w:t>
       </w:r>
       <w:proofErr w:type="spellEnd"/>
+      <w:proofErr w:type="gramEnd"/>
       <w:r>
         <w:t>;</w:t>
       </w:r>
@@ -2074,6 +2253,7 @@
         <w:t xml:space="preserve">후손 및 자손 </w:t>
       </w:r>
       <w:proofErr w:type="spellStart"/>
+      <w:proofErr w:type="gramStart"/>
       <w:r>
         <w:rPr>
           <w:rFonts w:hint="eastAsia"/>
@@ -2088,7 +2268,11 @@
         <w:t xml:space="preserve"> </w:t>
       </w:r>
       <w:r>
-        <w:t xml:space="preserve">: </w:t>
+        <w:t>:</w:t>
+      </w:r>
+      <w:proofErr w:type="gramEnd"/>
+      <w:r>
+        <w:t xml:space="preserve"> </w:t>
       </w:r>
       <w:r>
         <w:rPr>
@@ -2111,6 +2295,7 @@
       <w:pPr>
         <w:ind w:left="465"/>
       </w:pPr>
+      <w:proofErr w:type="gramStart"/>
       <w:r>
         <w:rPr>
           <w:rFonts w:hint="eastAsia"/>
@@ -2118,7 +2303,11 @@
         <w:t xml:space="preserve">후손 </w:t>
       </w:r>
       <w:r>
-        <w:t>: ex) div li {</w:t>
+        <w:t>:</w:t>
+      </w:r>
+      <w:proofErr w:type="gramEnd"/>
+      <w:r>
+        <w:t xml:space="preserve"> ex) div li {</w:t>
       </w:r>
     </w:p>
     <w:p>
@@ -2133,9 +2322,14 @@
       </w:r>
       <w:proofErr w:type="spellStart"/>
       <w:r>
-        <w:t>Background-color:red</w:t>
-      </w:r>
-      <w:proofErr w:type="spellEnd"/>
+        <w:t>Background-</w:t>
+      </w:r>
+      <w:proofErr w:type="gramStart"/>
+      <w:r>
+        <w:t>color:red</w:t>
+      </w:r>
+      <w:proofErr w:type="spellEnd"/>
+      <w:proofErr w:type="gramEnd"/>
       <w:r>
         <w:t>;</w:t>
       </w:r>
@@ -2201,16 +2395,24 @@
         <w:t>(</w:t>
       </w:r>
       <w:r>
-        <w:t>&gt;)</w:t>
-      </w:r>
-      <w:r>
-        <w:rPr>
-          <w:rFonts w:hint="eastAsia"/>
-        </w:rPr>
-        <w:t xml:space="preserve"> </w:t>
-      </w:r>
-      <w:r>
-        <w:t xml:space="preserve">: </w:t>
+        <w:t>&gt;</w:t>
+      </w:r>
+      <w:proofErr w:type="gramStart"/>
+      <w:r>
+        <w:t>)</w:t>
+      </w:r>
+      <w:r>
+        <w:rPr>
+          <w:rFonts w:hint="eastAsia"/>
+        </w:rPr>
+        <w:t xml:space="preserve"> </w:t>
+      </w:r>
+      <w:r>
+        <w:t>:</w:t>
+      </w:r>
+      <w:proofErr w:type="gramEnd"/>
+      <w:r>
+        <w:t xml:space="preserve"> </w:t>
       </w:r>
       <w:r>
         <w:rPr>
@@ -2237,9 +2439,14 @@
       </w:r>
       <w:proofErr w:type="spellStart"/>
       <w:r>
-        <w:t>Font-weight:bold</w:t>
-      </w:r>
-      <w:proofErr w:type="spellEnd"/>
+        <w:t>Font-</w:t>
+      </w:r>
+      <w:proofErr w:type="gramStart"/>
+      <w:r>
+        <w:t>weight:bold</w:t>
+      </w:r>
+      <w:proofErr w:type="spellEnd"/>
+      <w:proofErr w:type="gramEnd"/>
       <w:r>
         <w:t>;</w:t>
       </w:r>
@@ -2258,10 +2465,12 @@
         <w:t xml:space="preserve">  </w:t>
       </w:r>
       <w:proofErr w:type="spellStart"/>
+      <w:proofErr w:type="gramStart"/>
       <w:r>
         <w:t>Color:yellow</w:t>
       </w:r>
       <w:proofErr w:type="spellEnd"/>
+      <w:proofErr w:type="gramEnd"/>
       <w:r>
         <w:t>;</w:t>
       </w:r>
@@ -2299,6 +2508,7 @@
         <w:t xml:space="preserve">동위 </w:t>
       </w:r>
       <w:proofErr w:type="spellStart"/>
+      <w:proofErr w:type="gramStart"/>
       <w:r>
         <w:rPr>
           <w:rFonts w:hint="eastAsia"/>
@@ -2313,7 +2523,11 @@
         <w:t xml:space="preserve"> </w:t>
       </w:r>
       <w:r>
-        <w:t xml:space="preserve">: </w:t>
+        <w:t>:</w:t>
+      </w:r>
+      <w:proofErr w:type="gramEnd"/>
+      <w:r>
+        <w:t xml:space="preserve"> </w:t>
       </w:r>
       <w:r>
         <w:rPr>
@@ -2335,8 +2549,13 @@
       <w:pPr>
         <w:ind w:left="1600"/>
       </w:pPr>
-      <w:r>
-        <w:t xml:space="preserve">+ : </w:t>
+      <w:proofErr w:type="gramStart"/>
+      <w:r>
+        <w:t>+ :</w:t>
+      </w:r>
+      <w:proofErr w:type="gramEnd"/>
+      <w:r>
+        <w:t xml:space="preserve"> </w:t>
       </w:r>
       <w:r>
         <w:rPr>
@@ -2363,6 +2582,7 @@
       <w:pPr>
         <w:ind w:left="1600"/>
       </w:pPr>
+      <w:proofErr w:type="gramStart"/>
       <w:r>
         <w:rPr>
           <w:rFonts w:hint="eastAsia"/>
@@ -2370,7 +2590,11 @@
         <w:t>~</w:t>
       </w:r>
       <w:r>
-        <w:t xml:space="preserve"> : </w:t>
+        <w:t xml:space="preserve"> :</w:t>
+      </w:r>
+      <w:proofErr w:type="gramEnd"/>
+      <w:r>
+        <w:t xml:space="preserve"> </w:t>
       </w:r>
       <w:r>
         <w:rPr>
@@ -2444,6 +2668,7 @@
         </w:numPr>
         <w:ind w:leftChars="0"/>
       </w:pPr>
+      <w:proofErr w:type="gramStart"/>
       <w:r>
         <w:rPr>
           <w:rFonts w:hint="eastAsia"/>
@@ -2457,7 +2682,11 @@
         <w:t xml:space="preserve"> </w:t>
       </w:r>
       <w:r>
-        <w:t xml:space="preserve">: </w:t>
+        <w:t>:</w:t>
+      </w:r>
+      <w:proofErr w:type="gramEnd"/>
+      <w:r>
+        <w:t xml:space="preserve"> </w:t>
       </w:r>
       <w:r>
         <w:rPr>
@@ -2479,10 +2708,12 @@
         <w:t xml:space="preserve">Ex) </w:t>
       </w:r>
       <w:proofErr w:type="spellStart"/>
+      <w:proofErr w:type="gramStart"/>
       <w:r>
         <w:t>li:hover</w:t>
       </w:r>
       <w:proofErr w:type="spellEnd"/>
+      <w:proofErr w:type="gramEnd"/>
       <w:r>
         <w:t xml:space="preserve"> {</w:t>
       </w:r>
@@ -2492,10 +2723,12 @@
         <w:ind w:left="1020" w:firstLine="580"/>
       </w:pPr>
       <w:proofErr w:type="spellStart"/>
+      <w:proofErr w:type="gramStart"/>
       <w:r>
         <w:t>Color:blue</w:t>
       </w:r>
       <w:proofErr w:type="spellEnd"/>
+      <w:proofErr w:type="gramEnd"/>
       <w:r>
         <w:t>;</w:t>
       </w:r>
@@ -2514,8 +2747,13 @@
     <w:p/>
     <w:p/>
     <w:p>
-      <w:r>
-        <w:t xml:space="preserve">Margin : </w:t>
+      <w:proofErr w:type="gramStart"/>
+      <w:r>
+        <w:t>Margin :</w:t>
+      </w:r>
+      <w:proofErr w:type="gramEnd"/>
+      <w:r>
+        <w:t xml:space="preserve"> </w:t>
       </w:r>
       <w:r>
         <w:rPr>
@@ -2535,7 +2773,15 @@
     </w:p>
     <w:p>
       <w:r>
-        <w:t xml:space="preserve">Ex) margin:0 auto;  -&gt;  </w:t>
+        <w:t xml:space="preserve">Ex) margin:0 </w:t>
+      </w:r>
+      <w:proofErr w:type="gramStart"/>
+      <w:r>
+        <w:t>auto;  -</w:t>
+      </w:r>
+      <w:proofErr w:type="gramEnd"/>
+      <w:r>
+        <w:t xml:space="preserve">&gt;  </w:t>
       </w:r>
       <w:r>
         <w:rPr>
@@ -2604,6 +2850,7 @@
         </w:numPr>
         <w:ind w:leftChars="0"/>
       </w:pPr>
+      <w:proofErr w:type="gramStart"/>
       <w:r>
         <w:rPr>
           <w:rFonts w:hint="eastAsia"/>
@@ -2611,7 +2858,11 @@
         <w:t xml:space="preserve">상태선택자 </w:t>
       </w:r>
       <w:r>
-        <w:t xml:space="preserve">: </w:t>
+        <w:t>:</w:t>
+      </w:r>
+      <w:proofErr w:type="gramEnd"/>
+      <w:r>
+        <w:t xml:space="preserve"> </w:t>
       </w:r>
       <w:r>
         <w:rPr>
@@ -2698,6 +2949,7 @@
         </w:numPr>
         <w:ind w:leftChars="0"/>
       </w:pPr>
+      <w:proofErr w:type="gramStart"/>
       <w:r>
         <w:rPr>
           <w:rFonts w:hint="eastAsia"/>
@@ -2705,7 +2957,11 @@
         <w:t xml:space="preserve">구조선택자 </w:t>
       </w:r>
       <w:r>
-        <w:t xml:space="preserve">: </w:t>
+        <w:t>:</w:t>
+      </w:r>
+      <w:proofErr w:type="gramEnd"/>
+      <w:r>
+        <w:t xml:space="preserve"> </w:t>
       </w:r>
       <w:r>
         <w:rPr>
@@ -2777,6 +3033,7 @@
         <w:t xml:space="preserve"> </w:t>
       </w:r>
       <w:proofErr w:type="spellStart"/>
+      <w:proofErr w:type="gramStart"/>
       <w:r>
         <w:rPr>
           <w:rFonts w:ascii="Consolas" w:eastAsia="굴림" w:hAnsi="Consolas" w:cs="굴림"/>
@@ -2785,7 +3042,18 @@
           <w:sz w:val="21"/>
           <w:szCs w:val="21"/>
         </w:rPr>
-        <w:t>li:first-child</w:t>
+        <w:t>li:first</w:t>
+      </w:r>
+      <w:proofErr w:type="gramEnd"/>
+      <w:r>
+        <w:rPr>
+          <w:rFonts w:ascii="Consolas" w:eastAsia="굴림" w:hAnsi="Consolas" w:cs="굴림"/>
+          <w:color w:val="D7BA7D"/>
+          <w:kern w:val="0"/>
+          <w:sz w:val="21"/>
+          <w:szCs w:val="21"/>
+        </w:rPr>
+        <w:t>-child</w:t>
       </w:r>
       <w:proofErr w:type="spellEnd"/>
       <w:r>
@@ -2906,6 +3174,7 @@
         </w:rPr>
         <w:t xml:space="preserve"> </w:t>
       </w:r>
+      <w:proofErr w:type="gramStart"/>
       <w:r>
         <w:rPr>
           <w:rFonts w:ascii="Consolas" w:eastAsia="굴림" w:hAnsi="Consolas" w:cs="굴림"/>
@@ -2924,7 +3193,18 @@
           <w:sz w:val="21"/>
           <w:szCs w:val="21"/>
         </w:rPr>
-        <w:t xml:space="preserve">;  -- </w:t>
+        <w:t>;  --</w:t>
+      </w:r>
+      <w:proofErr w:type="gramEnd"/>
+      <w:r>
+        <w:rPr>
+          <w:rFonts w:ascii="Consolas" w:eastAsia="굴림" w:hAnsi="Consolas" w:cs="굴림"/>
+          <w:color w:val="D4D4D4"/>
+          <w:kern w:val="0"/>
+          <w:sz w:val="21"/>
+          <w:szCs w:val="21"/>
+        </w:rPr>
+        <w:t xml:space="preserve"> </w:t>
       </w:r>
       <w:r>
         <w:rPr>
@@ -3203,6 +3483,7 @@
         <w:t xml:space="preserve"> </w:t>
       </w:r>
       <w:proofErr w:type="spellStart"/>
+      <w:proofErr w:type="gramStart"/>
       <w:r>
         <w:rPr>
           <w:rFonts w:ascii="Consolas" w:eastAsia="굴림" w:hAnsi="Consolas" w:cs="굴림"/>
@@ -3211,7 +3492,18 @@
           <w:sz w:val="21"/>
           <w:szCs w:val="21"/>
         </w:rPr>
-        <w:t>li:last-child</w:t>
+        <w:t>li:last</w:t>
+      </w:r>
+      <w:proofErr w:type="gramEnd"/>
+      <w:r>
+        <w:rPr>
+          <w:rFonts w:ascii="Consolas" w:eastAsia="굴림" w:hAnsi="Consolas" w:cs="굴림"/>
+          <w:color w:val="D7BA7D"/>
+          <w:kern w:val="0"/>
+          <w:sz w:val="21"/>
+          <w:szCs w:val="21"/>
+        </w:rPr>
+        <w:t>-child</w:t>
       </w:r>
       <w:proofErr w:type="spellEnd"/>
       <w:r>
@@ -3341,7 +3633,18 @@
           <w:sz w:val="21"/>
           <w:szCs w:val="21"/>
         </w:rPr>
-        <w:t>10px</w:t>
+        <w:t>10</w:t>
+      </w:r>
+      <w:proofErr w:type="gramStart"/>
+      <w:r>
+        <w:rPr>
+          <w:rFonts w:ascii="Consolas" w:eastAsia="굴림" w:hAnsi="Consolas" w:cs="굴림"/>
+          <w:color w:val="B5CEA8"/>
+          <w:kern w:val="0"/>
+          <w:sz w:val="21"/>
+          <w:szCs w:val="21"/>
+        </w:rPr>
+        <w:t>px</w:t>
       </w:r>
       <w:proofErr w:type="spellEnd"/>
       <w:r>
@@ -3352,7 +3655,18 @@
           <w:sz w:val="21"/>
           <w:szCs w:val="21"/>
         </w:rPr>
-        <w:t xml:space="preserve">;  -- </w:t>
+        <w:t>;  --</w:t>
+      </w:r>
+      <w:proofErr w:type="gramEnd"/>
+      <w:r>
+        <w:rPr>
+          <w:rFonts w:ascii="Consolas" w:eastAsia="굴림" w:hAnsi="Consolas" w:cs="굴림"/>
+          <w:color w:val="D4D4D4"/>
+          <w:kern w:val="0"/>
+          <w:sz w:val="21"/>
+          <w:szCs w:val="21"/>
+        </w:rPr>
+        <w:t xml:space="preserve"> </w:t>
       </w:r>
       <w:r>
         <w:rPr>
@@ -3621,6 +3935,7 @@
         <w:t xml:space="preserve">문자 </w:t>
       </w:r>
       <w:proofErr w:type="spellStart"/>
+      <w:proofErr w:type="gramStart"/>
       <w:r>
         <w:rPr>
           <w:rFonts w:hint="eastAsia"/>
@@ -3635,7 +3950,11 @@
         <w:t xml:space="preserve"> </w:t>
       </w:r>
       <w:r>
-        <w:t xml:space="preserve">: </w:t>
+        <w:t>:</w:t>
+      </w:r>
+      <w:proofErr w:type="gramEnd"/>
+      <w:r>
+        <w:t xml:space="preserve"> </w:t>
       </w:r>
       <w:r>
         <w:rPr>
@@ -3672,6 +3991,7 @@
         <w:t xml:space="preserve">링크 </w:t>
       </w:r>
       <w:proofErr w:type="spellStart"/>
+      <w:proofErr w:type="gramStart"/>
       <w:r>
         <w:rPr>
           <w:rFonts w:hint="eastAsia"/>
@@ -3686,7 +4006,11 @@
         <w:t xml:space="preserve"> </w:t>
       </w:r>
       <w:r>
-        <w:t xml:space="preserve">: </w:t>
+        <w:t>:</w:t>
+      </w:r>
+      <w:proofErr w:type="gramEnd"/>
+      <w:r>
+        <w:t xml:space="preserve"> </w:t>
       </w:r>
       <w:r>
         <w:rPr>
@@ -3784,10 +4108,21 @@
         <w:rPr>
           <w:rFonts w:hint="eastAsia"/>
         </w:rPr>
-        <w:t xml:space="preserve">3단위 </w:t>
-      </w:r>
-      <w:r>
-        <w:t xml:space="preserve">: </w:t>
+        <w:t>3</w:t>
+      </w:r>
+      <w:proofErr w:type="gramStart"/>
+      <w:r>
+        <w:rPr>
+          <w:rFonts w:hint="eastAsia"/>
+        </w:rPr>
+        <w:t xml:space="preserve">단위 </w:t>
+      </w:r>
+      <w:r>
+        <w:t>:</w:t>
+      </w:r>
+      <w:proofErr w:type="gramEnd"/>
+      <w:r>
+        <w:t xml:space="preserve"> </w:t>
       </w:r>
       <w:r>
         <w:rPr>
@@ -3832,6 +4167,7 @@
         </w:numPr>
         <w:ind w:leftChars="0"/>
       </w:pPr>
+      <w:proofErr w:type="gramStart"/>
       <w:r>
         <w:rPr>
           <w:rFonts w:hint="eastAsia"/>
@@ -3839,7 +4175,11 @@
         <w:t>%</w:t>
       </w:r>
       <w:r>
-        <w:t xml:space="preserve"> : 100%</w:t>
+        <w:t xml:space="preserve"> :</w:t>
+      </w:r>
+      <w:proofErr w:type="gramEnd"/>
+      <w:r>
+        <w:t xml:space="preserve"> 100%</w:t>
       </w:r>
       <w:r>
         <w:rPr>
@@ -3867,12 +4207,17 @@
         <w:ind w:leftChars="0"/>
       </w:pPr>
       <w:proofErr w:type="spellStart"/>
+      <w:proofErr w:type="gramStart"/>
       <w:r>
         <w:t>em</w:t>
       </w:r>
       <w:proofErr w:type="spellEnd"/>
       <w:r>
-        <w:t xml:space="preserve"> : 1.0</w:t>
+        <w:t xml:space="preserve"> :</w:t>
+      </w:r>
+      <w:proofErr w:type="gramEnd"/>
+      <w:r>
+        <w:t xml:space="preserve"> 1.0</w:t>
       </w:r>
       <w:r>
         <w:rPr>
@@ -3943,6 +4288,7 @@
         <w:ind w:leftChars="0"/>
       </w:pPr>
       <w:proofErr w:type="spellStart"/>
+      <w:proofErr w:type="gramStart"/>
       <w:r>
         <w:rPr>
           <w:rFonts w:hint="eastAsia"/>
@@ -3954,7 +4300,11 @@
       </w:r>
       <w:proofErr w:type="spellEnd"/>
       <w:r>
-        <w:t xml:space="preserve"> : Backgroun</w:t>
+        <w:t xml:space="preserve"> :</w:t>
+      </w:r>
+      <w:proofErr w:type="gramEnd"/>
+      <w:r>
+        <w:t xml:space="preserve"> Backgroun</w:t>
       </w:r>
       <w:r>
         <w:rPr>
@@ -4050,6 +4400,7 @@
       <w:r>
         <w:t xml:space="preserve">isplay </w:t>
       </w:r>
+      <w:proofErr w:type="gramStart"/>
       <w:r>
         <w:rPr>
           <w:rFonts w:hint="eastAsia"/>
@@ -4057,7 +4408,11 @@
         <w:t xml:space="preserve">속성 </w:t>
       </w:r>
       <w:r>
-        <w:t xml:space="preserve">: </w:t>
+        <w:t>:</w:t>
+      </w:r>
+      <w:proofErr w:type="gramEnd"/>
+      <w:r>
+        <w:t xml:space="preserve"> </w:t>
       </w:r>
       <w:r>
         <w:rPr>
@@ -4081,7 +4436,21 @@
         <w:rPr>
           <w:rFonts w:hint="eastAsia"/>
         </w:rPr>
-        <w:t>주로 몇 가지만 많이 사용 된다.</w:t>
+        <w:t xml:space="preserve">주로 몇 가지만 많이 </w:t>
+      </w:r>
+      <w:proofErr w:type="gramStart"/>
+      <w:r>
+        <w:rPr>
+          <w:rFonts w:hint="eastAsia"/>
+        </w:rPr>
+        <w:t>사용 된다</w:t>
+      </w:r>
+      <w:proofErr w:type="gramEnd"/>
+      <w:r>
+        <w:rPr>
+          <w:rFonts w:hint="eastAsia"/>
+        </w:rPr>
+        <w:t>.</w:t>
       </w:r>
     </w:p>
     <w:p/>
@@ -4329,6 +4698,7 @@
       <w:r>
         <w:t xml:space="preserve">Visibility </w:t>
       </w:r>
+      <w:proofErr w:type="gramStart"/>
       <w:r>
         <w:rPr>
           <w:rFonts w:hint="eastAsia"/>
@@ -4336,7 +4706,11 @@
         <w:t xml:space="preserve">속성 </w:t>
       </w:r>
       <w:r>
-        <w:t>: display</w:t>
+        <w:t>:</w:t>
+      </w:r>
+      <w:proofErr w:type="gramEnd"/>
+      <w:r>
+        <w:t xml:space="preserve"> display</w:t>
       </w:r>
       <w:r>
         <w:rPr>
@@ -4427,6 +4801,7 @@
       <w:r>
         <w:t xml:space="preserve">pacity </w:t>
       </w:r>
+      <w:proofErr w:type="gramStart"/>
       <w:r>
         <w:rPr>
           <w:rFonts w:hint="eastAsia"/>
@@ -4434,7 +4809,11 @@
         <w:t xml:space="preserve">속성 </w:t>
       </w:r>
       <w:r>
-        <w:t xml:space="preserve">: </w:t>
+        <w:t>:</w:t>
+      </w:r>
+      <w:proofErr w:type="gramEnd"/>
+      <w:r>
+        <w:t xml:space="preserve"> </w:t>
       </w:r>
       <w:r>
         <w:rPr>
@@ -4449,7 +4828,21 @@
         <w:rPr>
           <w:rFonts w:hint="eastAsia"/>
         </w:rPr>
-        <w:t>여러 곳에 유용하게 사용 될 수 있다.</w:t>
+        <w:t xml:space="preserve">여러 곳에 유용하게 </w:t>
+      </w:r>
+      <w:proofErr w:type="gramStart"/>
+      <w:r>
+        <w:rPr>
+          <w:rFonts w:hint="eastAsia"/>
+        </w:rPr>
+        <w:t>사용 될</w:t>
+      </w:r>
+      <w:proofErr w:type="gramEnd"/>
+      <w:r>
+        <w:rPr>
+          <w:rFonts w:hint="eastAsia"/>
+        </w:rPr>
+        <w:t xml:space="preserve"> 수 있다.</w:t>
       </w:r>
     </w:p>
     <w:p>
@@ -4523,6 +4916,7 @@
       <w:r>
         <w:t xml:space="preserve">padding </w:t>
       </w:r>
+      <w:proofErr w:type="gramStart"/>
       <w:r>
         <w:rPr>
           <w:rFonts w:hint="eastAsia"/>
@@ -4530,7 +4924,11 @@
         <w:t xml:space="preserve">속성 </w:t>
       </w:r>
       <w:r>
-        <w:t xml:space="preserve">: margin </w:t>
+        <w:t>:</w:t>
+      </w:r>
+      <w:proofErr w:type="gramEnd"/>
+      <w:r>
+        <w:t xml:space="preserve"> margin </w:t>
       </w:r>
       <w:r>
         <w:rPr>
@@ -4554,7 +4952,21 @@
         <w:rPr>
           <w:rFonts w:hint="eastAsia"/>
         </w:rPr>
-        <w:t>무한 반복을 통해서 완전히 습득 하도록 한다.</w:t>
+        <w:t xml:space="preserve">무한 반복을 통해서 완전히 </w:t>
+      </w:r>
+      <w:proofErr w:type="gramStart"/>
+      <w:r>
+        <w:rPr>
+          <w:rFonts w:hint="eastAsia"/>
+        </w:rPr>
+        <w:t>습득 하도록</w:t>
+      </w:r>
+      <w:proofErr w:type="gramEnd"/>
+      <w:r>
+        <w:rPr>
+          <w:rFonts w:hint="eastAsia"/>
+        </w:rPr>
+        <w:t xml:space="preserve"> 한다.</w:t>
       </w:r>
       <w:r>
         <w:t xml:space="preserve">” </w:t>
@@ -4628,10 +5040,21 @@
         <w:rPr>
           <w:rFonts w:hint="eastAsia"/>
         </w:rPr>
-        <w:t xml:space="preserve"> 속성 </w:t>
-      </w:r>
-      <w:r>
-        <w:t xml:space="preserve">: </w:t>
+        <w:t xml:space="preserve"> </w:t>
+      </w:r>
+      <w:proofErr w:type="gramStart"/>
+      <w:r>
+        <w:rPr>
+          <w:rFonts w:hint="eastAsia"/>
+        </w:rPr>
+        <w:t xml:space="preserve">속성 </w:t>
+      </w:r>
+      <w:r>
+        <w:t>:</w:t>
+      </w:r>
+      <w:proofErr w:type="gramEnd"/>
+      <w:r>
+        <w:t xml:space="preserve"> </w:t>
       </w:r>
       <w:r>
         <w:rPr>
@@ -4649,10 +5072,7 @@
         <w:t>2</w:t>
       </w:r>
       <w:r>
-        <w:t>202-02-1</w:t>
-      </w:r>
-      <w:r>
-        <w:t>2</w:t>
+        <w:t>202-02-12</w:t>
       </w:r>
     </w:p>
     <w:p>
@@ -4691,9 +5111,6 @@
           <w:numId w:val="2"/>
         </w:numPr>
         <w:ind w:leftChars="0"/>
-        <w:rPr>
-          <w:rFonts w:hint="eastAsia"/>
-        </w:rPr>
       </w:pPr>
       <w:r>
         <w:rPr>
@@ -4710,6 +5127,83 @@
         </w:rPr>
         <w:t xml:space="preserve">속성 </w:t>
       </w:r>
+    </w:p>
+    <w:p/>
+    <w:p>
+      <w:r>
+        <w:rPr>
+          <w:rFonts w:hint="eastAsia"/>
+        </w:rPr>
+        <w:t>2</w:t>
+      </w:r>
+      <w:r>
+        <w:t>202-02-1</w:t>
+      </w:r>
+      <w:r>
+        <w:t>3</w:t>
+      </w:r>
+    </w:p>
+    <w:p>
+      <w:r>
+        <w:t>10</w:t>
+      </w:r>
+      <w:r>
+        <w:rPr>
+          <w:rFonts w:hint="eastAsia"/>
+        </w:rPr>
+        <w:t>강.</w:t>
+      </w:r>
+      <w:r>
+        <w:t xml:space="preserve"> </w:t>
+      </w:r>
+      <w:proofErr w:type="spellStart"/>
+      <w:r>
+        <w:t>css</w:t>
+      </w:r>
+      <w:proofErr w:type="spellEnd"/>
+      <w:r>
+        <w:rPr>
+          <w:rFonts w:hint="eastAsia"/>
+        </w:rPr>
+        <w:t xml:space="preserve"> 속성 </w:t>
+      </w:r>
+      <w:r>
+        <w:t>3</w:t>
+      </w:r>
+    </w:p>
+    <w:p>
+      <w:pPr>
+        <w:pStyle w:val="a4"/>
+        <w:numPr>
+          <w:ilvl w:val="0"/>
+          <w:numId w:val="2"/>
+        </w:numPr>
+        <w:ind w:leftChars="0"/>
+      </w:pPr>
+      <w:r>
+        <w:rPr>
+          <w:rFonts w:hint="eastAsia"/>
+        </w:rPr>
+        <w:t>font-</w:t>
+      </w:r>
+      <w:r>
+        <w:t xml:space="preserve">style, font-weight, line-height </w:t>
+      </w:r>
+      <w:r>
+        <w:rPr>
+          <w:rFonts w:hint="eastAsia"/>
+        </w:rPr>
+        <w:t>속성</w:t>
+      </w:r>
+    </w:p>
+    <w:p>
+      <w:pPr>
+        <w:pStyle w:val="a4"/>
+        <w:ind w:leftChars="0" w:left="465"/>
+        <w:rPr>
+          <w:rFonts w:hint="eastAsia"/>
+        </w:rPr>
+      </w:pPr>
     </w:p>
     <w:sectPr>
       <w:pgSz w:w="11906" w:h="16838"/>

</xml_diff>

<commit_message>
10강. css 속성 3 ( position 속성 )
</commit_message>
<xml_diff>
--- a/html-css 강의.docx
+++ b/html-css 강의.docx
@@ -5255,7 +5255,86 @@
         <w:ind w:leftChars="0"/>
       </w:pPr>
       <w:r>
-        <w:t xml:space="preserve">text-align, text-decoration 속성 </w:t>
+        <w:t>text-align, text-decoration 속성</w:t>
+      </w:r>
+    </w:p>
+    <w:p/>
+    <w:p/>
+    <w:p>
+      <w:r>
+        <w:rPr>
+          <w:rFonts w:hint="eastAsia"/>
+        </w:rPr>
+        <w:lastRenderedPageBreak/>
+        <w:t>2</w:t>
+      </w:r>
+      <w:r>
+        <w:t>022-02-21</w:t>
+      </w:r>
+    </w:p>
+    <w:p>
+      <w:r>
+        <w:rPr>
+          <w:rFonts w:hint="eastAsia"/>
+        </w:rPr>
+        <w:t>1</w:t>
+      </w:r>
+      <w:r>
+        <w:t>0</w:t>
+      </w:r>
+      <w:r>
+        <w:rPr>
+          <w:rFonts w:hint="eastAsia"/>
+        </w:rPr>
+        <w:t>강.</w:t>
+      </w:r>
+      <w:r>
+        <w:t xml:space="preserve"> </w:t>
+      </w:r>
+      <w:proofErr w:type="spellStart"/>
+      <w:r>
+        <w:rPr>
+          <w:rFonts w:hint="eastAsia"/>
+        </w:rPr>
+        <w:t>c</w:t>
+      </w:r>
+      <w:r>
+        <w:t>ss</w:t>
+      </w:r>
+      <w:proofErr w:type="spellEnd"/>
+      <w:r>
+        <w:t xml:space="preserve"> </w:t>
+      </w:r>
+      <w:r>
+        <w:rPr>
+          <w:rFonts w:hint="eastAsia"/>
+        </w:rPr>
+        <w:t>속성 3</w:t>
+      </w:r>
+    </w:p>
+    <w:p>
+      <w:pPr>
+        <w:pStyle w:val="a4"/>
+        <w:numPr>
+          <w:ilvl w:val="0"/>
+          <w:numId w:val="2"/>
+        </w:numPr>
+        <w:ind w:leftChars="0"/>
+        <w:rPr>
+          <w:rFonts w:hint="eastAsia"/>
+        </w:rPr>
+      </w:pPr>
+      <w:r>
+        <w:rPr>
+          <w:rFonts w:hint="eastAsia"/>
+        </w:rPr>
+        <w:t>p</w:t>
+      </w:r>
+      <w:r>
+        <w:t>osition</w:t>
+      </w:r>
+      <w:r>
+        <w:t xml:space="preserve"> 속성</w:t>
       </w:r>
     </w:p>
     <w:sectPr>
@@ -6320,7 +6399,7 @@
   <w:style w:type="paragraph" w:default="1" w:styleId="a">
     <w:name w:val="Normal"/>
     <w:qFormat/>
-    <w:rsid w:val="009E7A0A"/>
+    <w:rsid w:val="00A93981"/>
     <w:pPr>
       <w:widowControl w:val="0"/>
       <w:wordWrap w:val="0"/>

</xml_diff>

<commit_message>
13강. Css 속성 3 ( float 속성 )
</commit_message>
<xml_diff>
--- a/html-css 강의.docx
+++ b/html-css 강의.docx
@@ -5320,9 +5320,6 @@
           <w:numId w:val="2"/>
         </w:numPr>
         <w:ind w:leftChars="0"/>
-        <w:rPr>
-          <w:rFonts w:hint="eastAsia"/>
-        </w:rPr>
       </w:pPr>
       <w:r>
         <w:rPr>
@@ -5335,6 +5332,97 @@
       </w:r>
       <w:r>
         <w:t xml:space="preserve"> 속성</w:t>
+      </w:r>
+    </w:p>
+    <w:p/>
+    <w:p>
+      <w:r>
+        <w:rPr>
+          <w:rFonts w:hint="eastAsia"/>
+        </w:rPr>
+        <w:t>2</w:t>
+      </w:r>
+      <w:r>
+        <w:t>022-02-24</w:t>
+      </w:r>
+    </w:p>
+    <w:p>
+      <w:r>
+        <w:rPr>
+          <w:rFonts w:hint="eastAsia"/>
+        </w:rPr>
+        <w:t>1</w:t>
+      </w:r>
+      <w:r>
+        <w:t>3</w:t>
+      </w:r>
+      <w:r>
+        <w:rPr>
+          <w:rFonts w:hint="eastAsia"/>
+        </w:rPr>
+        <w:t>강.</w:t>
+      </w:r>
+      <w:r>
+        <w:t xml:space="preserve"> </w:t>
+      </w:r>
+      <w:proofErr w:type="spellStart"/>
+      <w:r>
+        <w:t>Css</w:t>
+      </w:r>
+      <w:proofErr w:type="spellEnd"/>
+      <w:r>
+        <w:t xml:space="preserve"> </w:t>
+      </w:r>
+      <w:r>
+        <w:rPr>
+          <w:rFonts w:hint="eastAsia"/>
+        </w:rPr>
+        <w:t xml:space="preserve">속성 </w:t>
+      </w:r>
+      <w:r>
+        <w:t>3</w:t>
+      </w:r>
+    </w:p>
+    <w:p>
+      <w:pPr>
+        <w:pStyle w:val="a4"/>
+        <w:numPr>
+          <w:ilvl w:val="0"/>
+          <w:numId w:val="2"/>
+        </w:numPr>
+        <w:ind w:leftChars="0"/>
+        <w:rPr>
+          <w:rFonts w:hint="eastAsia"/>
+        </w:rPr>
+      </w:pPr>
+      <w:r>
+        <w:rPr>
+          <w:rFonts w:hint="eastAsia"/>
+        </w:rPr>
+        <w:t>f</w:t>
+      </w:r>
+      <w:r>
+        <w:t xml:space="preserve">loat </w:t>
+      </w:r>
+      <w:proofErr w:type="gramStart"/>
+      <w:r>
+        <w:rPr>
+          <w:rFonts w:hint="eastAsia"/>
+        </w:rPr>
+        <w:t xml:space="preserve">속성 </w:t>
+      </w:r>
+      <w:r>
+        <w:t>:</w:t>
+      </w:r>
+      <w:proofErr w:type="gramEnd"/>
+      <w:r>
+        <w:t xml:space="preserve"> position</w:t>
+      </w:r>
+      <w:r>
+        <w:rPr>
+          <w:rFonts w:hint="eastAsia"/>
+        </w:rPr>
+        <w:t>속성과 함께 요소의 위치를 설정하기 위한 속성.</w:t>
       </w:r>
     </w:p>
     <w:sectPr>

</xml_diff>

<commit_message>
13강. css 속성3 ( gradient 속성 )
</commit_message>
<xml_diff>
--- a/html-css 강의.docx
+++ b/html-css 강의.docx
@@ -5391,9 +5391,6 @@
           <w:numId w:val="2"/>
         </w:numPr>
         <w:ind w:leftChars="0"/>
-        <w:rPr>
-          <w:rFonts w:hint="eastAsia"/>
-        </w:rPr>
       </w:pPr>
       <w:r>
         <w:rPr>
@@ -5423,6 +5420,91 @@
           <w:rFonts w:hint="eastAsia"/>
         </w:rPr>
         <w:t>속성과 함께 요소의 위치를 설정하기 위한 속성.</w:t>
+      </w:r>
+    </w:p>
+    <w:p/>
+    <w:p>
+      <w:r>
+        <w:t>2022-02-28</w:t>
+      </w:r>
+    </w:p>
+    <w:p>
+      <w:r>
+        <w:rPr>
+          <w:rFonts w:hint="eastAsia"/>
+        </w:rPr>
+        <w:t>1</w:t>
+      </w:r>
+      <w:r>
+        <w:t>3</w:t>
+      </w:r>
+      <w:r>
+        <w:rPr>
+          <w:rFonts w:hint="eastAsia"/>
+        </w:rPr>
+        <w:t>강.</w:t>
+      </w:r>
+      <w:r>
+        <w:t xml:space="preserve"> </w:t>
+      </w:r>
+      <w:proofErr w:type="spellStart"/>
+      <w:r>
+        <w:t>Css</w:t>
+      </w:r>
+      <w:proofErr w:type="spellEnd"/>
+      <w:r>
+        <w:t xml:space="preserve"> </w:t>
+      </w:r>
+      <w:r>
+        <w:rPr>
+          <w:rFonts w:hint="eastAsia"/>
+        </w:rPr>
+        <w:t xml:space="preserve">속성 </w:t>
+      </w:r>
+      <w:r>
+        <w:t>3</w:t>
+      </w:r>
+    </w:p>
+    <w:p>
+      <w:pPr>
+        <w:pStyle w:val="a4"/>
+        <w:numPr>
+          <w:ilvl w:val="0"/>
+          <w:numId w:val="2"/>
+        </w:numPr>
+        <w:ind w:leftChars="0"/>
+        <w:rPr>
+          <w:rFonts w:hint="eastAsia"/>
+        </w:rPr>
+      </w:pPr>
+      <w:r>
+        <w:rPr>
+          <w:rFonts w:hint="eastAsia"/>
+        </w:rPr>
+        <w:t>g</w:t>
+      </w:r>
+      <w:r>
+        <w:t xml:space="preserve">radient </w:t>
+      </w:r>
+      <w:proofErr w:type="gramStart"/>
+      <w:r>
+        <w:rPr>
+          <w:rFonts w:hint="eastAsia"/>
+        </w:rPr>
+        <w:t xml:space="preserve">속성 </w:t>
+      </w:r>
+      <w:r>
+        <w:t>:</w:t>
+      </w:r>
+      <w:proofErr w:type="gramEnd"/>
+      <w:r>
+        <w:t xml:space="preserve"> 2</w:t>
+      </w:r>
+      <w:r>
+        <w:rPr>
+          <w:rFonts w:hint="eastAsia"/>
+        </w:rPr>
+        <w:t>가지 이상의 색을 표현 할 때 사용되는 속성이다.</w:t>
       </w:r>
     </w:p>
     <w:sectPr>

</xml_diff>